<commit_message>
Added wip on q1 and q2
</commit_message>
<xml_diff>
--- a/HW4/hw4.docx
+++ b/HW4/hw4.docx
@@ -59,6 +59,3328 @@
         <w:pStyle w:val="Heading1"/>
       </w:pPr>
       <w:r>
+        <w:t>Question 1</w:t>
+      </w:r>
+    </w:p>
+    <w:p>
+      <w:r>
+        <w:t>2. c. ii.</w:t>
+      </w:r>
+    </w:p>
+    <w:p>
+      <w:r>
+        <w:rPr>
+          <w:noProof/>
+        </w:rPr>
+        <w:drawing>
+          <wp:inline distT="0" distB="0" distL="0" distR="0" wp14:anchorId="030A8E4B" wp14:editId="470197E1">
+            <wp:extent cx="4648200" cy="3242318"/>
+            <wp:effectExtent l="0" t="0" r="0" b="0"/>
+            <wp:docPr id="7" name="Picture 7"/>
+            <wp:cNvGraphicFramePr>
+              <a:graphicFrameLocks xmlns:a="http://schemas.openxmlformats.org/drawingml/2006/main" noChangeAspect="1"/>
+            </wp:cNvGraphicFramePr>
+            <a:graphic xmlns:a="http://schemas.openxmlformats.org/drawingml/2006/main">
+              <a:graphicData uri="http://schemas.openxmlformats.org/drawingml/2006/picture">
+                <pic:pic xmlns:pic="http://schemas.openxmlformats.org/drawingml/2006/picture">
+                  <pic:nvPicPr>
+                    <pic:cNvPr id="1" name=""/>
+                    <pic:cNvPicPr/>
+                  </pic:nvPicPr>
+                  <pic:blipFill>
+                    <a:blip r:embed="rId7"/>
+                    <a:stretch>
+                      <a:fillRect/>
+                    </a:stretch>
+                  </pic:blipFill>
+                  <pic:spPr>
+                    <a:xfrm>
+                      <a:off x="0" y="0"/>
+                      <a:ext cx="4650500" cy="3243922"/>
+                    </a:xfrm>
+                    <a:prstGeom prst="rect">
+                      <a:avLst/>
+                    </a:prstGeom>
+                  </pic:spPr>
+                </pic:pic>
+              </a:graphicData>
+            </a:graphic>
+          </wp:inline>
+        </w:drawing>
+      </w:r>
+    </w:p>
+    <w:p>
+      <w:r>
+        <w:t xml:space="preserve">iii.  </w:t>
+      </w:r>
+    </w:p>
+    <w:p>
+      <w:pPr>
+        <w:pBdr>
+          <w:top w:val="single" w:sz="6" w:space="7" w:color="CCCCCC"/>
+          <w:left w:val="single" w:sz="6" w:space="7" w:color="CCCCCC"/>
+          <w:bottom w:val="single" w:sz="6" w:space="7" w:color="CCCCCC"/>
+          <w:right w:val="single" w:sz="6" w:space="7" w:color="CCCCCC"/>
+        </w:pBdr>
+        <w:shd w:val="clear" w:color="auto" w:fill="FFFFFF"/>
+        <w:tabs>
+          <w:tab w:val="left" w:pos="916"/>
+          <w:tab w:val="left" w:pos="1832"/>
+          <w:tab w:val="left" w:pos="2748"/>
+          <w:tab w:val="left" w:pos="3664"/>
+          <w:tab w:val="left" w:pos="4580"/>
+          <w:tab w:val="left" w:pos="5496"/>
+          <w:tab w:val="left" w:pos="6412"/>
+          <w:tab w:val="left" w:pos="7328"/>
+          <w:tab w:val="left" w:pos="8244"/>
+          <w:tab w:val="left" w:pos="9160"/>
+          <w:tab w:val="left" w:pos="10076"/>
+          <w:tab w:val="left" w:pos="10992"/>
+          <w:tab w:val="left" w:pos="11908"/>
+          <w:tab w:val="left" w:pos="12824"/>
+          <w:tab w:val="left" w:pos="13740"/>
+          <w:tab w:val="left" w:pos="14656"/>
+        </w:tabs>
+        <w:wordWrap w:val="0"/>
+        <w:spacing w:after="150" w:line="240" w:lineRule="auto"/>
+        <w:rPr>
+          <w:rFonts w:ascii="Courier New" w:eastAsia="Times New Roman" w:hAnsi="Courier New" w:cs="Courier New"/>
+          <w:color w:val="333333"/>
+          <w:sz w:val="20"/>
+          <w:szCs w:val="20"/>
+        </w:rPr>
+      </w:pPr>
+      <w:r>
+        <w:rPr>
+          <w:rFonts w:ascii="Courier New" w:eastAsia="Times New Roman" w:hAnsi="Courier New" w:cs="Courier New"/>
+          <w:color w:val="333333"/>
+          <w:sz w:val="20"/>
+          <w:szCs w:val="20"/>
+        </w:rPr>
+        <w:t xml:space="preserve">1     2     3     4     5 </w:t>
+      </w:r>
+    </w:p>
+    <w:p>
+      <w:pPr>
+        <w:pBdr>
+          <w:top w:val="single" w:sz="6" w:space="7" w:color="CCCCCC"/>
+          <w:left w:val="single" w:sz="6" w:space="7" w:color="CCCCCC"/>
+          <w:bottom w:val="single" w:sz="6" w:space="7" w:color="CCCCCC"/>
+          <w:right w:val="single" w:sz="6" w:space="7" w:color="CCCCCC"/>
+        </w:pBdr>
+        <w:shd w:val="clear" w:color="auto" w:fill="FFFFFF"/>
+        <w:tabs>
+          <w:tab w:val="left" w:pos="916"/>
+          <w:tab w:val="left" w:pos="1832"/>
+          <w:tab w:val="left" w:pos="2748"/>
+          <w:tab w:val="left" w:pos="3664"/>
+          <w:tab w:val="left" w:pos="4580"/>
+          <w:tab w:val="left" w:pos="5496"/>
+          <w:tab w:val="left" w:pos="6412"/>
+          <w:tab w:val="left" w:pos="7328"/>
+          <w:tab w:val="left" w:pos="8244"/>
+          <w:tab w:val="left" w:pos="9160"/>
+          <w:tab w:val="left" w:pos="10076"/>
+          <w:tab w:val="left" w:pos="10992"/>
+          <w:tab w:val="left" w:pos="11908"/>
+          <w:tab w:val="left" w:pos="12824"/>
+          <w:tab w:val="left" w:pos="13740"/>
+          <w:tab w:val="left" w:pos="14656"/>
+        </w:tabs>
+        <w:wordWrap w:val="0"/>
+        <w:spacing w:after="150" w:line="240" w:lineRule="auto"/>
+        <w:rPr>
+          <w:rFonts w:ascii="Courier New" w:eastAsia="Times New Roman" w:hAnsi="Courier New" w:cs="Courier New"/>
+          <w:color w:val="333333"/>
+          <w:sz w:val="20"/>
+          <w:szCs w:val="20"/>
+        </w:rPr>
+      </w:pPr>
+      <w:r>
+        <w:rPr>
+          <w:rFonts w:ascii="Courier New" w:eastAsia="Times New Roman" w:hAnsi="Courier New" w:cs="Courier New"/>
+          <w:color w:val="333333"/>
+          <w:sz w:val="20"/>
+          <w:szCs w:val="20"/>
+        </w:rPr>
+        <w:t>2    21   169  2054 56101</w:t>
+      </w:r>
+    </w:p>
+    <w:p>
+      <w:r>
+        <w:t>iv. We see that the number of genes in each cluster varies significantly – from 2 genes in cluster number 1, to 56,101 genes in cluster number 5. This is a shortcoming since most of the genes appear in a single cluster which is not very informative for expression analysis.</w:t>
+      </w:r>
+    </w:p>
+    <w:p>
+      <w:r>
+        <w:t>Another problem is that for clusters 1 and 2, the range of values that belong to the same cluster is big, therefore in the heatmap it looks like cluster 1 is not homogeneous. There are two possibilities: either the big difference in values (for example there is a value of 605,629 together with 222,399 in cluster 1) has biological meaning and those samples being in the same cluster is an error; or in the range of such high values, big differences are less significant biologically (a difference of ~200,000 is still in the same order of magnitude), so the clustering itself is correct but the heatmap suggests that there might be significant differences in examples in the same cluster. In the second case, a better way of representing the results could be used (as in the log transformation below).</w:t>
+      </w:r>
+    </w:p>
+    <w:p>
+      <w:r>
+        <w:lastRenderedPageBreak/>
+        <w:t>A possible reason for these problems could be that the expression values are within a very large range, being more dense in the smaller values (we see that in cluster 5, the maximum difference is around ~100, while in cluster 1 it is around ~300,000). This in turn is caused by large differences in counts of different genes as appear in ‘rawcounts.csv’.</w:t>
+      </w:r>
+      <w:r>
+        <w:br/>
+        <w:t xml:space="preserve">This way, to make distinction between clusters the algorithm divides intro groups roughly by order of magnitude, but it might be that after a certain threshold big differences are not significant, while in the small values the algorithm should be more sensitive to small fluctuations.  </w:t>
+      </w:r>
+    </w:p>
+    <w:p>
+      <w:r>
+        <w:t>v. After applying log transformation:</w:t>
+      </w:r>
+    </w:p>
+    <w:p>
+      <w:pPr>
+        <w:pBdr>
+          <w:top w:val="single" w:sz="6" w:space="7" w:color="CCCCCC"/>
+          <w:left w:val="single" w:sz="6" w:space="7" w:color="CCCCCC"/>
+          <w:bottom w:val="single" w:sz="6" w:space="7" w:color="CCCCCC"/>
+          <w:right w:val="single" w:sz="6" w:space="7" w:color="CCCCCC"/>
+        </w:pBdr>
+        <w:shd w:val="clear" w:color="auto" w:fill="FFFFFF"/>
+        <w:tabs>
+          <w:tab w:val="left" w:pos="916"/>
+          <w:tab w:val="left" w:pos="1832"/>
+          <w:tab w:val="left" w:pos="2748"/>
+          <w:tab w:val="left" w:pos="3664"/>
+          <w:tab w:val="left" w:pos="4580"/>
+          <w:tab w:val="left" w:pos="5496"/>
+          <w:tab w:val="left" w:pos="6412"/>
+          <w:tab w:val="left" w:pos="7328"/>
+          <w:tab w:val="left" w:pos="8244"/>
+          <w:tab w:val="left" w:pos="9160"/>
+          <w:tab w:val="left" w:pos="10076"/>
+          <w:tab w:val="left" w:pos="10992"/>
+          <w:tab w:val="left" w:pos="11908"/>
+          <w:tab w:val="left" w:pos="12824"/>
+          <w:tab w:val="left" w:pos="13740"/>
+          <w:tab w:val="left" w:pos="14656"/>
+        </w:tabs>
+        <w:wordWrap w:val="0"/>
+        <w:spacing w:after="150" w:line="240" w:lineRule="auto"/>
+        <w:rPr>
+          <w:rFonts w:ascii="Courier New" w:eastAsia="Times New Roman" w:hAnsi="Courier New" w:cs="Courier New"/>
+          <w:color w:val="333333"/>
+          <w:sz w:val="20"/>
+          <w:szCs w:val="20"/>
+        </w:rPr>
+      </w:pPr>
+      <w:r>
+        <w:rPr>
+          <w:rFonts w:ascii="Courier New" w:eastAsia="Times New Roman" w:hAnsi="Courier New" w:cs="Courier New"/>
+          <w:color w:val="333333"/>
+          <w:sz w:val="20"/>
+          <w:szCs w:val="20"/>
+        </w:rPr>
+        <w:t xml:space="preserve">   1     2     3     4     5 </w:t>
+      </w:r>
+    </w:p>
+    <w:p>
+      <w:pPr>
+        <w:pBdr>
+          <w:top w:val="single" w:sz="6" w:space="7" w:color="CCCCCC"/>
+          <w:left w:val="single" w:sz="6" w:space="7" w:color="CCCCCC"/>
+          <w:bottom w:val="single" w:sz="6" w:space="7" w:color="CCCCCC"/>
+          <w:right w:val="single" w:sz="6" w:space="7" w:color="CCCCCC"/>
+        </w:pBdr>
+        <w:shd w:val="clear" w:color="auto" w:fill="FFFFFF"/>
+        <w:tabs>
+          <w:tab w:val="left" w:pos="916"/>
+          <w:tab w:val="left" w:pos="1832"/>
+          <w:tab w:val="left" w:pos="2748"/>
+          <w:tab w:val="left" w:pos="3664"/>
+          <w:tab w:val="left" w:pos="4580"/>
+          <w:tab w:val="left" w:pos="5496"/>
+          <w:tab w:val="left" w:pos="6412"/>
+          <w:tab w:val="left" w:pos="7328"/>
+          <w:tab w:val="left" w:pos="8244"/>
+          <w:tab w:val="left" w:pos="9160"/>
+          <w:tab w:val="left" w:pos="10076"/>
+          <w:tab w:val="left" w:pos="10992"/>
+          <w:tab w:val="left" w:pos="11908"/>
+          <w:tab w:val="left" w:pos="12824"/>
+          <w:tab w:val="left" w:pos="13740"/>
+          <w:tab w:val="left" w:pos="14656"/>
+        </w:tabs>
+        <w:wordWrap w:val="0"/>
+        <w:spacing w:after="150" w:line="240" w:lineRule="auto"/>
+        <w:rPr>
+          <w:rFonts w:ascii="Courier New" w:eastAsia="Times New Roman" w:hAnsi="Courier New" w:cs="Courier New"/>
+          <w:color w:val="333333"/>
+          <w:sz w:val="20"/>
+          <w:szCs w:val="20"/>
+        </w:rPr>
+      </w:pPr>
+      <w:r>
+        <w:rPr>
+          <w:rFonts w:ascii="Courier New" w:eastAsia="Times New Roman" w:hAnsi="Courier New" w:cs="Courier New"/>
+          <w:color w:val="333333"/>
+          <w:sz w:val="20"/>
+          <w:szCs w:val="20"/>
+        </w:rPr>
+        <w:t xml:space="preserve">  </w:t>
+      </w:r>
+      <w:r>
+        <w:rPr>
+          <w:rFonts w:ascii="Courier New" w:eastAsia="Times New Roman" w:hAnsi="Courier New" w:cs="Courier New"/>
+          <w:color w:val="333333"/>
+          <w:sz w:val="20"/>
+          <w:szCs w:val="20"/>
+        </w:rPr>
+        <w:t xml:space="preserve"> </w:t>
+      </w:r>
+      <w:r>
+        <w:rPr>
+          <w:rFonts w:ascii="Courier New" w:eastAsia="Times New Roman" w:hAnsi="Courier New" w:cs="Courier New"/>
+          <w:color w:val="333333"/>
+          <w:sz w:val="20"/>
+          <w:szCs w:val="20"/>
+        </w:rPr>
+        <w:t>3986 37652  4922  6081  5706</w:t>
+      </w:r>
+    </w:p>
+    <w:p/>
+    <w:p>
+      <w:r>
+        <w:rPr>
+          <w:noProof/>
+        </w:rPr>
+        <w:drawing>
+          <wp:inline distT="0" distB="0" distL="0" distR="0" wp14:anchorId="232C7B45" wp14:editId="7C81B917">
+            <wp:extent cx="3941333" cy="2851150"/>
+            <wp:effectExtent l="0" t="0" r="2540" b="6350"/>
+            <wp:docPr id="8" name="Picture 8"/>
+            <wp:cNvGraphicFramePr>
+              <a:graphicFrameLocks xmlns:a="http://schemas.openxmlformats.org/drawingml/2006/main" noChangeAspect="1"/>
+            </wp:cNvGraphicFramePr>
+            <a:graphic xmlns:a="http://schemas.openxmlformats.org/drawingml/2006/main">
+              <a:graphicData uri="http://schemas.openxmlformats.org/drawingml/2006/picture">
+                <pic:pic xmlns:pic="http://schemas.openxmlformats.org/drawingml/2006/picture">
+                  <pic:nvPicPr>
+                    <pic:cNvPr id="1" name=""/>
+                    <pic:cNvPicPr/>
+                  </pic:nvPicPr>
+                  <pic:blipFill>
+                    <a:blip r:embed="rId8"/>
+                    <a:stretch>
+                      <a:fillRect/>
+                    </a:stretch>
+                  </pic:blipFill>
+                  <pic:spPr>
+                    <a:xfrm>
+                      <a:off x="0" y="0"/>
+                      <a:ext cx="3950045" cy="2857452"/>
+                    </a:xfrm>
+                    <a:prstGeom prst="rect">
+                      <a:avLst/>
+                    </a:prstGeom>
+                  </pic:spPr>
+                </pic:pic>
+              </a:graphicData>
+            </a:graphic>
+          </wp:inline>
+        </w:drawing>
+      </w:r>
+    </w:p>
+    <w:p>
+      <w:r>
+        <w:t>We see that cluster sizes are now more balanced, and also the expression values in each cluster are closer to each other (in contrast to the previous configuration), making clusters more homogenic. This can be explained by the fact that expression values are now in smaller range – from 0 up to 4, so more of the larger values are found in the same cluster (since big differences after log transformation become much smaller and examples which previously were considered ‘too different’ are now similar).</w:t>
+      </w:r>
+    </w:p>
+    <w:p>
+      <w:r>
+        <w:t>Still, this method is not ideal since many values after the log transformation become 0, which cancels the differences in values which might be important for the analysis.</w:t>
+      </w:r>
+    </w:p>
+    <w:p>
+      <w:r>
+        <w:t>vi</w:t>
+      </w:r>
+      <w:r>
+        <w:rPr>
+          <w:highlight w:val="yellow"/>
+        </w:rPr>
+        <w:t>. A way to improve?</w:t>
+      </w:r>
+    </w:p>
+    <w:p>
+      <w:r>
+        <w:t>vii.</w:t>
+      </w:r>
+    </w:p>
+    <w:p/>
+    <w:p>
+      <w:bookmarkStart w:id="0" w:name="_GoBack"/>
+      <w:bookmarkEnd w:id="0"/>
+    </w:p>
+    <w:p>
+      <w:pPr>
+        <w:pStyle w:val="Heading1"/>
+      </w:pPr>
+      <w:r>
+        <w:lastRenderedPageBreak/>
+        <w:t>Question 2</w:t>
+      </w:r>
+    </w:p>
+    <w:p/>
+    <w:p>
+      <w:pPr>
+        <w:pStyle w:val="ListParagraph"/>
+        <w:numPr>
+          <w:ilvl w:val="0"/>
+          <w:numId w:val="4"/>
+        </w:numPr>
+        <w:spacing w:line="259" w:lineRule="auto"/>
+      </w:pPr>
+      <w:r>
+        <w:t>C. The results retrieved from Gorilla:</w:t>
+      </w:r>
+    </w:p>
+    <w:p>
+      <w:pPr>
+        <w:pStyle w:val="ListParagraph"/>
+      </w:pPr>
+      <w:r>
+        <w:rPr>
+          <w:noProof/>
+        </w:rPr>
+        <w:drawing>
+          <wp:inline distT="0" distB="0" distL="0" distR="0" wp14:anchorId="4C3406E2" wp14:editId="02F8EE30">
+            <wp:extent cx="5943600" cy="3397250"/>
+            <wp:effectExtent l="0" t="0" r="0" b="0"/>
+            <wp:docPr id="6" name="Picture 6"/>
+            <wp:cNvGraphicFramePr>
+              <a:graphicFrameLocks xmlns:a="http://schemas.openxmlformats.org/drawingml/2006/main" noChangeAspect="1"/>
+            </wp:cNvGraphicFramePr>
+            <a:graphic xmlns:a="http://schemas.openxmlformats.org/drawingml/2006/main">
+              <a:graphicData uri="http://schemas.openxmlformats.org/drawingml/2006/picture">
+                <pic:pic xmlns:pic="http://schemas.openxmlformats.org/drawingml/2006/picture">
+                  <pic:nvPicPr>
+                    <pic:cNvPr id="1" name=""/>
+                    <pic:cNvPicPr/>
+                  </pic:nvPicPr>
+                  <pic:blipFill>
+                    <a:blip r:embed="rId9"/>
+                    <a:stretch>
+                      <a:fillRect/>
+                    </a:stretch>
+                  </pic:blipFill>
+                  <pic:spPr>
+                    <a:xfrm>
+                      <a:off x="0" y="0"/>
+                      <a:ext cx="5943600" cy="3397250"/>
+                    </a:xfrm>
+                    <a:prstGeom prst="rect">
+                      <a:avLst/>
+                    </a:prstGeom>
+                  </pic:spPr>
+                </pic:pic>
+              </a:graphicData>
+            </a:graphic>
+          </wp:inline>
+        </w:drawing>
+      </w:r>
+    </w:p>
+    <w:p>
+      <w:pPr>
+        <w:spacing w:before="100" w:beforeAutospacing="1" w:after="100" w:afterAutospacing="1" w:line="240" w:lineRule="auto"/>
+        <w:rPr>
+          <w:rFonts w:ascii="Times New Roman" w:eastAsia="Times New Roman" w:hAnsi="Times New Roman" w:cs="Times New Roman"/>
+          <w:color w:val="000000"/>
+          <w:sz w:val="27"/>
+          <w:szCs w:val="27"/>
+        </w:rPr>
+      </w:pPr>
+      <w:r>
+        <w:rPr>
+          <w:rFonts w:ascii="Times New Roman" w:eastAsia="Times New Roman" w:hAnsi="Times New Roman" w:cs="Times New Roman"/>
+          <w:color w:val="000000"/>
+          <w:sz w:val="27"/>
+          <w:szCs w:val="27"/>
+        </w:rPr>
+        <w:t> </w:t>
+      </w:r>
+    </w:p>
+    <w:p>
+      <w:pPr>
+        <w:spacing w:after="0" w:line="240" w:lineRule="auto"/>
+        <w:rPr>
+          <w:rFonts w:ascii="Times New Roman" w:eastAsia="Times New Roman" w:hAnsi="Times New Roman" w:cs="Times New Roman"/>
+        </w:rPr>
+      </w:pPr>
+    </w:p>
+    <w:tbl>
+      <w:tblPr>
+        <w:tblW w:w="5000" w:type="pct"/>
+        <w:tblCellSpacing w:w="15" w:type="dxa"/>
+        <w:tblBorders>
+          <w:top w:val="outset" w:sz="6" w:space="0" w:color="auto"/>
+          <w:left w:val="outset" w:sz="6" w:space="0" w:color="auto"/>
+          <w:bottom w:val="outset" w:sz="6" w:space="0" w:color="auto"/>
+          <w:right w:val="outset" w:sz="6" w:space="0" w:color="auto"/>
+        </w:tblBorders>
+        <w:tblCellMar>
+          <w:top w:w="15" w:type="dxa"/>
+          <w:left w:w="15" w:type="dxa"/>
+          <w:bottom w:w="15" w:type="dxa"/>
+          <w:right w:w="15" w:type="dxa"/>
+        </w:tblCellMar>
+        <w:tblLook w:val="04A0" w:firstRow="1" w:lastRow="0" w:firstColumn="1" w:lastColumn="0" w:noHBand="0" w:noVBand="1"/>
+      </w:tblPr>
+      <w:tblGrid>
+        <w:gridCol w:w="1254"/>
+        <w:gridCol w:w="1520"/>
+        <w:gridCol w:w="975"/>
+        <w:gridCol w:w="884"/>
+        <w:gridCol w:w="1392"/>
+        <w:gridCol w:w="3319"/>
+      </w:tblGrid>
+      <w:tr>
+        <w:trPr>
+          <w:tblCellSpacing w:w="15" w:type="dxa"/>
+        </w:trPr>
+        <w:tc>
+          <w:tcPr>
+            <w:tcW w:w="1209" w:type="dxa"/>
+            <w:tcBorders>
+              <w:top w:val="outset" w:sz="6" w:space="0" w:color="auto"/>
+              <w:left w:val="outset" w:sz="6" w:space="0" w:color="auto"/>
+              <w:bottom w:val="outset" w:sz="6" w:space="0" w:color="auto"/>
+              <w:right w:val="outset" w:sz="6" w:space="0" w:color="auto"/>
+            </w:tcBorders>
+            <w:vAlign w:val="center"/>
+            <w:hideMark/>
+          </w:tcPr>
+          <w:p>
+            <w:pPr>
+              <w:spacing w:after="0" w:line="240" w:lineRule="auto"/>
+              <w:jc w:val="center"/>
+              <w:rPr>
+                <w:rFonts w:ascii="Times New Roman" w:eastAsia="Times New Roman" w:hAnsi="Times New Roman" w:cs="Times New Roman"/>
+              </w:rPr>
+            </w:pPr>
+            <w:r>
+              <w:rPr>
+                <w:rFonts w:ascii="Times New Roman" w:eastAsia="Times New Roman" w:hAnsi="Times New Roman" w:cs="Times New Roman"/>
+                <w:b/>
+                <w:bCs/>
+              </w:rPr>
+              <w:t>GO term</w:t>
+            </w:r>
+          </w:p>
+        </w:tc>
+        <w:tc>
+          <w:tcPr>
+            <w:tcW w:w="1490" w:type="dxa"/>
+            <w:tcBorders>
+              <w:top w:val="outset" w:sz="6" w:space="0" w:color="auto"/>
+              <w:left w:val="outset" w:sz="6" w:space="0" w:color="auto"/>
+              <w:bottom w:val="outset" w:sz="6" w:space="0" w:color="auto"/>
+              <w:right w:val="outset" w:sz="6" w:space="0" w:color="auto"/>
+            </w:tcBorders>
+            <w:vAlign w:val="center"/>
+            <w:hideMark/>
+          </w:tcPr>
+          <w:p>
+            <w:pPr>
+              <w:spacing w:after="0" w:line="240" w:lineRule="auto"/>
+              <w:jc w:val="center"/>
+              <w:rPr>
+                <w:rFonts w:ascii="Times New Roman" w:eastAsia="Times New Roman" w:hAnsi="Times New Roman" w:cs="Times New Roman"/>
+              </w:rPr>
+            </w:pPr>
+            <w:r>
+              <w:rPr>
+                <w:rFonts w:ascii="Times New Roman" w:eastAsia="Times New Roman" w:hAnsi="Times New Roman" w:cs="Times New Roman"/>
+                <w:b/>
+                <w:bCs/>
+              </w:rPr>
+              <w:t>Description</w:t>
+            </w:r>
+          </w:p>
+        </w:tc>
+        <w:tc>
+          <w:tcPr>
+            <w:tcW w:w="945" w:type="dxa"/>
+            <w:tcBorders>
+              <w:top w:val="outset" w:sz="6" w:space="0" w:color="auto"/>
+              <w:left w:val="outset" w:sz="6" w:space="0" w:color="auto"/>
+              <w:bottom w:val="outset" w:sz="6" w:space="0" w:color="auto"/>
+              <w:right w:val="outset" w:sz="6" w:space="0" w:color="auto"/>
+            </w:tcBorders>
+            <w:vAlign w:val="center"/>
+            <w:hideMark/>
+          </w:tcPr>
+          <w:p>
+            <w:pPr>
+              <w:spacing w:after="0" w:line="240" w:lineRule="auto"/>
+              <w:jc w:val="center"/>
+              <w:rPr>
+                <w:rFonts w:ascii="Times New Roman" w:eastAsia="Times New Roman" w:hAnsi="Times New Roman" w:cs="Times New Roman"/>
+              </w:rPr>
+            </w:pPr>
+            <w:hyperlink r:id="rId10" w:anchor="p_value_info" w:history="1">
+              <w:r>
+                <w:rPr>
+                  <w:rFonts w:ascii="Times New Roman" w:eastAsia="Times New Roman" w:hAnsi="Times New Roman" w:cs="Times New Roman"/>
+                  <w:b/>
+                  <w:bCs/>
+                  <w:color w:val="0000FF"/>
+                  <w:u w:val="single"/>
+                </w:rPr>
+                <w:t>P-value</w:t>
+              </w:r>
+            </w:hyperlink>
+          </w:p>
+        </w:tc>
+        <w:tc>
+          <w:tcPr>
+            <w:tcW w:w="854" w:type="dxa"/>
+            <w:tcBorders>
+              <w:top w:val="outset" w:sz="6" w:space="0" w:color="auto"/>
+              <w:left w:val="outset" w:sz="6" w:space="0" w:color="auto"/>
+              <w:bottom w:val="outset" w:sz="6" w:space="0" w:color="auto"/>
+              <w:right w:val="outset" w:sz="6" w:space="0" w:color="auto"/>
+            </w:tcBorders>
+            <w:vAlign w:val="center"/>
+            <w:hideMark/>
+          </w:tcPr>
+          <w:p>
+            <w:pPr>
+              <w:spacing w:after="0" w:line="240" w:lineRule="auto"/>
+              <w:jc w:val="center"/>
+              <w:rPr>
+                <w:rFonts w:ascii="Times New Roman" w:eastAsia="Times New Roman" w:hAnsi="Times New Roman" w:cs="Times New Roman"/>
+              </w:rPr>
+            </w:pPr>
+            <w:hyperlink r:id="rId11" w:anchor="fdr_info" w:history="1">
+              <w:r>
+                <w:rPr>
+                  <w:rFonts w:ascii="Times New Roman" w:eastAsia="Times New Roman" w:hAnsi="Times New Roman" w:cs="Times New Roman"/>
+                  <w:b/>
+                  <w:bCs/>
+                  <w:color w:val="0000FF"/>
+                  <w:u w:val="single"/>
+                </w:rPr>
+                <w:t>FDR q-value</w:t>
+              </w:r>
+            </w:hyperlink>
+          </w:p>
+        </w:tc>
+        <w:tc>
+          <w:tcPr>
+            <w:tcW w:w="1362" w:type="dxa"/>
+            <w:tcBorders>
+              <w:top w:val="outset" w:sz="6" w:space="0" w:color="auto"/>
+              <w:left w:val="outset" w:sz="6" w:space="0" w:color="auto"/>
+              <w:bottom w:val="outset" w:sz="6" w:space="0" w:color="auto"/>
+              <w:right w:val="outset" w:sz="6" w:space="0" w:color="auto"/>
+            </w:tcBorders>
+            <w:vAlign w:val="center"/>
+            <w:hideMark/>
+          </w:tcPr>
+          <w:p>
+            <w:pPr>
+              <w:spacing w:after="0" w:line="240" w:lineRule="auto"/>
+              <w:jc w:val="center"/>
+              <w:rPr>
+                <w:rFonts w:ascii="Times New Roman" w:eastAsia="Times New Roman" w:hAnsi="Times New Roman" w:cs="Times New Roman"/>
+              </w:rPr>
+            </w:pPr>
+            <w:hyperlink r:id="rId12" w:anchor="enrich_info" w:history="1">
+              <w:r>
+                <w:rPr>
+                  <w:rFonts w:ascii="Times New Roman" w:eastAsia="Times New Roman" w:hAnsi="Times New Roman" w:cs="Times New Roman"/>
+                  <w:b/>
+                  <w:bCs/>
+                  <w:color w:val="0000FF"/>
+                  <w:u w:val="single"/>
+                </w:rPr>
+                <w:t>Enrichment (N, B, n, b)</w:t>
+              </w:r>
+            </w:hyperlink>
+          </w:p>
+        </w:tc>
+        <w:tc>
+          <w:tcPr>
+            <w:tcW w:w="3274" w:type="dxa"/>
+            <w:tcBorders>
+              <w:top w:val="outset" w:sz="6" w:space="0" w:color="auto"/>
+              <w:left w:val="outset" w:sz="6" w:space="0" w:color="auto"/>
+              <w:bottom w:val="outset" w:sz="6" w:space="0" w:color="auto"/>
+              <w:right w:val="outset" w:sz="6" w:space="0" w:color="auto"/>
+            </w:tcBorders>
+            <w:vAlign w:val="center"/>
+            <w:hideMark/>
+          </w:tcPr>
+          <w:p>
+            <w:pPr>
+              <w:spacing w:after="0" w:line="240" w:lineRule="auto"/>
+              <w:jc w:val="center"/>
+              <w:rPr>
+                <w:rFonts w:ascii="Times New Roman" w:eastAsia="Times New Roman" w:hAnsi="Times New Roman" w:cs="Times New Roman"/>
+              </w:rPr>
+            </w:pPr>
+            <w:hyperlink r:id="rId13" w:anchor="genes_info" w:history="1">
+              <w:r>
+                <w:rPr>
+                  <w:rFonts w:ascii="Times New Roman" w:eastAsia="Times New Roman" w:hAnsi="Times New Roman" w:cs="Times New Roman"/>
+                  <w:b/>
+                  <w:bCs/>
+                  <w:color w:val="0000FF"/>
+                  <w:u w:val="single"/>
+                </w:rPr>
+                <w:t>Genes</w:t>
+              </w:r>
+            </w:hyperlink>
+          </w:p>
+        </w:tc>
+      </w:tr>
+      <w:tr>
+        <w:trPr>
+          <w:tblCellSpacing w:w="15" w:type="dxa"/>
+        </w:trPr>
+        <w:tc>
+          <w:tcPr>
+            <w:tcW w:w="1209" w:type="dxa"/>
+            <w:tcBorders>
+              <w:top w:val="outset" w:sz="6" w:space="0" w:color="auto"/>
+              <w:left w:val="outset" w:sz="6" w:space="0" w:color="auto"/>
+              <w:bottom w:val="outset" w:sz="6" w:space="0" w:color="auto"/>
+              <w:right w:val="outset" w:sz="6" w:space="0" w:color="auto"/>
+            </w:tcBorders>
+            <w:vAlign w:val="center"/>
+            <w:hideMark/>
+          </w:tcPr>
+          <w:p>
+            <w:pPr>
+              <w:spacing w:after="0" w:line="240" w:lineRule="auto"/>
+              <w:rPr>
+                <w:rFonts w:ascii="Times New Roman" w:eastAsia="Times New Roman" w:hAnsi="Times New Roman" w:cs="Times New Roman"/>
+              </w:rPr>
+            </w:pPr>
+            <w:hyperlink r:id="rId14" w:tgtFrame="_blank" w:history="1">
+              <w:r>
+                <w:rPr>
+                  <w:rFonts w:ascii="Times New Roman" w:eastAsia="Times New Roman" w:hAnsi="Times New Roman" w:cs="Times New Roman"/>
+                  <w:color w:val="0000FF"/>
+                  <w:u w:val="single"/>
+                </w:rPr>
+                <w:t>GO:0072330</w:t>
+              </w:r>
+            </w:hyperlink>
+            <w:bookmarkStart w:id="1" w:name="0072330"/>
+            <w:bookmarkEnd w:id="1"/>
+          </w:p>
+        </w:tc>
+        <w:tc>
+          <w:tcPr>
+            <w:tcW w:w="1490" w:type="dxa"/>
+            <w:tcBorders>
+              <w:top w:val="outset" w:sz="6" w:space="0" w:color="auto"/>
+              <w:left w:val="outset" w:sz="6" w:space="0" w:color="auto"/>
+              <w:bottom w:val="outset" w:sz="6" w:space="0" w:color="auto"/>
+              <w:right w:val="outset" w:sz="6" w:space="0" w:color="auto"/>
+            </w:tcBorders>
+            <w:vAlign w:val="center"/>
+            <w:hideMark/>
+          </w:tcPr>
+          <w:p>
+            <w:pPr>
+              <w:spacing w:after="0" w:line="240" w:lineRule="auto"/>
+              <w:rPr>
+                <w:rFonts w:ascii="Times New Roman" w:eastAsia="Times New Roman" w:hAnsi="Times New Roman" w:cs="Times New Roman"/>
+              </w:rPr>
+            </w:pPr>
+            <w:r>
+              <w:rPr>
+                <w:rFonts w:ascii="Times New Roman" w:eastAsia="Times New Roman" w:hAnsi="Times New Roman" w:cs="Times New Roman"/>
+              </w:rPr>
+              <w:t>monocarboxylic acid biosynthetic process</w:t>
+            </w:r>
+          </w:p>
+        </w:tc>
+        <w:tc>
+          <w:tcPr>
+            <w:tcW w:w="945" w:type="dxa"/>
+            <w:tcBorders>
+              <w:top w:val="outset" w:sz="6" w:space="0" w:color="auto"/>
+              <w:left w:val="outset" w:sz="6" w:space="0" w:color="auto"/>
+              <w:bottom w:val="outset" w:sz="6" w:space="0" w:color="auto"/>
+              <w:right w:val="outset" w:sz="6" w:space="0" w:color="auto"/>
+            </w:tcBorders>
+            <w:vAlign w:val="center"/>
+            <w:hideMark/>
+          </w:tcPr>
+          <w:p>
+            <w:pPr>
+              <w:spacing w:after="0" w:line="240" w:lineRule="auto"/>
+              <w:jc w:val="center"/>
+              <w:rPr>
+                <w:rFonts w:ascii="Times New Roman" w:eastAsia="Times New Roman" w:hAnsi="Times New Roman" w:cs="Times New Roman"/>
+              </w:rPr>
+            </w:pPr>
+            <w:r>
+              <w:rPr>
+                <w:rFonts w:ascii="Times New Roman" w:eastAsia="Times New Roman" w:hAnsi="Times New Roman" w:cs="Times New Roman"/>
+              </w:rPr>
+              <w:t>2.69E-5</w:t>
+            </w:r>
+          </w:p>
+        </w:tc>
+        <w:tc>
+          <w:tcPr>
+            <w:tcW w:w="854" w:type="dxa"/>
+            <w:tcBorders>
+              <w:top w:val="outset" w:sz="6" w:space="0" w:color="auto"/>
+              <w:left w:val="outset" w:sz="6" w:space="0" w:color="auto"/>
+              <w:bottom w:val="outset" w:sz="6" w:space="0" w:color="auto"/>
+              <w:right w:val="outset" w:sz="6" w:space="0" w:color="auto"/>
+            </w:tcBorders>
+            <w:vAlign w:val="center"/>
+            <w:hideMark/>
+          </w:tcPr>
+          <w:p>
+            <w:pPr>
+              <w:spacing w:after="0" w:line="240" w:lineRule="auto"/>
+              <w:jc w:val="center"/>
+              <w:rPr>
+                <w:rFonts w:ascii="Times New Roman" w:eastAsia="Times New Roman" w:hAnsi="Times New Roman" w:cs="Times New Roman"/>
+              </w:rPr>
+            </w:pPr>
+            <w:r>
+              <w:rPr>
+                <w:rFonts w:ascii="Times New Roman" w:eastAsia="Times New Roman" w:hAnsi="Times New Roman" w:cs="Times New Roman"/>
+              </w:rPr>
+              <w:t>1.21E-1</w:t>
+            </w:r>
+          </w:p>
+        </w:tc>
+        <w:tc>
+          <w:tcPr>
+            <w:tcW w:w="1362" w:type="dxa"/>
+            <w:tcBorders>
+              <w:top w:val="outset" w:sz="6" w:space="0" w:color="auto"/>
+              <w:left w:val="outset" w:sz="6" w:space="0" w:color="auto"/>
+              <w:bottom w:val="outset" w:sz="6" w:space="0" w:color="auto"/>
+              <w:right w:val="outset" w:sz="6" w:space="0" w:color="auto"/>
+            </w:tcBorders>
+            <w:vAlign w:val="center"/>
+            <w:hideMark/>
+          </w:tcPr>
+          <w:p>
+            <w:pPr>
+              <w:spacing w:after="0" w:line="240" w:lineRule="auto"/>
+              <w:jc w:val="center"/>
+              <w:rPr>
+                <w:rFonts w:ascii="Times New Roman" w:eastAsia="Times New Roman" w:hAnsi="Times New Roman" w:cs="Times New Roman"/>
+              </w:rPr>
+            </w:pPr>
+            <w:r>
+              <w:rPr>
+                <w:rFonts w:ascii="Times New Roman" w:eastAsia="Times New Roman" w:hAnsi="Times New Roman" w:cs="Times New Roman"/>
+              </w:rPr>
+              <w:t>4.95 (395,9,71,8)</w:t>
+            </w:r>
+          </w:p>
+        </w:tc>
+        <w:tc>
+          <w:tcPr>
+            <w:tcW w:w="3274" w:type="dxa"/>
+            <w:tcBorders>
+              <w:top w:val="outset" w:sz="6" w:space="0" w:color="auto"/>
+              <w:left w:val="outset" w:sz="6" w:space="0" w:color="auto"/>
+              <w:bottom w:val="outset" w:sz="6" w:space="0" w:color="auto"/>
+              <w:right w:val="outset" w:sz="6" w:space="0" w:color="auto"/>
+            </w:tcBorders>
+            <w:vAlign w:val="center"/>
+            <w:hideMark/>
+          </w:tcPr>
+          <w:p>
+            <w:pPr>
+              <w:spacing w:after="0" w:line="240" w:lineRule="auto"/>
+              <w:rPr>
+                <w:rFonts w:ascii="Times New Roman" w:eastAsia="Times New Roman" w:hAnsi="Times New Roman" w:cs="Times New Roman"/>
+              </w:rPr>
+            </w:pPr>
+            <w:hyperlink r:id="rId15" w:history="1">
+              <w:r>
+                <w:rPr>
+                  <w:rFonts w:ascii="Times New Roman" w:eastAsia="Times New Roman" w:hAnsi="Times New Roman" w:cs="Times New Roman"/>
+                  <w:color w:val="0000FF"/>
+                  <w:u w:val="single"/>
+                </w:rPr>
+                <w:t>[-] Hide genes</w:t>
+              </w:r>
+            </w:hyperlink>
+          </w:p>
+          <w:p>
+            <w:pPr>
+              <w:spacing w:after="0" w:line="240" w:lineRule="auto"/>
+              <w:rPr>
+                <w:rFonts w:ascii="Times New Roman" w:eastAsia="Times New Roman" w:hAnsi="Times New Roman" w:cs="Times New Roman"/>
+              </w:rPr>
+            </w:pPr>
+            <w:r>
+              <w:rPr>
+                <w:rFonts w:ascii="Times New Roman" w:eastAsia="Times New Roman" w:hAnsi="Times New Roman" w:cs="Times New Roman"/>
+                <w:sz w:val="13"/>
+                <w:szCs w:val="13"/>
+              </w:rPr>
+              <w:t>ASNS - asparagine synthetase (glutamine-hydrolyzing)</w:t>
+            </w:r>
+            <w:r>
+              <w:rPr>
+                <w:rFonts w:ascii="Times New Roman" w:eastAsia="Times New Roman" w:hAnsi="Times New Roman" w:cs="Times New Roman"/>
+                <w:sz w:val="13"/>
+                <w:szCs w:val="13"/>
+              </w:rPr>
+              <w:br/>
+              <w:t>SCD - stearoyl-coa desaturase (delta-9-desaturase)</w:t>
+            </w:r>
+            <w:r>
+              <w:rPr>
+                <w:rFonts w:ascii="Times New Roman" w:eastAsia="Times New Roman" w:hAnsi="Times New Roman" w:cs="Times New Roman"/>
+                <w:sz w:val="13"/>
+                <w:szCs w:val="13"/>
+              </w:rPr>
+              <w:br/>
+              <w:t>ALOX5 - arachidonate 5-lipoxygenase</w:t>
+            </w:r>
+            <w:r>
+              <w:rPr>
+                <w:rFonts w:ascii="Times New Roman" w:eastAsia="Times New Roman" w:hAnsi="Times New Roman" w:cs="Times New Roman"/>
+                <w:sz w:val="13"/>
+                <w:szCs w:val="13"/>
+              </w:rPr>
+              <w:br/>
+              <w:t>EPHX2 - epoxide hydrolase 2, cytoplasmic</w:t>
+            </w:r>
+            <w:r>
+              <w:rPr>
+                <w:rFonts w:ascii="Times New Roman" w:eastAsia="Times New Roman" w:hAnsi="Times New Roman" w:cs="Times New Roman"/>
+                <w:sz w:val="13"/>
+                <w:szCs w:val="13"/>
+              </w:rPr>
+              <w:br/>
+              <w:t>GPX4 - glutathione peroxidase 4</w:t>
+            </w:r>
+            <w:r>
+              <w:rPr>
+                <w:rFonts w:ascii="Times New Roman" w:eastAsia="Times New Roman" w:hAnsi="Times New Roman" w:cs="Times New Roman"/>
+                <w:sz w:val="13"/>
+                <w:szCs w:val="13"/>
+              </w:rPr>
+              <w:br/>
+              <w:t>ABHD3 - abhydrolase domain containing 3</w:t>
+            </w:r>
+            <w:r>
+              <w:rPr>
+                <w:rFonts w:ascii="Times New Roman" w:eastAsia="Times New Roman" w:hAnsi="Times New Roman" w:cs="Times New Roman"/>
+                <w:sz w:val="13"/>
+                <w:szCs w:val="13"/>
+              </w:rPr>
+              <w:br/>
+              <w:t>ALDOC - aldolase c, fructose-bisphosphate</w:t>
+            </w:r>
+            <w:r>
+              <w:rPr>
+                <w:rFonts w:ascii="Times New Roman" w:eastAsia="Times New Roman" w:hAnsi="Times New Roman" w:cs="Times New Roman"/>
+                <w:sz w:val="13"/>
+                <w:szCs w:val="13"/>
+              </w:rPr>
+              <w:br/>
+              <w:t>FADS3 - fatty acid desaturase 3</w:t>
+            </w:r>
+          </w:p>
+        </w:tc>
+      </w:tr>
+      <w:tr>
+        <w:trPr>
+          <w:tblCellSpacing w:w="15" w:type="dxa"/>
+        </w:trPr>
+        <w:tc>
+          <w:tcPr>
+            <w:tcW w:w="1209" w:type="dxa"/>
+            <w:tcBorders>
+              <w:top w:val="outset" w:sz="6" w:space="0" w:color="auto"/>
+              <w:left w:val="outset" w:sz="6" w:space="0" w:color="auto"/>
+              <w:bottom w:val="outset" w:sz="6" w:space="0" w:color="auto"/>
+              <w:right w:val="outset" w:sz="6" w:space="0" w:color="auto"/>
+            </w:tcBorders>
+            <w:vAlign w:val="center"/>
+            <w:hideMark/>
+          </w:tcPr>
+          <w:p>
+            <w:pPr>
+              <w:spacing w:after="0" w:line="240" w:lineRule="auto"/>
+              <w:rPr>
+                <w:rFonts w:ascii="Times New Roman" w:eastAsia="Times New Roman" w:hAnsi="Times New Roman" w:cs="Times New Roman"/>
+              </w:rPr>
+            </w:pPr>
+            <w:hyperlink r:id="rId16" w:tgtFrame="_blank" w:history="1">
+              <w:r>
+                <w:rPr>
+                  <w:rFonts w:ascii="Times New Roman" w:eastAsia="Times New Roman" w:hAnsi="Times New Roman" w:cs="Times New Roman"/>
+                  <w:color w:val="0000FF"/>
+                  <w:u w:val="single"/>
+                </w:rPr>
+                <w:t>GO:1901568</w:t>
+              </w:r>
+            </w:hyperlink>
+            <w:bookmarkStart w:id="2" w:name="1901568"/>
+            <w:bookmarkEnd w:id="2"/>
+          </w:p>
+        </w:tc>
+        <w:tc>
+          <w:tcPr>
+            <w:tcW w:w="1490" w:type="dxa"/>
+            <w:tcBorders>
+              <w:top w:val="outset" w:sz="6" w:space="0" w:color="auto"/>
+              <w:left w:val="outset" w:sz="6" w:space="0" w:color="auto"/>
+              <w:bottom w:val="outset" w:sz="6" w:space="0" w:color="auto"/>
+              <w:right w:val="outset" w:sz="6" w:space="0" w:color="auto"/>
+            </w:tcBorders>
+            <w:vAlign w:val="center"/>
+            <w:hideMark/>
+          </w:tcPr>
+          <w:p>
+            <w:pPr>
+              <w:spacing w:after="0" w:line="240" w:lineRule="auto"/>
+              <w:rPr>
+                <w:rFonts w:ascii="Times New Roman" w:eastAsia="Times New Roman" w:hAnsi="Times New Roman" w:cs="Times New Roman"/>
+              </w:rPr>
+            </w:pPr>
+            <w:r>
+              <w:rPr>
+                <w:rFonts w:ascii="Times New Roman" w:eastAsia="Times New Roman" w:hAnsi="Times New Roman" w:cs="Times New Roman"/>
+              </w:rPr>
+              <w:t>fatty acid derivative metabolic process</w:t>
+            </w:r>
+          </w:p>
+        </w:tc>
+        <w:tc>
+          <w:tcPr>
+            <w:tcW w:w="945" w:type="dxa"/>
+            <w:tcBorders>
+              <w:top w:val="outset" w:sz="6" w:space="0" w:color="auto"/>
+              <w:left w:val="outset" w:sz="6" w:space="0" w:color="auto"/>
+              <w:bottom w:val="outset" w:sz="6" w:space="0" w:color="auto"/>
+              <w:right w:val="outset" w:sz="6" w:space="0" w:color="auto"/>
+            </w:tcBorders>
+            <w:vAlign w:val="center"/>
+            <w:hideMark/>
+          </w:tcPr>
+          <w:p>
+            <w:pPr>
+              <w:spacing w:after="0" w:line="240" w:lineRule="auto"/>
+              <w:jc w:val="center"/>
+              <w:rPr>
+                <w:rFonts w:ascii="Times New Roman" w:eastAsia="Times New Roman" w:hAnsi="Times New Roman" w:cs="Times New Roman"/>
+              </w:rPr>
+            </w:pPr>
+            <w:r>
+              <w:rPr>
+                <w:rFonts w:ascii="Times New Roman" w:eastAsia="Times New Roman" w:hAnsi="Times New Roman" w:cs="Times New Roman"/>
+              </w:rPr>
+              <w:t>1.77E-4</w:t>
+            </w:r>
+          </w:p>
+        </w:tc>
+        <w:tc>
+          <w:tcPr>
+            <w:tcW w:w="854" w:type="dxa"/>
+            <w:tcBorders>
+              <w:top w:val="outset" w:sz="6" w:space="0" w:color="auto"/>
+              <w:left w:val="outset" w:sz="6" w:space="0" w:color="auto"/>
+              <w:bottom w:val="outset" w:sz="6" w:space="0" w:color="auto"/>
+              <w:right w:val="outset" w:sz="6" w:space="0" w:color="auto"/>
+            </w:tcBorders>
+            <w:vAlign w:val="center"/>
+            <w:hideMark/>
+          </w:tcPr>
+          <w:p>
+            <w:pPr>
+              <w:spacing w:after="0" w:line="240" w:lineRule="auto"/>
+              <w:jc w:val="center"/>
+              <w:rPr>
+                <w:rFonts w:ascii="Times New Roman" w:eastAsia="Times New Roman" w:hAnsi="Times New Roman" w:cs="Times New Roman"/>
+              </w:rPr>
+            </w:pPr>
+            <w:r>
+              <w:rPr>
+                <w:rFonts w:ascii="Times New Roman" w:eastAsia="Times New Roman" w:hAnsi="Times New Roman" w:cs="Times New Roman"/>
+              </w:rPr>
+              <w:t>3.98E-1</w:t>
+            </w:r>
+          </w:p>
+        </w:tc>
+        <w:tc>
+          <w:tcPr>
+            <w:tcW w:w="1362" w:type="dxa"/>
+            <w:tcBorders>
+              <w:top w:val="outset" w:sz="6" w:space="0" w:color="auto"/>
+              <w:left w:val="outset" w:sz="6" w:space="0" w:color="auto"/>
+              <w:bottom w:val="outset" w:sz="6" w:space="0" w:color="auto"/>
+              <w:right w:val="outset" w:sz="6" w:space="0" w:color="auto"/>
+            </w:tcBorders>
+            <w:vAlign w:val="center"/>
+            <w:hideMark/>
+          </w:tcPr>
+          <w:p>
+            <w:pPr>
+              <w:spacing w:after="0" w:line="240" w:lineRule="auto"/>
+              <w:jc w:val="center"/>
+              <w:rPr>
+                <w:rFonts w:ascii="Times New Roman" w:eastAsia="Times New Roman" w:hAnsi="Times New Roman" w:cs="Times New Roman"/>
+              </w:rPr>
+            </w:pPr>
+            <w:r>
+              <w:rPr>
+                <w:rFonts w:ascii="Times New Roman" w:eastAsia="Times New Roman" w:hAnsi="Times New Roman" w:cs="Times New Roman"/>
+              </w:rPr>
+              <w:t>10.39 (395,10,19,5)</w:t>
+            </w:r>
+          </w:p>
+        </w:tc>
+        <w:tc>
+          <w:tcPr>
+            <w:tcW w:w="3274" w:type="dxa"/>
+            <w:tcBorders>
+              <w:top w:val="outset" w:sz="6" w:space="0" w:color="auto"/>
+              <w:left w:val="outset" w:sz="6" w:space="0" w:color="auto"/>
+              <w:bottom w:val="outset" w:sz="6" w:space="0" w:color="auto"/>
+              <w:right w:val="outset" w:sz="6" w:space="0" w:color="auto"/>
+            </w:tcBorders>
+            <w:vAlign w:val="center"/>
+            <w:hideMark/>
+          </w:tcPr>
+          <w:p>
+            <w:pPr>
+              <w:spacing w:after="0" w:line="240" w:lineRule="auto"/>
+              <w:rPr>
+                <w:rFonts w:ascii="Times New Roman" w:eastAsia="Times New Roman" w:hAnsi="Times New Roman" w:cs="Times New Roman"/>
+              </w:rPr>
+            </w:pPr>
+            <w:hyperlink r:id="rId17" w:history="1">
+              <w:r>
+                <w:rPr>
+                  <w:rFonts w:ascii="Times New Roman" w:eastAsia="Times New Roman" w:hAnsi="Times New Roman" w:cs="Times New Roman"/>
+                  <w:color w:val="0000FF"/>
+                  <w:u w:val="single"/>
+                </w:rPr>
+                <w:t>[-] Hide genes</w:t>
+              </w:r>
+            </w:hyperlink>
+          </w:p>
+          <w:p>
+            <w:pPr>
+              <w:spacing w:after="0" w:line="240" w:lineRule="auto"/>
+              <w:rPr>
+                <w:rFonts w:ascii="Times New Roman" w:eastAsia="Times New Roman" w:hAnsi="Times New Roman" w:cs="Times New Roman"/>
+              </w:rPr>
+            </w:pPr>
+            <w:r>
+              <w:rPr>
+                <w:rFonts w:ascii="Times New Roman" w:eastAsia="Times New Roman" w:hAnsi="Times New Roman" w:cs="Times New Roman"/>
+                <w:sz w:val="13"/>
+                <w:szCs w:val="13"/>
+              </w:rPr>
+              <w:t>ABCC1 - atp-binding cassette, sub-family c (cftr/mrp), member 1</w:t>
+            </w:r>
+            <w:r>
+              <w:rPr>
+                <w:rFonts w:ascii="Times New Roman" w:eastAsia="Times New Roman" w:hAnsi="Times New Roman" w:cs="Times New Roman"/>
+                <w:sz w:val="13"/>
+                <w:szCs w:val="13"/>
+              </w:rPr>
+              <w:br/>
+              <w:t>ALOX5 - arachidonate 5-lipoxygenase</w:t>
+            </w:r>
+            <w:r>
+              <w:rPr>
+                <w:rFonts w:ascii="Times New Roman" w:eastAsia="Times New Roman" w:hAnsi="Times New Roman" w:cs="Times New Roman"/>
+                <w:sz w:val="13"/>
+                <w:szCs w:val="13"/>
+              </w:rPr>
+              <w:br/>
+              <w:t>EPHX2 - epoxide hydrolase 2, cytoplasmic</w:t>
+            </w:r>
+            <w:r>
+              <w:rPr>
+                <w:rFonts w:ascii="Times New Roman" w:eastAsia="Times New Roman" w:hAnsi="Times New Roman" w:cs="Times New Roman"/>
+                <w:sz w:val="13"/>
+                <w:szCs w:val="13"/>
+              </w:rPr>
+              <w:br/>
+              <w:t>GPX4 - glutathione peroxidase 4</w:t>
+            </w:r>
+            <w:r>
+              <w:rPr>
+                <w:rFonts w:ascii="Times New Roman" w:eastAsia="Times New Roman" w:hAnsi="Times New Roman" w:cs="Times New Roman"/>
+                <w:sz w:val="13"/>
+                <w:szCs w:val="13"/>
+              </w:rPr>
+              <w:br/>
+              <w:t>OXCT1 - 3-oxoacid coa transferase 1</w:t>
+            </w:r>
+          </w:p>
+        </w:tc>
+      </w:tr>
+      <w:tr>
+        <w:trPr>
+          <w:tblCellSpacing w:w="15" w:type="dxa"/>
+        </w:trPr>
+        <w:tc>
+          <w:tcPr>
+            <w:tcW w:w="1209" w:type="dxa"/>
+            <w:tcBorders>
+              <w:top w:val="outset" w:sz="6" w:space="0" w:color="auto"/>
+              <w:left w:val="outset" w:sz="6" w:space="0" w:color="auto"/>
+              <w:bottom w:val="outset" w:sz="6" w:space="0" w:color="auto"/>
+              <w:right w:val="outset" w:sz="6" w:space="0" w:color="auto"/>
+            </w:tcBorders>
+            <w:vAlign w:val="center"/>
+            <w:hideMark/>
+          </w:tcPr>
+          <w:p>
+            <w:pPr>
+              <w:spacing w:after="0" w:line="240" w:lineRule="auto"/>
+              <w:rPr>
+                <w:rFonts w:ascii="Times New Roman" w:eastAsia="Times New Roman" w:hAnsi="Times New Roman" w:cs="Times New Roman"/>
+              </w:rPr>
+            </w:pPr>
+            <w:hyperlink r:id="rId18" w:tgtFrame="_blank" w:history="1">
+              <w:r>
+                <w:rPr>
+                  <w:rFonts w:ascii="Times New Roman" w:eastAsia="Times New Roman" w:hAnsi="Times New Roman" w:cs="Times New Roman"/>
+                  <w:color w:val="0000FF"/>
+                  <w:u w:val="single"/>
+                </w:rPr>
+                <w:t>GO:0019372</w:t>
+              </w:r>
+            </w:hyperlink>
+            <w:bookmarkStart w:id="3" w:name="0019372"/>
+            <w:bookmarkEnd w:id="3"/>
+          </w:p>
+        </w:tc>
+        <w:tc>
+          <w:tcPr>
+            <w:tcW w:w="1490" w:type="dxa"/>
+            <w:tcBorders>
+              <w:top w:val="outset" w:sz="6" w:space="0" w:color="auto"/>
+              <w:left w:val="outset" w:sz="6" w:space="0" w:color="auto"/>
+              <w:bottom w:val="outset" w:sz="6" w:space="0" w:color="auto"/>
+              <w:right w:val="outset" w:sz="6" w:space="0" w:color="auto"/>
+            </w:tcBorders>
+            <w:vAlign w:val="center"/>
+            <w:hideMark/>
+          </w:tcPr>
+          <w:p>
+            <w:pPr>
+              <w:spacing w:after="0" w:line="240" w:lineRule="auto"/>
+              <w:rPr>
+                <w:rFonts w:ascii="Times New Roman" w:eastAsia="Times New Roman" w:hAnsi="Times New Roman" w:cs="Times New Roman"/>
+              </w:rPr>
+            </w:pPr>
+            <w:r>
+              <w:rPr>
+                <w:rFonts w:ascii="Times New Roman" w:eastAsia="Times New Roman" w:hAnsi="Times New Roman" w:cs="Times New Roman"/>
+              </w:rPr>
+              <w:t>lipoxygenase pathway</w:t>
+            </w:r>
+          </w:p>
+        </w:tc>
+        <w:tc>
+          <w:tcPr>
+            <w:tcW w:w="945" w:type="dxa"/>
+            <w:tcBorders>
+              <w:top w:val="outset" w:sz="6" w:space="0" w:color="auto"/>
+              <w:left w:val="outset" w:sz="6" w:space="0" w:color="auto"/>
+              <w:bottom w:val="outset" w:sz="6" w:space="0" w:color="auto"/>
+              <w:right w:val="outset" w:sz="6" w:space="0" w:color="auto"/>
+            </w:tcBorders>
+            <w:vAlign w:val="center"/>
+            <w:hideMark/>
+          </w:tcPr>
+          <w:p>
+            <w:pPr>
+              <w:spacing w:after="0" w:line="240" w:lineRule="auto"/>
+              <w:jc w:val="center"/>
+              <w:rPr>
+                <w:rFonts w:ascii="Times New Roman" w:eastAsia="Times New Roman" w:hAnsi="Times New Roman" w:cs="Times New Roman"/>
+              </w:rPr>
+            </w:pPr>
+            <w:r>
+              <w:rPr>
+                <w:rFonts w:ascii="Times New Roman" w:eastAsia="Times New Roman" w:hAnsi="Times New Roman" w:cs="Times New Roman"/>
+              </w:rPr>
+              <w:t>1.93E-4</w:t>
+            </w:r>
+          </w:p>
+        </w:tc>
+        <w:tc>
+          <w:tcPr>
+            <w:tcW w:w="854" w:type="dxa"/>
+            <w:tcBorders>
+              <w:top w:val="outset" w:sz="6" w:space="0" w:color="auto"/>
+              <w:left w:val="outset" w:sz="6" w:space="0" w:color="auto"/>
+              <w:bottom w:val="outset" w:sz="6" w:space="0" w:color="auto"/>
+              <w:right w:val="outset" w:sz="6" w:space="0" w:color="auto"/>
+            </w:tcBorders>
+            <w:vAlign w:val="center"/>
+            <w:hideMark/>
+          </w:tcPr>
+          <w:p>
+            <w:pPr>
+              <w:spacing w:after="0" w:line="240" w:lineRule="auto"/>
+              <w:jc w:val="center"/>
+              <w:rPr>
+                <w:rFonts w:ascii="Times New Roman" w:eastAsia="Times New Roman" w:hAnsi="Times New Roman" w:cs="Times New Roman"/>
+              </w:rPr>
+            </w:pPr>
+            <w:r>
+              <w:rPr>
+                <w:rFonts w:ascii="Times New Roman" w:eastAsia="Times New Roman" w:hAnsi="Times New Roman" w:cs="Times New Roman"/>
+              </w:rPr>
+              <w:t>2.89E-1</w:t>
+            </w:r>
+          </w:p>
+        </w:tc>
+        <w:tc>
+          <w:tcPr>
+            <w:tcW w:w="1362" w:type="dxa"/>
+            <w:tcBorders>
+              <w:top w:val="outset" w:sz="6" w:space="0" w:color="auto"/>
+              <w:left w:val="outset" w:sz="6" w:space="0" w:color="auto"/>
+              <w:bottom w:val="outset" w:sz="6" w:space="0" w:color="auto"/>
+              <w:right w:val="outset" w:sz="6" w:space="0" w:color="auto"/>
+            </w:tcBorders>
+            <w:vAlign w:val="center"/>
+            <w:hideMark/>
+          </w:tcPr>
+          <w:p>
+            <w:pPr>
+              <w:spacing w:after="0" w:line="240" w:lineRule="auto"/>
+              <w:jc w:val="center"/>
+              <w:rPr>
+                <w:rFonts w:ascii="Times New Roman" w:eastAsia="Times New Roman" w:hAnsi="Times New Roman" w:cs="Times New Roman"/>
+              </w:rPr>
+            </w:pPr>
+            <w:r>
+              <w:rPr>
+                <w:rFonts w:ascii="Times New Roman" w:eastAsia="Times New Roman" w:hAnsi="Times New Roman" w:cs="Times New Roman"/>
+              </w:rPr>
+              <w:t>65.83 (395,2,6,2)</w:t>
+            </w:r>
+          </w:p>
+        </w:tc>
+        <w:tc>
+          <w:tcPr>
+            <w:tcW w:w="3274" w:type="dxa"/>
+            <w:tcBorders>
+              <w:top w:val="outset" w:sz="6" w:space="0" w:color="auto"/>
+              <w:left w:val="outset" w:sz="6" w:space="0" w:color="auto"/>
+              <w:bottom w:val="outset" w:sz="6" w:space="0" w:color="auto"/>
+              <w:right w:val="outset" w:sz="6" w:space="0" w:color="auto"/>
+            </w:tcBorders>
+            <w:vAlign w:val="center"/>
+            <w:hideMark/>
+          </w:tcPr>
+          <w:p>
+            <w:pPr>
+              <w:spacing w:after="0" w:line="240" w:lineRule="auto"/>
+              <w:rPr>
+                <w:rFonts w:ascii="Times New Roman" w:eastAsia="Times New Roman" w:hAnsi="Times New Roman" w:cs="Times New Roman"/>
+              </w:rPr>
+            </w:pPr>
+            <w:hyperlink r:id="rId19" w:history="1">
+              <w:r>
+                <w:rPr>
+                  <w:rFonts w:ascii="Times New Roman" w:eastAsia="Times New Roman" w:hAnsi="Times New Roman" w:cs="Times New Roman"/>
+                  <w:color w:val="0000FF"/>
+                  <w:u w:val="single"/>
+                </w:rPr>
+                <w:t>[-] Hide genes</w:t>
+              </w:r>
+            </w:hyperlink>
+          </w:p>
+          <w:p>
+            <w:pPr>
+              <w:spacing w:after="0" w:line="240" w:lineRule="auto"/>
+              <w:rPr>
+                <w:rFonts w:ascii="Times New Roman" w:eastAsia="Times New Roman" w:hAnsi="Times New Roman" w:cs="Times New Roman"/>
+              </w:rPr>
+            </w:pPr>
+            <w:r>
+              <w:rPr>
+                <w:rFonts w:ascii="Times New Roman" w:eastAsia="Times New Roman" w:hAnsi="Times New Roman" w:cs="Times New Roman"/>
+                <w:sz w:val="13"/>
+                <w:szCs w:val="13"/>
+              </w:rPr>
+              <w:t>ALOX5 - arachidonate 5-lipoxygenase</w:t>
+            </w:r>
+            <w:r>
+              <w:rPr>
+                <w:rFonts w:ascii="Times New Roman" w:eastAsia="Times New Roman" w:hAnsi="Times New Roman" w:cs="Times New Roman"/>
+                <w:sz w:val="13"/>
+                <w:szCs w:val="13"/>
+              </w:rPr>
+              <w:br/>
+              <w:t>GPX4 - glutathione peroxidase 4</w:t>
+            </w:r>
+          </w:p>
+        </w:tc>
+      </w:tr>
+      <w:tr>
+        <w:trPr>
+          <w:tblCellSpacing w:w="15" w:type="dxa"/>
+        </w:trPr>
+        <w:tc>
+          <w:tcPr>
+            <w:tcW w:w="1209" w:type="dxa"/>
+            <w:tcBorders>
+              <w:top w:val="outset" w:sz="6" w:space="0" w:color="auto"/>
+              <w:left w:val="outset" w:sz="6" w:space="0" w:color="auto"/>
+              <w:bottom w:val="outset" w:sz="6" w:space="0" w:color="auto"/>
+              <w:right w:val="outset" w:sz="6" w:space="0" w:color="auto"/>
+            </w:tcBorders>
+            <w:vAlign w:val="center"/>
+            <w:hideMark/>
+          </w:tcPr>
+          <w:p>
+            <w:pPr>
+              <w:spacing w:after="0" w:line="240" w:lineRule="auto"/>
+              <w:rPr>
+                <w:rFonts w:ascii="Times New Roman" w:eastAsia="Times New Roman" w:hAnsi="Times New Roman" w:cs="Times New Roman"/>
+              </w:rPr>
+            </w:pPr>
+            <w:hyperlink r:id="rId20" w:tgtFrame="_blank" w:history="1">
+              <w:r>
+                <w:rPr>
+                  <w:rFonts w:ascii="Times New Roman" w:eastAsia="Times New Roman" w:hAnsi="Times New Roman" w:cs="Times New Roman"/>
+                  <w:color w:val="0000FF"/>
+                  <w:u w:val="single"/>
+                </w:rPr>
+                <w:t>GO:0006855</w:t>
+              </w:r>
+            </w:hyperlink>
+            <w:bookmarkStart w:id="4" w:name="0006855"/>
+            <w:bookmarkEnd w:id="4"/>
+          </w:p>
+        </w:tc>
+        <w:tc>
+          <w:tcPr>
+            <w:tcW w:w="1490" w:type="dxa"/>
+            <w:tcBorders>
+              <w:top w:val="outset" w:sz="6" w:space="0" w:color="auto"/>
+              <w:left w:val="outset" w:sz="6" w:space="0" w:color="auto"/>
+              <w:bottom w:val="outset" w:sz="6" w:space="0" w:color="auto"/>
+              <w:right w:val="outset" w:sz="6" w:space="0" w:color="auto"/>
+            </w:tcBorders>
+            <w:vAlign w:val="center"/>
+            <w:hideMark/>
+          </w:tcPr>
+          <w:p>
+            <w:pPr>
+              <w:spacing w:after="0" w:line="240" w:lineRule="auto"/>
+              <w:rPr>
+                <w:rFonts w:ascii="Times New Roman" w:eastAsia="Times New Roman" w:hAnsi="Times New Roman" w:cs="Times New Roman"/>
+              </w:rPr>
+            </w:pPr>
+            <w:r>
+              <w:rPr>
+                <w:rFonts w:ascii="Times New Roman" w:eastAsia="Times New Roman" w:hAnsi="Times New Roman" w:cs="Times New Roman"/>
+              </w:rPr>
+              <w:t>drug transmembrane transport</w:t>
+            </w:r>
+          </w:p>
+        </w:tc>
+        <w:tc>
+          <w:tcPr>
+            <w:tcW w:w="945" w:type="dxa"/>
+            <w:tcBorders>
+              <w:top w:val="outset" w:sz="6" w:space="0" w:color="auto"/>
+              <w:left w:val="outset" w:sz="6" w:space="0" w:color="auto"/>
+              <w:bottom w:val="outset" w:sz="6" w:space="0" w:color="auto"/>
+              <w:right w:val="outset" w:sz="6" w:space="0" w:color="auto"/>
+            </w:tcBorders>
+            <w:vAlign w:val="center"/>
+            <w:hideMark/>
+          </w:tcPr>
+          <w:p>
+            <w:pPr>
+              <w:spacing w:after="0" w:line="240" w:lineRule="auto"/>
+              <w:jc w:val="center"/>
+              <w:rPr>
+                <w:rFonts w:ascii="Times New Roman" w:eastAsia="Times New Roman" w:hAnsi="Times New Roman" w:cs="Times New Roman"/>
+              </w:rPr>
+            </w:pPr>
+            <w:r>
+              <w:rPr>
+                <w:rFonts w:ascii="Times New Roman" w:eastAsia="Times New Roman" w:hAnsi="Times New Roman" w:cs="Times New Roman"/>
+              </w:rPr>
+              <w:t>2.22E-4</w:t>
+            </w:r>
+          </w:p>
+        </w:tc>
+        <w:tc>
+          <w:tcPr>
+            <w:tcW w:w="854" w:type="dxa"/>
+            <w:tcBorders>
+              <w:top w:val="outset" w:sz="6" w:space="0" w:color="auto"/>
+              <w:left w:val="outset" w:sz="6" w:space="0" w:color="auto"/>
+              <w:bottom w:val="outset" w:sz="6" w:space="0" w:color="auto"/>
+              <w:right w:val="outset" w:sz="6" w:space="0" w:color="auto"/>
+            </w:tcBorders>
+            <w:vAlign w:val="center"/>
+            <w:hideMark/>
+          </w:tcPr>
+          <w:p>
+            <w:pPr>
+              <w:spacing w:after="0" w:line="240" w:lineRule="auto"/>
+              <w:jc w:val="center"/>
+              <w:rPr>
+                <w:rFonts w:ascii="Times New Roman" w:eastAsia="Times New Roman" w:hAnsi="Times New Roman" w:cs="Times New Roman"/>
+              </w:rPr>
+            </w:pPr>
+            <w:r>
+              <w:rPr>
+                <w:rFonts w:ascii="Times New Roman" w:eastAsia="Times New Roman" w:hAnsi="Times New Roman" w:cs="Times New Roman"/>
+              </w:rPr>
+              <w:t>2.49E-1</w:t>
+            </w:r>
+          </w:p>
+        </w:tc>
+        <w:tc>
+          <w:tcPr>
+            <w:tcW w:w="1362" w:type="dxa"/>
+            <w:tcBorders>
+              <w:top w:val="outset" w:sz="6" w:space="0" w:color="auto"/>
+              <w:left w:val="outset" w:sz="6" w:space="0" w:color="auto"/>
+              <w:bottom w:val="outset" w:sz="6" w:space="0" w:color="auto"/>
+              <w:right w:val="outset" w:sz="6" w:space="0" w:color="auto"/>
+            </w:tcBorders>
+            <w:vAlign w:val="center"/>
+            <w:hideMark/>
+          </w:tcPr>
+          <w:p>
+            <w:pPr>
+              <w:spacing w:after="0" w:line="240" w:lineRule="auto"/>
+              <w:jc w:val="center"/>
+              <w:rPr>
+                <w:rFonts w:ascii="Times New Roman" w:eastAsia="Times New Roman" w:hAnsi="Times New Roman" w:cs="Times New Roman"/>
+              </w:rPr>
+            </w:pPr>
+            <w:r>
+              <w:rPr>
+                <w:rFonts w:ascii="Times New Roman" w:eastAsia="Times New Roman" w:hAnsi="Times New Roman" w:cs="Times New Roman"/>
+              </w:rPr>
+              <w:t>87.78 (395,3,3,2)</w:t>
+            </w:r>
+          </w:p>
+        </w:tc>
+        <w:tc>
+          <w:tcPr>
+            <w:tcW w:w="3274" w:type="dxa"/>
+            <w:tcBorders>
+              <w:top w:val="outset" w:sz="6" w:space="0" w:color="auto"/>
+              <w:left w:val="outset" w:sz="6" w:space="0" w:color="auto"/>
+              <w:bottom w:val="outset" w:sz="6" w:space="0" w:color="auto"/>
+              <w:right w:val="outset" w:sz="6" w:space="0" w:color="auto"/>
+            </w:tcBorders>
+            <w:vAlign w:val="center"/>
+            <w:hideMark/>
+          </w:tcPr>
+          <w:p>
+            <w:pPr>
+              <w:spacing w:after="0" w:line="240" w:lineRule="auto"/>
+              <w:rPr>
+                <w:rFonts w:ascii="Times New Roman" w:eastAsia="Times New Roman" w:hAnsi="Times New Roman" w:cs="Times New Roman"/>
+              </w:rPr>
+            </w:pPr>
+            <w:hyperlink r:id="rId21" w:history="1">
+              <w:r>
+                <w:rPr>
+                  <w:rFonts w:ascii="Times New Roman" w:eastAsia="Times New Roman" w:hAnsi="Times New Roman" w:cs="Times New Roman"/>
+                  <w:color w:val="0000FF"/>
+                  <w:u w:val="single"/>
+                </w:rPr>
+                <w:t>[-] Hide genes</w:t>
+              </w:r>
+            </w:hyperlink>
+          </w:p>
+          <w:p>
+            <w:pPr>
+              <w:spacing w:after="0" w:line="240" w:lineRule="auto"/>
+              <w:rPr>
+                <w:rFonts w:ascii="Times New Roman" w:eastAsia="Times New Roman" w:hAnsi="Times New Roman" w:cs="Times New Roman"/>
+              </w:rPr>
+            </w:pPr>
+            <w:r>
+              <w:rPr>
+                <w:rFonts w:ascii="Times New Roman" w:eastAsia="Times New Roman" w:hAnsi="Times New Roman" w:cs="Times New Roman"/>
+                <w:sz w:val="13"/>
+                <w:szCs w:val="13"/>
+              </w:rPr>
+              <w:t>ABCC1 - atp-binding cassette, sub-family c (cftr/mrp), member 1</w:t>
+            </w:r>
+            <w:r>
+              <w:rPr>
+                <w:rFonts w:ascii="Times New Roman" w:eastAsia="Times New Roman" w:hAnsi="Times New Roman" w:cs="Times New Roman"/>
+                <w:sz w:val="13"/>
+                <w:szCs w:val="13"/>
+              </w:rPr>
+              <w:br/>
+              <w:t>STRA6 - stimulated by retinoic acid 6</w:t>
+            </w:r>
+          </w:p>
+        </w:tc>
+      </w:tr>
+      <w:tr>
+        <w:trPr>
+          <w:tblCellSpacing w:w="15" w:type="dxa"/>
+        </w:trPr>
+        <w:tc>
+          <w:tcPr>
+            <w:tcW w:w="1209" w:type="dxa"/>
+            <w:tcBorders>
+              <w:top w:val="outset" w:sz="6" w:space="0" w:color="auto"/>
+              <w:left w:val="outset" w:sz="6" w:space="0" w:color="auto"/>
+              <w:bottom w:val="outset" w:sz="6" w:space="0" w:color="auto"/>
+              <w:right w:val="outset" w:sz="6" w:space="0" w:color="auto"/>
+            </w:tcBorders>
+            <w:vAlign w:val="center"/>
+            <w:hideMark/>
+          </w:tcPr>
+          <w:p>
+            <w:pPr>
+              <w:spacing w:after="0" w:line="240" w:lineRule="auto"/>
+              <w:rPr>
+                <w:rFonts w:ascii="Times New Roman" w:eastAsia="Times New Roman" w:hAnsi="Times New Roman" w:cs="Times New Roman"/>
+              </w:rPr>
+            </w:pPr>
+            <w:hyperlink r:id="rId22" w:tgtFrame="_blank" w:history="1">
+              <w:r>
+                <w:rPr>
+                  <w:rFonts w:ascii="Times New Roman" w:eastAsia="Times New Roman" w:hAnsi="Times New Roman" w:cs="Times New Roman"/>
+                  <w:color w:val="0000FF"/>
+                  <w:u w:val="single"/>
+                </w:rPr>
+                <w:t>GO:0051180</w:t>
+              </w:r>
+            </w:hyperlink>
+            <w:bookmarkStart w:id="5" w:name="0051180"/>
+            <w:bookmarkEnd w:id="5"/>
+          </w:p>
+        </w:tc>
+        <w:tc>
+          <w:tcPr>
+            <w:tcW w:w="1490" w:type="dxa"/>
+            <w:tcBorders>
+              <w:top w:val="outset" w:sz="6" w:space="0" w:color="auto"/>
+              <w:left w:val="outset" w:sz="6" w:space="0" w:color="auto"/>
+              <w:bottom w:val="outset" w:sz="6" w:space="0" w:color="auto"/>
+              <w:right w:val="outset" w:sz="6" w:space="0" w:color="auto"/>
+            </w:tcBorders>
+            <w:vAlign w:val="center"/>
+            <w:hideMark/>
+          </w:tcPr>
+          <w:p>
+            <w:pPr>
+              <w:spacing w:after="0" w:line="240" w:lineRule="auto"/>
+              <w:rPr>
+                <w:rFonts w:ascii="Times New Roman" w:eastAsia="Times New Roman" w:hAnsi="Times New Roman" w:cs="Times New Roman"/>
+              </w:rPr>
+            </w:pPr>
+            <w:r>
+              <w:rPr>
+                <w:rFonts w:ascii="Times New Roman" w:eastAsia="Times New Roman" w:hAnsi="Times New Roman" w:cs="Times New Roman"/>
+              </w:rPr>
+              <w:t>vitamin transport</w:t>
+            </w:r>
+          </w:p>
+        </w:tc>
+        <w:tc>
+          <w:tcPr>
+            <w:tcW w:w="945" w:type="dxa"/>
+            <w:tcBorders>
+              <w:top w:val="outset" w:sz="6" w:space="0" w:color="auto"/>
+              <w:left w:val="outset" w:sz="6" w:space="0" w:color="auto"/>
+              <w:bottom w:val="outset" w:sz="6" w:space="0" w:color="auto"/>
+              <w:right w:val="outset" w:sz="6" w:space="0" w:color="auto"/>
+            </w:tcBorders>
+            <w:vAlign w:val="center"/>
+            <w:hideMark/>
+          </w:tcPr>
+          <w:p>
+            <w:pPr>
+              <w:spacing w:after="0" w:line="240" w:lineRule="auto"/>
+              <w:jc w:val="center"/>
+              <w:rPr>
+                <w:rFonts w:ascii="Times New Roman" w:eastAsia="Times New Roman" w:hAnsi="Times New Roman" w:cs="Times New Roman"/>
+              </w:rPr>
+            </w:pPr>
+            <w:r>
+              <w:rPr>
+                <w:rFonts w:ascii="Times New Roman" w:eastAsia="Times New Roman" w:hAnsi="Times New Roman" w:cs="Times New Roman"/>
+              </w:rPr>
+              <w:t>2.22E-4</w:t>
+            </w:r>
+          </w:p>
+        </w:tc>
+        <w:tc>
+          <w:tcPr>
+            <w:tcW w:w="854" w:type="dxa"/>
+            <w:tcBorders>
+              <w:top w:val="outset" w:sz="6" w:space="0" w:color="auto"/>
+              <w:left w:val="outset" w:sz="6" w:space="0" w:color="auto"/>
+              <w:bottom w:val="outset" w:sz="6" w:space="0" w:color="auto"/>
+              <w:right w:val="outset" w:sz="6" w:space="0" w:color="auto"/>
+            </w:tcBorders>
+            <w:vAlign w:val="center"/>
+            <w:hideMark/>
+          </w:tcPr>
+          <w:p>
+            <w:pPr>
+              <w:spacing w:after="0" w:line="240" w:lineRule="auto"/>
+              <w:jc w:val="center"/>
+              <w:rPr>
+                <w:rFonts w:ascii="Times New Roman" w:eastAsia="Times New Roman" w:hAnsi="Times New Roman" w:cs="Times New Roman"/>
+              </w:rPr>
+            </w:pPr>
+            <w:r>
+              <w:rPr>
+                <w:rFonts w:ascii="Times New Roman" w:eastAsia="Times New Roman" w:hAnsi="Times New Roman" w:cs="Times New Roman"/>
+              </w:rPr>
+              <w:t>2E-1</w:t>
+            </w:r>
+          </w:p>
+        </w:tc>
+        <w:tc>
+          <w:tcPr>
+            <w:tcW w:w="1362" w:type="dxa"/>
+            <w:tcBorders>
+              <w:top w:val="outset" w:sz="6" w:space="0" w:color="auto"/>
+              <w:left w:val="outset" w:sz="6" w:space="0" w:color="auto"/>
+              <w:bottom w:val="outset" w:sz="6" w:space="0" w:color="auto"/>
+              <w:right w:val="outset" w:sz="6" w:space="0" w:color="auto"/>
+            </w:tcBorders>
+            <w:vAlign w:val="center"/>
+            <w:hideMark/>
+          </w:tcPr>
+          <w:p>
+            <w:pPr>
+              <w:spacing w:after="0" w:line="240" w:lineRule="auto"/>
+              <w:jc w:val="center"/>
+              <w:rPr>
+                <w:rFonts w:ascii="Times New Roman" w:eastAsia="Times New Roman" w:hAnsi="Times New Roman" w:cs="Times New Roman"/>
+              </w:rPr>
+            </w:pPr>
+            <w:r>
+              <w:rPr>
+                <w:rFonts w:ascii="Times New Roman" w:eastAsia="Times New Roman" w:hAnsi="Times New Roman" w:cs="Times New Roman"/>
+              </w:rPr>
+              <w:t>87.78 (395,3,3,2)</w:t>
+            </w:r>
+          </w:p>
+        </w:tc>
+        <w:tc>
+          <w:tcPr>
+            <w:tcW w:w="3274" w:type="dxa"/>
+            <w:tcBorders>
+              <w:top w:val="outset" w:sz="6" w:space="0" w:color="auto"/>
+              <w:left w:val="outset" w:sz="6" w:space="0" w:color="auto"/>
+              <w:bottom w:val="outset" w:sz="6" w:space="0" w:color="auto"/>
+              <w:right w:val="outset" w:sz="6" w:space="0" w:color="auto"/>
+            </w:tcBorders>
+            <w:vAlign w:val="center"/>
+            <w:hideMark/>
+          </w:tcPr>
+          <w:p>
+            <w:pPr>
+              <w:spacing w:after="0" w:line="240" w:lineRule="auto"/>
+              <w:rPr>
+                <w:rFonts w:ascii="Times New Roman" w:eastAsia="Times New Roman" w:hAnsi="Times New Roman" w:cs="Times New Roman"/>
+              </w:rPr>
+            </w:pPr>
+            <w:hyperlink r:id="rId23" w:history="1">
+              <w:r>
+                <w:rPr>
+                  <w:rFonts w:ascii="Times New Roman" w:eastAsia="Times New Roman" w:hAnsi="Times New Roman" w:cs="Times New Roman"/>
+                  <w:color w:val="0000FF"/>
+                  <w:u w:val="single"/>
+                </w:rPr>
+                <w:t>[-] Hide genes</w:t>
+              </w:r>
+            </w:hyperlink>
+          </w:p>
+          <w:p>
+            <w:pPr>
+              <w:spacing w:after="0" w:line="240" w:lineRule="auto"/>
+              <w:rPr>
+                <w:rFonts w:ascii="Times New Roman" w:eastAsia="Times New Roman" w:hAnsi="Times New Roman" w:cs="Times New Roman"/>
+              </w:rPr>
+            </w:pPr>
+            <w:r>
+              <w:rPr>
+                <w:rFonts w:ascii="Times New Roman" w:eastAsia="Times New Roman" w:hAnsi="Times New Roman" w:cs="Times New Roman"/>
+                <w:sz w:val="13"/>
+                <w:szCs w:val="13"/>
+              </w:rPr>
+              <w:t>ABCC1 - atp-binding cassette, sub-family c (cftr/mrp), member 1</w:t>
+            </w:r>
+            <w:r>
+              <w:rPr>
+                <w:rFonts w:ascii="Times New Roman" w:eastAsia="Times New Roman" w:hAnsi="Times New Roman" w:cs="Times New Roman"/>
+                <w:sz w:val="13"/>
+                <w:szCs w:val="13"/>
+              </w:rPr>
+              <w:br/>
+              <w:t>STRA6 - stimulated by retinoic acid 6</w:t>
+            </w:r>
+          </w:p>
+        </w:tc>
+      </w:tr>
+      <w:tr>
+        <w:trPr>
+          <w:tblCellSpacing w:w="15" w:type="dxa"/>
+        </w:trPr>
+        <w:tc>
+          <w:tcPr>
+            <w:tcW w:w="1209" w:type="dxa"/>
+            <w:tcBorders>
+              <w:top w:val="outset" w:sz="6" w:space="0" w:color="auto"/>
+              <w:left w:val="outset" w:sz="6" w:space="0" w:color="auto"/>
+              <w:bottom w:val="outset" w:sz="6" w:space="0" w:color="auto"/>
+              <w:right w:val="outset" w:sz="6" w:space="0" w:color="auto"/>
+            </w:tcBorders>
+            <w:vAlign w:val="center"/>
+            <w:hideMark/>
+          </w:tcPr>
+          <w:p>
+            <w:pPr>
+              <w:spacing w:after="0" w:line="240" w:lineRule="auto"/>
+              <w:rPr>
+                <w:rFonts w:ascii="Times New Roman" w:eastAsia="Times New Roman" w:hAnsi="Times New Roman" w:cs="Times New Roman"/>
+              </w:rPr>
+            </w:pPr>
+            <w:hyperlink r:id="rId24" w:tgtFrame="_blank" w:history="1">
+              <w:r>
+                <w:rPr>
+                  <w:rFonts w:ascii="Times New Roman" w:eastAsia="Times New Roman" w:hAnsi="Times New Roman" w:cs="Times New Roman"/>
+                  <w:color w:val="0000FF"/>
+                  <w:u w:val="single"/>
+                </w:rPr>
+                <w:t>GO:0046394</w:t>
+              </w:r>
+            </w:hyperlink>
+            <w:bookmarkStart w:id="6" w:name="0046394"/>
+            <w:bookmarkEnd w:id="6"/>
+          </w:p>
+        </w:tc>
+        <w:tc>
+          <w:tcPr>
+            <w:tcW w:w="1490" w:type="dxa"/>
+            <w:tcBorders>
+              <w:top w:val="outset" w:sz="6" w:space="0" w:color="auto"/>
+              <w:left w:val="outset" w:sz="6" w:space="0" w:color="auto"/>
+              <w:bottom w:val="outset" w:sz="6" w:space="0" w:color="auto"/>
+              <w:right w:val="outset" w:sz="6" w:space="0" w:color="auto"/>
+            </w:tcBorders>
+            <w:vAlign w:val="center"/>
+            <w:hideMark/>
+          </w:tcPr>
+          <w:p>
+            <w:pPr>
+              <w:spacing w:after="0" w:line="240" w:lineRule="auto"/>
+              <w:rPr>
+                <w:rFonts w:ascii="Times New Roman" w:eastAsia="Times New Roman" w:hAnsi="Times New Roman" w:cs="Times New Roman"/>
+              </w:rPr>
+            </w:pPr>
+            <w:r>
+              <w:rPr>
+                <w:rFonts w:ascii="Times New Roman" w:eastAsia="Times New Roman" w:hAnsi="Times New Roman" w:cs="Times New Roman"/>
+              </w:rPr>
+              <w:t>carboxylic acid biosynthetic process</w:t>
+            </w:r>
+          </w:p>
+        </w:tc>
+        <w:tc>
+          <w:tcPr>
+            <w:tcW w:w="945" w:type="dxa"/>
+            <w:tcBorders>
+              <w:top w:val="outset" w:sz="6" w:space="0" w:color="auto"/>
+              <w:left w:val="outset" w:sz="6" w:space="0" w:color="auto"/>
+              <w:bottom w:val="outset" w:sz="6" w:space="0" w:color="auto"/>
+              <w:right w:val="outset" w:sz="6" w:space="0" w:color="auto"/>
+            </w:tcBorders>
+            <w:vAlign w:val="center"/>
+            <w:hideMark/>
+          </w:tcPr>
+          <w:p>
+            <w:pPr>
+              <w:spacing w:after="0" w:line="240" w:lineRule="auto"/>
+              <w:jc w:val="center"/>
+              <w:rPr>
+                <w:rFonts w:ascii="Times New Roman" w:eastAsia="Times New Roman" w:hAnsi="Times New Roman" w:cs="Times New Roman"/>
+              </w:rPr>
+            </w:pPr>
+            <w:r>
+              <w:rPr>
+                <w:rFonts w:ascii="Times New Roman" w:eastAsia="Times New Roman" w:hAnsi="Times New Roman" w:cs="Times New Roman"/>
+              </w:rPr>
+              <w:t>3.68E-4</w:t>
+            </w:r>
+          </w:p>
+        </w:tc>
+        <w:tc>
+          <w:tcPr>
+            <w:tcW w:w="854" w:type="dxa"/>
+            <w:tcBorders>
+              <w:top w:val="outset" w:sz="6" w:space="0" w:color="auto"/>
+              <w:left w:val="outset" w:sz="6" w:space="0" w:color="auto"/>
+              <w:bottom w:val="outset" w:sz="6" w:space="0" w:color="auto"/>
+              <w:right w:val="outset" w:sz="6" w:space="0" w:color="auto"/>
+            </w:tcBorders>
+            <w:vAlign w:val="center"/>
+            <w:hideMark/>
+          </w:tcPr>
+          <w:p>
+            <w:pPr>
+              <w:spacing w:after="0" w:line="240" w:lineRule="auto"/>
+              <w:jc w:val="center"/>
+              <w:rPr>
+                <w:rFonts w:ascii="Times New Roman" w:eastAsia="Times New Roman" w:hAnsi="Times New Roman" w:cs="Times New Roman"/>
+              </w:rPr>
+            </w:pPr>
+            <w:r>
+              <w:rPr>
+                <w:rFonts w:ascii="Times New Roman" w:eastAsia="Times New Roman" w:hAnsi="Times New Roman" w:cs="Times New Roman"/>
+              </w:rPr>
+              <w:t>2.76E-1</w:t>
+            </w:r>
+          </w:p>
+        </w:tc>
+        <w:tc>
+          <w:tcPr>
+            <w:tcW w:w="1362" w:type="dxa"/>
+            <w:tcBorders>
+              <w:top w:val="outset" w:sz="6" w:space="0" w:color="auto"/>
+              <w:left w:val="outset" w:sz="6" w:space="0" w:color="auto"/>
+              <w:bottom w:val="outset" w:sz="6" w:space="0" w:color="auto"/>
+              <w:right w:val="outset" w:sz="6" w:space="0" w:color="auto"/>
+            </w:tcBorders>
+            <w:vAlign w:val="center"/>
+            <w:hideMark/>
+          </w:tcPr>
+          <w:p>
+            <w:pPr>
+              <w:spacing w:after="0" w:line="240" w:lineRule="auto"/>
+              <w:jc w:val="center"/>
+              <w:rPr>
+                <w:rFonts w:ascii="Times New Roman" w:eastAsia="Times New Roman" w:hAnsi="Times New Roman" w:cs="Times New Roman"/>
+              </w:rPr>
+            </w:pPr>
+            <w:r>
+              <w:rPr>
+                <w:rFonts w:ascii="Times New Roman" w:eastAsia="Times New Roman" w:hAnsi="Times New Roman" w:cs="Times New Roman"/>
+              </w:rPr>
+              <w:t>3.85 (395,13,71,9)</w:t>
+            </w:r>
+          </w:p>
+        </w:tc>
+        <w:tc>
+          <w:tcPr>
+            <w:tcW w:w="3274" w:type="dxa"/>
+            <w:tcBorders>
+              <w:top w:val="outset" w:sz="6" w:space="0" w:color="auto"/>
+              <w:left w:val="outset" w:sz="6" w:space="0" w:color="auto"/>
+              <w:bottom w:val="outset" w:sz="6" w:space="0" w:color="auto"/>
+              <w:right w:val="outset" w:sz="6" w:space="0" w:color="auto"/>
+            </w:tcBorders>
+            <w:vAlign w:val="center"/>
+            <w:hideMark/>
+          </w:tcPr>
+          <w:p>
+            <w:pPr>
+              <w:spacing w:after="0" w:line="240" w:lineRule="auto"/>
+              <w:rPr>
+                <w:rFonts w:ascii="Times New Roman" w:eastAsia="Times New Roman" w:hAnsi="Times New Roman" w:cs="Times New Roman"/>
+              </w:rPr>
+            </w:pPr>
+            <w:hyperlink r:id="rId25" w:history="1">
+              <w:r>
+                <w:rPr>
+                  <w:rFonts w:ascii="Times New Roman" w:eastAsia="Times New Roman" w:hAnsi="Times New Roman" w:cs="Times New Roman"/>
+                  <w:color w:val="0000FF"/>
+                  <w:u w:val="single"/>
+                </w:rPr>
+                <w:t>[-] Hide genes</w:t>
+              </w:r>
+            </w:hyperlink>
+          </w:p>
+          <w:p>
+            <w:pPr>
+              <w:spacing w:after="0" w:line="240" w:lineRule="auto"/>
+              <w:rPr>
+                <w:rFonts w:ascii="Times New Roman" w:eastAsia="Times New Roman" w:hAnsi="Times New Roman" w:cs="Times New Roman"/>
+              </w:rPr>
+            </w:pPr>
+            <w:r>
+              <w:rPr>
+                <w:rFonts w:ascii="Times New Roman" w:eastAsia="Times New Roman" w:hAnsi="Times New Roman" w:cs="Times New Roman"/>
+                <w:sz w:val="13"/>
+                <w:szCs w:val="13"/>
+              </w:rPr>
+              <w:t>ASNS - asparagine synthetase (glutamine-hydrolyzing)</w:t>
+            </w:r>
+            <w:r>
+              <w:rPr>
+                <w:rFonts w:ascii="Times New Roman" w:eastAsia="Times New Roman" w:hAnsi="Times New Roman" w:cs="Times New Roman"/>
+                <w:sz w:val="13"/>
+                <w:szCs w:val="13"/>
+              </w:rPr>
+              <w:br/>
+              <w:t>SCD - stearoyl-coa desaturase (delta-9-desaturase)</w:t>
+            </w:r>
+            <w:r>
+              <w:rPr>
+                <w:rFonts w:ascii="Times New Roman" w:eastAsia="Times New Roman" w:hAnsi="Times New Roman" w:cs="Times New Roman"/>
+                <w:sz w:val="13"/>
+                <w:szCs w:val="13"/>
+              </w:rPr>
+              <w:br/>
+              <w:t>ALOX5 - arachidonate 5-lipoxygenase</w:t>
+            </w:r>
+            <w:r>
+              <w:rPr>
+                <w:rFonts w:ascii="Times New Roman" w:eastAsia="Times New Roman" w:hAnsi="Times New Roman" w:cs="Times New Roman"/>
+                <w:sz w:val="13"/>
+                <w:szCs w:val="13"/>
+              </w:rPr>
+              <w:br/>
+              <w:t>EPHX2 - epoxide hydrolase 2, cytoplasmic</w:t>
+            </w:r>
+            <w:r>
+              <w:rPr>
+                <w:rFonts w:ascii="Times New Roman" w:eastAsia="Times New Roman" w:hAnsi="Times New Roman" w:cs="Times New Roman"/>
+                <w:sz w:val="13"/>
+                <w:szCs w:val="13"/>
+              </w:rPr>
+              <w:br/>
+              <w:t>GPX4 - glutathione peroxidase 4</w:t>
+            </w:r>
+            <w:r>
+              <w:rPr>
+                <w:rFonts w:ascii="Times New Roman" w:eastAsia="Times New Roman" w:hAnsi="Times New Roman" w:cs="Times New Roman"/>
+                <w:sz w:val="13"/>
+                <w:szCs w:val="13"/>
+              </w:rPr>
+              <w:br/>
+              <w:t>ABHD3 - abhydrolase domain containing 3</w:t>
+            </w:r>
+            <w:r>
+              <w:rPr>
+                <w:rFonts w:ascii="Times New Roman" w:eastAsia="Times New Roman" w:hAnsi="Times New Roman" w:cs="Times New Roman"/>
+                <w:sz w:val="13"/>
+                <w:szCs w:val="13"/>
+              </w:rPr>
+              <w:br/>
+              <w:t>PSAT1 - phosphoserine aminotransferase 1</w:t>
+            </w:r>
+            <w:r>
+              <w:rPr>
+                <w:rFonts w:ascii="Times New Roman" w:eastAsia="Times New Roman" w:hAnsi="Times New Roman" w:cs="Times New Roman"/>
+                <w:sz w:val="13"/>
+                <w:szCs w:val="13"/>
+              </w:rPr>
+              <w:br/>
+              <w:t>ALDOC - aldolase c, fructose-bisphosphate</w:t>
+            </w:r>
+            <w:r>
+              <w:rPr>
+                <w:rFonts w:ascii="Times New Roman" w:eastAsia="Times New Roman" w:hAnsi="Times New Roman" w:cs="Times New Roman"/>
+                <w:sz w:val="13"/>
+                <w:szCs w:val="13"/>
+              </w:rPr>
+              <w:br/>
+              <w:t>FADS3 - fatty acid desaturase 3</w:t>
+            </w:r>
+          </w:p>
+        </w:tc>
+      </w:tr>
+      <w:tr>
+        <w:trPr>
+          <w:tblCellSpacing w:w="15" w:type="dxa"/>
+        </w:trPr>
+        <w:tc>
+          <w:tcPr>
+            <w:tcW w:w="1209" w:type="dxa"/>
+            <w:tcBorders>
+              <w:top w:val="outset" w:sz="6" w:space="0" w:color="auto"/>
+              <w:left w:val="outset" w:sz="6" w:space="0" w:color="auto"/>
+              <w:bottom w:val="outset" w:sz="6" w:space="0" w:color="auto"/>
+              <w:right w:val="outset" w:sz="6" w:space="0" w:color="auto"/>
+            </w:tcBorders>
+            <w:vAlign w:val="center"/>
+            <w:hideMark/>
+          </w:tcPr>
+          <w:p>
+            <w:pPr>
+              <w:spacing w:after="0" w:line="240" w:lineRule="auto"/>
+              <w:rPr>
+                <w:rFonts w:ascii="Times New Roman" w:eastAsia="Times New Roman" w:hAnsi="Times New Roman" w:cs="Times New Roman"/>
+              </w:rPr>
+            </w:pPr>
+            <w:hyperlink r:id="rId26" w:tgtFrame="_blank" w:history="1">
+              <w:r>
+                <w:rPr>
+                  <w:rFonts w:ascii="Times New Roman" w:eastAsia="Times New Roman" w:hAnsi="Times New Roman" w:cs="Times New Roman"/>
+                  <w:color w:val="0000FF"/>
+                  <w:u w:val="single"/>
+                </w:rPr>
+                <w:t>GO:0042759</w:t>
+              </w:r>
+            </w:hyperlink>
+            <w:bookmarkStart w:id="7" w:name="0042759"/>
+            <w:bookmarkEnd w:id="7"/>
+          </w:p>
+        </w:tc>
+        <w:tc>
+          <w:tcPr>
+            <w:tcW w:w="1490" w:type="dxa"/>
+            <w:tcBorders>
+              <w:top w:val="outset" w:sz="6" w:space="0" w:color="auto"/>
+              <w:left w:val="outset" w:sz="6" w:space="0" w:color="auto"/>
+              <w:bottom w:val="outset" w:sz="6" w:space="0" w:color="auto"/>
+              <w:right w:val="outset" w:sz="6" w:space="0" w:color="auto"/>
+            </w:tcBorders>
+            <w:vAlign w:val="center"/>
+            <w:hideMark/>
+          </w:tcPr>
+          <w:p>
+            <w:pPr>
+              <w:spacing w:after="0" w:line="240" w:lineRule="auto"/>
+              <w:rPr>
+                <w:rFonts w:ascii="Times New Roman" w:eastAsia="Times New Roman" w:hAnsi="Times New Roman" w:cs="Times New Roman"/>
+              </w:rPr>
+            </w:pPr>
+            <w:r>
+              <w:rPr>
+                <w:rFonts w:ascii="Times New Roman" w:eastAsia="Times New Roman" w:hAnsi="Times New Roman" w:cs="Times New Roman"/>
+              </w:rPr>
+              <w:t>long-chain fatty acid biosynthetic process</w:t>
+            </w:r>
+          </w:p>
+        </w:tc>
+        <w:tc>
+          <w:tcPr>
+            <w:tcW w:w="945" w:type="dxa"/>
+            <w:tcBorders>
+              <w:top w:val="outset" w:sz="6" w:space="0" w:color="auto"/>
+              <w:left w:val="outset" w:sz="6" w:space="0" w:color="auto"/>
+              <w:bottom w:val="outset" w:sz="6" w:space="0" w:color="auto"/>
+              <w:right w:val="outset" w:sz="6" w:space="0" w:color="auto"/>
+            </w:tcBorders>
+            <w:vAlign w:val="center"/>
+            <w:hideMark/>
+          </w:tcPr>
+          <w:p>
+            <w:pPr>
+              <w:spacing w:after="0" w:line="240" w:lineRule="auto"/>
+              <w:jc w:val="center"/>
+              <w:rPr>
+                <w:rFonts w:ascii="Times New Roman" w:eastAsia="Times New Roman" w:hAnsi="Times New Roman" w:cs="Times New Roman"/>
+              </w:rPr>
+            </w:pPr>
+            <w:r>
+              <w:rPr>
+                <w:rFonts w:ascii="Times New Roman" w:eastAsia="Times New Roman" w:hAnsi="Times New Roman" w:cs="Times New Roman"/>
+              </w:rPr>
+              <w:t>4.77E-4</w:t>
+            </w:r>
+          </w:p>
+        </w:tc>
+        <w:tc>
+          <w:tcPr>
+            <w:tcW w:w="854" w:type="dxa"/>
+            <w:tcBorders>
+              <w:top w:val="outset" w:sz="6" w:space="0" w:color="auto"/>
+              <w:left w:val="outset" w:sz="6" w:space="0" w:color="auto"/>
+              <w:bottom w:val="outset" w:sz="6" w:space="0" w:color="auto"/>
+              <w:right w:val="outset" w:sz="6" w:space="0" w:color="auto"/>
+            </w:tcBorders>
+            <w:vAlign w:val="center"/>
+            <w:hideMark/>
+          </w:tcPr>
+          <w:p>
+            <w:pPr>
+              <w:spacing w:after="0" w:line="240" w:lineRule="auto"/>
+              <w:jc w:val="center"/>
+              <w:rPr>
+                <w:rFonts w:ascii="Times New Roman" w:eastAsia="Times New Roman" w:hAnsi="Times New Roman" w:cs="Times New Roman"/>
+              </w:rPr>
+            </w:pPr>
+            <w:r>
+              <w:rPr>
+                <w:rFonts w:ascii="Times New Roman" w:eastAsia="Times New Roman" w:hAnsi="Times New Roman" w:cs="Times New Roman"/>
+              </w:rPr>
+              <w:t>3.06E-1</w:t>
+            </w:r>
+          </w:p>
+        </w:tc>
+        <w:tc>
+          <w:tcPr>
+            <w:tcW w:w="1362" w:type="dxa"/>
+            <w:tcBorders>
+              <w:top w:val="outset" w:sz="6" w:space="0" w:color="auto"/>
+              <w:left w:val="outset" w:sz="6" w:space="0" w:color="auto"/>
+              <w:bottom w:val="outset" w:sz="6" w:space="0" w:color="auto"/>
+              <w:right w:val="outset" w:sz="6" w:space="0" w:color="auto"/>
+            </w:tcBorders>
+            <w:vAlign w:val="center"/>
+            <w:hideMark/>
+          </w:tcPr>
+          <w:p>
+            <w:pPr>
+              <w:spacing w:after="0" w:line="240" w:lineRule="auto"/>
+              <w:jc w:val="center"/>
+              <w:rPr>
+                <w:rFonts w:ascii="Times New Roman" w:eastAsia="Times New Roman" w:hAnsi="Times New Roman" w:cs="Times New Roman"/>
+              </w:rPr>
+            </w:pPr>
+            <w:r>
+              <w:rPr>
+                <w:rFonts w:ascii="Times New Roman" w:eastAsia="Times New Roman" w:hAnsi="Times New Roman" w:cs="Times New Roman"/>
+              </w:rPr>
+              <w:t>18.52 (395,4,16,3)</w:t>
+            </w:r>
+          </w:p>
+        </w:tc>
+        <w:tc>
+          <w:tcPr>
+            <w:tcW w:w="3274" w:type="dxa"/>
+            <w:tcBorders>
+              <w:top w:val="outset" w:sz="6" w:space="0" w:color="auto"/>
+              <w:left w:val="outset" w:sz="6" w:space="0" w:color="auto"/>
+              <w:bottom w:val="outset" w:sz="6" w:space="0" w:color="auto"/>
+              <w:right w:val="outset" w:sz="6" w:space="0" w:color="auto"/>
+            </w:tcBorders>
+            <w:vAlign w:val="center"/>
+            <w:hideMark/>
+          </w:tcPr>
+          <w:p>
+            <w:pPr>
+              <w:spacing w:after="0" w:line="240" w:lineRule="auto"/>
+              <w:rPr>
+                <w:rFonts w:ascii="Times New Roman" w:eastAsia="Times New Roman" w:hAnsi="Times New Roman" w:cs="Times New Roman"/>
+              </w:rPr>
+            </w:pPr>
+            <w:hyperlink r:id="rId27" w:history="1">
+              <w:r>
+                <w:rPr>
+                  <w:rFonts w:ascii="Times New Roman" w:eastAsia="Times New Roman" w:hAnsi="Times New Roman" w:cs="Times New Roman"/>
+                  <w:color w:val="0000FF"/>
+                  <w:u w:val="single"/>
+                </w:rPr>
+                <w:t>[-] Hide genes</w:t>
+              </w:r>
+            </w:hyperlink>
+          </w:p>
+          <w:p>
+            <w:pPr>
+              <w:spacing w:after="0" w:line="240" w:lineRule="auto"/>
+              <w:rPr>
+                <w:rFonts w:ascii="Times New Roman" w:eastAsia="Times New Roman" w:hAnsi="Times New Roman" w:cs="Times New Roman"/>
+              </w:rPr>
+            </w:pPr>
+            <w:r>
+              <w:rPr>
+                <w:rFonts w:ascii="Times New Roman" w:eastAsia="Times New Roman" w:hAnsi="Times New Roman" w:cs="Times New Roman"/>
+                <w:sz w:val="13"/>
+                <w:szCs w:val="13"/>
+              </w:rPr>
+              <w:t>ALOX5 - arachidonate 5-lipoxygenase</w:t>
+            </w:r>
+            <w:r>
+              <w:rPr>
+                <w:rFonts w:ascii="Times New Roman" w:eastAsia="Times New Roman" w:hAnsi="Times New Roman" w:cs="Times New Roman"/>
+                <w:sz w:val="13"/>
+                <w:szCs w:val="13"/>
+              </w:rPr>
+              <w:br/>
+              <w:t>EPHX2 - epoxide hydrolase 2, cytoplasmic</w:t>
+            </w:r>
+            <w:r>
+              <w:rPr>
+                <w:rFonts w:ascii="Times New Roman" w:eastAsia="Times New Roman" w:hAnsi="Times New Roman" w:cs="Times New Roman"/>
+                <w:sz w:val="13"/>
+                <w:szCs w:val="13"/>
+              </w:rPr>
+              <w:br/>
+              <w:t>GPX4 - glutathione peroxidase 4</w:t>
+            </w:r>
+          </w:p>
+        </w:tc>
+      </w:tr>
+      <w:tr>
+        <w:trPr>
+          <w:tblCellSpacing w:w="15" w:type="dxa"/>
+        </w:trPr>
+        <w:tc>
+          <w:tcPr>
+            <w:tcW w:w="1209" w:type="dxa"/>
+            <w:tcBorders>
+              <w:top w:val="outset" w:sz="6" w:space="0" w:color="auto"/>
+              <w:left w:val="outset" w:sz="6" w:space="0" w:color="auto"/>
+              <w:bottom w:val="outset" w:sz="6" w:space="0" w:color="auto"/>
+              <w:right w:val="outset" w:sz="6" w:space="0" w:color="auto"/>
+            </w:tcBorders>
+            <w:vAlign w:val="center"/>
+            <w:hideMark/>
+          </w:tcPr>
+          <w:p>
+            <w:pPr>
+              <w:spacing w:after="0" w:line="240" w:lineRule="auto"/>
+              <w:rPr>
+                <w:rFonts w:ascii="Times New Roman" w:eastAsia="Times New Roman" w:hAnsi="Times New Roman" w:cs="Times New Roman"/>
+              </w:rPr>
+            </w:pPr>
+            <w:hyperlink r:id="rId28" w:tgtFrame="_blank" w:history="1">
+              <w:r>
+                <w:rPr>
+                  <w:rFonts w:ascii="Times New Roman" w:eastAsia="Times New Roman" w:hAnsi="Times New Roman" w:cs="Times New Roman"/>
+                  <w:color w:val="0000FF"/>
+                  <w:u w:val="single"/>
+                </w:rPr>
+                <w:t>GO:0006690</w:t>
+              </w:r>
+            </w:hyperlink>
+            <w:bookmarkStart w:id="8" w:name="0006690"/>
+            <w:bookmarkEnd w:id="8"/>
+          </w:p>
+        </w:tc>
+        <w:tc>
+          <w:tcPr>
+            <w:tcW w:w="1490" w:type="dxa"/>
+            <w:tcBorders>
+              <w:top w:val="outset" w:sz="6" w:space="0" w:color="auto"/>
+              <w:left w:val="outset" w:sz="6" w:space="0" w:color="auto"/>
+              <w:bottom w:val="outset" w:sz="6" w:space="0" w:color="auto"/>
+              <w:right w:val="outset" w:sz="6" w:space="0" w:color="auto"/>
+            </w:tcBorders>
+            <w:vAlign w:val="center"/>
+            <w:hideMark/>
+          </w:tcPr>
+          <w:p>
+            <w:pPr>
+              <w:spacing w:after="0" w:line="240" w:lineRule="auto"/>
+              <w:rPr>
+                <w:rFonts w:ascii="Times New Roman" w:eastAsia="Times New Roman" w:hAnsi="Times New Roman" w:cs="Times New Roman"/>
+              </w:rPr>
+            </w:pPr>
+            <w:r>
+              <w:rPr>
+                <w:rFonts w:ascii="Times New Roman" w:eastAsia="Times New Roman" w:hAnsi="Times New Roman" w:cs="Times New Roman"/>
+              </w:rPr>
+              <w:t>icosanoid metabolic process</w:t>
+            </w:r>
+          </w:p>
+        </w:tc>
+        <w:tc>
+          <w:tcPr>
+            <w:tcW w:w="945" w:type="dxa"/>
+            <w:tcBorders>
+              <w:top w:val="outset" w:sz="6" w:space="0" w:color="auto"/>
+              <w:left w:val="outset" w:sz="6" w:space="0" w:color="auto"/>
+              <w:bottom w:val="outset" w:sz="6" w:space="0" w:color="auto"/>
+              <w:right w:val="outset" w:sz="6" w:space="0" w:color="auto"/>
+            </w:tcBorders>
+            <w:vAlign w:val="center"/>
+            <w:hideMark/>
+          </w:tcPr>
+          <w:p>
+            <w:pPr>
+              <w:spacing w:after="0" w:line="240" w:lineRule="auto"/>
+              <w:jc w:val="center"/>
+              <w:rPr>
+                <w:rFonts w:ascii="Times New Roman" w:eastAsia="Times New Roman" w:hAnsi="Times New Roman" w:cs="Times New Roman"/>
+              </w:rPr>
+            </w:pPr>
+            <w:r>
+              <w:rPr>
+                <w:rFonts w:ascii="Times New Roman" w:eastAsia="Times New Roman" w:hAnsi="Times New Roman" w:cs="Times New Roman"/>
+              </w:rPr>
+              <w:t>5.13E-4</w:t>
+            </w:r>
+          </w:p>
+        </w:tc>
+        <w:tc>
+          <w:tcPr>
+            <w:tcW w:w="854" w:type="dxa"/>
+            <w:tcBorders>
+              <w:top w:val="outset" w:sz="6" w:space="0" w:color="auto"/>
+              <w:left w:val="outset" w:sz="6" w:space="0" w:color="auto"/>
+              <w:bottom w:val="outset" w:sz="6" w:space="0" w:color="auto"/>
+              <w:right w:val="outset" w:sz="6" w:space="0" w:color="auto"/>
+            </w:tcBorders>
+            <w:vAlign w:val="center"/>
+            <w:hideMark/>
+          </w:tcPr>
+          <w:p>
+            <w:pPr>
+              <w:spacing w:after="0" w:line="240" w:lineRule="auto"/>
+              <w:jc w:val="center"/>
+              <w:rPr>
+                <w:rFonts w:ascii="Times New Roman" w:eastAsia="Times New Roman" w:hAnsi="Times New Roman" w:cs="Times New Roman"/>
+              </w:rPr>
+            </w:pPr>
+            <w:r>
+              <w:rPr>
+                <w:rFonts w:ascii="Times New Roman" w:eastAsia="Times New Roman" w:hAnsi="Times New Roman" w:cs="Times New Roman"/>
+              </w:rPr>
+              <w:t>2.88E-1</w:t>
+            </w:r>
+          </w:p>
+        </w:tc>
+        <w:tc>
+          <w:tcPr>
+            <w:tcW w:w="1362" w:type="dxa"/>
+            <w:tcBorders>
+              <w:top w:val="outset" w:sz="6" w:space="0" w:color="auto"/>
+              <w:left w:val="outset" w:sz="6" w:space="0" w:color="auto"/>
+              <w:bottom w:val="outset" w:sz="6" w:space="0" w:color="auto"/>
+              <w:right w:val="outset" w:sz="6" w:space="0" w:color="auto"/>
+            </w:tcBorders>
+            <w:vAlign w:val="center"/>
+            <w:hideMark/>
+          </w:tcPr>
+          <w:p>
+            <w:pPr>
+              <w:spacing w:after="0" w:line="240" w:lineRule="auto"/>
+              <w:jc w:val="center"/>
+              <w:rPr>
+                <w:rFonts w:ascii="Times New Roman" w:eastAsia="Times New Roman" w:hAnsi="Times New Roman" w:cs="Times New Roman"/>
+              </w:rPr>
+            </w:pPr>
+            <w:r>
+              <w:rPr>
+                <w:rFonts w:ascii="Times New Roman" w:eastAsia="Times New Roman" w:hAnsi="Times New Roman" w:cs="Times New Roman"/>
+              </w:rPr>
+              <w:t>24.69 (395,8,6,3)</w:t>
+            </w:r>
+          </w:p>
+        </w:tc>
+        <w:tc>
+          <w:tcPr>
+            <w:tcW w:w="3274" w:type="dxa"/>
+            <w:tcBorders>
+              <w:top w:val="outset" w:sz="6" w:space="0" w:color="auto"/>
+              <w:left w:val="outset" w:sz="6" w:space="0" w:color="auto"/>
+              <w:bottom w:val="outset" w:sz="6" w:space="0" w:color="auto"/>
+              <w:right w:val="outset" w:sz="6" w:space="0" w:color="auto"/>
+            </w:tcBorders>
+            <w:vAlign w:val="center"/>
+            <w:hideMark/>
+          </w:tcPr>
+          <w:p>
+            <w:pPr>
+              <w:spacing w:after="0" w:line="240" w:lineRule="auto"/>
+              <w:rPr>
+                <w:rFonts w:ascii="Times New Roman" w:eastAsia="Times New Roman" w:hAnsi="Times New Roman" w:cs="Times New Roman"/>
+              </w:rPr>
+            </w:pPr>
+            <w:hyperlink r:id="rId29" w:history="1">
+              <w:r>
+                <w:rPr>
+                  <w:rFonts w:ascii="Times New Roman" w:eastAsia="Times New Roman" w:hAnsi="Times New Roman" w:cs="Times New Roman"/>
+                  <w:color w:val="0000FF"/>
+                  <w:u w:val="single"/>
+                </w:rPr>
+                <w:t>[-] Hide genes</w:t>
+              </w:r>
+            </w:hyperlink>
+          </w:p>
+          <w:p>
+            <w:pPr>
+              <w:spacing w:after="0" w:line="240" w:lineRule="auto"/>
+              <w:rPr>
+                <w:rFonts w:ascii="Times New Roman" w:eastAsia="Times New Roman" w:hAnsi="Times New Roman" w:cs="Times New Roman"/>
+              </w:rPr>
+            </w:pPr>
+            <w:r>
+              <w:rPr>
+                <w:rFonts w:ascii="Times New Roman" w:eastAsia="Times New Roman" w:hAnsi="Times New Roman" w:cs="Times New Roman"/>
+                <w:sz w:val="13"/>
+                <w:szCs w:val="13"/>
+              </w:rPr>
+              <w:t>ABCC1 - atp-binding cassette, sub-family c (cftr/mrp), member 1</w:t>
+            </w:r>
+            <w:r>
+              <w:rPr>
+                <w:rFonts w:ascii="Times New Roman" w:eastAsia="Times New Roman" w:hAnsi="Times New Roman" w:cs="Times New Roman"/>
+                <w:sz w:val="13"/>
+                <w:szCs w:val="13"/>
+              </w:rPr>
+              <w:br/>
+              <w:t>ALOX5 - arachidonate 5-lipoxygenase</w:t>
+            </w:r>
+            <w:r>
+              <w:rPr>
+                <w:rFonts w:ascii="Times New Roman" w:eastAsia="Times New Roman" w:hAnsi="Times New Roman" w:cs="Times New Roman"/>
+                <w:sz w:val="13"/>
+                <w:szCs w:val="13"/>
+              </w:rPr>
+              <w:br/>
+              <w:t>GPX4 - glutathione peroxidase 4</w:t>
+            </w:r>
+          </w:p>
+        </w:tc>
+      </w:tr>
+      <w:tr>
+        <w:trPr>
+          <w:tblCellSpacing w:w="15" w:type="dxa"/>
+        </w:trPr>
+        <w:tc>
+          <w:tcPr>
+            <w:tcW w:w="1209" w:type="dxa"/>
+            <w:tcBorders>
+              <w:top w:val="outset" w:sz="6" w:space="0" w:color="auto"/>
+              <w:left w:val="outset" w:sz="6" w:space="0" w:color="auto"/>
+              <w:bottom w:val="outset" w:sz="6" w:space="0" w:color="auto"/>
+              <w:right w:val="outset" w:sz="6" w:space="0" w:color="auto"/>
+            </w:tcBorders>
+            <w:vAlign w:val="center"/>
+            <w:hideMark/>
+          </w:tcPr>
+          <w:p>
+            <w:pPr>
+              <w:spacing w:after="0" w:line="240" w:lineRule="auto"/>
+              <w:rPr>
+                <w:rFonts w:ascii="Times New Roman" w:eastAsia="Times New Roman" w:hAnsi="Times New Roman" w:cs="Times New Roman"/>
+              </w:rPr>
+            </w:pPr>
+            <w:hyperlink r:id="rId30" w:tgtFrame="_blank" w:history="1">
+              <w:r>
+                <w:rPr>
+                  <w:rFonts w:ascii="Times New Roman" w:eastAsia="Times New Roman" w:hAnsi="Times New Roman" w:cs="Times New Roman"/>
+                  <w:color w:val="0000FF"/>
+                  <w:u w:val="single"/>
+                </w:rPr>
+                <w:t>GO:0003006</w:t>
+              </w:r>
+            </w:hyperlink>
+            <w:bookmarkStart w:id="9" w:name="0003006"/>
+            <w:bookmarkEnd w:id="9"/>
+          </w:p>
+        </w:tc>
+        <w:tc>
+          <w:tcPr>
+            <w:tcW w:w="1490" w:type="dxa"/>
+            <w:tcBorders>
+              <w:top w:val="outset" w:sz="6" w:space="0" w:color="auto"/>
+              <w:left w:val="outset" w:sz="6" w:space="0" w:color="auto"/>
+              <w:bottom w:val="outset" w:sz="6" w:space="0" w:color="auto"/>
+              <w:right w:val="outset" w:sz="6" w:space="0" w:color="auto"/>
+            </w:tcBorders>
+            <w:vAlign w:val="center"/>
+            <w:hideMark/>
+          </w:tcPr>
+          <w:p>
+            <w:pPr>
+              <w:spacing w:after="0" w:line="240" w:lineRule="auto"/>
+              <w:rPr>
+                <w:rFonts w:ascii="Times New Roman" w:eastAsia="Times New Roman" w:hAnsi="Times New Roman" w:cs="Times New Roman"/>
+              </w:rPr>
+            </w:pPr>
+            <w:r>
+              <w:rPr>
+                <w:rFonts w:ascii="Times New Roman" w:eastAsia="Times New Roman" w:hAnsi="Times New Roman" w:cs="Times New Roman"/>
+              </w:rPr>
+              <w:t>developmental process involved in reproduction</w:t>
+            </w:r>
+          </w:p>
+        </w:tc>
+        <w:tc>
+          <w:tcPr>
+            <w:tcW w:w="945" w:type="dxa"/>
+            <w:tcBorders>
+              <w:top w:val="outset" w:sz="6" w:space="0" w:color="auto"/>
+              <w:left w:val="outset" w:sz="6" w:space="0" w:color="auto"/>
+              <w:bottom w:val="outset" w:sz="6" w:space="0" w:color="auto"/>
+              <w:right w:val="outset" w:sz="6" w:space="0" w:color="auto"/>
+            </w:tcBorders>
+            <w:vAlign w:val="center"/>
+            <w:hideMark/>
+          </w:tcPr>
+          <w:p>
+            <w:pPr>
+              <w:spacing w:after="0" w:line="240" w:lineRule="auto"/>
+              <w:jc w:val="center"/>
+              <w:rPr>
+                <w:rFonts w:ascii="Times New Roman" w:eastAsia="Times New Roman" w:hAnsi="Times New Roman" w:cs="Times New Roman"/>
+              </w:rPr>
+            </w:pPr>
+            <w:r>
+              <w:rPr>
+                <w:rFonts w:ascii="Times New Roman" w:eastAsia="Times New Roman" w:hAnsi="Times New Roman" w:cs="Times New Roman"/>
+              </w:rPr>
+              <w:t>5.49E-4</w:t>
+            </w:r>
+          </w:p>
+        </w:tc>
+        <w:tc>
+          <w:tcPr>
+            <w:tcW w:w="854" w:type="dxa"/>
+            <w:tcBorders>
+              <w:top w:val="outset" w:sz="6" w:space="0" w:color="auto"/>
+              <w:left w:val="outset" w:sz="6" w:space="0" w:color="auto"/>
+              <w:bottom w:val="outset" w:sz="6" w:space="0" w:color="auto"/>
+              <w:right w:val="outset" w:sz="6" w:space="0" w:color="auto"/>
+            </w:tcBorders>
+            <w:vAlign w:val="center"/>
+            <w:hideMark/>
+          </w:tcPr>
+          <w:p>
+            <w:pPr>
+              <w:spacing w:after="0" w:line="240" w:lineRule="auto"/>
+              <w:jc w:val="center"/>
+              <w:rPr>
+                <w:rFonts w:ascii="Times New Roman" w:eastAsia="Times New Roman" w:hAnsi="Times New Roman" w:cs="Times New Roman"/>
+              </w:rPr>
+            </w:pPr>
+            <w:r>
+              <w:rPr>
+                <w:rFonts w:ascii="Times New Roman" w:eastAsia="Times New Roman" w:hAnsi="Times New Roman" w:cs="Times New Roman"/>
+              </w:rPr>
+              <w:t>2.74E-1</w:t>
+            </w:r>
+          </w:p>
+        </w:tc>
+        <w:tc>
+          <w:tcPr>
+            <w:tcW w:w="1362" w:type="dxa"/>
+            <w:tcBorders>
+              <w:top w:val="outset" w:sz="6" w:space="0" w:color="auto"/>
+              <w:left w:val="outset" w:sz="6" w:space="0" w:color="auto"/>
+              <w:bottom w:val="outset" w:sz="6" w:space="0" w:color="auto"/>
+              <w:right w:val="outset" w:sz="6" w:space="0" w:color="auto"/>
+            </w:tcBorders>
+            <w:vAlign w:val="center"/>
+            <w:hideMark/>
+          </w:tcPr>
+          <w:p>
+            <w:pPr>
+              <w:spacing w:after="0" w:line="240" w:lineRule="auto"/>
+              <w:jc w:val="center"/>
+              <w:rPr>
+                <w:rFonts w:ascii="Times New Roman" w:eastAsia="Times New Roman" w:hAnsi="Times New Roman" w:cs="Times New Roman"/>
+              </w:rPr>
+            </w:pPr>
+            <w:r>
+              <w:rPr>
+                <w:rFonts w:ascii="Times New Roman" w:eastAsia="Times New Roman" w:hAnsi="Times New Roman" w:cs="Times New Roman"/>
+              </w:rPr>
+              <w:t>3.28 (395,14,86,10)</w:t>
+            </w:r>
+          </w:p>
+        </w:tc>
+        <w:tc>
+          <w:tcPr>
+            <w:tcW w:w="3274" w:type="dxa"/>
+            <w:tcBorders>
+              <w:top w:val="outset" w:sz="6" w:space="0" w:color="auto"/>
+              <w:left w:val="outset" w:sz="6" w:space="0" w:color="auto"/>
+              <w:bottom w:val="outset" w:sz="6" w:space="0" w:color="auto"/>
+              <w:right w:val="outset" w:sz="6" w:space="0" w:color="auto"/>
+            </w:tcBorders>
+            <w:vAlign w:val="center"/>
+            <w:hideMark/>
+          </w:tcPr>
+          <w:p>
+            <w:pPr>
+              <w:spacing w:after="0" w:line="240" w:lineRule="auto"/>
+              <w:rPr>
+                <w:rFonts w:ascii="Times New Roman" w:eastAsia="Times New Roman" w:hAnsi="Times New Roman" w:cs="Times New Roman"/>
+              </w:rPr>
+            </w:pPr>
+            <w:hyperlink r:id="rId31" w:history="1">
+              <w:r>
+                <w:rPr>
+                  <w:rFonts w:ascii="Times New Roman" w:eastAsia="Times New Roman" w:hAnsi="Times New Roman" w:cs="Times New Roman"/>
+                  <w:color w:val="0000FF"/>
+                  <w:u w:val="single"/>
+                </w:rPr>
+                <w:t>[-] Hide genes</w:t>
+              </w:r>
+            </w:hyperlink>
+          </w:p>
+          <w:p>
+            <w:pPr>
+              <w:spacing w:after="0" w:line="240" w:lineRule="auto"/>
+              <w:rPr>
+                <w:rFonts w:ascii="Times New Roman" w:eastAsia="Times New Roman" w:hAnsi="Times New Roman" w:cs="Times New Roman"/>
+              </w:rPr>
+            </w:pPr>
+            <w:r>
+              <w:rPr>
+                <w:rFonts w:ascii="Times New Roman" w:eastAsia="Times New Roman" w:hAnsi="Times New Roman" w:cs="Times New Roman"/>
+                <w:sz w:val="13"/>
+                <w:szCs w:val="13"/>
+              </w:rPr>
+              <w:t>STRA6 - stimulated by retinoic acid 6</w:t>
+            </w:r>
+            <w:r>
+              <w:rPr>
+                <w:rFonts w:ascii="Times New Roman" w:eastAsia="Times New Roman" w:hAnsi="Times New Roman" w:cs="Times New Roman"/>
+                <w:sz w:val="13"/>
+                <w:szCs w:val="13"/>
+              </w:rPr>
+              <w:br/>
+              <w:t>RBP4 - retinol binding protein 4, plasma</w:t>
+            </w:r>
+            <w:r>
+              <w:rPr>
+                <w:rFonts w:ascii="Times New Roman" w:eastAsia="Times New Roman" w:hAnsi="Times New Roman" w:cs="Times New Roman"/>
+                <w:sz w:val="13"/>
+                <w:szCs w:val="13"/>
+              </w:rPr>
+              <w:br/>
+              <w:t>YBX2 - y box binding protein 2</w:t>
+            </w:r>
+            <w:r>
+              <w:rPr>
+                <w:rFonts w:ascii="Times New Roman" w:eastAsia="Times New Roman" w:hAnsi="Times New Roman" w:cs="Times New Roman"/>
+                <w:sz w:val="13"/>
+                <w:szCs w:val="13"/>
+              </w:rPr>
+              <w:br/>
+              <w:t>COL9A3 - collagen, type ix, alpha 3</w:t>
+            </w:r>
+            <w:r>
+              <w:rPr>
+                <w:rFonts w:ascii="Times New Roman" w:eastAsia="Times New Roman" w:hAnsi="Times New Roman" w:cs="Times New Roman"/>
+                <w:sz w:val="13"/>
+                <w:szCs w:val="13"/>
+              </w:rPr>
+              <w:br/>
+              <w:t>CENPI - centromere protein i</w:t>
+            </w:r>
+            <w:r>
+              <w:rPr>
+                <w:rFonts w:ascii="Times New Roman" w:eastAsia="Times New Roman" w:hAnsi="Times New Roman" w:cs="Times New Roman"/>
+                <w:sz w:val="13"/>
+                <w:szCs w:val="13"/>
+              </w:rPr>
+              <w:br/>
+              <w:t>MME - membrane metallo-endopeptidase</w:t>
+            </w:r>
+            <w:r>
+              <w:rPr>
+                <w:rFonts w:ascii="Times New Roman" w:eastAsia="Times New Roman" w:hAnsi="Times New Roman" w:cs="Times New Roman"/>
+                <w:sz w:val="13"/>
+                <w:szCs w:val="13"/>
+              </w:rPr>
+              <w:br/>
+              <w:t>ZMYND15 - zinc finger, mynd-type containing 15</w:t>
+            </w:r>
+            <w:r>
+              <w:rPr>
+                <w:rFonts w:ascii="Times New Roman" w:eastAsia="Times New Roman" w:hAnsi="Times New Roman" w:cs="Times New Roman"/>
+                <w:sz w:val="13"/>
+                <w:szCs w:val="13"/>
+              </w:rPr>
+              <w:br/>
+              <w:t>TYRO3 - tyro3 protein tyrosine kinase</w:t>
+            </w:r>
+            <w:r>
+              <w:rPr>
+                <w:rFonts w:ascii="Times New Roman" w:eastAsia="Times New Roman" w:hAnsi="Times New Roman" w:cs="Times New Roman"/>
+                <w:sz w:val="13"/>
+                <w:szCs w:val="13"/>
+              </w:rPr>
+              <w:br/>
+              <w:t>HSD17B3 - hydroxysteroid (17-beta) dehydrogenase 3</w:t>
+            </w:r>
+            <w:r>
+              <w:rPr>
+                <w:rFonts w:ascii="Times New Roman" w:eastAsia="Times New Roman" w:hAnsi="Times New Roman" w:cs="Times New Roman"/>
+                <w:sz w:val="13"/>
+                <w:szCs w:val="13"/>
+              </w:rPr>
+              <w:br/>
+              <w:t>RRM1 - ribonucleotide reductase m1</w:t>
+            </w:r>
+          </w:p>
+        </w:tc>
+      </w:tr>
+      <w:tr>
+        <w:trPr>
+          <w:tblCellSpacing w:w="15" w:type="dxa"/>
+        </w:trPr>
+        <w:tc>
+          <w:tcPr>
+            <w:tcW w:w="1209" w:type="dxa"/>
+            <w:tcBorders>
+              <w:top w:val="outset" w:sz="6" w:space="0" w:color="auto"/>
+              <w:left w:val="outset" w:sz="6" w:space="0" w:color="auto"/>
+              <w:bottom w:val="outset" w:sz="6" w:space="0" w:color="auto"/>
+              <w:right w:val="outset" w:sz="6" w:space="0" w:color="auto"/>
+            </w:tcBorders>
+            <w:vAlign w:val="center"/>
+            <w:hideMark/>
+          </w:tcPr>
+          <w:p>
+            <w:pPr>
+              <w:spacing w:after="0" w:line="240" w:lineRule="auto"/>
+              <w:rPr>
+                <w:rFonts w:ascii="Times New Roman" w:eastAsia="Times New Roman" w:hAnsi="Times New Roman" w:cs="Times New Roman"/>
+              </w:rPr>
+            </w:pPr>
+            <w:hyperlink r:id="rId32" w:tgtFrame="_blank" w:history="1">
+              <w:r>
+                <w:rPr>
+                  <w:rFonts w:ascii="Times New Roman" w:eastAsia="Times New Roman" w:hAnsi="Times New Roman" w:cs="Times New Roman"/>
+                  <w:color w:val="0000FF"/>
+                  <w:u w:val="single"/>
+                </w:rPr>
+                <w:t>GO:0006633</w:t>
+              </w:r>
+            </w:hyperlink>
+            <w:bookmarkStart w:id="10" w:name="0006633"/>
+            <w:bookmarkEnd w:id="10"/>
+          </w:p>
+        </w:tc>
+        <w:tc>
+          <w:tcPr>
+            <w:tcW w:w="1490" w:type="dxa"/>
+            <w:tcBorders>
+              <w:top w:val="outset" w:sz="6" w:space="0" w:color="auto"/>
+              <w:left w:val="outset" w:sz="6" w:space="0" w:color="auto"/>
+              <w:bottom w:val="outset" w:sz="6" w:space="0" w:color="auto"/>
+              <w:right w:val="outset" w:sz="6" w:space="0" w:color="auto"/>
+            </w:tcBorders>
+            <w:vAlign w:val="center"/>
+            <w:hideMark/>
+          </w:tcPr>
+          <w:p>
+            <w:pPr>
+              <w:spacing w:after="0" w:line="240" w:lineRule="auto"/>
+              <w:rPr>
+                <w:rFonts w:ascii="Times New Roman" w:eastAsia="Times New Roman" w:hAnsi="Times New Roman" w:cs="Times New Roman"/>
+              </w:rPr>
+            </w:pPr>
+            <w:r>
+              <w:rPr>
+                <w:rFonts w:ascii="Times New Roman" w:eastAsia="Times New Roman" w:hAnsi="Times New Roman" w:cs="Times New Roman"/>
+              </w:rPr>
+              <w:t>fatty acid biosynthetic process</w:t>
+            </w:r>
+          </w:p>
+        </w:tc>
+        <w:tc>
+          <w:tcPr>
+            <w:tcW w:w="945" w:type="dxa"/>
+            <w:tcBorders>
+              <w:top w:val="outset" w:sz="6" w:space="0" w:color="auto"/>
+              <w:left w:val="outset" w:sz="6" w:space="0" w:color="auto"/>
+              <w:bottom w:val="outset" w:sz="6" w:space="0" w:color="auto"/>
+              <w:right w:val="outset" w:sz="6" w:space="0" w:color="auto"/>
+            </w:tcBorders>
+            <w:vAlign w:val="center"/>
+            <w:hideMark/>
+          </w:tcPr>
+          <w:p>
+            <w:pPr>
+              <w:spacing w:after="0" w:line="240" w:lineRule="auto"/>
+              <w:jc w:val="center"/>
+              <w:rPr>
+                <w:rFonts w:ascii="Times New Roman" w:eastAsia="Times New Roman" w:hAnsi="Times New Roman" w:cs="Times New Roman"/>
+              </w:rPr>
+            </w:pPr>
+            <w:r>
+              <w:rPr>
+                <w:rFonts w:ascii="Times New Roman" w:eastAsia="Times New Roman" w:hAnsi="Times New Roman" w:cs="Times New Roman"/>
+              </w:rPr>
+              <w:t>6.48E-4</w:t>
+            </w:r>
+          </w:p>
+        </w:tc>
+        <w:tc>
+          <w:tcPr>
+            <w:tcW w:w="854" w:type="dxa"/>
+            <w:tcBorders>
+              <w:top w:val="outset" w:sz="6" w:space="0" w:color="auto"/>
+              <w:left w:val="outset" w:sz="6" w:space="0" w:color="auto"/>
+              <w:bottom w:val="outset" w:sz="6" w:space="0" w:color="auto"/>
+              <w:right w:val="outset" w:sz="6" w:space="0" w:color="auto"/>
+            </w:tcBorders>
+            <w:vAlign w:val="center"/>
+            <w:hideMark/>
+          </w:tcPr>
+          <w:p>
+            <w:pPr>
+              <w:spacing w:after="0" w:line="240" w:lineRule="auto"/>
+              <w:jc w:val="center"/>
+              <w:rPr>
+                <w:rFonts w:ascii="Times New Roman" w:eastAsia="Times New Roman" w:hAnsi="Times New Roman" w:cs="Times New Roman"/>
+              </w:rPr>
+            </w:pPr>
+            <w:r>
+              <w:rPr>
+                <w:rFonts w:ascii="Times New Roman" w:eastAsia="Times New Roman" w:hAnsi="Times New Roman" w:cs="Times New Roman"/>
+              </w:rPr>
+              <w:t>2.91E-1</w:t>
+            </w:r>
+          </w:p>
+        </w:tc>
+        <w:tc>
+          <w:tcPr>
+            <w:tcW w:w="1362" w:type="dxa"/>
+            <w:tcBorders>
+              <w:top w:val="outset" w:sz="6" w:space="0" w:color="auto"/>
+              <w:left w:val="outset" w:sz="6" w:space="0" w:color="auto"/>
+              <w:bottom w:val="outset" w:sz="6" w:space="0" w:color="auto"/>
+              <w:right w:val="outset" w:sz="6" w:space="0" w:color="auto"/>
+            </w:tcBorders>
+            <w:vAlign w:val="center"/>
+            <w:hideMark/>
+          </w:tcPr>
+          <w:p>
+            <w:pPr>
+              <w:spacing w:after="0" w:line="240" w:lineRule="auto"/>
+              <w:jc w:val="center"/>
+              <w:rPr>
+                <w:rFonts w:ascii="Times New Roman" w:eastAsia="Times New Roman" w:hAnsi="Times New Roman" w:cs="Times New Roman"/>
+              </w:rPr>
+            </w:pPr>
+            <w:r>
+              <w:rPr>
+                <w:rFonts w:ascii="Times New Roman" w:eastAsia="Times New Roman" w:hAnsi="Times New Roman" w:cs="Times New Roman"/>
+              </w:rPr>
+              <w:t>4.77 (395,7,71,6)</w:t>
+            </w:r>
+          </w:p>
+        </w:tc>
+        <w:tc>
+          <w:tcPr>
+            <w:tcW w:w="3274" w:type="dxa"/>
+            <w:tcBorders>
+              <w:top w:val="outset" w:sz="6" w:space="0" w:color="auto"/>
+              <w:left w:val="outset" w:sz="6" w:space="0" w:color="auto"/>
+              <w:bottom w:val="outset" w:sz="6" w:space="0" w:color="auto"/>
+              <w:right w:val="outset" w:sz="6" w:space="0" w:color="auto"/>
+            </w:tcBorders>
+            <w:vAlign w:val="center"/>
+            <w:hideMark/>
+          </w:tcPr>
+          <w:p>
+            <w:pPr>
+              <w:spacing w:after="0" w:line="240" w:lineRule="auto"/>
+              <w:rPr>
+                <w:rFonts w:ascii="Times New Roman" w:eastAsia="Times New Roman" w:hAnsi="Times New Roman" w:cs="Times New Roman"/>
+              </w:rPr>
+            </w:pPr>
+            <w:hyperlink r:id="rId33" w:history="1">
+              <w:r>
+                <w:rPr>
+                  <w:rFonts w:ascii="Times New Roman" w:eastAsia="Times New Roman" w:hAnsi="Times New Roman" w:cs="Times New Roman"/>
+                  <w:color w:val="0000FF"/>
+                  <w:u w:val="single"/>
+                </w:rPr>
+                <w:t>[-] Hide genes</w:t>
+              </w:r>
+            </w:hyperlink>
+          </w:p>
+          <w:p>
+            <w:pPr>
+              <w:spacing w:after="0" w:line="240" w:lineRule="auto"/>
+              <w:rPr>
+                <w:rFonts w:ascii="Times New Roman" w:eastAsia="Times New Roman" w:hAnsi="Times New Roman" w:cs="Times New Roman"/>
+              </w:rPr>
+            </w:pPr>
+            <w:r>
+              <w:rPr>
+                <w:rFonts w:ascii="Times New Roman" w:eastAsia="Times New Roman" w:hAnsi="Times New Roman" w:cs="Times New Roman"/>
+                <w:sz w:val="13"/>
+                <w:szCs w:val="13"/>
+              </w:rPr>
+              <w:t>SCD - stearoyl-coa desaturase (delta-9-desaturase)</w:t>
+            </w:r>
+            <w:r>
+              <w:rPr>
+                <w:rFonts w:ascii="Times New Roman" w:eastAsia="Times New Roman" w:hAnsi="Times New Roman" w:cs="Times New Roman"/>
+                <w:sz w:val="13"/>
+                <w:szCs w:val="13"/>
+              </w:rPr>
+              <w:br/>
+              <w:t>ALOX5 - arachidonate 5-lipoxygenase</w:t>
+            </w:r>
+            <w:r>
+              <w:rPr>
+                <w:rFonts w:ascii="Times New Roman" w:eastAsia="Times New Roman" w:hAnsi="Times New Roman" w:cs="Times New Roman"/>
+                <w:sz w:val="13"/>
+                <w:szCs w:val="13"/>
+              </w:rPr>
+              <w:br/>
+              <w:t>EPHX2 - epoxide hydrolase 2, cytoplasmic</w:t>
+            </w:r>
+            <w:r>
+              <w:rPr>
+                <w:rFonts w:ascii="Times New Roman" w:eastAsia="Times New Roman" w:hAnsi="Times New Roman" w:cs="Times New Roman"/>
+                <w:sz w:val="13"/>
+                <w:szCs w:val="13"/>
+              </w:rPr>
+              <w:br/>
+              <w:t>GPX4 - glutathione peroxidase 4</w:t>
+            </w:r>
+            <w:r>
+              <w:rPr>
+                <w:rFonts w:ascii="Times New Roman" w:eastAsia="Times New Roman" w:hAnsi="Times New Roman" w:cs="Times New Roman"/>
+                <w:sz w:val="13"/>
+                <w:szCs w:val="13"/>
+              </w:rPr>
+              <w:br/>
+              <w:t>ABHD3 - abhydrolase domain containing 3</w:t>
+            </w:r>
+            <w:r>
+              <w:rPr>
+                <w:rFonts w:ascii="Times New Roman" w:eastAsia="Times New Roman" w:hAnsi="Times New Roman" w:cs="Times New Roman"/>
+                <w:sz w:val="13"/>
+                <w:szCs w:val="13"/>
+              </w:rPr>
+              <w:br/>
+              <w:t>FADS3 - fatty acid desaturase 3</w:t>
+            </w:r>
+          </w:p>
+        </w:tc>
+      </w:tr>
+      <w:tr>
+        <w:trPr>
+          <w:tblCellSpacing w:w="15" w:type="dxa"/>
+        </w:trPr>
+        <w:tc>
+          <w:tcPr>
+            <w:tcW w:w="1209" w:type="dxa"/>
+            <w:tcBorders>
+              <w:top w:val="outset" w:sz="6" w:space="0" w:color="auto"/>
+              <w:left w:val="outset" w:sz="6" w:space="0" w:color="auto"/>
+              <w:bottom w:val="outset" w:sz="6" w:space="0" w:color="auto"/>
+              <w:right w:val="outset" w:sz="6" w:space="0" w:color="auto"/>
+            </w:tcBorders>
+            <w:vAlign w:val="center"/>
+            <w:hideMark/>
+          </w:tcPr>
+          <w:p>
+            <w:pPr>
+              <w:spacing w:after="0" w:line="240" w:lineRule="auto"/>
+              <w:rPr>
+                <w:rFonts w:ascii="Times New Roman" w:eastAsia="Times New Roman" w:hAnsi="Times New Roman" w:cs="Times New Roman"/>
+              </w:rPr>
+            </w:pPr>
+            <w:hyperlink r:id="rId34" w:tgtFrame="_blank" w:history="1">
+              <w:r>
+                <w:rPr>
+                  <w:rFonts w:ascii="Times New Roman" w:eastAsia="Times New Roman" w:hAnsi="Times New Roman" w:cs="Times New Roman"/>
+                  <w:color w:val="0000FF"/>
+                  <w:u w:val="single"/>
+                </w:rPr>
+                <w:t>GO:0016053</w:t>
+              </w:r>
+            </w:hyperlink>
+            <w:bookmarkStart w:id="11" w:name="0016053"/>
+            <w:bookmarkEnd w:id="11"/>
+          </w:p>
+        </w:tc>
+        <w:tc>
+          <w:tcPr>
+            <w:tcW w:w="1490" w:type="dxa"/>
+            <w:tcBorders>
+              <w:top w:val="outset" w:sz="6" w:space="0" w:color="auto"/>
+              <w:left w:val="outset" w:sz="6" w:space="0" w:color="auto"/>
+              <w:bottom w:val="outset" w:sz="6" w:space="0" w:color="auto"/>
+              <w:right w:val="outset" w:sz="6" w:space="0" w:color="auto"/>
+            </w:tcBorders>
+            <w:vAlign w:val="center"/>
+            <w:hideMark/>
+          </w:tcPr>
+          <w:p>
+            <w:pPr>
+              <w:spacing w:after="0" w:line="240" w:lineRule="auto"/>
+              <w:rPr>
+                <w:rFonts w:ascii="Times New Roman" w:eastAsia="Times New Roman" w:hAnsi="Times New Roman" w:cs="Times New Roman"/>
+              </w:rPr>
+            </w:pPr>
+            <w:r>
+              <w:rPr>
+                <w:rFonts w:ascii="Times New Roman" w:eastAsia="Times New Roman" w:hAnsi="Times New Roman" w:cs="Times New Roman"/>
+              </w:rPr>
+              <w:t>organic acid biosynthetic process</w:t>
+            </w:r>
+          </w:p>
+        </w:tc>
+        <w:tc>
+          <w:tcPr>
+            <w:tcW w:w="945" w:type="dxa"/>
+            <w:tcBorders>
+              <w:top w:val="outset" w:sz="6" w:space="0" w:color="auto"/>
+              <w:left w:val="outset" w:sz="6" w:space="0" w:color="auto"/>
+              <w:bottom w:val="outset" w:sz="6" w:space="0" w:color="auto"/>
+              <w:right w:val="outset" w:sz="6" w:space="0" w:color="auto"/>
+            </w:tcBorders>
+            <w:vAlign w:val="center"/>
+            <w:hideMark/>
+          </w:tcPr>
+          <w:p>
+            <w:pPr>
+              <w:spacing w:after="0" w:line="240" w:lineRule="auto"/>
+              <w:jc w:val="center"/>
+              <w:rPr>
+                <w:rFonts w:ascii="Times New Roman" w:eastAsia="Times New Roman" w:hAnsi="Times New Roman" w:cs="Times New Roman"/>
+              </w:rPr>
+            </w:pPr>
+            <w:r>
+              <w:rPr>
+                <w:rFonts w:ascii="Times New Roman" w:eastAsia="Times New Roman" w:hAnsi="Times New Roman" w:cs="Times New Roman"/>
+              </w:rPr>
+              <w:t>8.68E-4</w:t>
+            </w:r>
+          </w:p>
+        </w:tc>
+        <w:tc>
+          <w:tcPr>
+            <w:tcW w:w="854" w:type="dxa"/>
+            <w:tcBorders>
+              <w:top w:val="outset" w:sz="6" w:space="0" w:color="auto"/>
+              <w:left w:val="outset" w:sz="6" w:space="0" w:color="auto"/>
+              <w:bottom w:val="outset" w:sz="6" w:space="0" w:color="auto"/>
+              <w:right w:val="outset" w:sz="6" w:space="0" w:color="auto"/>
+            </w:tcBorders>
+            <w:vAlign w:val="center"/>
+            <w:hideMark/>
+          </w:tcPr>
+          <w:p>
+            <w:pPr>
+              <w:spacing w:after="0" w:line="240" w:lineRule="auto"/>
+              <w:jc w:val="center"/>
+              <w:rPr>
+                <w:rFonts w:ascii="Times New Roman" w:eastAsia="Times New Roman" w:hAnsi="Times New Roman" w:cs="Times New Roman"/>
+              </w:rPr>
+            </w:pPr>
+            <w:r>
+              <w:rPr>
+                <w:rFonts w:ascii="Times New Roman" w:eastAsia="Times New Roman" w:hAnsi="Times New Roman" w:cs="Times New Roman"/>
+              </w:rPr>
+              <w:t>3.54E-1</w:t>
+            </w:r>
+          </w:p>
+        </w:tc>
+        <w:tc>
+          <w:tcPr>
+            <w:tcW w:w="1362" w:type="dxa"/>
+            <w:tcBorders>
+              <w:top w:val="outset" w:sz="6" w:space="0" w:color="auto"/>
+              <w:left w:val="outset" w:sz="6" w:space="0" w:color="auto"/>
+              <w:bottom w:val="outset" w:sz="6" w:space="0" w:color="auto"/>
+              <w:right w:val="outset" w:sz="6" w:space="0" w:color="auto"/>
+            </w:tcBorders>
+            <w:vAlign w:val="center"/>
+            <w:hideMark/>
+          </w:tcPr>
+          <w:p>
+            <w:pPr>
+              <w:spacing w:after="0" w:line="240" w:lineRule="auto"/>
+              <w:jc w:val="center"/>
+              <w:rPr>
+                <w:rFonts w:ascii="Times New Roman" w:eastAsia="Times New Roman" w:hAnsi="Times New Roman" w:cs="Times New Roman"/>
+              </w:rPr>
+            </w:pPr>
+            <w:r>
+              <w:rPr>
+                <w:rFonts w:ascii="Times New Roman" w:eastAsia="Times New Roman" w:hAnsi="Times New Roman" w:cs="Times New Roman"/>
+              </w:rPr>
+              <w:t>3.58 (395,14,71,9)</w:t>
+            </w:r>
+          </w:p>
+        </w:tc>
+        <w:tc>
+          <w:tcPr>
+            <w:tcW w:w="3274" w:type="dxa"/>
+            <w:tcBorders>
+              <w:top w:val="outset" w:sz="6" w:space="0" w:color="auto"/>
+              <w:left w:val="outset" w:sz="6" w:space="0" w:color="auto"/>
+              <w:bottom w:val="outset" w:sz="6" w:space="0" w:color="auto"/>
+              <w:right w:val="outset" w:sz="6" w:space="0" w:color="auto"/>
+            </w:tcBorders>
+            <w:vAlign w:val="center"/>
+            <w:hideMark/>
+          </w:tcPr>
+          <w:p>
+            <w:pPr>
+              <w:spacing w:after="0" w:line="240" w:lineRule="auto"/>
+              <w:rPr>
+                <w:rFonts w:ascii="Times New Roman" w:eastAsia="Times New Roman" w:hAnsi="Times New Roman" w:cs="Times New Roman"/>
+              </w:rPr>
+            </w:pPr>
+            <w:hyperlink r:id="rId35" w:history="1">
+              <w:r>
+                <w:rPr>
+                  <w:rFonts w:ascii="Times New Roman" w:eastAsia="Times New Roman" w:hAnsi="Times New Roman" w:cs="Times New Roman"/>
+                  <w:color w:val="0000FF"/>
+                  <w:u w:val="single"/>
+                </w:rPr>
+                <w:t>[-] Hide genes</w:t>
+              </w:r>
+            </w:hyperlink>
+          </w:p>
+          <w:p>
+            <w:pPr>
+              <w:spacing w:after="0" w:line="240" w:lineRule="auto"/>
+              <w:rPr>
+                <w:rFonts w:ascii="Times New Roman" w:eastAsia="Times New Roman" w:hAnsi="Times New Roman" w:cs="Times New Roman"/>
+              </w:rPr>
+            </w:pPr>
+            <w:r>
+              <w:rPr>
+                <w:rFonts w:ascii="Times New Roman" w:eastAsia="Times New Roman" w:hAnsi="Times New Roman" w:cs="Times New Roman"/>
+                <w:sz w:val="13"/>
+                <w:szCs w:val="13"/>
+              </w:rPr>
+              <w:t>ASNS - asparagine synthetase (glutamine-hydrolyzing)</w:t>
+            </w:r>
+            <w:r>
+              <w:rPr>
+                <w:rFonts w:ascii="Times New Roman" w:eastAsia="Times New Roman" w:hAnsi="Times New Roman" w:cs="Times New Roman"/>
+                <w:sz w:val="13"/>
+                <w:szCs w:val="13"/>
+              </w:rPr>
+              <w:br/>
+              <w:t>SCD - stearoyl-coa desaturase (delta-9-desaturase)</w:t>
+            </w:r>
+            <w:r>
+              <w:rPr>
+                <w:rFonts w:ascii="Times New Roman" w:eastAsia="Times New Roman" w:hAnsi="Times New Roman" w:cs="Times New Roman"/>
+                <w:sz w:val="13"/>
+                <w:szCs w:val="13"/>
+              </w:rPr>
+              <w:br/>
+              <w:t>ALOX5 - arachidonate 5-lipoxygenase</w:t>
+            </w:r>
+            <w:r>
+              <w:rPr>
+                <w:rFonts w:ascii="Times New Roman" w:eastAsia="Times New Roman" w:hAnsi="Times New Roman" w:cs="Times New Roman"/>
+                <w:sz w:val="13"/>
+                <w:szCs w:val="13"/>
+              </w:rPr>
+              <w:br/>
+              <w:t>EPHX2 - epoxide hydrolase 2, cytoplasmic</w:t>
+            </w:r>
+            <w:r>
+              <w:rPr>
+                <w:rFonts w:ascii="Times New Roman" w:eastAsia="Times New Roman" w:hAnsi="Times New Roman" w:cs="Times New Roman"/>
+                <w:sz w:val="13"/>
+                <w:szCs w:val="13"/>
+              </w:rPr>
+              <w:br/>
+              <w:t>GPX4 - glutathione peroxidase 4</w:t>
+            </w:r>
+            <w:r>
+              <w:rPr>
+                <w:rFonts w:ascii="Times New Roman" w:eastAsia="Times New Roman" w:hAnsi="Times New Roman" w:cs="Times New Roman"/>
+                <w:sz w:val="13"/>
+                <w:szCs w:val="13"/>
+              </w:rPr>
+              <w:br/>
+              <w:t>ABHD3 - abhydrolase domain containing 3</w:t>
+            </w:r>
+            <w:r>
+              <w:rPr>
+                <w:rFonts w:ascii="Times New Roman" w:eastAsia="Times New Roman" w:hAnsi="Times New Roman" w:cs="Times New Roman"/>
+                <w:sz w:val="13"/>
+                <w:szCs w:val="13"/>
+              </w:rPr>
+              <w:br/>
+              <w:t>PSAT1 - phosphoserine aminotransferase 1</w:t>
+            </w:r>
+            <w:r>
+              <w:rPr>
+                <w:rFonts w:ascii="Times New Roman" w:eastAsia="Times New Roman" w:hAnsi="Times New Roman" w:cs="Times New Roman"/>
+                <w:sz w:val="13"/>
+                <w:szCs w:val="13"/>
+              </w:rPr>
+              <w:br/>
+              <w:t>ALDOC - aldolase c, fructose-bisphosphate</w:t>
+            </w:r>
+            <w:r>
+              <w:rPr>
+                <w:rFonts w:ascii="Times New Roman" w:eastAsia="Times New Roman" w:hAnsi="Times New Roman" w:cs="Times New Roman"/>
+                <w:sz w:val="13"/>
+                <w:szCs w:val="13"/>
+              </w:rPr>
+              <w:br/>
+              <w:t>FADS3 - fatty acid desaturase 3</w:t>
+            </w:r>
+          </w:p>
+        </w:tc>
+      </w:tr>
+    </w:tbl>
+    <w:p>
+      <w:pPr>
+        <w:ind w:firstLine="720"/>
+      </w:pPr>
+      <w:r>
+        <w:t xml:space="preserve">D. We see that there are enriched GO terms (the ones in the list above). The biological insight we gain is that differentially the expressed genes found in HW3 are part of certain biological processes as listed above. In particular, the lowest P-value (most significant) belongs to the GO term </w:t>
+      </w:r>
+      <w:r>
+        <w:t>GO:0072330</w:t>
+      </w:r>
+      <w:r>
+        <w:t xml:space="preserve">: </w:t>
+      </w:r>
+      <w:r>
+        <w:t>monocarboxylic acid biosynthetic process</w:t>
+      </w:r>
+      <w:r>
+        <w:t xml:space="preserve">. From looking at the diagram, we see that many of the differentially expressed terms are related to </w:t>
+      </w:r>
+      <w:r>
+        <w:t>carboxylic acid biosynthetic process</w:t>
+      </w:r>
+      <w:r>
+        <w:t>, being in it’s subtree.</w:t>
+      </w:r>
+    </w:p>
+    <w:p>
+      <w:pPr>
+        <w:ind w:firstLine="720"/>
+      </w:pPr>
+      <w:r>
+        <w:t>2. a. We used the ‘rawcounts.csv’ file to obtain the background list, and “DE_results.csv” to obtain the differentially expressed genes (similar to previous section, without sorting by P-value).</w:t>
+      </w:r>
+    </w:p>
+    <w:p>
+      <w:pPr>
+        <w:ind w:firstLine="720"/>
+      </w:pPr>
+      <w:r>
+        <w:t>c. The results of running Gorilla:</w:t>
+      </w:r>
+    </w:p>
+    <w:p>
+      <w:pPr>
+        <w:ind w:firstLine="720"/>
+      </w:pPr>
+    </w:p>
+    <w:p/>
+    <w:p>
+      <w:pPr>
+        <w:pStyle w:val="Heading1"/>
+      </w:pPr>
+      <w:r>
+        <w:lastRenderedPageBreak/>
         <w:t>Question 3</w:t>
       </w:r>
     </w:p>
@@ -71,23 +3393,7 @@
         </w:numPr>
       </w:pPr>
       <w:r>
-        <w:t xml:space="preserve">Since a sequence may contain more than one </w:t>
-      </w:r>
-      <w:proofErr w:type="gramStart"/>
-      <w:r>
-        <w:t>occurrence</w:t>
-      </w:r>
-      <w:proofErr w:type="gramEnd"/>
-      <w:r>
-        <w:t xml:space="preserve"> we will have to </w:t>
-      </w:r>
-      <w:proofErr w:type="spellStart"/>
-      <w:r>
-        <w:t>uniq</w:t>
-      </w:r>
-      <w:proofErr w:type="spellEnd"/>
-      <w:r>
-        <w:t xml:space="preserve"> filter our results.</w:t>
+        <w:t>Since a sequence may contain more than one occurrence we will have to uniq filter our results.</w:t>
       </w:r>
     </w:p>
     <w:p>
@@ -101,15 +3407,7 @@
         <w:t>motif1_summary</w:t>
       </w:r>
       <w:r>
-        <w:t xml:space="preserve">.txt and ran the following </w:t>
-      </w:r>
-      <w:proofErr w:type="spellStart"/>
-      <w:r>
-        <w:t>linux</w:t>
-      </w:r>
-      <w:proofErr w:type="spellEnd"/>
-      <w:r>
-        <w:t xml:space="preserve"> command to get the amount of different sequences:</w:t>
+        <w:t>.txt and ran the following linux command to get the amount of different sequences:</w:t>
       </w:r>
     </w:p>
     <w:p>
@@ -136,7 +3434,7 @@
                     <pic:cNvPicPr/>
                   </pic:nvPicPr>
                   <pic:blipFill>
-                    <a:blip r:embed="rId7"/>
+                    <a:blip r:embed="rId36"/>
                     <a:stretch>
                       <a:fillRect/>
                     </a:stretch>
@@ -161,21 +3459,8 @@
       <w:pPr>
         <w:pStyle w:val="ListParagraph"/>
       </w:pPr>
-      <w:proofErr w:type="gramStart"/>
       <w:r>
-        <w:t>So</w:t>
-      </w:r>
-      <w:proofErr w:type="gramEnd"/>
-      <w:r>
-        <w:t xml:space="preserve"> we have 702 sequences that contain a k-</w:t>
-      </w:r>
-      <w:proofErr w:type="spellStart"/>
-      <w:r>
-        <w:t>mer</w:t>
-      </w:r>
-      <w:proofErr w:type="spellEnd"/>
-      <w:r>
-        <w:t xml:space="preserve"> associated with the motif.</w:t>
+        <w:t>So we have 702 sequences that contain a k-mer associated with the motif.</w:t>
       </w:r>
     </w:p>
     <w:p>
@@ -223,14 +3508,14 @@
               <w:rPr>
                 <w:rFonts w:ascii="Calibri" w:eastAsia="Times New Roman" w:hAnsi="Calibri" w:cs="Calibri"/>
                 <w:color w:val="000000"/>
-                <w:lang w:val="en-IL" w:eastAsia="en-IL"/>
-              </w:rPr>
-            </w:pPr>
-            <w:r>
-              <w:rPr>
-                <w:rFonts w:ascii="Calibri" w:eastAsia="Times New Roman" w:hAnsi="Calibri" w:cs="Calibri"/>
-                <w:color w:val="000000"/>
-                <w:lang w:val="en-IL" w:eastAsia="en-IL"/>
+                <w:lang/>
+              </w:rPr>
+            </w:pPr>
+            <w:r>
+              <w:rPr>
+                <w:rFonts w:ascii="Calibri" w:eastAsia="Times New Roman" w:hAnsi="Calibri" w:cs="Calibri"/>
+                <w:color w:val="000000"/>
+                <w:lang/>
               </w:rPr>
               <w:t>PSSM:</w:t>
             </w:r>
@@ -248,7 +3533,7 @@
               <w:rPr>
                 <w:rFonts w:ascii="Calibri" w:eastAsia="Times New Roman" w:hAnsi="Calibri" w:cs="Calibri"/>
                 <w:color w:val="000000"/>
-                <w:lang w:val="en-IL" w:eastAsia="en-IL"/>
+                <w:lang/>
               </w:rPr>
             </w:pPr>
           </w:p>
@@ -266,7 +3551,7 @@
                 <w:rFonts w:ascii="Times New Roman" w:eastAsia="Times New Roman" w:hAnsi="Times New Roman" w:cs="Times New Roman"/>
                 <w:sz w:val="20"/>
                 <w:szCs w:val="20"/>
-                <w:lang w:val="en-IL" w:eastAsia="en-IL"/>
+                <w:lang/>
               </w:rPr>
             </w:pPr>
           </w:p>
@@ -284,7 +3569,7 @@
                 <w:rFonts w:ascii="Times New Roman" w:eastAsia="Times New Roman" w:hAnsi="Times New Roman" w:cs="Times New Roman"/>
                 <w:sz w:val="20"/>
                 <w:szCs w:val="20"/>
-                <w:lang w:val="en-IL" w:eastAsia="en-IL"/>
+                <w:lang/>
               </w:rPr>
             </w:pPr>
           </w:p>
@@ -302,7 +3587,7 @@
                 <w:rFonts w:ascii="Times New Roman" w:eastAsia="Times New Roman" w:hAnsi="Times New Roman" w:cs="Times New Roman"/>
                 <w:sz w:val="20"/>
                 <w:szCs w:val="20"/>
-                <w:lang w:val="en-IL" w:eastAsia="en-IL"/>
+                <w:lang/>
               </w:rPr>
             </w:pPr>
           </w:p>
@@ -320,7 +3605,7 @@
                 <w:rFonts w:ascii="Times New Roman" w:eastAsia="Times New Roman" w:hAnsi="Times New Roman" w:cs="Times New Roman"/>
                 <w:sz w:val="20"/>
                 <w:szCs w:val="20"/>
-                <w:lang w:val="en-IL" w:eastAsia="en-IL"/>
+                <w:lang/>
               </w:rPr>
             </w:pPr>
           </w:p>
@@ -338,7 +3623,7 @@
                 <w:rFonts w:ascii="Times New Roman" w:eastAsia="Times New Roman" w:hAnsi="Times New Roman" w:cs="Times New Roman"/>
                 <w:sz w:val="20"/>
                 <w:szCs w:val="20"/>
-                <w:lang w:val="en-IL" w:eastAsia="en-IL"/>
+                <w:lang/>
               </w:rPr>
             </w:pPr>
           </w:p>
@@ -356,7 +3641,7 @@
                 <w:rFonts w:ascii="Times New Roman" w:eastAsia="Times New Roman" w:hAnsi="Times New Roman" w:cs="Times New Roman"/>
                 <w:sz w:val="20"/>
                 <w:szCs w:val="20"/>
-                <w:lang w:val="en-IL" w:eastAsia="en-IL"/>
+                <w:lang/>
               </w:rPr>
             </w:pPr>
           </w:p>
@@ -374,7 +3659,7 @@
                 <w:rFonts w:ascii="Times New Roman" w:eastAsia="Times New Roman" w:hAnsi="Times New Roman" w:cs="Times New Roman"/>
                 <w:sz w:val="20"/>
                 <w:szCs w:val="20"/>
-                <w:lang w:val="en-IL" w:eastAsia="en-IL"/>
+                <w:lang/>
               </w:rPr>
             </w:pPr>
           </w:p>
@@ -396,14 +3681,14 @@
               <w:rPr>
                 <w:rFonts w:ascii="Calibri" w:eastAsia="Times New Roman" w:hAnsi="Calibri" w:cs="Calibri"/>
                 <w:color w:val="000000"/>
-                <w:lang w:val="en-IL" w:eastAsia="en-IL"/>
-              </w:rPr>
-            </w:pPr>
-            <w:r>
-              <w:rPr>
-                <w:rFonts w:ascii="Calibri" w:eastAsia="Times New Roman" w:hAnsi="Calibri" w:cs="Calibri"/>
-                <w:color w:val="000000"/>
-                <w:lang w:val="en-IL" w:eastAsia="en-IL"/>
+                <w:lang/>
+              </w:rPr>
+            </w:pPr>
+            <w:r>
+              <w:rPr>
+                <w:rFonts w:ascii="Calibri" w:eastAsia="Times New Roman" w:hAnsi="Calibri" w:cs="Calibri"/>
+                <w:color w:val="000000"/>
+                <w:lang/>
               </w:rPr>
               <w:t>-----</w:t>
             </w:r>
@@ -421,7 +3706,7 @@
               <w:rPr>
                 <w:rFonts w:ascii="Calibri" w:eastAsia="Times New Roman" w:hAnsi="Calibri" w:cs="Calibri"/>
                 <w:color w:val="000000"/>
-                <w:lang w:val="en-IL" w:eastAsia="en-IL"/>
+                <w:lang/>
               </w:rPr>
             </w:pPr>
           </w:p>
@@ -439,7 +3724,7 @@
                 <w:rFonts w:ascii="Times New Roman" w:eastAsia="Times New Roman" w:hAnsi="Times New Roman" w:cs="Times New Roman"/>
                 <w:sz w:val="20"/>
                 <w:szCs w:val="20"/>
-                <w:lang w:val="en-IL" w:eastAsia="en-IL"/>
+                <w:lang/>
               </w:rPr>
             </w:pPr>
           </w:p>
@@ -457,7 +3742,7 @@
                 <w:rFonts w:ascii="Times New Roman" w:eastAsia="Times New Roman" w:hAnsi="Times New Roman" w:cs="Times New Roman"/>
                 <w:sz w:val="20"/>
                 <w:szCs w:val="20"/>
-                <w:lang w:val="en-IL" w:eastAsia="en-IL"/>
+                <w:lang/>
               </w:rPr>
             </w:pPr>
           </w:p>
@@ -475,7 +3760,7 @@
                 <w:rFonts w:ascii="Times New Roman" w:eastAsia="Times New Roman" w:hAnsi="Times New Roman" w:cs="Times New Roman"/>
                 <w:sz w:val="20"/>
                 <w:szCs w:val="20"/>
-                <w:lang w:val="en-IL" w:eastAsia="en-IL"/>
+                <w:lang/>
               </w:rPr>
             </w:pPr>
           </w:p>
@@ -493,7 +3778,7 @@
                 <w:rFonts w:ascii="Times New Roman" w:eastAsia="Times New Roman" w:hAnsi="Times New Roman" w:cs="Times New Roman"/>
                 <w:sz w:val="20"/>
                 <w:szCs w:val="20"/>
-                <w:lang w:val="en-IL" w:eastAsia="en-IL"/>
+                <w:lang/>
               </w:rPr>
             </w:pPr>
           </w:p>
@@ -511,7 +3796,7 @@
                 <w:rFonts w:ascii="Times New Roman" w:eastAsia="Times New Roman" w:hAnsi="Times New Roman" w:cs="Times New Roman"/>
                 <w:sz w:val="20"/>
                 <w:szCs w:val="20"/>
-                <w:lang w:val="en-IL" w:eastAsia="en-IL"/>
+                <w:lang/>
               </w:rPr>
             </w:pPr>
           </w:p>
@@ -529,7 +3814,7 @@
                 <w:rFonts w:ascii="Times New Roman" w:eastAsia="Times New Roman" w:hAnsi="Times New Roman" w:cs="Times New Roman"/>
                 <w:sz w:val="20"/>
                 <w:szCs w:val="20"/>
-                <w:lang w:val="en-IL" w:eastAsia="en-IL"/>
+                <w:lang/>
               </w:rPr>
             </w:pPr>
           </w:p>
@@ -547,7 +3832,7 @@
                 <w:rFonts w:ascii="Times New Roman" w:eastAsia="Times New Roman" w:hAnsi="Times New Roman" w:cs="Times New Roman"/>
                 <w:sz w:val="20"/>
                 <w:szCs w:val="20"/>
-                <w:lang w:val="en-IL" w:eastAsia="en-IL"/>
+                <w:lang/>
               </w:rPr>
             </w:pPr>
           </w:p>
@@ -569,14 +3854,14 @@
               <w:rPr>
                 <w:rFonts w:ascii="Calibri" w:eastAsia="Times New Roman" w:hAnsi="Calibri" w:cs="Calibri"/>
                 <w:color w:val="000000"/>
-                <w:lang w:val="en-IL" w:eastAsia="en-IL"/>
-              </w:rPr>
-            </w:pPr>
-            <w:r>
-              <w:rPr>
-                <w:rFonts w:ascii="Calibri" w:eastAsia="Times New Roman" w:hAnsi="Calibri" w:cs="Calibri"/>
-                <w:color w:val="000000"/>
-                <w:lang w:val="en-IL" w:eastAsia="en-IL"/>
+                <w:lang/>
+              </w:rPr>
+            </w:pPr>
+            <w:r>
+              <w:rPr>
+                <w:rFonts w:ascii="Calibri" w:eastAsia="Times New Roman" w:hAnsi="Calibri" w:cs="Calibri"/>
+                <w:color w:val="000000"/>
+                <w:lang/>
               </w:rPr>
               <w:t>A</w:t>
             </w:r>
@@ -595,14 +3880,14 @@
               <w:rPr>
                 <w:rFonts w:ascii="Calibri" w:eastAsia="Times New Roman" w:hAnsi="Calibri" w:cs="Calibri"/>
                 <w:color w:val="000000"/>
-                <w:lang w:val="en-IL" w:eastAsia="en-IL"/>
-              </w:rPr>
-            </w:pPr>
-            <w:r>
-              <w:rPr>
-                <w:rFonts w:ascii="Calibri" w:eastAsia="Times New Roman" w:hAnsi="Calibri" w:cs="Calibri"/>
-                <w:color w:val="000000"/>
-                <w:lang w:val="en-IL" w:eastAsia="en-IL"/>
+                <w:lang/>
+              </w:rPr>
+            </w:pPr>
+            <w:r>
+              <w:rPr>
+                <w:rFonts w:ascii="Calibri" w:eastAsia="Times New Roman" w:hAnsi="Calibri" w:cs="Calibri"/>
+                <w:color w:val="000000"/>
+                <w:lang/>
               </w:rPr>
               <w:t>0</w:t>
             </w:r>
@@ -621,14 +3906,14 @@
               <w:rPr>
                 <w:rFonts w:ascii="Calibri" w:eastAsia="Times New Roman" w:hAnsi="Calibri" w:cs="Calibri"/>
                 <w:color w:val="000000"/>
-                <w:lang w:val="en-IL" w:eastAsia="en-IL"/>
-              </w:rPr>
-            </w:pPr>
-            <w:r>
-              <w:rPr>
-                <w:rFonts w:ascii="Calibri" w:eastAsia="Times New Roman" w:hAnsi="Calibri" w:cs="Calibri"/>
-                <w:color w:val="000000"/>
-                <w:lang w:val="en-IL" w:eastAsia="en-IL"/>
+                <w:lang/>
+              </w:rPr>
+            </w:pPr>
+            <w:r>
+              <w:rPr>
+                <w:rFonts w:ascii="Calibri" w:eastAsia="Times New Roman" w:hAnsi="Calibri" w:cs="Calibri"/>
+                <w:color w:val="000000"/>
+                <w:lang/>
               </w:rPr>
               <w:t>0</w:t>
             </w:r>
@@ -647,14 +3932,14 @@
               <w:rPr>
                 <w:rFonts w:ascii="Calibri" w:eastAsia="Times New Roman" w:hAnsi="Calibri" w:cs="Calibri"/>
                 <w:color w:val="000000"/>
-                <w:lang w:val="en-IL" w:eastAsia="en-IL"/>
-              </w:rPr>
-            </w:pPr>
-            <w:r>
-              <w:rPr>
-                <w:rFonts w:ascii="Calibri" w:eastAsia="Times New Roman" w:hAnsi="Calibri" w:cs="Calibri"/>
-                <w:color w:val="000000"/>
-                <w:lang w:val="en-IL" w:eastAsia="en-IL"/>
+                <w:lang/>
+              </w:rPr>
+            </w:pPr>
+            <w:r>
+              <w:rPr>
+                <w:rFonts w:ascii="Calibri" w:eastAsia="Times New Roman" w:hAnsi="Calibri" w:cs="Calibri"/>
+                <w:color w:val="000000"/>
+                <w:lang/>
               </w:rPr>
               <w:t>0</w:t>
             </w:r>
@@ -673,14 +3958,14 @@
               <w:rPr>
                 <w:rFonts w:ascii="Calibri" w:eastAsia="Times New Roman" w:hAnsi="Calibri" w:cs="Calibri"/>
                 <w:color w:val="000000"/>
-                <w:lang w:val="en-IL" w:eastAsia="en-IL"/>
-              </w:rPr>
-            </w:pPr>
-            <w:r>
-              <w:rPr>
-                <w:rFonts w:ascii="Calibri" w:eastAsia="Times New Roman" w:hAnsi="Calibri" w:cs="Calibri"/>
-                <w:color w:val="000000"/>
-                <w:lang w:val="en-IL" w:eastAsia="en-IL"/>
+                <w:lang/>
+              </w:rPr>
+            </w:pPr>
+            <w:r>
+              <w:rPr>
+                <w:rFonts w:ascii="Calibri" w:eastAsia="Times New Roman" w:hAnsi="Calibri" w:cs="Calibri"/>
+                <w:color w:val="000000"/>
+                <w:lang/>
               </w:rPr>
               <w:t>1</w:t>
             </w:r>
@@ -699,14 +3984,14 @@
               <w:rPr>
                 <w:rFonts w:ascii="Calibri" w:eastAsia="Times New Roman" w:hAnsi="Calibri" w:cs="Calibri"/>
                 <w:color w:val="000000"/>
-                <w:lang w:val="en-IL" w:eastAsia="en-IL"/>
-              </w:rPr>
-            </w:pPr>
-            <w:r>
-              <w:rPr>
-                <w:rFonts w:ascii="Calibri" w:eastAsia="Times New Roman" w:hAnsi="Calibri" w:cs="Calibri"/>
-                <w:color w:val="000000"/>
-                <w:lang w:val="en-IL" w:eastAsia="en-IL"/>
+                <w:lang/>
+              </w:rPr>
+            </w:pPr>
+            <w:r>
+              <w:rPr>
+                <w:rFonts w:ascii="Calibri" w:eastAsia="Times New Roman" w:hAnsi="Calibri" w:cs="Calibri"/>
+                <w:color w:val="000000"/>
+                <w:lang/>
               </w:rPr>
               <w:t>0.52</w:t>
             </w:r>
@@ -725,14 +4010,14 @@
               <w:rPr>
                 <w:rFonts w:ascii="Calibri" w:eastAsia="Times New Roman" w:hAnsi="Calibri" w:cs="Calibri"/>
                 <w:color w:val="000000"/>
-                <w:lang w:val="en-IL" w:eastAsia="en-IL"/>
-              </w:rPr>
-            </w:pPr>
-            <w:r>
-              <w:rPr>
-                <w:rFonts w:ascii="Calibri" w:eastAsia="Times New Roman" w:hAnsi="Calibri" w:cs="Calibri"/>
-                <w:color w:val="000000"/>
-                <w:lang w:val="en-IL" w:eastAsia="en-IL"/>
+                <w:lang/>
+              </w:rPr>
+            </w:pPr>
+            <w:r>
+              <w:rPr>
+                <w:rFonts w:ascii="Calibri" w:eastAsia="Times New Roman" w:hAnsi="Calibri" w:cs="Calibri"/>
+                <w:color w:val="000000"/>
+                <w:lang/>
               </w:rPr>
               <w:t>1</w:t>
             </w:r>
@@ -751,14 +4036,14 @@
               <w:rPr>
                 <w:rFonts w:ascii="Calibri" w:eastAsia="Times New Roman" w:hAnsi="Calibri" w:cs="Calibri"/>
                 <w:color w:val="000000"/>
-                <w:lang w:val="en-IL" w:eastAsia="en-IL"/>
-              </w:rPr>
-            </w:pPr>
-            <w:r>
-              <w:rPr>
-                <w:rFonts w:ascii="Calibri" w:eastAsia="Times New Roman" w:hAnsi="Calibri" w:cs="Calibri"/>
-                <w:color w:val="000000"/>
-                <w:lang w:val="en-IL" w:eastAsia="en-IL"/>
+                <w:lang/>
+              </w:rPr>
+            </w:pPr>
+            <w:r>
+              <w:rPr>
+                <w:rFonts w:ascii="Calibri" w:eastAsia="Times New Roman" w:hAnsi="Calibri" w:cs="Calibri"/>
+                <w:color w:val="000000"/>
+                <w:lang/>
               </w:rPr>
               <w:t>0</w:t>
             </w:r>
@@ -777,14 +4062,14 @@
               <w:rPr>
                 <w:rFonts w:ascii="Calibri" w:eastAsia="Times New Roman" w:hAnsi="Calibri" w:cs="Calibri"/>
                 <w:color w:val="000000"/>
-                <w:lang w:val="en-IL" w:eastAsia="en-IL"/>
-              </w:rPr>
-            </w:pPr>
-            <w:r>
-              <w:rPr>
-                <w:rFonts w:ascii="Calibri" w:eastAsia="Times New Roman" w:hAnsi="Calibri" w:cs="Calibri"/>
-                <w:color w:val="000000"/>
-                <w:lang w:val="en-IL" w:eastAsia="en-IL"/>
+                <w:lang/>
+              </w:rPr>
+            </w:pPr>
+            <w:r>
+              <w:rPr>
+                <w:rFonts w:ascii="Calibri" w:eastAsia="Times New Roman" w:hAnsi="Calibri" w:cs="Calibri"/>
+                <w:color w:val="000000"/>
+                <w:lang/>
               </w:rPr>
               <w:t>0.66</w:t>
             </w:r>
@@ -807,14 +4092,14 @@
               <w:rPr>
                 <w:rFonts w:ascii="Calibri" w:eastAsia="Times New Roman" w:hAnsi="Calibri" w:cs="Calibri"/>
                 <w:color w:val="000000"/>
-                <w:lang w:val="en-IL" w:eastAsia="en-IL"/>
-              </w:rPr>
-            </w:pPr>
-            <w:r>
-              <w:rPr>
-                <w:rFonts w:ascii="Calibri" w:eastAsia="Times New Roman" w:hAnsi="Calibri" w:cs="Calibri"/>
-                <w:color w:val="000000"/>
-                <w:lang w:val="en-IL" w:eastAsia="en-IL"/>
+                <w:lang/>
+              </w:rPr>
+            </w:pPr>
+            <w:r>
+              <w:rPr>
+                <w:rFonts w:ascii="Calibri" w:eastAsia="Times New Roman" w:hAnsi="Calibri" w:cs="Calibri"/>
+                <w:color w:val="000000"/>
+                <w:lang/>
               </w:rPr>
               <w:t>T</w:t>
             </w:r>
@@ -833,14 +4118,14 @@
               <w:rPr>
                 <w:rFonts w:ascii="Calibri" w:eastAsia="Times New Roman" w:hAnsi="Calibri" w:cs="Calibri"/>
                 <w:color w:val="000000"/>
-                <w:lang w:val="en-IL" w:eastAsia="en-IL"/>
-              </w:rPr>
-            </w:pPr>
-            <w:r>
-              <w:rPr>
-                <w:rFonts w:ascii="Calibri" w:eastAsia="Times New Roman" w:hAnsi="Calibri" w:cs="Calibri"/>
-                <w:color w:val="000000"/>
-                <w:lang w:val="en-IL" w:eastAsia="en-IL"/>
+                <w:lang/>
+              </w:rPr>
+            </w:pPr>
+            <w:r>
+              <w:rPr>
+                <w:rFonts w:ascii="Calibri" w:eastAsia="Times New Roman" w:hAnsi="Calibri" w:cs="Calibri"/>
+                <w:color w:val="000000"/>
+                <w:lang/>
               </w:rPr>
               <w:t>0</w:t>
             </w:r>
@@ -859,14 +4144,14 @@
               <w:rPr>
                 <w:rFonts w:ascii="Calibri" w:eastAsia="Times New Roman" w:hAnsi="Calibri" w:cs="Calibri"/>
                 <w:color w:val="000000"/>
-                <w:lang w:val="en-IL" w:eastAsia="en-IL"/>
-              </w:rPr>
-            </w:pPr>
-            <w:r>
-              <w:rPr>
-                <w:rFonts w:ascii="Calibri" w:eastAsia="Times New Roman" w:hAnsi="Calibri" w:cs="Calibri"/>
-                <w:color w:val="000000"/>
-                <w:lang w:val="en-IL" w:eastAsia="en-IL"/>
+                <w:lang/>
+              </w:rPr>
+            </w:pPr>
+            <w:r>
+              <w:rPr>
+                <w:rFonts w:ascii="Calibri" w:eastAsia="Times New Roman" w:hAnsi="Calibri" w:cs="Calibri"/>
+                <w:color w:val="000000"/>
+                <w:lang/>
               </w:rPr>
               <w:t>0</w:t>
             </w:r>
@@ -885,14 +4170,14 @@
               <w:rPr>
                 <w:rFonts w:ascii="Calibri" w:eastAsia="Times New Roman" w:hAnsi="Calibri" w:cs="Calibri"/>
                 <w:color w:val="000000"/>
-                <w:lang w:val="en-IL" w:eastAsia="en-IL"/>
-              </w:rPr>
-            </w:pPr>
-            <w:r>
-              <w:rPr>
-                <w:rFonts w:ascii="Calibri" w:eastAsia="Times New Roman" w:hAnsi="Calibri" w:cs="Calibri"/>
-                <w:color w:val="000000"/>
-                <w:lang w:val="en-IL" w:eastAsia="en-IL"/>
+                <w:lang/>
+              </w:rPr>
+            </w:pPr>
+            <w:r>
+              <w:rPr>
+                <w:rFonts w:ascii="Calibri" w:eastAsia="Times New Roman" w:hAnsi="Calibri" w:cs="Calibri"/>
+                <w:color w:val="000000"/>
+                <w:lang/>
               </w:rPr>
               <w:t>0</w:t>
             </w:r>
@@ -911,14 +4196,14 @@
               <w:rPr>
                 <w:rFonts w:ascii="Calibri" w:eastAsia="Times New Roman" w:hAnsi="Calibri" w:cs="Calibri"/>
                 <w:color w:val="000000"/>
-                <w:lang w:val="en-IL" w:eastAsia="en-IL"/>
-              </w:rPr>
-            </w:pPr>
-            <w:r>
-              <w:rPr>
-                <w:rFonts w:ascii="Calibri" w:eastAsia="Times New Roman" w:hAnsi="Calibri" w:cs="Calibri"/>
-                <w:color w:val="000000"/>
-                <w:lang w:val="en-IL" w:eastAsia="en-IL"/>
+                <w:lang/>
+              </w:rPr>
+            </w:pPr>
+            <w:r>
+              <w:rPr>
+                <w:rFonts w:ascii="Calibri" w:eastAsia="Times New Roman" w:hAnsi="Calibri" w:cs="Calibri"/>
+                <w:color w:val="000000"/>
+                <w:lang/>
               </w:rPr>
               <w:t>0</w:t>
             </w:r>
@@ -937,14 +4222,14 @@
               <w:rPr>
                 <w:rFonts w:ascii="Calibri" w:eastAsia="Times New Roman" w:hAnsi="Calibri" w:cs="Calibri"/>
                 <w:color w:val="000000"/>
-                <w:lang w:val="en-IL" w:eastAsia="en-IL"/>
-              </w:rPr>
-            </w:pPr>
-            <w:r>
-              <w:rPr>
-                <w:rFonts w:ascii="Calibri" w:eastAsia="Times New Roman" w:hAnsi="Calibri" w:cs="Calibri"/>
-                <w:color w:val="000000"/>
-                <w:lang w:val="en-IL" w:eastAsia="en-IL"/>
+                <w:lang/>
+              </w:rPr>
+            </w:pPr>
+            <w:r>
+              <w:rPr>
+                <w:rFonts w:ascii="Calibri" w:eastAsia="Times New Roman" w:hAnsi="Calibri" w:cs="Calibri"/>
+                <w:color w:val="000000"/>
+                <w:lang/>
               </w:rPr>
               <w:t>0</w:t>
             </w:r>
@@ -963,14 +4248,14 @@
               <w:rPr>
                 <w:rFonts w:ascii="Calibri" w:eastAsia="Times New Roman" w:hAnsi="Calibri" w:cs="Calibri"/>
                 <w:color w:val="000000"/>
-                <w:lang w:val="en-IL" w:eastAsia="en-IL"/>
-              </w:rPr>
-            </w:pPr>
-            <w:r>
-              <w:rPr>
-                <w:rFonts w:ascii="Calibri" w:eastAsia="Times New Roman" w:hAnsi="Calibri" w:cs="Calibri"/>
-                <w:color w:val="000000"/>
-                <w:lang w:val="en-IL" w:eastAsia="en-IL"/>
+                <w:lang/>
+              </w:rPr>
+            </w:pPr>
+            <w:r>
+              <w:rPr>
+                <w:rFonts w:ascii="Calibri" w:eastAsia="Times New Roman" w:hAnsi="Calibri" w:cs="Calibri"/>
+                <w:color w:val="000000"/>
+                <w:lang/>
               </w:rPr>
               <w:t>0</w:t>
             </w:r>
@@ -989,14 +4274,14 @@
               <w:rPr>
                 <w:rFonts w:ascii="Calibri" w:eastAsia="Times New Roman" w:hAnsi="Calibri" w:cs="Calibri"/>
                 <w:color w:val="000000"/>
-                <w:lang w:val="en-IL" w:eastAsia="en-IL"/>
-              </w:rPr>
-            </w:pPr>
-            <w:r>
-              <w:rPr>
-                <w:rFonts w:ascii="Calibri" w:eastAsia="Times New Roman" w:hAnsi="Calibri" w:cs="Calibri"/>
-                <w:color w:val="000000"/>
-                <w:lang w:val="en-IL" w:eastAsia="en-IL"/>
+                <w:lang/>
+              </w:rPr>
+            </w:pPr>
+            <w:r>
+              <w:rPr>
+                <w:rFonts w:ascii="Calibri" w:eastAsia="Times New Roman" w:hAnsi="Calibri" w:cs="Calibri"/>
+                <w:color w:val="000000"/>
+                <w:lang/>
               </w:rPr>
               <w:t>0</w:t>
             </w:r>
@@ -1015,14 +4300,14 @@
               <w:rPr>
                 <w:rFonts w:ascii="Calibri" w:eastAsia="Times New Roman" w:hAnsi="Calibri" w:cs="Calibri"/>
                 <w:color w:val="000000"/>
-                <w:lang w:val="en-IL" w:eastAsia="en-IL"/>
-              </w:rPr>
-            </w:pPr>
-            <w:r>
-              <w:rPr>
-                <w:rFonts w:ascii="Calibri" w:eastAsia="Times New Roman" w:hAnsi="Calibri" w:cs="Calibri"/>
-                <w:color w:val="000000"/>
-                <w:lang w:val="en-IL" w:eastAsia="en-IL"/>
+                <w:lang/>
+              </w:rPr>
+            </w:pPr>
+            <w:r>
+              <w:rPr>
+                <w:rFonts w:ascii="Calibri" w:eastAsia="Times New Roman" w:hAnsi="Calibri" w:cs="Calibri"/>
+                <w:color w:val="000000"/>
+                <w:lang/>
               </w:rPr>
               <w:t>0</w:t>
             </w:r>
@@ -1045,14 +4330,14 @@
               <w:rPr>
                 <w:rFonts w:ascii="Calibri" w:eastAsia="Times New Roman" w:hAnsi="Calibri" w:cs="Calibri"/>
                 <w:color w:val="000000"/>
-                <w:lang w:val="en-IL" w:eastAsia="en-IL"/>
-              </w:rPr>
-            </w:pPr>
-            <w:r>
-              <w:rPr>
-                <w:rFonts w:ascii="Calibri" w:eastAsia="Times New Roman" w:hAnsi="Calibri" w:cs="Calibri"/>
-                <w:color w:val="000000"/>
-                <w:lang w:val="en-IL" w:eastAsia="en-IL"/>
+                <w:lang/>
+              </w:rPr>
+            </w:pPr>
+            <w:r>
+              <w:rPr>
+                <w:rFonts w:ascii="Calibri" w:eastAsia="Times New Roman" w:hAnsi="Calibri" w:cs="Calibri"/>
+                <w:color w:val="000000"/>
+                <w:lang/>
               </w:rPr>
               <w:t>C</w:t>
             </w:r>
@@ -1071,14 +4356,14 @@
               <w:rPr>
                 <w:rFonts w:ascii="Calibri" w:eastAsia="Times New Roman" w:hAnsi="Calibri" w:cs="Calibri"/>
                 <w:color w:val="000000"/>
-                <w:lang w:val="en-IL" w:eastAsia="en-IL"/>
-              </w:rPr>
-            </w:pPr>
-            <w:r>
-              <w:rPr>
-                <w:rFonts w:ascii="Calibri" w:eastAsia="Times New Roman" w:hAnsi="Calibri" w:cs="Calibri"/>
-                <w:color w:val="000000"/>
-                <w:lang w:val="en-IL" w:eastAsia="en-IL"/>
+                <w:lang/>
+              </w:rPr>
+            </w:pPr>
+            <w:r>
+              <w:rPr>
+                <w:rFonts w:ascii="Calibri" w:eastAsia="Times New Roman" w:hAnsi="Calibri" w:cs="Calibri"/>
+                <w:color w:val="000000"/>
+                <w:lang/>
               </w:rPr>
               <w:t>0</w:t>
             </w:r>
@@ -1097,14 +4382,14 @@
               <w:rPr>
                 <w:rFonts w:ascii="Calibri" w:eastAsia="Times New Roman" w:hAnsi="Calibri" w:cs="Calibri"/>
                 <w:color w:val="000000"/>
-                <w:lang w:val="en-IL" w:eastAsia="en-IL"/>
-              </w:rPr>
-            </w:pPr>
-            <w:r>
-              <w:rPr>
-                <w:rFonts w:ascii="Calibri" w:eastAsia="Times New Roman" w:hAnsi="Calibri" w:cs="Calibri"/>
-                <w:color w:val="000000"/>
-                <w:lang w:val="en-IL" w:eastAsia="en-IL"/>
+                <w:lang/>
+              </w:rPr>
+            </w:pPr>
+            <w:r>
+              <w:rPr>
+                <w:rFonts w:ascii="Calibri" w:eastAsia="Times New Roman" w:hAnsi="Calibri" w:cs="Calibri"/>
+                <w:color w:val="000000"/>
+                <w:lang/>
               </w:rPr>
               <w:t>0</w:t>
             </w:r>
@@ -1123,14 +4408,14 @@
               <w:rPr>
                 <w:rFonts w:ascii="Calibri" w:eastAsia="Times New Roman" w:hAnsi="Calibri" w:cs="Calibri"/>
                 <w:color w:val="000000"/>
-                <w:lang w:val="en-IL" w:eastAsia="en-IL"/>
-              </w:rPr>
-            </w:pPr>
-            <w:r>
-              <w:rPr>
-                <w:rFonts w:ascii="Calibri" w:eastAsia="Times New Roman" w:hAnsi="Calibri" w:cs="Calibri"/>
-                <w:color w:val="000000"/>
-                <w:lang w:val="en-IL" w:eastAsia="en-IL"/>
+                <w:lang/>
+              </w:rPr>
+            </w:pPr>
+            <w:r>
+              <w:rPr>
+                <w:rFonts w:ascii="Calibri" w:eastAsia="Times New Roman" w:hAnsi="Calibri" w:cs="Calibri"/>
+                <w:color w:val="000000"/>
+                <w:lang/>
               </w:rPr>
               <w:t>0</w:t>
             </w:r>
@@ -1149,14 +4434,14 @@
               <w:rPr>
                 <w:rFonts w:ascii="Calibri" w:eastAsia="Times New Roman" w:hAnsi="Calibri" w:cs="Calibri"/>
                 <w:color w:val="000000"/>
-                <w:lang w:val="en-IL" w:eastAsia="en-IL"/>
-              </w:rPr>
-            </w:pPr>
-            <w:r>
-              <w:rPr>
-                <w:rFonts w:ascii="Calibri" w:eastAsia="Times New Roman" w:hAnsi="Calibri" w:cs="Calibri"/>
-                <w:color w:val="000000"/>
-                <w:lang w:val="en-IL" w:eastAsia="en-IL"/>
+                <w:lang/>
+              </w:rPr>
+            </w:pPr>
+            <w:r>
+              <w:rPr>
+                <w:rFonts w:ascii="Calibri" w:eastAsia="Times New Roman" w:hAnsi="Calibri" w:cs="Calibri"/>
+                <w:color w:val="000000"/>
+                <w:lang/>
               </w:rPr>
               <w:t>0</w:t>
             </w:r>
@@ -1175,14 +4460,14 @@
               <w:rPr>
                 <w:rFonts w:ascii="Calibri" w:eastAsia="Times New Roman" w:hAnsi="Calibri" w:cs="Calibri"/>
                 <w:color w:val="000000"/>
-                <w:lang w:val="en-IL" w:eastAsia="en-IL"/>
-              </w:rPr>
-            </w:pPr>
-            <w:r>
-              <w:rPr>
-                <w:rFonts w:ascii="Calibri" w:eastAsia="Times New Roman" w:hAnsi="Calibri" w:cs="Calibri"/>
-                <w:color w:val="000000"/>
-                <w:lang w:val="en-IL" w:eastAsia="en-IL"/>
+                <w:lang/>
+              </w:rPr>
+            </w:pPr>
+            <w:r>
+              <w:rPr>
+                <w:rFonts w:ascii="Calibri" w:eastAsia="Times New Roman" w:hAnsi="Calibri" w:cs="Calibri"/>
+                <w:color w:val="000000"/>
+                <w:lang/>
               </w:rPr>
               <w:t>0</w:t>
             </w:r>
@@ -1201,14 +4486,14 @@
               <w:rPr>
                 <w:rFonts w:ascii="Calibri" w:eastAsia="Times New Roman" w:hAnsi="Calibri" w:cs="Calibri"/>
                 <w:color w:val="000000"/>
-                <w:lang w:val="en-IL" w:eastAsia="en-IL"/>
-              </w:rPr>
-            </w:pPr>
-            <w:r>
-              <w:rPr>
-                <w:rFonts w:ascii="Calibri" w:eastAsia="Times New Roman" w:hAnsi="Calibri" w:cs="Calibri"/>
-                <w:color w:val="000000"/>
-                <w:lang w:val="en-IL" w:eastAsia="en-IL"/>
+                <w:lang/>
+              </w:rPr>
+            </w:pPr>
+            <w:r>
+              <w:rPr>
+                <w:rFonts w:ascii="Calibri" w:eastAsia="Times New Roman" w:hAnsi="Calibri" w:cs="Calibri"/>
+                <w:color w:val="000000"/>
+                <w:lang/>
               </w:rPr>
               <w:t>0</w:t>
             </w:r>
@@ -1227,14 +4512,14 @@
               <w:rPr>
                 <w:rFonts w:ascii="Calibri" w:eastAsia="Times New Roman" w:hAnsi="Calibri" w:cs="Calibri"/>
                 <w:color w:val="000000"/>
-                <w:lang w:val="en-IL" w:eastAsia="en-IL"/>
-              </w:rPr>
-            </w:pPr>
-            <w:r>
-              <w:rPr>
-                <w:rFonts w:ascii="Calibri" w:eastAsia="Times New Roman" w:hAnsi="Calibri" w:cs="Calibri"/>
-                <w:color w:val="000000"/>
-                <w:lang w:val="en-IL" w:eastAsia="en-IL"/>
+                <w:lang/>
+              </w:rPr>
+            </w:pPr>
+            <w:r>
+              <w:rPr>
+                <w:rFonts w:ascii="Calibri" w:eastAsia="Times New Roman" w:hAnsi="Calibri" w:cs="Calibri"/>
+                <w:color w:val="000000"/>
+                <w:lang/>
               </w:rPr>
               <w:t>0</w:t>
             </w:r>
@@ -1253,14 +4538,14 @@
               <w:rPr>
                 <w:rFonts w:ascii="Calibri" w:eastAsia="Times New Roman" w:hAnsi="Calibri" w:cs="Calibri"/>
                 <w:color w:val="000000"/>
-                <w:lang w:val="en-IL" w:eastAsia="en-IL"/>
-              </w:rPr>
-            </w:pPr>
-            <w:r>
-              <w:rPr>
-                <w:rFonts w:ascii="Calibri" w:eastAsia="Times New Roman" w:hAnsi="Calibri" w:cs="Calibri"/>
-                <w:color w:val="000000"/>
-                <w:lang w:val="en-IL" w:eastAsia="en-IL"/>
+                <w:lang/>
+              </w:rPr>
+            </w:pPr>
+            <w:r>
+              <w:rPr>
+                <w:rFonts w:ascii="Calibri" w:eastAsia="Times New Roman" w:hAnsi="Calibri" w:cs="Calibri"/>
+                <w:color w:val="000000"/>
+                <w:lang/>
               </w:rPr>
               <w:t>0</w:t>
             </w:r>
@@ -1283,14 +4568,14 @@
               <w:rPr>
                 <w:rFonts w:ascii="Calibri" w:eastAsia="Times New Roman" w:hAnsi="Calibri" w:cs="Calibri"/>
                 <w:color w:val="000000"/>
-                <w:lang w:val="en-IL" w:eastAsia="en-IL"/>
-              </w:rPr>
-            </w:pPr>
-            <w:r>
-              <w:rPr>
-                <w:rFonts w:ascii="Calibri" w:eastAsia="Times New Roman" w:hAnsi="Calibri" w:cs="Calibri"/>
-                <w:color w:val="000000"/>
-                <w:lang w:val="en-IL" w:eastAsia="en-IL"/>
+                <w:lang/>
+              </w:rPr>
+            </w:pPr>
+            <w:r>
+              <w:rPr>
+                <w:rFonts w:ascii="Calibri" w:eastAsia="Times New Roman" w:hAnsi="Calibri" w:cs="Calibri"/>
+                <w:color w:val="000000"/>
+                <w:lang/>
               </w:rPr>
               <w:t>G</w:t>
             </w:r>
@@ -1309,14 +4594,14 @@
               <w:rPr>
                 <w:rFonts w:ascii="Calibri" w:eastAsia="Times New Roman" w:hAnsi="Calibri" w:cs="Calibri"/>
                 <w:color w:val="000000"/>
-                <w:lang w:val="en-IL" w:eastAsia="en-IL"/>
-              </w:rPr>
-            </w:pPr>
-            <w:r>
-              <w:rPr>
-                <w:rFonts w:ascii="Calibri" w:eastAsia="Times New Roman" w:hAnsi="Calibri" w:cs="Calibri"/>
-                <w:color w:val="000000"/>
-                <w:lang w:val="en-IL" w:eastAsia="en-IL"/>
+                <w:lang/>
+              </w:rPr>
+            </w:pPr>
+            <w:r>
+              <w:rPr>
+                <w:rFonts w:ascii="Calibri" w:eastAsia="Times New Roman" w:hAnsi="Calibri" w:cs="Calibri"/>
+                <w:color w:val="000000"/>
+                <w:lang/>
               </w:rPr>
               <w:t>0</w:t>
             </w:r>
@@ -1335,14 +4620,14 @@
               <w:rPr>
                 <w:rFonts w:ascii="Calibri" w:eastAsia="Times New Roman" w:hAnsi="Calibri" w:cs="Calibri"/>
                 <w:color w:val="000000"/>
-                <w:lang w:val="en-IL" w:eastAsia="en-IL"/>
-              </w:rPr>
-            </w:pPr>
-            <w:r>
-              <w:rPr>
-                <w:rFonts w:ascii="Calibri" w:eastAsia="Times New Roman" w:hAnsi="Calibri" w:cs="Calibri"/>
-                <w:color w:val="000000"/>
-                <w:lang w:val="en-IL" w:eastAsia="en-IL"/>
+                <w:lang/>
+              </w:rPr>
+            </w:pPr>
+            <w:r>
+              <w:rPr>
+                <w:rFonts w:ascii="Calibri" w:eastAsia="Times New Roman" w:hAnsi="Calibri" w:cs="Calibri"/>
+                <w:color w:val="000000"/>
+                <w:lang/>
               </w:rPr>
               <w:t>1</w:t>
             </w:r>
@@ -1361,14 +4646,14 @@
               <w:rPr>
                 <w:rFonts w:ascii="Calibri" w:eastAsia="Times New Roman" w:hAnsi="Calibri" w:cs="Calibri"/>
                 <w:color w:val="000000"/>
-                <w:lang w:val="en-IL" w:eastAsia="en-IL"/>
-              </w:rPr>
-            </w:pPr>
-            <w:r>
-              <w:rPr>
-                <w:rFonts w:ascii="Calibri" w:eastAsia="Times New Roman" w:hAnsi="Calibri" w:cs="Calibri"/>
-                <w:color w:val="000000"/>
-                <w:lang w:val="en-IL" w:eastAsia="en-IL"/>
+                <w:lang/>
+              </w:rPr>
+            </w:pPr>
+            <w:r>
+              <w:rPr>
+                <w:rFonts w:ascii="Calibri" w:eastAsia="Times New Roman" w:hAnsi="Calibri" w:cs="Calibri"/>
+                <w:color w:val="000000"/>
+                <w:lang/>
               </w:rPr>
               <w:t>0</w:t>
             </w:r>
@@ -1387,14 +4672,14 @@
               <w:rPr>
                 <w:rFonts w:ascii="Calibri" w:eastAsia="Times New Roman" w:hAnsi="Calibri" w:cs="Calibri"/>
                 <w:color w:val="000000"/>
-                <w:lang w:val="en-IL" w:eastAsia="en-IL"/>
-              </w:rPr>
-            </w:pPr>
-            <w:r>
-              <w:rPr>
-                <w:rFonts w:ascii="Calibri" w:eastAsia="Times New Roman" w:hAnsi="Calibri" w:cs="Calibri"/>
-                <w:color w:val="000000"/>
-                <w:lang w:val="en-IL" w:eastAsia="en-IL"/>
+                <w:lang/>
+              </w:rPr>
+            </w:pPr>
+            <w:r>
+              <w:rPr>
+                <w:rFonts w:ascii="Calibri" w:eastAsia="Times New Roman" w:hAnsi="Calibri" w:cs="Calibri"/>
+                <w:color w:val="000000"/>
+                <w:lang/>
               </w:rPr>
               <w:t>0</w:t>
             </w:r>
@@ -1413,14 +4698,14 @@
               <w:rPr>
                 <w:rFonts w:ascii="Calibri" w:eastAsia="Times New Roman" w:hAnsi="Calibri" w:cs="Calibri"/>
                 <w:color w:val="000000"/>
-                <w:lang w:val="en-IL" w:eastAsia="en-IL"/>
-              </w:rPr>
-            </w:pPr>
-            <w:r>
-              <w:rPr>
-                <w:rFonts w:ascii="Calibri" w:eastAsia="Times New Roman" w:hAnsi="Calibri" w:cs="Calibri"/>
-                <w:color w:val="000000"/>
-                <w:lang w:val="en-IL" w:eastAsia="en-IL"/>
+                <w:lang/>
+              </w:rPr>
+            </w:pPr>
+            <w:r>
+              <w:rPr>
+                <w:rFonts w:ascii="Calibri" w:eastAsia="Times New Roman" w:hAnsi="Calibri" w:cs="Calibri"/>
+                <w:color w:val="000000"/>
+                <w:lang/>
               </w:rPr>
               <w:t>0</w:t>
             </w:r>
@@ -1439,14 +4724,14 @@
               <w:rPr>
                 <w:rFonts w:ascii="Calibri" w:eastAsia="Times New Roman" w:hAnsi="Calibri" w:cs="Calibri"/>
                 <w:color w:val="000000"/>
-                <w:lang w:val="en-IL" w:eastAsia="en-IL"/>
-              </w:rPr>
-            </w:pPr>
-            <w:r>
-              <w:rPr>
-                <w:rFonts w:ascii="Calibri" w:eastAsia="Times New Roman" w:hAnsi="Calibri" w:cs="Calibri"/>
-                <w:color w:val="000000"/>
-                <w:lang w:val="en-IL" w:eastAsia="en-IL"/>
+                <w:lang/>
+              </w:rPr>
+            </w:pPr>
+            <w:r>
+              <w:rPr>
+                <w:rFonts w:ascii="Calibri" w:eastAsia="Times New Roman" w:hAnsi="Calibri" w:cs="Calibri"/>
+                <w:color w:val="000000"/>
+                <w:lang/>
               </w:rPr>
               <w:t>0</w:t>
             </w:r>
@@ -1465,14 +4750,14 @@
               <w:rPr>
                 <w:rFonts w:ascii="Calibri" w:eastAsia="Times New Roman" w:hAnsi="Calibri" w:cs="Calibri"/>
                 <w:color w:val="000000"/>
-                <w:lang w:val="en-IL" w:eastAsia="en-IL"/>
-              </w:rPr>
-            </w:pPr>
-            <w:r>
-              <w:rPr>
-                <w:rFonts w:ascii="Calibri" w:eastAsia="Times New Roman" w:hAnsi="Calibri" w:cs="Calibri"/>
-                <w:color w:val="000000"/>
-                <w:lang w:val="en-IL" w:eastAsia="en-IL"/>
+                <w:lang/>
+              </w:rPr>
+            </w:pPr>
+            <w:r>
+              <w:rPr>
+                <w:rFonts w:ascii="Calibri" w:eastAsia="Times New Roman" w:hAnsi="Calibri" w:cs="Calibri"/>
+                <w:color w:val="000000"/>
+                <w:lang/>
               </w:rPr>
               <w:t>0</w:t>
             </w:r>
@@ -1491,14 +4776,14 @@
               <w:rPr>
                 <w:rFonts w:ascii="Calibri" w:eastAsia="Times New Roman" w:hAnsi="Calibri" w:cs="Calibri"/>
                 <w:color w:val="000000"/>
-                <w:lang w:val="en-IL" w:eastAsia="en-IL"/>
-              </w:rPr>
-            </w:pPr>
-            <w:r>
-              <w:rPr>
-                <w:rFonts w:ascii="Calibri" w:eastAsia="Times New Roman" w:hAnsi="Calibri" w:cs="Calibri"/>
-                <w:color w:val="000000"/>
-                <w:lang w:val="en-IL" w:eastAsia="en-IL"/>
+                <w:lang/>
+              </w:rPr>
+            </w:pPr>
+            <w:r>
+              <w:rPr>
+                <w:rFonts w:ascii="Calibri" w:eastAsia="Times New Roman" w:hAnsi="Calibri" w:cs="Calibri"/>
+                <w:color w:val="000000"/>
+                <w:lang/>
               </w:rPr>
               <w:t>0</w:t>
             </w:r>
@@ -1521,14 +4806,14 @@
               <w:rPr>
                 <w:rFonts w:ascii="Calibri" w:eastAsia="Times New Roman" w:hAnsi="Calibri" w:cs="Calibri"/>
                 <w:color w:val="000000"/>
-                <w:lang w:val="en-IL" w:eastAsia="en-IL"/>
-              </w:rPr>
-            </w:pPr>
-            <w:r>
-              <w:rPr>
-                <w:rFonts w:ascii="Calibri" w:eastAsia="Times New Roman" w:hAnsi="Calibri" w:cs="Calibri"/>
-                <w:color w:val="000000"/>
-                <w:lang w:val="en-IL" w:eastAsia="en-IL"/>
+                <w:lang/>
+              </w:rPr>
+            </w:pPr>
+            <w:r>
+              <w:rPr>
+                <w:rFonts w:ascii="Calibri" w:eastAsia="Times New Roman" w:hAnsi="Calibri" w:cs="Calibri"/>
+                <w:color w:val="000000"/>
+                <w:lang/>
               </w:rPr>
               <w:t>U</w:t>
             </w:r>
@@ -1547,14 +4832,14 @@
               <w:rPr>
                 <w:rFonts w:ascii="Calibri" w:eastAsia="Times New Roman" w:hAnsi="Calibri" w:cs="Calibri"/>
                 <w:color w:val="000000"/>
-                <w:lang w:val="en-IL" w:eastAsia="en-IL"/>
-              </w:rPr>
-            </w:pPr>
-            <w:r>
-              <w:rPr>
-                <w:rFonts w:ascii="Calibri" w:eastAsia="Times New Roman" w:hAnsi="Calibri" w:cs="Calibri"/>
-                <w:color w:val="000000"/>
-                <w:lang w:val="en-IL" w:eastAsia="en-IL"/>
+                <w:lang/>
+              </w:rPr>
+            </w:pPr>
+            <w:r>
+              <w:rPr>
+                <w:rFonts w:ascii="Calibri" w:eastAsia="Times New Roman" w:hAnsi="Calibri" w:cs="Calibri"/>
+                <w:color w:val="000000"/>
+                <w:lang/>
               </w:rPr>
               <w:t>1</w:t>
             </w:r>
@@ -1573,14 +4858,14 @@
               <w:rPr>
                 <w:rFonts w:ascii="Calibri" w:eastAsia="Times New Roman" w:hAnsi="Calibri" w:cs="Calibri"/>
                 <w:color w:val="000000"/>
-                <w:lang w:val="en-IL" w:eastAsia="en-IL"/>
-              </w:rPr>
-            </w:pPr>
-            <w:r>
-              <w:rPr>
-                <w:rFonts w:ascii="Calibri" w:eastAsia="Times New Roman" w:hAnsi="Calibri" w:cs="Calibri"/>
-                <w:color w:val="000000"/>
-                <w:lang w:val="en-IL" w:eastAsia="en-IL"/>
+                <w:lang/>
+              </w:rPr>
+            </w:pPr>
+            <w:r>
+              <w:rPr>
+                <w:rFonts w:ascii="Calibri" w:eastAsia="Times New Roman" w:hAnsi="Calibri" w:cs="Calibri"/>
+                <w:color w:val="000000"/>
+                <w:lang/>
               </w:rPr>
               <w:t>0</w:t>
             </w:r>
@@ -1599,14 +4884,14 @@
               <w:rPr>
                 <w:rFonts w:ascii="Calibri" w:eastAsia="Times New Roman" w:hAnsi="Calibri" w:cs="Calibri"/>
                 <w:color w:val="000000"/>
-                <w:lang w:val="en-IL" w:eastAsia="en-IL"/>
-              </w:rPr>
-            </w:pPr>
-            <w:r>
-              <w:rPr>
-                <w:rFonts w:ascii="Calibri" w:eastAsia="Times New Roman" w:hAnsi="Calibri" w:cs="Calibri"/>
-                <w:color w:val="000000"/>
-                <w:lang w:val="en-IL" w:eastAsia="en-IL"/>
+                <w:lang/>
+              </w:rPr>
+            </w:pPr>
+            <w:r>
+              <w:rPr>
+                <w:rFonts w:ascii="Calibri" w:eastAsia="Times New Roman" w:hAnsi="Calibri" w:cs="Calibri"/>
+                <w:color w:val="000000"/>
+                <w:lang/>
               </w:rPr>
               <w:t>1</w:t>
             </w:r>
@@ -1625,14 +4910,14 @@
               <w:rPr>
                 <w:rFonts w:ascii="Calibri" w:eastAsia="Times New Roman" w:hAnsi="Calibri" w:cs="Calibri"/>
                 <w:color w:val="000000"/>
-                <w:lang w:val="en-IL" w:eastAsia="en-IL"/>
-              </w:rPr>
-            </w:pPr>
-            <w:r>
-              <w:rPr>
-                <w:rFonts w:ascii="Calibri" w:eastAsia="Times New Roman" w:hAnsi="Calibri" w:cs="Calibri"/>
-                <w:color w:val="000000"/>
-                <w:lang w:val="en-IL" w:eastAsia="en-IL"/>
+                <w:lang/>
+              </w:rPr>
+            </w:pPr>
+            <w:r>
+              <w:rPr>
+                <w:rFonts w:ascii="Calibri" w:eastAsia="Times New Roman" w:hAnsi="Calibri" w:cs="Calibri"/>
+                <w:color w:val="000000"/>
+                <w:lang/>
               </w:rPr>
               <w:t>0</w:t>
             </w:r>
@@ -1651,14 +4936,14 @@
               <w:rPr>
                 <w:rFonts w:ascii="Calibri" w:eastAsia="Times New Roman" w:hAnsi="Calibri" w:cs="Calibri"/>
                 <w:color w:val="000000"/>
-                <w:lang w:val="en-IL" w:eastAsia="en-IL"/>
-              </w:rPr>
-            </w:pPr>
-            <w:r>
-              <w:rPr>
-                <w:rFonts w:ascii="Calibri" w:eastAsia="Times New Roman" w:hAnsi="Calibri" w:cs="Calibri"/>
-                <w:color w:val="000000"/>
-                <w:lang w:val="en-IL" w:eastAsia="en-IL"/>
+                <w:lang/>
+              </w:rPr>
+            </w:pPr>
+            <w:r>
+              <w:rPr>
+                <w:rFonts w:ascii="Calibri" w:eastAsia="Times New Roman" w:hAnsi="Calibri" w:cs="Calibri"/>
+                <w:color w:val="000000"/>
+                <w:lang/>
               </w:rPr>
               <w:t>0.48</w:t>
             </w:r>
@@ -1677,14 +4962,14 @@
               <w:rPr>
                 <w:rFonts w:ascii="Calibri" w:eastAsia="Times New Roman" w:hAnsi="Calibri" w:cs="Calibri"/>
                 <w:color w:val="000000"/>
-                <w:lang w:val="en-IL" w:eastAsia="en-IL"/>
-              </w:rPr>
-            </w:pPr>
-            <w:r>
-              <w:rPr>
-                <w:rFonts w:ascii="Calibri" w:eastAsia="Times New Roman" w:hAnsi="Calibri" w:cs="Calibri"/>
-                <w:color w:val="000000"/>
-                <w:lang w:val="en-IL" w:eastAsia="en-IL"/>
+                <w:lang/>
+              </w:rPr>
+            </w:pPr>
+            <w:r>
+              <w:rPr>
+                <w:rFonts w:ascii="Calibri" w:eastAsia="Times New Roman" w:hAnsi="Calibri" w:cs="Calibri"/>
+                <w:color w:val="000000"/>
+                <w:lang/>
               </w:rPr>
               <w:t>0</w:t>
             </w:r>
@@ -1703,14 +4988,14 @@
               <w:rPr>
                 <w:rFonts w:ascii="Calibri" w:eastAsia="Times New Roman" w:hAnsi="Calibri" w:cs="Calibri"/>
                 <w:color w:val="000000"/>
-                <w:lang w:val="en-IL" w:eastAsia="en-IL"/>
-              </w:rPr>
-            </w:pPr>
-            <w:r>
-              <w:rPr>
-                <w:rFonts w:ascii="Calibri" w:eastAsia="Times New Roman" w:hAnsi="Calibri" w:cs="Calibri"/>
-                <w:color w:val="000000"/>
-                <w:lang w:val="en-IL" w:eastAsia="en-IL"/>
+                <w:lang/>
+              </w:rPr>
+            </w:pPr>
+            <w:r>
+              <w:rPr>
+                <w:rFonts w:ascii="Calibri" w:eastAsia="Times New Roman" w:hAnsi="Calibri" w:cs="Calibri"/>
+                <w:color w:val="000000"/>
+                <w:lang/>
               </w:rPr>
               <w:t>1</w:t>
             </w:r>
@@ -1729,14 +5014,14 @@
               <w:rPr>
                 <w:rFonts w:ascii="Calibri" w:eastAsia="Times New Roman" w:hAnsi="Calibri" w:cs="Calibri"/>
                 <w:color w:val="000000"/>
-                <w:lang w:val="en-IL" w:eastAsia="en-IL"/>
-              </w:rPr>
-            </w:pPr>
-            <w:r>
-              <w:rPr>
-                <w:rFonts w:ascii="Calibri" w:eastAsia="Times New Roman" w:hAnsi="Calibri" w:cs="Calibri"/>
-                <w:color w:val="000000"/>
-                <w:lang w:val="en-IL" w:eastAsia="en-IL"/>
+                <w:lang/>
+              </w:rPr>
+            </w:pPr>
+            <w:r>
+              <w:rPr>
+                <w:rFonts w:ascii="Calibri" w:eastAsia="Times New Roman" w:hAnsi="Calibri" w:cs="Calibri"/>
+                <w:color w:val="000000"/>
+                <w:lang/>
               </w:rPr>
               <w:t>0.34</w:t>
             </w:r>
@@ -1806,7 +5091,7 @@
                     <pic:cNvPicPr/>
                   </pic:nvPicPr>
                   <pic:blipFill>
-                    <a:blip r:embed="rId8"/>
+                    <a:blip r:embed="rId37"/>
                     <a:stretch>
                       <a:fillRect/>
                     </a:stretch>
@@ -1859,7 +5144,7 @@
                     <pic:cNvPicPr/>
                   </pic:nvPicPr>
                   <pic:blipFill>
-                    <a:blip r:embed="rId9"/>
+                    <a:blip r:embed="rId38"/>
                     <a:stretch>
                       <a:fillRect/>
                     </a:stretch>
@@ -1891,7 +5176,6 @@
         <w:rPr>
           <w:u w:val="single"/>
         </w:rPr>
-        <w:lastRenderedPageBreak/>
         <w:t>What possible experiment generated the ranked list of sequences?</w:t>
       </w:r>
     </w:p>
@@ -1900,18 +5184,8 @@
         <w:pStyle w:val="ListParagraph"/>
       </w:pPr>
       <w:r>
-        <w:t xml:space="preserve">The list of sequences is a </w:t>
+        <w:t>The list of sequences is a fasta file. An example for a possible experiment that made this file could be PCA on a patient being treated for cancer.</w:t>
       </w:r>
-      <w:proofErr w:type="spellStart"/>
-      <w:r>
-        <w:t>fasta</w:t>
-      </w:r>
-      <w:proofErr w:type="spellEnd"/>
-      <w:r>
-        <w:t xml:space="preserve"> file. An example for a possible experiment that made this file could be PCA on a patient being treated for cancer.</w:t>
-      </w:r>
-      <w:bookmarkStart w:id="0" w:name="_GoBack"/>
-      <w:bookmarkEnd w:id="0"/>
     </w:p>
     <w:p>
       <w:pPr>
@@ -1941,6 +5215,7 @@
         <w:rPr>
           <w:noProof/>
         </w:rPr>
+        <w:lastRenderedPageBreak/>
         <w:drawing>
           <wp:inline distT="0" distB="0" distL="0" distR="0" wp14:anchorId="5C848E61" wp14:editId="1DE4B9E6">
             <wp:extent cx="5943600" cy="2569210"/>
@@ -1957,7 +5232,7 @@
                     <pic:cNvPicPr/>
                   </pic:nvPicPr>
                   <pic:blipFill>
-                    <a:blip r:embed="rId10"/>
+                    <a:blip r:embed="rId39"/>
                     <a:stretch>
                       <a:fillRect/>
                     </a:stretch>
@@ -2002,7 +5277,7 @@
                     <pic:cNvPicPr/>
                   </pic:nvPicPr>
                   <pic:blipFill>
-                    <a:blip r:embed="rId11"/>
+                    <a:blip r:embed="rId40"/>
                     <a:stretch>
                       <a:fillRect/>
                     </a:stretch>
@@ -2035,26 +5310,16 @@
       <w:pPr>
         <w:pStyle w:val="ListParagraph"/>
       </w:pPr>
-      <w:proofErr w:type="spellStart"/>
       <w:r>
-        <w:t>Left_only</w:t>
-      </w:r>
-      <w:proofErr w:type="spellEnd"/>
-      <w:r>
-        <w:t xml:space="preserve"> = 336</w:t>
+        <w:t>Left_only = 336</w:t>
       </w:r>
     </w:p>
     <w:p>
       <w:pPr>
         <w:pStyle w:val="ListParagraph"/>
       </w:pPr>
-      <w:proofErr w:type="spellStart"/>
       <w:r>
-        <w:t>Right_only</w:t>
-      </w:r>
-      <w:proofErr w:type="spellEnd"/>
-      <w:r>
-        <w:t xml:space="preserve"> = 1269</w:t>
+        <w:t>Right_only = 1269</w:t>
       </w:r>
     </w:p>
     <w:p>
@@ -2069,13 +5334,8 @@
       <w:pPr>
         <w:pStyle w:val="ListParagraph"/>
       </w:pPr>
-      <w:proofErr w:type="spellStart"/>
       <w:r>
-        <w:t>TotalGenesLeft</w:t>
-      </w:r>
-      <w:proofErr w:type="spellEnd"/>
-      <w:r>
-        <w:t xml:space="preserve"> = 701</w:t>
+        <w:t>TotalGenesLeft = 701</w:t>
       </w:r>
     </w:p>
     <w:p>
@@ -2099,15 +5359,7 @@
         <w:pStyle w:val="ListParagraph"/>
       </w:pPr>
       <w:r>
-        <w:t xml:space="preserve">FP = </w:t>
-      </w:r>
-      <w:proofErr w:type="spellStart"/>
-      <w:r>
-        <w:t>TotalGenesLeft</w:t>
-      </w:r>
-      <w:proofErr w:type="spellEnd"/>
-      <w:r>
-        <w:t xml:space="preserve"> – Both = 701 – 365 = 336</w:t>
+        <w:t>FP = TotalGenesLeft – Both = 701 – 365 = 336</w:t>
       </w:r>
     </w:p>
     <w:p>
@@ -2115,15 +5367,7 @@
         <w:pStyle w:val="ListParagraph"/>
       </w:pPr>
       <w:r>
-        <w:t xml:space="preserve">FN = </w:t>
-      </w:r>
-      <w:proofErr w:type="spellStart"/>
-      <w:r>
-        <w:t>Right_only</w:t>
-      </w:r>
-      <w:proofErr w:type="spellEnd"/>
-      <w:r>
-        <w:t xml:space="preserve"> = 1269</w:t>
+        <w:t>FN = Right_only = 1269</w:t>
       </w:r>
     </w:p>
     <w:p>
@@ -2131,15 +5375,7 @@
         <w:pStyle w:val="ListParagraph"/>
       </w:pPr>
       <w:r>
-        <w:t xml:space="preserve">TN = </w:t>
-      </w:r>
-      <w:proofErr w:type="spellStart"/>
-      <w:r>
-        <w:t>TotalGenes</w:t>
-      </w:r>
-      <w:proofErr w:type="spellEnd"/>
-      <w:r>
-        <w:t xml:space="preserve"> – FP = 9952 – 1269 = 8636</w:t>
+        <w:t>TN = TotalGenes – FP = 9952 – 1269 = 8636</w:t>
       </w:r>
     </w:p>
     <w:p>
@@ -2299,7 +5535,6 @@
               <w:ind w:left="0"/>
             </w:pPr>
             <w:r>
-              <w:lastRenderedPageBreak/>
               <w:t>Actual:</w:t>
             </w:r>
           </w:p>
@@ -2450,6 +5685,7 @@
             <w:rPr>
               <w:rFonts w:ascii="Cambria Math" w:hAnsi="Cambria Math"/>
             </w:rPr>
+            <w:lastRenderedPageBreak/>
             <m:t>Specifity=</m:t>
           </m:r>
           <m:f>
@@ -2528,23 +5764,7 @@
         </w:numPr>
       </w:pPr>
       <w:r>
-        <w:t xml:space="preserve">If the tool is very complex it is also very slow. Since we already have 96.2% </w:t>
-      </w:r>
-      <w:proofErr w:type="spellStart"/>
-      <w:r>
-        <w:t>specifity</w:t>
-      </w:r>
-      <w:proofErr w:type="spellEnd"/>
-      <w:r>
-        <w:t xml:space="preserve"> if we value </w:t>
-      </w:r>
-      <w:proofErr w:type="spellStart"/>
-      <w:r>
-        <w:t>specifity</w:t>
-      </w:r>
-      <w:proofErr w:type="spellEnd"/>
-      <w:r>
-        <w:t xml:space="preserve"> a lot more than sensitivity and we also value fast runtime we will prefer to run the motif search to get almost 100% results a lot faster.</w:t>
+        <w:t>If the tool is very complex it is also very slow. Since we already have 96.2% specifity if we value specifity a lot more than sensitivity and we also value fast runtime we will prefer to run the motif search to get almost 100% results a lot faster.</w:t>
       </w:r>
     </w:p>
     <w:sectPr>
@@ -2826,6 +6046,95 @@
       </w:pPr>
     </w:lvl>
   </w:abstractNum>
+  <w:abstractNum w:abstractNumId="3" w15:restartNumberingAfterBreak="0">
+    <w:nsid w:val="62077CAC"/>
+    <w:multiLevelType w:val="hybridMultilevel"/>
+    <w:tmpl w:val="730E63B6"/>
+    <w:lvl w:ilvl="0" w:tplc="0409000F">
+      <w:start w:val="1"/>
+      <w:numFmt w:val="decimal"/>
+      <w:lvlText w:val="%1."/>
+      <w:lvlJc w:val="left"/>
+      <w:pPr>
+        <w:ind w:left="720" w:hanging="360"/>
+      </w:pPr>
+      <w:rPr>
+        <w:rFonts w:hint="default"/>
+      </w:rPr>
+    </w:lvl>
+    <w:lvl w:ilvl="1" w:tplc="04090019" w:tentative="1">
+      <w:start w:val="1"/>
+      <w:numFmt w:val="lowerLetter"/>
+      <w:lvlText w:val="%2."/>
+      <w:lvlJc w:val="left"/>
+      <w:pPr>
+        <w:ind w:left="1440" w:hanging="360"/>
+      </w:pPr>
+    </w:lvl>
+    <w:lvl w:ilvl="2" w:tplc="0409001B" w:tentative="1">
+      <w:start w:val="1"/>
+      <w:numFmt w:val="lowerRoman"/>
+      <w:lvlText w:val="%3."/>
+      <w:lvlJc w:val="right"/>
+      <w:pPr>
+        <w:ind w:left="2160" w:hanging="180"/>
+      </w:pPr>
+    </w:lvl>
+    <w:lvl w:ilvl="3" w:tplc="0409000F" w:tentative="1">
+      <w:start w:val="1"/>
+      <w:numFmt w:val="decimal"/>
+      <w:lvlText w:val="%4."/>
+      <w:lvlJc w:val="left"/>
+      <w:pPr>
+        <w:ind w:left="2880" w:hanging="360"/>
+      </w:pPr>
+    </w:lvl>
+    <w:lvl w:ilvl="4" w:tplc="04090019" w:tentative="1">
+      <w:start w:val="1"/>
+      <w:numFmt w:val="lowerLetter"/>
+      <w:lvlText w:val="%5."/>
+      <w:lvlJc w:val="left"/>
+      <w:pPr>
+        <w:ind w:left="3600" w:hanging="360"/>
+      </w:pPr>
+    </w:lvl>
+    <w:lvl w:ilvl="5" w:tplc="0409001B" w:tentative="1">
+      <w:start w:val="1"/>
+      <w:numFmt w:val="lowerRoman"/>
+      <w:lvlText w:val="%6."/>
+      <w:lvlJc w:val="right"/>
+      <w:pPr>
+        <w:ind w:left="4320" w:hanging="180"/>
+      </w:pPr>
+    </w:lvl>
+    <w:lvl w:ilvl="6" w:tplc="0409000F" w:tentative="1">
+      <w:start w:val="1"/>
+      <w:numFmt w:val="decimal"/>
+      <w:lvlText w:val="%7."/>
+      <w:lvlJc w:val="left"/>
+      <w:pPr>
+        <w:ind w:left="5040" w:hanging="360"/>
+      </w:pPr>
+    </w:lvl>
+    <w:lvl w:ilvl="7" w:tplc="04090019" w:tentative="1">
+      <w:start w:val="1"/>
+      <w:numFmt w:val="lowerLetter"/>
+      <w:lvlText w:val="%8."/>
+      <w:lvlJc w:val="left"/>
+      <w:pPr>
+        <w:ind w:left="5760" w:hanging="360"/>
+      </w:pPr>
+    </w:lvl>
+    <w:lvl w:ilvl="8" w:tplc="0409001B" w:tentative="1">
+      <w:start w:val="1"/>
+      <w:numFmt w:val="lowerRoman"/>
+      <w:lvlText w:val="%9."/>
+      <w:lvlJc w:val="right"/>
+      <w:pPr>
+        <w:ind w:left="6480" w:hanging="180"/>
+      </w:pPr>
+    </w:lvl>
+  </w:abstractNum>
   <w:num w:numId="1">
     <w:abstractNumId w:val="0"/>
   </w:num>
@@ -2834,6 +6143,9 @@
   </w:num>
   <w:num w:numId="3">
     <w:abstractNumId w:val="2"/>
+  </w:num>
+  <w:num w:numId="4">
+    <w:abstractNumId w:val="3"/>
   </w:num>
 </w:numbering>
 </file>

</xml_diff>

<commit_message>
Partial answers to Q4
</commit_message>
<xml_diff>
--- a/HW4/hw4.docx
+++ b/HW4/hw4.docx
@@ -43,15 +43,7 @@
         </w:rPr>
       </w:pPr>
       <w:r>
-        <w:t xml:space="preserve">Maxim </w:t>
-      </w:r>
-      <w:proofErr w:type="spellStart"/>
-      <w:r>
-        <w:t>Kolchinsky</w:t>
-      </w:r>
-      <w:proofErr w:type="spellEnd"/>
-      <w:r>
-        <w:t xml:space="preserve"> 320983216 </w:t>
+        <w:t xml:space="preserve">Maxim Kolchinsky 320983216 </w:t>
       </w:r>
       <w:hyperlink r:id="rId6" w:history="1">
         <w:r>
@@ -3860,15 +3852,7 @@
         <w:ind w:firstLine="720"/>
       </w:pPr>
       <w:r>
-        <w:t>2. a. We used the ‘rawcounts.csv’ file to obtain the background list, and “DE_results.csv” to obtain the differentially expressed genes (</w:t>
-      </w:r>
-      <w:proofErr w:type="gramStart"/>
-      <w:r>
-        <w:t>similar to</w:t>
-      </w:r>
-      <w:proofErr w:type="gramEnd"/>
-      <w:r>
-        <w:t xml:space="preserve"> previous section, without sorting by P-value).</w:t>
+        <w:t>2. a. We used the ‘rawcounts.csv’ file to obtain the background list, and “DE_results.csv” to obtain the differentially expressed genes (similar to previous section, without sorting by P-value).</w:t>
       </w:r>
     </w:p>
     <w:p>
@@ -7237,19 +7221,11 @@
       <w:r>
         <w:t xml:space="preserve"> </w:t>
       </w:r>
-      <w:proofErr w:type="gramStart"/>
-      <w:r>
-        <w:t>Also</w:t>
-      </w:r>
-      <w:proofErr w:type="gramEnd"/>
-      <w:r>
-        <w:t xml:space="preserve"> there some enriched terms under ‘</w:t>
-      </w:r>
-      <w:r>
-        <w:t>response to stress</w:t>
-      </w:r>
-      <w:r>
-        <w:t>’</w:t>
+      <w:r>
+        <w:t>Also there some enriched terms under ‘</w:t>
+      </w:r>
+      <w:r>
+        <w:t>response to stress’</w:t>
       </w:r>
       <w:r>
         <w:t xml:space="preserve">. </w:t>
@@ -7258,15 +7234,7 @@
         <w:br/>
       </w:r>
       <w:r>
-        <w:t xml:space="preserve">We can conclude from the results which are the processes that are influenced most </w:t>
-      </w:r>
-      <w:proofErr w:type="gramStart"/>
-      <w:r>
-        <w:t>by  the</w:t>
-      </w:r>
-      <w:proofErr w:type="gramEnd"/>
-      <w:r>
-        <w:t xml:space="preserve"> treatment.</w:t>
+        <w:t>We can conclude from the results which are the processes that are influenced most by  the treatment.</w:t>
       </w:r>
       <w:r>
         <w:t xml:space="preserve"> If the treatment improves the condition, the results could be used to generalize and see which processes are most affected by cancer and should be targeted by other treatments as well.</w:t>
@@ -7301,8 +7269,6 @@
       <w:r>
         <w:t>terms can be found.</w:t>
       </w:r>
-      <w:bookmarkStart w:id="39" w:name="_GoBack"/>
-      <w:bookmarkEnd w:id="39"/>
     </w:p>
     <w:p>
       <w:pPr>
@@ -7327,15 +7293,7 @@
         </w:numPr>
       </w:pPr>
       <w:r>
-        <w:t xml:space="preserve">Since a sequence may contain more than one </w:t>
-      </w:r>
-      <w:proofErr w:type="gramStart"/>
-      <w:r>
-        <w:t>occurrence</w:t>
-      </w:r>
-      <w:proofErr w:type="gramEnd"/>
-      <w:r>
-        <w:t xml:space="preserve"> we will have to </w:t>
+        <w:t xml:space="preserve">Since a sequence may contain more than one occurrence we will have to </w:t>
       </w:r>
       <w:proofErr w:type="spellStart"/>
       <w:r>
@@ -7418,13 +7376,8 @@
       <w:pPr>
         <w:pStyle w:val="ListParagraph"/>
       </w:pPr>
-      <w:proofErr w:type="gramStart"/>
-      <w:r>
-        <w:t>So</w:t>
-      </w:r>
-      <w:proofErr w:type="gramEnd"/>
-      <w:r>
-        <w:t xml:space="preserve"> we have 702 sequences that contain a k-</w:t>
+      <w:r>
+        <w:t>So we have 702 sequences that contain a k-</w:t>
       </w:r>
       <w:proofErr w:type="spellStart"/>
       <w:r>
@@ -9692,6 +9645,467 @@
         <w:t xml:space="preserve"> a lot more than sensitivity and we also value fast runtime we will prefer to run the motif search to get almost 100% results a lot faster.</w:t>
       </w:r>
     </w:p>
+    <w:p>
+      <w:pPr>
+        <w:pStyle w:val="Heading1"/>
+      </w:pPr>
+      <w:r>
+        <w:t>Question 4</w:t>
+      </w:r>
+    </w:p>
+    <w:p>
+      <w:pPr>
+        <w:pStyle w:val="ListParagraph"/>
+        <w:numPr>
+          <w:ilvl w:val="0"/>
+          <w:numId w:val="5"/>
+        </w:numPr>
+        <w:spacing w:line="254" w:lineRule="auto"/>
+      </w:pPr>
+      <w:r>
+        <w:t>Screenshot of the results:</w:t>
+      </w:r>
+    </w:p>
+    <w:p>
+      <w:pPr>
+        <w:pStyle w:val="ListParagraph"/>
+      </w:pPr>
+      <w:r>
+        <w:rPr>
+          <w:noProof/>
+        </w:rPr>
+        <w:drawing>
+          <wp:inline distT="0" distB="0" distL="0" distR="0" wp14:anchorId="5AB27654" wp14:editId="31647D23">
+            <wp:extent cx="5943600" cy="2477135"/>
+            <wp:effectExtent l="0" t="0" r="0" b="0"/>
+            <wp:docPr id="12" name="Picture 12"/>
+            <wp:cNvGraphicFramePr>
+              <a:graphicFrameLocks xmlns:a="http://schemas.openxmlformats.org/drawingml/2006/main" noChangeAspect="1"/>
+            </wp:cNvGraphicFramePr>
+            <a:graphic xmlns:a="http://schemas.openxmlformats.org/drawingml/2006/main">
+              <a:graphicData uri="http://schemas.openxmlformats.org/drawingml/2006/picture">
+                <pic:pic xmlns:pic="http://schemas.openxmlformats.org/drawingml/2006/picture">
+                  <pic:nvPicPr>
+                    <pic:cNvPr id="0" name="Picture 10"/>
+                    <pic:cNvPicPr>
+                      <a:picLocks noChangeAspect="1" noChangeArrowheads="1"/>
+                    </pic:cNvPicPr>
+                  </pic:nvPicPr>
+                  <pic:blipFill>
+                    <a:blip r:embed="rId72">
+                      <a:extLst>
+                        <a:ext uri="{28A0092B-C50C-407E-A947-70E740481C1C}">
+                          <a14:useLocalDpi xmlns:a14="http://schemas.microsoft.com/office/drawing/2010/main" val="0"/>
+                        </a:ext>
+                      </a:extLst>
+                    </a:blip>
+                    <a:srcRect/>
+                    <a:stretch>
+                      <a:fillRect/>
+                    </a:stretch>
+                  </pic:blipFill>
+                  <pic:spPr bwMode="auto">
+                    <a:xfrm>
+                      <a:off x="0" y="0"/>
+                      <a:ext cx="5943600" cy="2477135"/>
+                    </a:xfrm>
+                    <a:prstGeom prst="rect">
+                      <a:avLst/>
+                    </a:prstGeom>
+                    <a:noFill/>
+                    <a:ln>
+                      <a:noFill/>
+                    </a:ln>
+                  </pic:spPr>
+                </pic:pic>
+              </a:graphicData>
+            </a:graphic>
+          </wp:inline>
+        </w:drawing>
+      </w:r>
+    </w:p>
+    <w:p>
+      <w:pPr>
+        <w:pStyle w:val="ListParagraph"/>
+        <w:numPr>
+          <w:ilvl w:val="0"/>
+          <w:numId w:val="5"/>
+        </w:numPr>
+        <w:spacing w:line="254" w:lineRule="auto"/>
+      </w:pPr>
+      <w:r>
+        <w:t xml:space="preserve">Predicted target sites on the UTR of target gene </w:t>
+      </w:r>
+      <w:hyperlink r:id="rId73" w:tgtFrame="new" w:history="1">
+        <w:r>
+          <w:rPr>
+            <w:rStyle w:val="Hyperlink"/>
+            <w:rFonts w:ascii="Helvetica" w:hAnsi="Helvetica" w:cs="Helvetica"/>
+            <w:u w:val="none"/>
+            <w:shd w:val="clear" w:color="auto" w:fill="DEE1F9"/>
+          </w:rPr>
+          <w:t>RP11-1105G2.3</w:t>
+        </w:r>
+      </w:hyperlink>
+    </w:p>
+    <w:p>
+      <w:pPr>
+        <w:pStyle w:val="ListParagraph"/>
+      </w:pPr>
+      <w:r>
+        <w:rPr>
+          <w:noProof/>
+        </w:rPr>
+        <w:drawing>
+          <wp:inline distT="0" distB="0" distL="0" distR="0" wp14:anchorId="0B7250AE" wp14:editId="78F68371">
+            <wp:extent cx="5936615" cy="2572385"/>
+            <wp:effectExtent l="0" t="0" r="6985" b="0"/>
+            <wp:docPr id="11" name="Picture 11"/>
+            <wp:cNvGraphicFramePr>
+              <a:graphicFrameLocks xmlns:a="http://schemas.openxmlformats.org/drawingml/2006/main" noChangeAspect="1"/>
+            </wp:cNvGraphicFramePr>
+            <a:graphic xmlns:a="http://schemas.openxmlformats.org/drawingml/2006/main">
+              <a:graphicData uri="http://schemas.openxmlformats.org/drawingml/2006/picture">
+                <pic:pic xmlns:pic="http://schemas.openxmlformats.org/drawingml/2006/picture">
+                  <pic:nvPicPr>
+                    <pic:cNvPr id="0" name="Picture 11"/>
+                    <pic:cNvPicPr>
+                      <a:picLocks noChangeAspect="1" noChangeArrowheads="1"/>
+                    </pic:cNvPicPr>
+                  </pic:nvPicPr>
+                  <pic:blipFill>
+                    <a:blip r:embed="rId74">
+                      <a:extLst>
+                        <a:ext uri="{28A0092B-C50C-407E-A947-70E740481C1C}">
+                          <a14:useLocalDpi xmlns:a14="http://schemas.microsoft.com/office/drawing/2010/main" val="0"/>
+                        </a:ext>
+                      </a:extLst>
+                    </a:blip>
+                    <a:srcRect/>
+                    <a:stretch>
+                      <a:fillRect/>
+                    </a:stretch>
+                  </pic:blipFill>
+                  <pic:spPr bwMode="auto">
+                    <a:xfrm>
+                      <a:off x="0" y="0"/>
+                      <a:ext cx="5936615" cy="2572385"/>
+                    </a:xfrm>
+                    <a:prstGeom prst="rect">
+                      <a:avLst/>
+                    </a:prstGeom>
+                    <a:noFill/>
+                    <a:ln>
+                      <a:noFill/>
+                    </a:ln>
+                  </pic:spPr>
+                </pic:pic>
+              </a:graphicData>
+            </a:graphic>
+          </wp:inline>
+        </w:drawing>
+      </w:r>
+    </w:p>
+    <w:p>
+      <w:pPr>
+        <w:pStyle w:val="ListParagraph"/>
+      </w:pPr>
+    </w:p>
+    <w:p>
+      <w:pPr>
+        <w:pStyle w:val="ListParagraph"/>
+      </w:pPr>
+    </w:p>
+    <w:p>
+      <w:pPr>
+        <w:pStyle w:val="ListParagraph"/>
+      </w:pPr>
+    </w:p>
+    <w:p>
+      <w:pPr>
+        <w:pStyle w:val="ListParagraph"/>
+      </w:pPr>
+    </w:p>
+    <w:p>
+      <w:pPr>
+        <w:pStyle w:val="ListParagraph"/>
+      </w:pPr>
+    </w:p>
+    <w:p>
+      <w:pPr>
+        <w:pStyle w:val="ListParagraph"/>
+      </w:pPr>
+    </w:p>
+    <w:p>
+      <w:pPr>
+        <w:pStyle w:val="ListParagraph"/>
+      </w:pPr>
+    </w:p>
+    <w:p>
+      <w:pPr>
+        <w:pStyle w:val="ListParagraph"/>
+      </w:pPr>
+    </w:p>
+    <w:p>
+      <w:pPr>
+        <w:pStyle w:val="ListParagraph"/>
+        <w:numPr>
+          <w:ilvl w:val="0"/>
+          <w:numId w:val="5"/>
+        </w:numPr>
+        <w:spacing w:line="254" w:lineRule="auto"/>
+      </w:pPr>
+      <w:r>
+        <w:lastRenderedPageBreak/>
+        <w:t>Results of Gorilla:</w:t>
+      </w:r>
+    </w:p>
+    <w:p>
+      <w:pPr>
+        <w:pStyle w:val="ListParagraph"/>
+      </w:pPr>
+      <w:r>
+        <w:rPr>
+          <w:noProof/>
+        </w:rPr>
+        <w:drawing>
+          <wp:inline distT="0" distB="0" distL="0" distR="0" wp14:anchorId="3B8DE6B9" wp14:editId="184330CC">
+            <wp:extent cx="5943600" cy="1207770"/>
+            <wp:effectExtent l="0" t="0" r="0" b="0"/>
+            <wp:docPr id="10" name="Picture 10" descr="http://cbl-gorilla.cs.technion.ac.il/GOrilla/6ljjo7ng/GO.png"/>
+            <wp:cNvGraphicFramePr>
+              <a:graphicFrameLocks xmlns:a="http://schemas.openxmlformats.org/drawingml/2006/main" noChangeAspect="1"/>
+            </wp:cNvGraphicFramePr>
+            <a:graphic xmlns:a="http://schemas.openxmlformats.org/drawingml/2006/main">
+              <a:graphicData uri="http://schemas.openxmlformats.org/drawingml/2006/picture">
+                <pic:pic xmlns:pic="http://schemas.openxmlformats.org/drawingml/2006/picture">
+                  <pic:nvPicPr>
+                    <pic:cNvPr id="0" name="Picture 12" descr="http://cbl-gorilla.cs.technion.ac.il/GOrilla/6ljjo7ng/GO.png"/>
+                    <pic:cNvPicPr>
+                      <a:picLocks noChangeAspect="1" noChangeArrowheads="1"/>
+                    </pic:cNvPicPr>
+                  </pic:nvPicPr>
+                  <pic:blipFill>
+                    <a:blip r:embed="rId75">
+                      <a:extLst>
+                        <a:ext uri="{28A0092B-C50C-407E-A947-70E740481C1C}">
+                          <a14:useLocalDpi xmlns:a14="http://schemas.microsoft.com/office/drawing/2010/main" val="0"/>
+                        </a:ext>
+                      </a:extLst>
+                    </a:blip>
+                    <a:srcRect/>
+                    <a:stretch>
+                      <a:fillRect/>
+                    </a:stretch>
+                  </pic:blipFill>
+                  <pic:spPr bwMode="auto">
+                    <a:xfrm>
+                      <a:off x="0" y="0"/>
+                      <a:ext cx="5943600" cy="1207770"/>
+                    </a:xfrm>
+                    <a:prstGeom prst="rect">
+                      <a:avLst/>
+                    </a:prstGeom>
+                    <a:noFill/>
+                    <a:ln>
+                      <a:noFill/>
+                    </a:ln>
+                  </pic:spPr>
+                </pic:pic>
+              </a:graphicData>
+            </a:graphic>
+          </wp:inline>
+        </w:drawing>
+      </w:r>
+    </w:p>
+    <w:p>
+      <w:r>
+        <w:t>From what we can see in the Gorilla result (after zooming in) is that there is considerable differentiation under cell differentiation as can be seen here:</w:t>
+      </w:r>
+    </w:p>
+    <w:p>
+      <w:r>
+        <w:rPr>
+          <w:noProof/>
+        </w:rPr>
+        <w:drawing>
+          <wp:inline distT="0" distB="0" distL="0" distR="0" wp14:anchorId="4DD913EF" wp14:editId="3089E66C">
+            <wp:extent cx="2067560" cy="2531745"/>
+            <wp:effectExtent l="0" t="0" r="8890" b="1905"/>
+            <wp:docPr id="9" name="Picture 9"/>
+            <wp:cNvGraphicFramePr>
+              <a:graphicFrameLocks xmlns:a="http://schemas.openxmlformats.org/drawingml/2006/main" noChangeAspect="1"/>
+            </wp:cNvGraphicFramePr>
+            <a:graphic xmlns:a="http://schemas.openxmlformats.org/drawingml/2006/main">
+              <a:graphicData uri="http://schemas.openxmlformats.org/drawingml/2006/picture">
+                <pic:pic xmlns:pic="http://schemas.openxmlformats.org/drawingml/2006/picture">
+                  <pic:nvPicPr>
+                    <pic:cNvPr id="0" name="Picture 15"/>
+                    <pic:cNvPicPr>
+                      <a:picLocks noChangeAspect="1" noChangeArrowheads="1"/>
+                    </pic:cNvPicPr>
+                  </pic:nvPicPr>
+                  <pic:blipFill>
+                    <a:blip r:embed="rId76">
+                      <a:extLst>
+                        <a:ext uri="{28A0092B-C50C-407E-A947-70E740481C1C}">
+                          <a14:useLocalDpi xmlns:a14="http://schemas.microsoft.com/office/drawing/2010/main" val="0"/>
+                        </a:ext>
+                      </a:extLst>
+                    </a:blip>
+                    <a:srcRect/>
+                    <a:stretch>
+                      <a:fillRect/>
+                    </a:stretch>
+                  </pic:blipFill>
+                  <pic:spPr bwMode="auto">
+                    <a:xfrm>
+                      <a:off x="0" y="0"/>
+                      <a:ext cx="2067560" cy="2531745"/>
+                    </a:xfrm>
+                    <a:prstGeom prst="rect">
+                      <a:avLst/>
+                    </a:prstGeom>
+                    <a:noFill/>
+                    <a:ln>
+                      <a:noFill/>
+                    </a:ln>
+                  </pic:spPr>
+                </pic:pic>
+              </a:graphicData>
+            </a:graphic>
+          </wp:inline>
+        </w:drawing>
+      </w:r>
+    </w:p>
+    <w:p>
+      <w:r>
+        <w:t>And also in peptide cross linking.</w:t>
+      </w:r>
+    </w:p>
+    <w:p/>
+    <w:p>
+      <w:pPr>
+        <w:pStyle w:val="ListParagraph"/>
+        <w:numPr>
+          <w:ilvl w:val="0"/>
+          <w:numId w:val="5"/>
+        </w:numPr>
+        <w:spacing w:line="254" w:lineRule="auto"/>
+      </w:pPr>
+      <w:r>
+        <w:t>One of the genes associated with this miRNA is SAAL1 which is also the 3</w:t>
+      </w:r>
+      <w:r>
+        <w:rPr>
+          <w:vertAlign w:val="superscript"/>
+        </w:rPr>
+        <w:t>rd</w:t>
+      </w:r>
+      <w:r>
+        <w:t xml:space="preserve"> one on the list. According to </w:t>
+      </w:r>
+      <w:hyperlink r:id="rId77" w:history="1">
+        <w:r>
+          <w:rPr>
+            <w:rStyle w:val="Hyperlink"/>
+          </w:rPr>
+          <w:t>this</w:t>
+        </w:r>
+      </w:hyperlink>
+      <w:r>
+        <w:t xml:space="preserve"> link known phenotypes of SAAL1 include:</w:t>
+      </w:r>
+    </w:p>
+    <w:p>
+      <w:pPr>
+        <w:spacing w:line="240" w:lineRule="auto"/>
+        <w:ind w:left="360"/>
+      </w:pPr>
+      <w:hyperlink r:id="rId78" w:tgtFrame="_blank" w:history="1">
+        <w:r>
+          <w:rPr>
+            <w:color w:val="0077CC"/>
+          </w:rPr>
+          <w:br/>
+        </w:r>
+        <w:r>
+          <w:rPr>
+            <w:rStyle w:val="Hyperlink"/>
+            <w:color w:val="0077CC"/>
+          </w:rPr>
+          <w:t>Increased vaccinia virus (VACV) infection</w:t>
+        </w:r>
+      </w:hyperlink>
+      <w:r>
+        <w:rPr>
+          <w:rFonts w:ascii="Helvetica" w:hAnsi="Helvetica" w:cs="Helvetica"/>
+          <w:color w:val="333333"/>
+          <w:sz w:val="20"/>
+          <w:szCs w:val="20"/>
+          <w:shd w:val="clear" w:color="auto" w:fill="FFFFFF"/>
+        </w:rPr>
+        <w:t> </w:t>
+      </w:r>
+    </w:p>
+    <w:p>
+      <w:pPr>
+        <w:ind w:left="360"/>
+      </w:pPr>
+      <w:hyperlink r:id="rId79" w:tgtFrame="_blank" w:history="1">
+        <w:r>
+          <w:rPr>
+            <w:rStyle w:val="Hyperlink"/>
+            <w:color w:val="0077CC"/>
+          </w:rPr>
+          <w:t xml:space="preserve">Decreased viability after </w:t>
+        </w:r>
+        <w:proofErr w:type="spellStart"/>
+        <w:r>
+          <w:rPr>
+            <w:rStyle w:val="Hyperlink"/>
+            <w:color w:val="0077CC"/>
+          </w:rPr>
+          <w:t>Maraba</w:t>
+        </w:r>
+        <w:proofErr w:type="spellEnd"/>
+        <w:r>
+          <w:rPr>
+            <w:rStyle w:val="Hyperlink"/>
+            <w:color w:val="0077CC"/>
+          </w:rPr>
+          <w:t xml:space="preserve"> virus infection</w:t>
+        </w:r>
+      </w:hyperlink>
+      <w:r>
+        <w:rPr>
+          <w:rFonts w:ascii="Helvetica" w:hAnsi="Helvetica" w:cs="Helvetica"/>
+          <w:color w:val="333333"/>
+          <w:sz w:val="20"/>
+          <w:szCs w:val="20"/>
+          <w:shd w:val="clear" w:color="auto" w:fill="FFFFFF"/>
+        </w:rPr>
+        <w:t> </w:t>
+      </w:r>
+    </w:p>
+    <w:p>
+      <w:pPr>
+        <w:ind w:firstLine="360"/>
+      </w:pPr>
+      <w:hyperlink r:id="rId80" w:tgtFrame="_blank" w:history="1">
+        <w:r>
+          <w:rPr>
+            <w:rStyle w:val="Hyperlink"/>
+            <w:color w:val="0077CC"/>
+          </w:rPr>
+          <w:t>Increased transferrin (TF) endocytosis</w:t>
+        </w:r>
+      </w:hyperlink>
+    </w:p>
+    <w:p>
+      <w:bookmarkStart w:id="39" w:name="_GoBack"/>
+      <w:bookmarkEnd w:id="39"/>
+    </w:p>
     <w:sectPr>
       <w:pgSz w:w="12240" w:h="15840"/>
       <w:pgMar w:top="1440" w:right="1440" w:bottom="1440" w:left="1440" w:header="708" w:footer="708" w:gutter="0"/>
@@ -10060,6 +10474,92 @@
       </w:pPr>
     </w:lvl>
   </w:abstractNum>
+  <w:abstractNum w:abstractNumId="4" w15:restartNumberingAfterBreak="0">
+    <w:nsid w:val="762F3825"/>
+    <w:multiLevelType w:val="hybridMultilevel"/>
+    <w:tmpl w:val="F9D61E5C"/>
+    <w:lvl w:ilvl="0" w:tplc="2000000F">
+      <w:start w:val="1"/>
+      <w:numFmt w:val="decimal"/>
+      <w:lvlText w:val="%1."/>
+      <w:lvlJc w:val="left"/>
+      <w:pPr>
+        <w:ind w:left="720" w:hanging="360"/>
+      </w:pPr>
+    </w:lvl>
+    <w:lvl w:ilvl="1" w:tplc="20000019">
+      <w:start w:val="1"/>
+      <w:numFmt w:val="lowerLetter"/>
+      <w:lvlText w:val="%2."/>
+      <w:lvlJc w:val="left"/>
+      <w:pPr>
+        <w:ind w:left="1440" w:hanging="360"/>
+      </w:pPr>
+    </w:lvl>
+    <w:lvl w:ilvl="2" w:tplc="2000001B">
+      <w:start w:val="1"/>
+      <w:numFmt w:val="lowerRoman"/>
+      <w:lvlText w:val="%3."/>
+      <w:lvlJc w:val="right"/>
+      <w:pPr>
+        <w:ind w:left="2160" w:hanging="180"/>
+      </w:pPr>
+    </w:lvl>
+    <w:lvl w:ilvl="3" w:tplc="2000000F">
+      <w:start w:val="1"/>
+      <w:numFmt w:val="decimal"/>
+      <w:lvlText w:val="%4."/>
+      <w:lvlJc w:val="left"/>
+      <w:pPr>
+        <w:ind w:left="2880" w:hanging="360"/>
+      </w:pPr>
+    </w:lvl>
+    <w:lvl w:ilvl="4" w:tplc="20000019">
+      <w:start w:val="1"/>
+      <w:numFmt w:val="lowerLetter"/>
+      <w:lvlText w:val="%5."/>
+      <w:lvlJc w:val="left"/>
+      <w:pPr>
+        <w:ind w:left="3600" w:hanging="360"/>
+      </w:pPr>
+    </w:lvl>
+    <w:lvl w:ilvl="5" w:tplc="2000001B">
+      <w:start w:val="1"/>
+      <w:numFmt w:val="lowerRoman"/>
+      <w:lvlText w:val="%6."/>
+      <w:lvlJc w:val="right"/>
+      <w:pPr>
+        <w:ind w:left="4320" w:hanging="180"/>
+      </w:pPr>
+    </w:lvl>
+    <w:lvl w:ilvl="6" w:tplc="2000000F">
+      <w:start w:val="1"/>
+      <w:numFmt w:val="decimal"/>
+      <w:lvlText w:val="%7."/>
+      <w:lvlJc w:val="left"/>
+      <w:pPr>
+        <w:ind w:left="5040" w:hanging="360"/>
+      </w:pPr>
+    </w:lvl>
+    <w:lvl w:ilvl="7" w:tplc="20000019">
+      <w:start w:val="1"/>
+      <w:numFmt w:val="lowerLetter"/>
+      <w:lvlText w:val="%8."/>
+      <w:lvlJc w:val="left"/>
+      <w:pPr>
+        <w:ind w:left="5760" w:hanging="360"/>
+      </w:pPr>
+    </w:lvl>
+    <w:lvl w:ilvl="8" w:tplc="2000001B">
+      <w:start w:val="1"/>
+      <w:numFmt w:val="lowerRoman"/>
+      <w:lvlText w:val="%9."/>
+      <w:lvlJc w:val="right"/>
+      <w:pPr>
+        <w:ind w:left="6480" w:hanging="180"/>
+      </w:pPr>
+    </w:lvl>
+  </w:abstractNum>
   <w:num w:numId="1">
     <w:abstractNumId w:val="0"/>
   </w:num>
@@ -10071,6 +10571,36 @@
   </w:num>
   <w:num w:numId="4">
     <w:abstractNumId w:val="3"/>
+  </w:num>
+  <w:num w:numId="5">
+    <w:abstractNumId w:val="4"/>
+    <w:lvlOverride w:ilvl="0">
+      <w:startOverride w:val="1"/>
+    </w:lvlOverride>
+    <w:lvlOverride w:ilvl="1">
+      <w:startOverride w:val="1"/>
+    </w:lvlOverride>
+    <w:lvlOverride w:ilvl="2">
+      <w:startOverride w:val="1"/>
+    </w:lvlOverride>
+    <w:lvlOverride w:ilvl="3">
+      <w:startOverride w:val="1"/>
+    </w:lvlOverride>
+    <w:lvlOverride w:ilvl="4">
+      <w:startOverride w:val="1"/>
+    </w:lvlOverride>
+    <w:lvlOverride w:ilvl="5">
+      <w:startOverride w:val="1"/>
+    </w:lvlOverride>
+    <w:lvlOverride w:ilvl="6">
+      <w:startOverride w:val="1"/>
+    </w:lvlOverride>
+    <w:lvlOverride w:ilvl="7">
+      <w:startOverride w:val="1"/>
+    </w:lvlOverride>
+    <w:lvlOverride w:ilvl="8">
+      <w:startOverride w:val="1"/>
+    </w:lvlOverride>
   </w:num>
 </w:numbering>
 </file>

</xml_diff>

<commit_message>
Fixes to Q4 in hw
</commit_message>
<xml_diff>
--- a/HW4/hw4.docx
+++ b/HW4/hw4.docx
@@ -3852,7 +3852,15 @@
         <w:ind w:firstLine="720"/>
       </w:pPr>
       <w:r>
-        <w:t>2. a. We used the ‘rawcounts.csv’ file to obtain the background list, and “DE_results.csv” to obtain the differentially expressed genes (similar to previous section, without sorting by P-value).</w:t>
+        <w:t>2. a. We used the ‘rawcounts.csv’ file to obtain the background list, and “DE_results.csv” to obtain the differentially expressed genes (</w:t>
+      </w:r>
+      <w:proofErr w:type="gramStart"/>
+      <w:r>
+        <w:t>similar to</w:t>
+      </w:r>
+      <w:proofErr w:type="gramEnd"/>
+      <w:r>
+        <w:t xml:space="preserve"> previous section, without sorting by P-value).</w:t>
       </w:r>
     </w:p>
     <w:p>
@@ -7221,8 +7229,13 @@
       <w:r>
         <w:t xml:space="preserve"> </w:t>
       </w:r>
-      <w:r>
-        <w:t>Also there some enriched terms under ‘</w:t>
+      <w:proofErr w:type="gramStart"/>
+      <w:r>
+        <w:t>Also</w:t>
+      </w:r>
+      <w:proofErr w:type="gramEnd"/>
+      <w:r>
+        <w:t xml:space="preserve"> there some enriched terms under ‘</w:t>
       </w:r>
       <w:r>
         <w:t>response to stress’</w:t>
@@ -7234,7 +7247,15 @@
         <w:br/>
       </w:r>
       <w:r>
-        <w:t>We can conclude from the results which are the processes that are influenced most by  the treatment.</w:t>
+        <w:t xml:space="preserve">We can conclude from the results which are the processes that are influenced most </w:t>
+      </w:r>
+      <w:proofErr w:type="gramStart"/>
+      <w:r>
+        <w:t>by  the</w:t>
+      </w:r>
+      <w:proofErr w:type="gramEnd"/>
+      <w:r>
+        <w:t xml:space="preserve"> treatment.</w:t>
       </w:r>
       <w:r>
         <w:t xml:space="preserve"> If the treatment improves the condition, the results could be used to generalize and see which processes are most affected by cancer and should be targeted by other treatments as well.</w:t>
@@ -7293,7 +7314,15 @@
         </w:numPr>
       </w:pPr>
       <w:r>
-        <w:t xml:space="preserve">Since a sequence may contain more than one occurrence we will have to </w:t>
+        <w:t xml:space="preserve">Since a sequence may contain more than one </w:t>
+      </w:r>
+      <w:proofErr w:type="gramStart"/>
+      <w:r>
+        <w:t>occurrence</w:t>
+      </w:r>
+      <w:proofErr w:type="gramEnd"/>
+      <w:r>
+        <w:t xml:space="preserve"> we will have to </w:t>
       </w:r>
       <w:proofErr w:type="spellStart"/>
       <w:r>
@@ -7376,8 +7405,13 @@
       <w:pPr>
         <w:pStyle w:val="ListParagraph"/>
       </w:pPr>
-      <w:r>
-        <w:t>So we have 702 sequences that contain a k-</w:t>
+      <w:proofErr w:type="gramStart"/>
+      <w:r>
+        <w:t>So</w:t>
+      </w:r>
+      <w:proofErr w:type="gramEnd"/>
+      <w:r>
+        <w:t xml:space="preserve"> we have 702 sequences that contain a k-</w:t>
       </w:r>
       <w:proofErr w:type="spellStart"/>
       <w:r>
@@ -9857,7 +9891,22 @@
       </w:pPr>
       <w:r>
         <w:lastRenderedPageBreak/>
-        <w:t>Results of Gorilla:</w:t>
+        <w:t>I used background_list.txt from Q2 as the background of the search and the table from section 1 as the target list.</w:t>
+      </w:r>
+    </w:p>
+    <w:p>
+      <w:pPr>
+        <w:pStyle w:val="ListParagraph"/>
+        <w:spacing w:line="254" w:lineRule="auto"/>
+      </w:pPr>
+      <w:r>
+        <w:t>Results of Gorilla</w:t>
+      </w:r>
+      <w:r>
+        <w:t xml:space="preserve"> (for biological process)</w:t>
+      </w:r>
+      <w:r>
+        <w:t>:</w:t>
       </w:r>
     </w:p>
     <w:p>
@@ -9869,10 +9918,10 @@
           <w:noProof/>
         </w:rPr>
         <w:drawing>
-          <wp:inline distT="0" distB="0" distL="0" distR="0" wp14:anchorId="3B8DE6B9" wp14:editId="184330CC">
-            <wp:extent cx="5943600" cy="1207770"/>
+          <wp:inline distT="0" distB="0" distL="0" distR="0" wp14:anchorId="059B28E7" wp14:editId="66F370E9">
+            <wp:extent cx="5943600" cy="839470"/>
             <wp:effectExtent l="0" t="0" r="0" b="0"/>
-            <wp:docPr id="10" name="Picture 10" descr="http://cbl-gorilla.cs.technion.ac.il/GOrilla/6ljjo7ng/GO.png"/>
+            <wp:docPr id="14" name="Picture 14" descr="http://cbl-gorilla.cs.technion.ac.il/GOrilla/h7xvnja1/GOPROCESS.png"/>
             <wp:cNvGraphicFramePr>
               <a:graphicFrameLocks xmlns:a="http://schemas.openxmlformats.org/drawingml/2006/main" noChangeAspect="1"/>
             </wp:cNvGraphicFramePr>
@@ -9880,13 +9929,13 @@
               <a:graphicData uri="http://schemas.openxmlformats.org/drawingml/2006/picture">
                 <pic:pic xmlns:pic="http://schemas.openxmlformats.org/drawingml/2006/picture">
                   <pic:nvPicPr>
-                    <pic:cNvPr id="0" name="Picture 12" descr="http://cbl-gorilla.cs.technion.ac.il/GOrilla/6ljjo7ng/GO.png"/>
+                    <pic:cNvPr id="0" name="Picture 9" descr="http://cbl-gorilla.cs.technion.ac.il/GOrilla/h7xvnja1/GOPROCESS.png"/>
                     <pic:cNvPicPr>
                       <a:picLocks noChangeAspect="1" noChangeArrowheads="1"/>
                     </pic:cNvPicPr>
                   </pic:nvPicPr>
                   <pic:blipFill>
-                    <a:blip r:embed="rId75">
+                    <a:blip r:embed="rId75" cstate="print">
                       <a:extLst>
                         <a:ext uri="{28A0092B-C50C-407E-A947-70E740481C1C}">
                           <a14:useLocalDpi xmlns:a14="http://schemas.microsoft.com/office/drawing/2010/main" val="0"/>
@@ -9901,7 +9950,7 @@
                   <pic:spPr bwMode="auto">
                     <a:xfrm>
                       <a:off x="0" y="0"/>
-                      <a:ext cx="5943600" cy="1207770"/>
+                      <a:ext cx="5943600" cy="839470"/>
                     </a:xfrm>
                     <a:prstGeom prst="rect">
                       <a:avLst/>
@@ -9920,7 +9969,10 @@
     </w:p>
     <w:p>
       <w:r>
-        <w:t>From what we can see in the Gorilla result (after zooming in) is that there is considerable differentiation under cell differentiation as can be seen here:</w:t>
+        <w:t xml:space="preserve">From what we can see in the Gorilla result (after zooming in) is that there is considerable differentiation </w:t>
+      </w:r>
+      <w:r>
+        <w:t>in many categories which start at the “biological regulation” sub tree while most of the results are under “regulation of metabolic process” as can be seen in the following zoomed in part:</w:t>
       </w:r>
     </w:p>
     <w:p>
@@ -9929,10 +9981,10 @@
           <w:noProof/>
         </w:rPr>
         <w:drawing>
-          <wp:inline distT="0" distB="0" distL="0" distR="0" wp14:anchorId="4DD913EF" wp14:editId="3089E66C">
-            <wp:extent cx="2067560" cy="2531745"/>
-            <wp:effectExtent l="0" t="0" r="8890" b="1905"/>
-            <wp:docPr id="9" name="Picture 9"/>
+          <wp:inline distT="0" distB="0" distL="0" distR="0" wp14:anchorId="11CABB07" wp14:editId="3770C844">
+            <wp:extent cx="5943600" cy="2753995"/>
+            <wp:effectExtent l="0" t="0" r="0" b="8255"/>
+            <wp:docPr id="15" name="Picture 15"/>
             <wp:cNvGraphicFramePr>
               <a:graphicFrameLocks xmlns:a="http://schemas.openxmlformats.org/drawingml/2006/main" noChangeAspect="1"/>
             </wp:cNvGraphicFramePr>
@@ -9940,13 +9992,2959 @@
               <a:graphicData uri="http://schemas.openxmlformats.org/drawingml/2006/picture">
                 <pic:pic xmlns:pic="http://schemas.openxmlformats.org/drawingml/2006/picture">
                   <pic:nvPicPr>
-                    <pic:cNvPr id="0" name="Picture 15"/>
+                    <pic:cNvPr id="1" name=""/>
+                    <pic:cNvPicPr/>
+                  </pic:nvPicPr>
+                  <pic:blipFill>
+                    <a:blip r:embed="rId76"/>
+                    <a:stretch>
+                      <a:fillRect/>
+                    </a:stretch>
+                  </pic:blipFill>
+                  <pic:spPr>
+                    <a:xfrm>
+                      <a:off x="0" y="0"/>
+                      <a:ext cx="5943600" cy="2753995"/>
+                    </a:xfrm>
+                    <a:prstGeom prst="rect">
+                      <a:avLst/>
+                    </a:prstGeom>
+                  </pic:spPr>
+                </pic:pic>
+              </a:graphicData>
+            </a:graphic>
+          </wp:inline>
+        </w:drawing>
+      </w:r>
+    </w:p>
+    <w:p>
+      <w:r>
+        <w:t>As we can see in the table below there are other differentially expressed genes with higher p-value as can be seen here:</w:t>
+      </w:r>
+    </w:p>
+    <w:tbl>
+      <w:tblPr>
+        <w:tblW w:w="5000" w:type="pct"/>
+        <w:tblCellSpacing w:w="15" w:type="dxa"/>
+        <w:tblBorders>
+          <w:top w:val="outset" w:sz="6" w:space="0" w:color="auto"/>
+          <w:left w:val="outset" w:sz="6" w:space="0" w:color="auto"/>
+          <w:bottom w:val="outset" w:sz="6" w:space="0" w:color="auto"/>
+          <w:right w:val="outset" w:sz="6" w:space="0" w:color="auto"/>
+        </w:tblBorders>
+        <w:tblCellMar>
+          <w:top w:w="15" w:type="dxa"/>
+          <w:left w:w="15" w:type="dxa"/>
+          <w:bottom w:w="15" w:type="dxa"/>
+          <w:right w:w="15" w:type="dxa"/>
+        </w:tblCellMar>
+        <w:tblLook w:val="04A0" w:firstRow="1" w:lastRow="0" w:firstColumn="1" w:lastColumn="0" w:noHBand="0" w:noVBand="1"/>
+      </w:tblPr>
+      <w:tblGrid>
+        <w:gridCol w:w="1229"/>
+        <w:gridCol w:w="1479"/>
+        <w:gridCol w:w="1440"/>
+        <w:gridCol w:w="1440"/>
+        <w:gridCol w:w="3083"/>
+        <w:gridCol w:w="673"/>
+      </w:tblGrid>
+      <w:tr>
+        <w:trPr>
+          <w:tblCellSpacing w:w="15" w:type="dxa"/>
+        </w:trPr>
+        <w:tc>
+          <w:tcPr>
+            <w:tcW w:w="0" w:type="auto"/>
+            <w:tcBorders>
+              <w:top w:val="outset" w:sz="6" w:space="0" w:color="auto"/>
+              <w:left w:val="outset" w:sz="6" w:space="0" w:color="auto"/>
+              <w:bottom w:val="outset" w:sz="6" w:space="0" w:color="auto"/>
+              <w:right w:val="outset" w:sz="6" w:space="0" w:color="auto"/>
+            </w:tcBorders>
+            <w:vAlign w:val="center"/>
+            <w:hideMark/>
+          </w:tcPr>
+          <w:p>
+            <w:pPr>
+              <w:spacing w:line="240" w:lineRule="auto"/>
+              <w:jc w:val="center"/>
+            </w:pPr>
+            <w:r>
+              <w:rPr>
+                <w:b/>
+                <w:bCs/>
+              </w:rPr>
+              <w:t>GO term</w:t>
+            </w:r>
+          </w:p>
+        </w:tc>
+        <w:tc>
+          <w:tcPr>
+            <w:tcW w:w="0" w:type="auto"/>
+            <w:tcBorders>
+              <w:top w:val="outset" w:sz="6" w:space="0" w:color="auto"/>
+              <w:left w:val="outset" w:sz="6" w:space="0" w:color="auto"/>
+              <w:bottom w:val="outset" w:sz="6" w:space="0" w:color="auto"/>
+              <w:right w:val="outset" w:sz="6" w:space="0" w:color="auto"/>
+            </w:tcBorders>
+            <w:vAlign w:val="center"/>
+            <w:hideMark/>
+          </w:tcPr>
+          <w:p>
+            <w:pPr>
+              <w:jc w:val="center"/>
+            </w:pPr>
+            <w:r>
+              <w:rPr>
+                <w:b/>
+                <w:bCs/>
+              </w:rPr>
+              <w:t>Description</w:t>
+            </w:r>
+          </w:p>
+        </w:tc>
+        <w:tc>
+          <w:tcPr>
+            <w:tcW w:w="1410" w:type="dxa"/>
+            <w:tcBorders>
+              <w:top w:val="outset" w:sz="6" w:space="0" w:color="auto"/>
+              <w:left w:val="outset" w:sz="6" w:space="0" w:color="auto"/>
+              <w:bottom w:val="outset" w:sz="6" w:space="0" w:color="auto"/>
+              <w:right w:val="outset" w:sz="6" w:space="0" w:color="auto"/>
+            </w:tcBorders>
+            <w:vAlign w:val="center"/>
+            <w:hideMark/>
+          </w:tcPr>
+          <w:p>
+            <w:pPr>
+              <w:jc w:val="center"/>
+            </w:pPr>
+            <w:hyperlink r:id="rId77" w:anchor="p_value_info" w:history="1">
+              <w:r>
+                <w:rPr>
+                  <w:rStyle w:val="Hyperlink"/>
+                  <w:b/>
+                  <w:bCs/>
+                </w:rPr>
+                <w:t>P-value</w:t>
+              </w:r>
+            </w:hyperlink>
+          </w:p>
+        </w:tc>
+        <w:tc>
+          <w:tcPr>
+            <w:tcW w:w="1410" w:type="dxa"/>
+            <w:tcBorders>
+              <w:top w:val="outset" w:sz="6" w:space="0" w:color="auto"/>
+              <w:left w:val="outset" w:sz="6" w:space="0" w:color="auto"/>
+              <w:bottom w:val="outset" w:sz="6" w:space="0" w:color="auto"/>
+              <w:right w:val="outset" w:sz="6" w:space="0" w:color="auto"/>
+            </w:tcBorders>
+            <w:vAlign w:val="center"/>
+            <w:hideMark/>
+          </w:tcPr>
+          <w:p>
+            <w:pPr>
+              <w:jc w:val="center"/>
+            </w:pPr>
+            <w:hyperlink r:id="rId78" w:anchor="fdr_info" w:history="1">
+              <w:r>
+                <w:rPr>
+                  <w:rStyle w:val="Hyperlink"/>
+                  <w:b/>
+                  <w:bCs/>
+                </w:rPr>
+                <w:t>FDR q-value</w:t>
+              </w:r>
+            </w:hyperlink>
+          </w:p>
+        </w:tc>
+        <w:tc>
+          <w:tcPr>
+            <w:tcW w:w="3053" w:type="dxa"/>
+            <w:tcBorders>
+              <w:top w:val="outset" w:sz="6" w:space="0" w:color="auto"/>
+              <w:left w:val="outset" w:sz="6" w:space="0" w:color="auto"/>
+              <w:bottom w:val="outset" w:sz="6" w:space="0" w:color="auto"/>
+              <w:right w:val="outset" w:sz="6" w:space="0" w:color="auto"/>
+            </w:tcBorders>
+            <w:vAlign w:val="center"/>
+            <w:hideMark/>
+          </w:tcPr>
+          <w:p>
+            <w:pPr>
+              <w:jc w:val="center"/>
+            </w:pPr>
+            <w:hyperlink r:id="rId79" w:anchor="enrich_info" w:history="1">
+              <w:r>
+                <w:rPr>
+                  <w:rStyle w:val="Hyperlink"/>
+                  <w:b/>
+                  <w:bCs/>
+                </w:rPr>
+                <w:t>Enrichment (N, B, n, b)</w:t>
+              </w:r>
+            </w:hyperlink>
+          </w:p>
+        </w:tc>
+        <w:tc>
+          <w:tcPr>
+            <w:tcW w:w="0" w:type="auto"/>
+            <w:tcBorders>
+              <w:top w:val="outset" w:sz="6" w:space="0" w:color="auto"/>
+              <w:left w:val="outset" w:sz="6" w:space="0" w:color="auto"/>
+              <w:bottom w:val="outset" w:sz="6" w:space="0" w:color="auto"/>
+              <w:right w:val="outset" w:sz="6" w:space="0" w:color="auto"/>
+            </w:tcBorders>
+            <w:vAlign w:val="center"/>
+            <w:hideMark/>
+          </w:tcPr>
+          <w:p>
+            <w:pPr>
+              <w:jc w:val="center"/>
+            </w:pPr>
+            <w:hyperlink r:id="rId80" w:anchor="genes_info" w:history="1">
+              <w:r>
+                <w:rPr>
+                  <w:rStyle w:val="Hyperlink"/>
+                  <w:b/>
+                  <w:bCs/>
+                </w:rPr>
+                <w:t>Genes</w:t>
+              </w:r>
+            </w:hyperlink>
+          </w:p>
+        </w:tc>
+      </w:tr>
+      <w:tr>
+        <w:trPr>
+          <w:tblCellSpacing w:w="15" w:type="dxa"/>
+        </w:trPr>
+        <w:tc>
+          <w:tcPr>
+            <w:tcW w:w="0" w:type="auto"/>
+            <w:tcBorders>
+              <w:top w:val="outset" w:sz="6" w:space="0" w:color="auto"/>
+              <w:left w:val="outset" w:sz="6" w:space="0" w:color="auto"/>
+              <w:bottom w:val="outset" w:sz="6" w:space="0" w:color="auto"/>
+              <w:right w:val="outset" w:sz="6" w:space="0" w:color="auto"/>
+            </w:tcBorders>
+            <w:vAlign w:val="center"/>
+            <w:hideMark/>
+          </w:tcPr>
+          <w:p>
+            <w:hyperlink r:id="rId81" w:tgtFrame="_blank" w:history="1">
+              <w:r>
+                <w:rPr>
+                  <w:rStyle w:val="Hyperlink"/>
+                </w:rPr>
+                <w:t>GO:0051252</w:t>
+              </w:r>
+            </w:hyperlink>
+            <w:bookmarkStart w:id="39" w:name="0051252"/>
+            <w:bookmarkEnd w:id="39"/>
+          </w:p>
+        </w:tc>
+        <w:tc>
+          <w:tcPr>
+            <w:tcW w:w="0" w:type="auto"/>
+            <w:tcBorders>
+              <w:top w:val="outset" w:sz="6" w:space="0" w:color="auto"/>
+              <w:left w:val="outset" w:sz="6" w:space="0" w:color="auto"/>
+              <w:bottom w:val="outset" w:sz="6" w:space="0" w:color="auto"/>
+              <w:right w:val="outset" w:sz="6" w:space="0" w:color="auto"/>
+            </w:tcBorders>
+            <w:vAlign w:val="center"/>
+            <w:hideMark/>
+          </w:tcPr>
+          <w:p>
+            <w:r>
+              <w:t>regulation of RNA metabolic process</w:t>
+            </w:r>
+          </w:p>
+        </w:tc>
+        <w:tc>
+          <w:tcPr>
+            <w:tcW w:w="0" w:type="auto"/>
+            <w:tcBorders>
+              <w:top w:val="outset" w:sz="6" w:space="0" w:color="auto"/>
+              <w:left w:val="outset" w:sz="6" w:space="0" w:color="auto"/>
+              <w:bottom w:val="outset" w:sz="6" w:space="0" w:color="auto"/>
+              <w:right w:val="outset" w:sz="6" w:space="0" w:color="auto"/>
+            </w:tcBorders>
+            <w:vAlign w:val="center"/>
+            <w:hideMark/>
+          </w:tcPr>
+          <w:p>
+            <w:pPr>
+              <w:jc w:val="center"/>
+            </w:pPr>
+            <w:r>
+              <w:t>2.42E-27</w:t>
+            </w:r>
+          </w:p>
+        </w:tc>
+        <w:tc>
+          <w:tcPr>
+            <w:tcW w:w="0" w:type="auto"/>
+            <w:tcBorders>
+              <w:top w:val="outset" w:sz="6" w:space="0" w:color="auto"/>
+              <w:left w:val="outset" w:sz="6" w:space="0" w:color="auto"/>
+              <w:bottom w:val="outset" w:sz="6" w:space="0" w:color="auto"/>
+              <w:right w:val="outset" w:sz="6" w:space="0" w:color="auto"/>
+            </w:tcBorders>
+            <w:vAlign w:val="center"/>
+            <w:hideMark/>
+          </w:tcPr>
+          <w:p>
+            <w:pPr>
+              <w:jc w:val="center"/>
+            </w:pPr>
+            <w:r>
+              <w:t>3.72E-23</w:t>
+            </w:r>
+          </w:p>
+        </w:tc>
+        <w:tc>
+          <w:tcPr>
+            <w:tcW w:w="0" w:type="auto"/>
+            <w:tcBorders>
+              <w:top w:val="outset" w:sz="6" w:space="0" w:color="auto"/>
+              <w:left w:val="outset" w:sz="6" w:space="0" w:color="auto"/>
+              <w:bottom w:val="outset" w:sz="6" w:space="0" w:color="auto"/>
+              <w:right w:val="outset" w:sz="6" w:space="0" w:color="auto"/>
+            </w:tcBorders>
+            <w:vAlign w:val="center"/>
+            <w:hideMark/>
+          </w:tcPr>
+          <w:p>
+            <w:pPr>
+              <w:jc w:val="center"/>
+            </w:pPr>
+            <w:r>
+              <w:t>1.32 (18016,3456,3966,1003)</w:t>
+            </w:r>
+          </w:p>
+        </w:tc>
+        <w:tc>
+          <w:tcPr>
+            <w:tcW w:w="0" w:type="auto"/>
+            <w:tcBorders>
+              <w:top w:val="outset" w:sz="6" w:space="0" w:color="auto"/>
+              <w:left w:val="outset" w:sz="6" w:space="0" w:color="auto"/>
+              <w:bottom w:val="outset" w:sz="6" w:space="0" w:color="auto"/>
+              <w:right w:val="outset" w:sz="6" w:space="0" w:color="auto"/>
+            </w:tcBorders>
+            <w:vAlign w:val="center"/>
+            <w:hideMark/>
+          </w:tcPr>
+          <w:p>
+            <w:hyperlink r:id="rId82" w:history="1">
+              <w:r>
+                <w:rPr>
+                  <w:rStyle w:val="Hyperlink"/>
+                </w:rPr>
+                <w:t>[+] Show genes</w:t>
+              </w:r>
+            </w:hyperlink>
+          </w:p>
+        </w:tc>
+      </w:tr>
+      <w:tr>
+        <w:trPr>
+          <w:tblCellSpacing w:w="15" w:type="dxa"/>
+        </w:trPr>
+        <w:tc>
+          <w:tcPr>
+            <w:tcW w:w="0" w:type="auto"/>
+            <w:tcBorders>
+              <w:top w:val="outset" w:sz="6" w:space="0" w:color="auto"/>
+              <w:left w:val="outset" w:sz="6" w:space="0" w:color="auto"/>
+              <w:bottom w:val="outset" w:sz="6" w:space="0" w:color="auto"/>
+              <w:right w:val="outset" w:sz="6" w:space="0" w:color="auto"/>
+            </w:tcBorders>
+            <w:vAlign w:val="center"/>
+            <w:hideMark/>
+          </w:tcPr>
+          <w:p>
+            <w:hyperlink r:id="rId83" w:tgtFrame="_blank" w:history="1">
+              <w:r>
+                <w:rPr>
+                  <w:rStyle w:val="Hyperlink"/>
+                </w:rPr>
+                <w:t>GO:0019219</w:t>
+              </w:r>
+            </w:hyperlink>
+            <w:bookmarkStart w:id="40" w:name="0019219"/>
+            <w:bookmarkEnd w:id="40"/>
+          </w:p>
+        </w:tc>
+        <w:tc>
+          <w:tcPr>
+            <w:tcW w:w="0" w:type="auto"/>
+            <w:tcBorders>
+              <w:top w:val="outset" w:sz="6" w:space="0" w:color="auto"/>
+              <w:left w:val="outset" w:sz="6" w:space="0" w:color="auto"/>
+              <w:bottom w:val="outset" w:sz="6" w:space="0" w:color="auto"/>
+              <w:right w:val="outset" w:sz="6" w:space="0" w:color="auto"/>
+            </w:tcBorders>
+            <w:vAlign w:val="center"/>
+            <w:hideMark/>
+          </w:tcPr>
+          <w:p>
+            <w:r>
+              <w:t>regulation of nucleobase-containing compound metabolic process</w:t>
+            </w:r>
+          </w:p>
+        </w:tc>
+        <w:tc>
+          <w:tcPr>
+            <w:tcW w:w="0" w:type="auto"/>
+            <w:tcBorders>
+              <w:top w:val="outset" w:sz="6" w:space="0" w:color="auto"/>
+              <w:left w:val="outset" w:sz="6" w:space="0" w:color="auto"/>
+              <w:bottom w:val="outset" w:sz="6" w:space="0" w:color="auto"/>
+              <w:right w:val="outset" w:sz="6" w:space="0" w:color="auto"/>
+            </w:tcBorders>
+            <w:vAlign w:val="center"/>
+            <w:hideMark/>
+          </w:tcPr>
+          <w:p>
+            <w:pPr>
+              <w:jc w:val="center"/>
+            </w:pPr>
+            <w:r>
+              <w:t>5.48E-27</w:t>
+            </w:r>
+          </w:p>
+        </w:tc>
+        <w:tc>
+          <w:tcPr>
+            <w:tcW w:w="0" w:type="auto"/>
+            <w:tcBorders>
+              <w:top w:val="outset" w:sz="6" w:space="0" w:color="auto"/>
+              <w:left w:val="outset" w:sz="6" w:space="0" w:color="auto"/>
+              <w:bottom w:val="outset" w:sz="6" w:space="0" w:color="auto"/>
+              <w:right w:val="outset" w:sz="6" w:space="0" w:color="auto"/>
+            </w:tcBorders>
+            <w:vAlign w:val="center"/>
+            <w:hideMark/>
+          </w:tcPr>
+          <w:p>
+            <w:pPr>
+              <w:jc w:val="center"/>
+            </w:pPr>
+            <w:r>
+              <w:t>4.21E-23</w:t>
+            </w:r>
+          </w:p>
+        </w:tc>
+        <w:tc>
+          <w:tcPr>
+            <w:tcW w:w="0" w:type="auto"/>
+            <w:tcBorders>
+              <w:top w:val="outset" w:sz="6" w:space="0" w:color="auto"/>
+              <w:left w:val="outset" w:sz="6" w:space="0" w:color="auto"/>
+              <w:bottom w:val="outset" w:sz="6" w:space="0" w:color="auto"/>
+              <w:right w:val="outset" w:sz="6" w:space="0" w:color="auto"/>
+            </w:tcBorders>
+            <w:vAlign w:val="center"/>
+            <w:hideMark/>
+          </w:tcPr>
+          <w:p>
+            <w:pPr>
+              <w:jc w:val="center"/>
+            </w:pPr>
+            <w:r>
+              <w:t>1.30 (18016,3709,3966,1063)</w:t>
+            </w:r>
+          </w:p>
+        </w:tc>
+        <w:tc>
+          <w:tcPr>
+            <w:tcW w:w="0" w:type="auto"/>
+            <w:tcBorders>
+              <w:top w:val="outset" w:sz="6" w:space="0" w:color="auto"/>
+              <w:left w:val="outset" w:sz="6" w:space="0" w:color="auto"/>
+              <w:bottom w:val="outset" w:sz="6" w:space="0" w:color="auto"/>
+              <w:right w:val="outset" w:sz="6" w:space="0" w:color="auto"/>
+            </w:tcBorders>
+            <w:vAlign w:val="center"/>
+            <w:hideMark/>
+          </w:tcPr>
+          <w:p>
+            <w:hyperlink r:id="rId84" w:history="1">
+              <w:r>
+                <w:rPr>
+                  <w:rStyle w:val="Hyperlink"/>
+                </w:rPr>
+                <w:t>[+] Show genes</w:t>
+              </w:r>
+            </w:hyperlink>
+          </w:p>
+        </w:tc>
+      </w:tr>
+      <w:tr>
+        <w:trPr>
+          <w:tblCellSpacing w:w="15" w:type="dxa"/>
+        </w:trPr>
+        <w:tc>
+          <w:tcPr>
+            <w:tcW w:w="0" w:type="auto"/>
+            <w:tcBorders>
+              <w:top w:val="outset" w:sz="6" w:space="0" w:color="auto"/>
+              <w:left w:val="outset" w:sz="6" w:space="0" w:color="auto"/>
+              <w:bottom w:val="outset" w:sz="6" w:space="0" w:color="auto"/>
+              <w:right w:val="outset" w:sz="6" w:space="0" w:color="auto"/>
+            </w:tcBorders>
+            <w:vAlign w:val="center"/>
+            <w:hideMark/>
+          </w:tcPr>
+          <w:p>
+            <w:hyperlink r:id="rId85" w:tgtFrame="_blank" w:history="1">
+              <w:r>
+                <w:rPr>
+                  <w:rStyle w:val="Hyperlink"/>
+                </w:rPr>
+                <w:t>GO:2000112</w:t>
+              </w:r>
+            </w:hyperlink>
+            <w:bookmarkStart w:id="41" w:name="2000112"/>
+            <w:bookmarkEnd w:id="41"/>
+          </w:p>
+        </w:tc>
+        <w:tc>
+          <w:tcPr>
+            <w:tcW w:w="0" w:type="auto"/>
+            <w:tcBorders>
+              <w:top w:val="outset" w:sz="6" w:space="0" w:color="auto"/>
+              <w:left w:val="outset" w:sz="6" w:space="0" w:color="auto"/>
+              <w:bottom w:val="outset" w:sz="6" w:space="0" w:color="auto"/>
+              <w:right w:val="outset" w:sz="6" w:space="0" w:color="auto"/>
+            </w:tcBorders>
+            <w:vAlign w:val="center"/>
+            <w:hideMark/>
+          </w:tcPr>
+          <w:p>
+            <w:r>
+              <w:t>regulation of cellular macromolecule biosynthetic process</w:t>
+            </w:r>
+          </w:p>
+        </w:tc>
+        <w:tc>
+          <w:tcPr>
+            <w:tcW w:w="0" w:type="auto"/>
+            <w:tcBorders>
+              <w:top w:val="outset" w:sz="6" w:space="0" w:color="auto"/>
+              <w:left w:val="outset" w:sz="6" w:space="0" w:color="auto"/>
+              <w:bottom w:val="outset" w:sz="6" w:space="0" w:color="auto"/>
+              <w:right w:val="outset" w:sz="6" w:space="0" w:color="auto"/>
+            </w:tcBorders>
+            <w:vAlign w:val="center"/>
+            <w:hideMark/>
+          </w:tcPr>
+          <w:p>
+            <w:pPr>
+              <w:jc w:val="center"/>
+            </w:pPr>
+            <w:r>
+              <w:t>2.51E-25</w:t>
+            </w:r>
+          </w:p>
+        </w:tc>
+        <w:tc>
+          <w:tcPr>
+            <w:tcW w:w="0" w:type="auto"/>
+            <w:tcBorders>
+              <w:top w:val="outset" w:sz="6" w:space="0" w:color="auto"/>
+              <w:left w:val="outset" w:sz="6" w:space="0" w:color="auto"/>
+              <w:bottom w:val="outset" w:sz="6" w:space="0" w:color="auto"/>
+              <w:right w:val="outset" w:sz="6" w:space="0" w:color="auto"/>
+            </w:tcBorders>
+            <w:vAlign w:val="center"/>
+            <w:hideMark/>
+          </w:tcPr>
+          <w:p>
+            <w:pPr>
+              <w:jc w:val="center"/>
+            </w:pPr>
+            <w:r>
+              <w:t>1.29E-21</w:t>
+            </w:r>
+          </w:p>
+        </w:tc>
+        <w:tc>
+          <w:tcPr>
+            <w:tcW w:w="0" w:type="auto"/>
+            <w:tcBorders>
+              <w:top w:val="outset" w:sz="6" w:space="0" w:color="auto"/>
+              <w:left w:val="outset" w:sz="6" w:space="0" w:color="auto"/>
+              <w:bottom w:val="outset" w:sz="6" w:space="0" w:color="auto"/>
+              <w:right w:val="outset" w:sz="6" w:space="0" w:color="auto"/>
+            </w:tcBorders>
+            <w:vAlign w:val="center"/>
+            <w:hideMark/>
+          </w:tcPr>
+          <w:p>
+            <w:pPr>
+              <w:jc w:val="center"/>
+            </w:pPr>
+            <w:r>
+              <w:t>1.30 (18016,3612,3966,1031)</w:t>
+            </w:r>
+          </w:p>
+        </w:tc>
+        <w:tc>
+          <w:tcPr>
+            <w:tcW w:w="0" w:type="auto"/>
+            <w:tcBorders>
+              <w:top w:val="outset" w:sz="6" w:space="0" w:color="auto"/>
+              <w:left w:val="outset" w:sz="6" w:space="0" w:color="auto"/>
+              <w:bottom w:val="outset" w:sz="6" w:space="0" w:color="auto"/>
+              <w:right w:val="outset" w:sz="6" w:space="0" w:color="auto"/>
+            </w:tcBorders>
+            <w:vAlign w:val="center"/>
+            <w:hideMark/>
+          </w:tcPr>
+          <w:p>
+            <w:hyperlink r:id="rId86" w:history="1">
+              <w:r>
+                <w:rPr>
+                  <w:rStyle w:val="Hyperlink"/>
+                </w:rPr>
+                <w:t>[+] Show genes</w:t>
+              </w:r>
+            </w:hyperlink>
+          </w:p>
+        </w:tc>
+      </w:tr>
+      <w:tr>
+        <w:trPr>
+          <w:tblCellSpacing w:w="15" w:type="dxa"/>
+        </w:trPr>
+        <w:tc>
+          <w:tcPr>
+            <w:tcW w:w="0" w:type="auto"/>
+            <w:tcBorders>
+              <w:top w:val="outset" w:sz="6" w:space="0" w:color="auto"/>
+              <w:left w:val="outset" w:sz="6" w:space="0" w:color="auto"/>
+              <w:bottom w:val="outset" w:sz="6" w:space="0" w:color="auto"/>
+              <w:right w:val="outset" w:sz="6" w:space="0" w:color="auto"/>
+            </w:tcBorders>
+            <w:vAlign w:val="center"/>
+            <w:hideMark/>
+          </w:tcPr>
+          <w:p>
+            <w:hyperlink r:id="rId87" w:tgtFrame="_blank" w:history="1">
+              <w:r>
+                <w:rPr>
+                  <w:rStyle w:val="Hyperlink"/>
+                </w:rPr>
+                <w:t>GO:1903506</w:t>
+              </w:r>
+            </w:hyperlink>
+            <w:bookmarkStart w:id="42" w:name="1903506"/>
+            <w:bookmarkEnd w:id="42"/>
+          </w:p>
+        </w:tc>
+        <w:tc>
+          <w:tcPr>
+            <w:tcW w:w="0" w:type="auto"/>
+            <w:tcBorders>
+              <w:top w:val="outset" w:sz="6" w:space="0" w:color="auto"/>
+              <w:left w:val="outset" w:sz="6" w:space="0" w:color="auto"/>
+              <w:bottom w:val="outset" w:sz="6" w:space="0" w:color="auto"/>
+              <w:right w:val="outset" w:sz="6" w:space="0" w:color="auto"/>
+            </w:tcBorders>
+            <w:vAlign w:val="center"/>
+            <w:hideMark/>
+          </w:tcPr>
+          <w:p>
+            <w:r>
+              <w:t>regulation of nucleic acid-templated transcription</w:t>
+            </w:r>
+          </w:p>
+        </w:tc>
+        <w:tc>
+          <w:tcPr>
+            <w:tcW w:w="0" w:type="auto"/>
+            <w:tcBorders>
+              <w:top w:val="outset" w:sz="6" w:space="0" w:color="auto"/>
+              <w:left w:val="outset" w:sz="6" w:space="0" w:color="auto"/>
+              <w:bottom w:val="outset" w:sz="6" w:space="0" w:color="auto"/>
+              <w:right w:val="outset" w:sz="6" w:space="0" w:color="auto"/>
+            </w:tcBorders>
+            <w:vAlign w:val="center"/>
+            <w:hideMark/>
+          </w:tcPr>
+          <w:p>
+            <w:pPr>
+              <w:jc w:val="center"/>
+            </w:pPr>
+            <w:r>
+              <w:t>1.23E-24</w:t>
+            </w:r>
+          </w:p>
+        </w:tc>
+        <w:tc>
+          <w:tcPr>
+            <w:tcW w:w="0" w:type="auto"/>
+            <w:tcBorders>
+              <w:top w:val="outset" w:sz="6" w:space="0" w:color="auto"/>
+              <w:left w:val="outset" w:sz="6" w:space="0" w:color="auto"/>
+              <w:bottom w:val="outset" w:sz="6" w:space="0" w:color="auto"/>
+              <w:right w:val="outset" w:sz="6" w:space="0" w:color="auto"/>
+            </w:tcBorders>
+            <w:vAlign w:val="center"/>
+            <w:hideMark/>
+          </w:tcPr>
+          <w:p>
+            <w:pPr>
+              <w:jc w:val="center"/>
+            </w:pPr>
+            <w:r>
+              <w:t>4.72E-21</w:t>
+            </w:r>
+          </w:p>
+        </w:tc>
+        <w:tc>
+          <w:tcPr>
+            <w:tcW w:w="0" w:type="auto"/>
+            <w:tcBorders>
+              <w:top w:val="outset" w:sz="6" w:space="0" w:color="auto"/>
+              <w:left w:val="outset" w:sz="6" w:space="0" w:color="auto"/>
+              <w:bottom w:val="outset" w:sz="6" w:space="0" w:color="auto"/>
+              <w:right w:val="outset" w:sz="6" w:space="0" w:color="auto"/>
+            </w:tcBorders>
+            <w:vAlign w:val="center"/>
+            <w:hideMark/>
+          </w:tcPr>
+          <w:p>
+            <w:pPr>
+              <w:jc w:val="center"/>
+            </w:pPr>
+            <w:r>
+              <w:t>1.31 (18016,3221,3966,932)</w:t>
+            </w:r>
+          </w:p>
+        </w:tc>
+        <w:tc>
+          <w:tcPr>
+            <w:tcW w:w="0" w:type="auto"/>
+            <w:tcBorders>
+              <w:top w:val="outset" w:sz="6" w:space="0" w:color="auto"/>
+              <w:left w:val="outset" w:sz="6" w:space="0" w:color="auto"/>
+              <w:bottom w:val="outset" w:sz="6" w:space="0" w:color="auto"/>
+              <w:right w:val="outset" w:sz="6" w:space="0" w:color="auto"/>
+            </w:tcBorders>
+            <w:vAlign w:val="center"/>
+            <w:hideMark/>
+          </w:tcPr>
+          <w:p>
+            <w:hyperlink r:id="rId88" w:history="1">
+              <w:r>
+                <w:rPr>
+                  <w:rStyle w:val="Hyperlink"/>
+                </w:rPr>
+                <w:t>[+] Show genes</w:t>
+              </w:r>
+            </w:hyperlink>
+          </w:p>
+        </w:tc>
+      </w:tr>
+      <w:tr>
+        <w:trPr>
+          <w:tblCellSpacing w:w="15" w:type="dxa"/>
+        </w:trPr>
+        <w:tc>
+          <w:tcPr>
+            <w:tcW w:w="0" w:type="auto"/>
+            <w:tcBorders>
+              <w:top w:val="outset" w:sz="6" w:space="0" w:color="auto"/>
+              <w:left w:val="outset" w:sz="6" w:space="0" w:color="auto"/>
+              <w:bottom w:val="outset" w:sz="6" w:space="0" w:color="auto"/>
+              <w:right w:val="outset" w:sz="6" w:space="0" w:color="auto"/>
+            </w:tcBorders>
+            <w:vAlign w:val="center"/>
+            <w:hideMark/>
+          </w:tcPr>
+          <w:p>
+            <w:hyperlink r:id="rId89" w:tgtFrame="_blank" w:history="1">
+              <w:r>
+                <w:rPr>
+                  <w:rStyle w:val="Hyperlink"/>
+                </w:rPr>
+                <w:t>GO:0010556</w:t>
+              </w:r>
+            </w:hyperlink>
+            <w:bookmarkStart w:id="43" w:name="0010556"/>
+            <w:bookmarkEnd w:id="43"/>
+          </w:p>
+        </w:tc>
+        <w:tc>
+          <w:tcPr>
+            <w:tcW w:w="0" w:type="auto"/>
+            <w:tcBorders>
+              <w:top w:val="outset" w:sz="6" w:space="0" w:color="auto"/>
+              <w:left w:val="outset" w:sz="6" w:space="0" w:color="auto"/>
+              <w:bottom w:val="outset" w:sz="6" w:space="0" w:color="auto"/>
+              <w:right w:val="outset" w:sz="6" w:space="0" w:color="auto"/>
+            </w:tcBorders>
+            <w:vAlign w:val="center"/>
+            <w:hideMark/>
+          </w:tcPr>
+          <w:p>
+            <w:r>
+              <w:t>regulation of macromolecule biosynthetic process</w:t>
+            </w:r>
+          </w:p>
+        </w:tc>
+        <w:tc>
+          <w:tcPr>
+            <w:tcW w:w="0" w:type="auto"/>
+            <w:tcBorders>
+              <w:top w:val="outset" w:sz="6" w:space="0" w:color="auto"/>
+              <w:left w:val="outset" w:sz="6" w:space="0" w:color="auto"/>
+              <w:bottom w:val="outset" w:sz="6" w:space="0" w:color="auto"/>
+              <w:right w:val="outset" w:sz="6" w:space="0" w:color="auto"/>
+            </w:tcBorders>
+            <w:vAlign w:val="center"/>
+            <w:hideMark/>
+          </w:tcPr>
+          <w:p>
+            <w:pPr>
+              <w:jc w:val="center"/>
+            </w:pPr>
+            <w:r>
+              <w:t>1.28E-24</w:t>
+            </w:r>
+          </w:p>
+        </w:tc>
+        <w:tc>
+          <w:tcPr>
+            <w:tcW w:w="0" w:type="auto"/>
+            <w:tcBorders>
+              <w:top w:val="outset" w:sz="6" w:space="0" w:color="auto"/>
+              <w:left w:val="outset" w:sz="6" w:space="0" w:color="auto"/>
+              <w:bottom w:val="outset" w:sz="6" w:space="0" w:color="auto"/>
+              <w:right w:val="outset" w:sz="6" w:space="0" w:color="auto"/>
+            </w:tcBorders>
+            <w:vAlign w:val="center"/>
+            <w:hideMark/>
+          </w:tcPr>
+          <w:p>
+            <w:pPr>
+              <w:jc w:val="center"/>
+            </w:pPr>
+            <w:r>
+              <w:t>3.93E-21</w:t>
+            </w:r>
+          </w:p>
+        </w:tc>
+        <w:tc>
+          <w:tcPr>
+            <w:tcW w:w="0" w:type="auto"/>
+            <w:tcBorders>
+              <w:top w:val="outset" w:sz="6" w:space="0" w:color="auto"/>
+              <w:left w:val="outset" w:sz="6" w:space="0" w:color="auto"/>
+              <w:bottom w:val="outset" w:sz="6" w:space="0" w:color="auto"/>
+              <w:right w:val="outset" w:sz="6" w:space="0" w:color="auto"/>
+            </w:tcBorders>
+            <w:vAlign w:val="center"/>
+            <w:hideMark/>
+          </w:tcPr>
+          <w:p>
+            <w:pPr>
+              <w:jc w:val="center"/>
+            </w:pPr>
+            <w:r>
+              <w:t>1.29 (18016,3722,3966,1054)</w:t>
+            </w:r>
+          </w:p>
+        </w:tc>
+        <w:tc>
+          <w:tcPr>
+            <w:tcW w:w="0" w:type="auto"/>
+            <w:tcBorders>
+              <w:top w:val="outset" w:sz="6" w:space="0" w:color="auto"/>
+              <w:left w:val="outset" w:sz="6" w:space="0" w:color="auto"/>
+              <w:bottom w:val="outset" w:sz="6" w:space="0" w:color="auto"/>
+              <w:right w:val="outset" w:sz="6" w:space="0" w:color="auto"/>
+            </w:tcBorders>
+            <w:vAlign w:val="center"/>
+            <w:hideMark/>
+          </w:tcPr>
+          <w:p>
+            <w:hyperlink r:id="rId90" w:history="1">
+              <w:r>
+                <w:rPr>
+                  <w:rStyle w:val="Hyperlink"/>
+                </w:rPr>
+                <w:t>[+] Show genes</w:t>
+              </w:r>
+            </w:hyperlink>
+          </w:p>
+        </w:tc>
+      </w:tr>
+      <w:tr>
+        <w:trPr>
+          <w:tblCellSpacing w:w="15" w:type="dxa"/>
+        </w:trPr>
+        <w:tc>
+          <w:tcPr>
+            <w:tcW w:w="0" w:type="auto"/>
+            <w:tcBorders>
+              <w:top w:val="outset" w:sz="6" w:space="0" w:color="auto"/>
+              <w:left w:val="outset" w:sz="6" w:space="0" w:color="auto"/>
+              <w:bottom w:val="outset" w:sz="6" w:space="0" w:color="auto"/>
+              <w:right w:val="outset" w:sz="6" w:space="0" w:color="auto"/>
+            </w:tcBorders>
+            <w:vAlign w:val="center"/>
+            <w:hideMark/>
+          </w:tcPr>
+          <w:p>
+            <w:hyperlink r:id="rId91" w:tgtFrame="_blank" w:history="1">
+              <w:r>
+                <w:rPr>
+                  <w:rStyle w:val="Hyperlink"/>
+                </w:rPr>
+                <w:t>GO:2001141</w:t>
+              </w:r>
+            </w:hyperlink>
+            <w:bookmarkStart w:id="44" w:name="2001141"/>
+            <w:bookmarkEnd w:id="44"/>
+          </w:p>
+        </w:tc>
+        <w:tc>
+          <w:tcPr>
+            <w:tcW w:w="0" w:type="auto"/>
+            <w:tcBorders>
+              <w:top w:val="outset" w:sz="6" w:space="0" w:color="auto"/>
+              <w:left w:val="outset" w:sz="6" w:space="0" w:color="auto"/>
+              <w:bottom w:val="outset" w:sz="6" w:space="0" w:color="auto"/>
+              <w:right w:val="outset" w:sz="6" w:space="0" w:color="auto"/>
+            </w:tcBorders>
+            <w:vAlign w:val="center"/>
+            <w:hideMark/>
+          </w:tcPr>
+          <w:p>
+            <w:r>
+              <w:t>regulation of RNA biosynthetic process</w:t>
+            </w:r>
+          </w:p>
+        </w:tc>
+        <w:tc>
+          <w:tcPr>
+            <w:tcW w:w="0" w:type="auto"/>
+            <w:tcBorders>
+              <w:top w:val="outset" w:sz="6" w:space="0" w:color="auto"/>
+              <w:left w:val="outset" w:sz="6" w:space="0" w:color="auto"/>
+              <w:bottom w:val="outset" w:sz="6" w:space="0" w:color="auto"/>
+              <w:right w:val="outset" w:sz="6" w:space="0" w:color="auto"/>
+            </w:tcBorders>
+            <w:vAlign w:val="center"/>
+            <w:hideMark/>
+          </w:tcPr>
+          <w:p>
+            <w:pPr>
+              <w:jc w:val="center"/>
+            </w:pPr>
+            <w:r>
+              <w:t>1.36E-24</w:t>
+            </w:r>
+          </w:p>
+        </w:tc>
+        <w:tc>
+          <w:tcPr>
+            <w:tcW w:w="0" w:type="auto"/>
+            <w:tcBorders>
+              <w:top w:val="outset" w:sz="6" w:space="0" w:color="auto"/>
+              <w:left w:val="outset" w:sz="6" w:space="0" w:color="auto"/>
+              <w:bottom w:val="outset" w:sz="6" w:space="0" w:color="auto"/>
+              <w:right w:val="outset" w:sz="6" w:space="0" w:color="auto"/>
+            </w:tcBorders>
+            <w:vAlign w:val="center"/>
+            <w:hideMark/>
+          </w:tcPr>
+          <w:p>
+            <w:pPr>
+              <w:jc w:val="center"/>
+            </w:pPr>
+            <w:r>
+              <w:t>3.49E-21</w:t>
+            </w:r>
+          </w:p>
+        </w:tc>
+        <w:tc>
+          <w:tcPr>
+            <w:tcW w:w="0" w:type="auto"/>
+            <w:tcBorders>
+              <w:top w:val="outset" w:sz="6" w:space="0" w:color="auto"/>
+              <w:left w:val="outset" w:sz="6" w:space="0" w:color="auto"/>
+              <w:bottom w:val="outset" w:sz="6" w:space="0" w:color="auto"/>
+              <w:right w:val="outset" w:sz="6" w:space="0" w:color="auto"/>
+            </w:tcBorders>
+            <w:vAlign w:val="center"/>
+            <w:hideMark/>
+          </w:tcPr>
+          <w:p>
+            <w:pPr>
+              <w:jc w:val="center"/>
+            </w:pPr>
+            <w:r>
+              <w:t>1.31 (18016,3226,3966,933)</w:t>
+            </w:r>
+          </w:p>
+        </w:tc>
+        <w:tc>
+          <w:tcPr>
+            <w:tcW w:w="0" w:type="auto"/>
+            <w:tcBorders>
+              <w:top w:val="outset" w:sz="6" w:space="0" w:color="auto"/>
+              <w:left w:val="outset" w:sz="6" w:space="0" w:color="auto"/>
+              <w:bottom w:val="outset" w:sz="6" w:space="0" w:color="auto"/>
+              <w:right w:val="outset" w:sz="6" w:space="0" w:color="auto"/>
+            </w:tcBorders>
+            <w:vAlign w:val="center"/>
+            <w:hideMark/>
+          </w:tcPr>
+          <w:p>
+            <w:hyperlink r:id="rId92" w:history="1">
+              <w:r>
+                <w:rPr>
+                  <w:rStyle w:val="Hyperlink"/>
+                </w:rPr>
+                <w:t>[+] Show genes</w:t>
+              </w:r>
+            </w:hyperlink>
+          </w:p>
+        </w:tc>
+      </w:tr>
+      <w:tr>
+        <w:trPr>
+          <w:tblCellSpacing w:w="15" w:type="dxa"/>
+        </w:trPr>
+        <w:tc>
+          <w:tcPr>
+            <w:tcW w:w="0" w:type="auto"/>
+            <w:tcBorders>
+              <w:top w:val="outset" w:sz="6" w:space="0" w:color="auto"/>
+              <w:left w:val="outset" w:sz="6" w:space="0" w:color="auto"/>
+              <w:bottom w:val="outset" w:sz="6" w:space="0" w:color="auto"/>
+              <w:right w:val="outset" w:sz="6" w:space="0" w:color="auto"/>
+            </w:tcBorders>
+            <w:vAlign w:val="center"/>
+            <w:hideMark/>
+          </w:tcPr>
+          <w:p>
+            <w:hyperlink r:id="rId93" w:tgtFrame="_blank" w:history="1">
+              <w:r>
+                <w:rPr>
+                  <w:rStyle w:val="Hyperlink"/>
+                </w:rPr>
+                <w:t>GO:0006355</w:t>
+              </w:r>
+            </w:hyperlink>
+            <w:bookmarkStart w:id="45" w:name="0006355"/>
+            <w:bookmarkEnd w:id="45"/>
+          </w:p>
+        </w:tc>
+        <w:tc>
+          <w:tcPr>
+            <w:tcW w:w="0" w:type="auto"/>
+            <w:tcBorders>
+              <w:top w:val="outset" w:sz="6" w:space="0" w:color="auto"/>
+              <w:left w:val="outset" w:sz="6" w:space="0" w:color="auto"/>
+              <w:bottom w:val="outset" w:sz="6" w:space="0" w:color="auto"/>
+              <w:right w:val="outset" w:sz="6" w:space="0" w:color="auto"/>
+            </w:tcBorders>
+            <w:vAlign w:val="center"/>
+            <w:hideMark/>
+          </w:tcPr>
+          <w:p>
+            <w:r>
+              <w:t>regulation of transcription, DNA-templated</w:t>
+            </w:r>
+          </w:p>
+        </w:tc>
+        <w:tc>
+          <w:tcPr>
+            <w:tcW w:w="0" w:type="auto"/>
+            <w:tcBorders>
+              <w:top w:val="outset" w:sz="6" w:space="0" w:color="auto"/>
+              <w:left w:val="outset" w:sz="6" w:space="0" w:color="auto"/>
+              <w:bottom w:val="outset" w:sz="6" w:space="0" w:color="auto"/>
+              <w:right w:val="outset" w:sz="6" w:space="0" w:color="auto"/>
+            </w:tcBorders>
+            <w:vAlign w:val="center"/>
+            <w:hideMark/>
+          </w:tcPr>
+          <w:p>
+            <w:pPr>
+              <w:jc w:val="center"/>
+            </w:pPr>
+            <w:r>
+              <w:t>1.52E-24</w:t>
+            </w:r>
+          </w:p>
+        </w:tc>
+        <w:tc>
+          <w:tcPr>
+            <w:tcW w:w="0" w:type="auto"/>
+            <w:tcBorders>
+              <w:top w:val="outset" w:sz="6" w:space="0" w:color="auto"/>
+              <w:left w:val="outset" w:sz="6" w:space="0" w:color="auto"/>
+              <w:bottom w:val="outset" w:sz="6" w:space="0" w:color="auto"/>
+              <w:right w:val="outset" w:sz="6" w:space="0" w:color="auto"/>
+            </w:tcBorders>
+            <w:vAlign w:val="center"/>
+            <w:hideMark/>
+          </w:tcPr>
+          <w:p>
+            <w:pPr>
+              <w:jc w:val="center"/>
+            </w:pPr>
+            <w:r>
+              <w:t>3.34E-21</w:t>
+            </w:r>
+          </w:p>
+        </w:tc>
+        <w:tc>
+          <w:tcPr>
+            <w:tcW w:w="0" w:type="auto"/>
+            <w:tcBorders>
+              <w:top w:val="outset" w:sz="6" w:space="0" w:color="auto"/>
+              <w:left w:val="outset" w:sz="6" w:space="0" w:color="auto"/>
+              <w:bottom w:val="outset" w:sz="6" w:space="0" w:color="auto"/>
+              <w:right w:val="outset" w:sz="6" w:space="0" w:color="auto"/>
+            </w:tcBorders>
+            <w:vAlign w:val="center"/>
+            <w:hideMark/>
+          </w:tcPr>
+          <w:p>
+            <w:pPr>
+              <w:jc w:val="center"/>
+            </w:pPr>
+            <w:r>
+              <w:t>1.32 (18016,3170,3966,919)</w:t>
+            </w:r>
+          </w:p>
+        </w:tc>
+        <w:tc>
+          <w:tcPr>
+            <w:tcW w:w="0" w:type="auto"/>
+            <w:tcBorders>
+              <w:top w:val="outset" w:sz="6" w:space="0" w:color="auto"/>
+              <w:left w:val="outset" w:sz="6" w:space="0" w:color="auto"/>
+              <w:bottom w:val="outset" w:sz="6" w:space="0" w:color="auto"/>
+              <w:right w:val="outset" w:sz="6" w:space="0" w:color="auto"/>
+            </w:tcBorders>
+            <w:vAlign w:val="center"/>
+            <w:hideMark/>
+          </w:tcPr>
+          <w:p>
+            <w:hyperlink r:id="rId94" w:history="1">
+              <w:r>
+                <w:rPr>
+                  <w:rStyle w:val="Hyperlink"/>
+                </w:rPr>
+                <w:t>[+] Show genes</w:t>
+              </w:r>
+            </w:hyperlink>
+          </w:p>
+        </w:tc>
+      </w:tr>
+      <w:tr>
+        <w:trPr>
+          <w:tblCellSpacing w:w="15" w:type="dxa"/>
+        </w:trPr>
+        <w:tc>
+          <w:tcPr>
+            <w:tcW w:w="0" w:type="auto"/>
+            <w:tcBorders>
+              <w:top w:val="outset" w:sz="6" w:space="0" w:color="auto"/>
+              <w:left w:val="outset" w:sz="6" w:space="0" w:color="auto"/>
+              <w:bottom w:val="outset" w:sz="6" w:space="0" w:color="auto"/>
+              <w:right w:val="outset" w:sz="6" w:space="0" w:color="auto"/>
+            </w:tcBorders>
+            <w:vAlign w:val="center"/>
+            <w:hideMark/>
+          </w:tcPr>
+          <w:p>
+            <w:hyperlink r:id="rId95" w:tgtFrame="_blank" w:history="1">
+              <w:r>
+                <w:rPr>
+                  <w:rStyle w:val="Hyperlink"/>
+                </w:rPr>
+                <w:t>GO:0031326</w:t>
+              </w:r>
+            </w:hyperlink>
+            <w:bookmarkStart w:id="46" w:name="0031326"/>
+            <w:bookmarkEnd w:id="46"/>
+          </w:p>
+        </w:tc>
+        <w:tc>
+          <w:tcPr>
+            <w:tcW w:w="0" w:type="auto"/>
+            <w:tcBorders>
+              <w:top w:val="outset" w:sz="6" w:space="0" w:color="auto"/>
+              <w:left w:val="outset" w:sz="6" w:space="0" w:color="auto"/>
+              <w:bottom w:val="outset" w:sz="6" w:space="0" w:color="auto"/>
+              <w:right w:val="outset" w:sz="6" w:space="0" w:color="auto"/>
+            </w:tcBorders>
+            <w:vAlign w:val="center"/>
+            <w:hideMark/>
+          </w:tcPr>
+          <w:p>
+            <w:r>
+              <w:t>regulation of cellular biosynthetic process</w:t>
+            </w:r>
+          </w:p>
+        </w:tc>
+        <w:tc>
+          <w:tcPr>
+            <w:tcW w:w="0" w:type="auto"/>
+            <w:tcBorders>
+              <w:top w:val="outset" w:sz="6" w:space="0" w:color="auto"/>
+              <w:left w:val="outset" w:sz="6" w:space="0" w:color="auto"/>
+              <w:bottom w:val="outset" w:sz="6" w:space="0" w:color="auto"/>
+              <w:right w:val="outset" w:sz="6" w:space="0" w:color="auto"/>
+            </w:tcBorders>
+            <w:vAlign w:val="center"/>
+            <w:hideMark/>
+          </w:tcPr>
+          <w:p>
+            <w:pPr>
+              <w:jc w:val="center"/>
+            </w:pPr>
+            <w:r>
+              <w:t>1.25E-23</w:t>
+            </w:r>
+          </w:p>
+        </w:tc>
+        <w:tc>
+          <w:tcPr>
+            <w:tcW w:w="0" w:type="auto"/>
+            <w:tcBorders>
+              <w:top w:val="outset" w:sz="6" w:space="0" w:color="auto"/>
+              <w:left w:val="outset" w:sz="6" w:space="0" w:color="auto"/>
+              <w:bottom w:val="outset" w:sz="6" w:space="0" w:color="auto"/>
+              <w:right w:val="outset" w:sz="6" w:space="0" w:color="auto"/>
+            </w:tcBorders>
+            <w:vAlign w:val="center"/>
+            <w:hideMark/>
+          </w:tcPr>
+          <w:p>
+            <w:pPr>
+              <w:jc w:val="center"/>
+            </w:pPr>
+            <w:r>
+              <w:t>2.4E-20</w:t>
+            </w:r>
+          </w:p>
+        </w:tc>
+        <w:tc>
+          <w:tcPr>
+            <w:tcW w:w="0" w:type="auto"/>
+            <w:tcBorders>
+              <w:top w:val="outset" w:sz="6" w:space="0" w:color="auto"/>
+              <w:left w:val="outset" w:sz="6" w:space="0" w:color="auto"/>
+              <w:bottom w:val="outset" w:sz="6" w:space="0" w:color="auto"/>
+              <w:right w:val="outset" w:sz="6" w:space="0" w:color="auto"/>
+            </w:tcBorders>
+            <w:vAlign w:val="center"/>
+            <w:hideMark/>
+          </w:tcPr>
+          <w:p>
+            <w:pPr>
+              <w:jc w:val="center"/>
+            </w:pPr>
+            <w:r>
+              <w:t>1.27 (18016,3860,3966,1082)</w:t>
+            </w:r>
+          </w:p>
+        </w:tc>
+        <w:tc>
+          <w:tcPr>
+            <w:tcW w:w="0" w:type="auto"/>
+            <w:tcBorders>
+              <w:top w:val="outset" w:sz="6" w:space="0" w:color="auto"/>
+              <w:left w:val="outset" w:sz="6" w:space="0" w:color="auto"/>
+              <w:bottom w:val="outset" w:sz="6" w:space="0" w:color="auto"/>
+              <w:right w:val="outset" w:sz="6" w:space="0" w:color="auto"/>
+            </w:tcBorders>
+            <w:vAlign w:val="center"/>
+            <w:hideMark/>
+          </w:tcPr>
+          <w:p>
+            <w:hyperlink r:id="rId96" w:history="1">
+              <w:r>
+                <w:rPr>
+                  <w:rStyle w:val="Hyperlink"/>
+                </w:rPr>
+                <w:t>[+] Show genes</w:t>
+              </w:r>
+            </w:hyperlink>
+          </w:p>
+        </w:tc>
+      </w:tr>
+      <w:tr>
+        <w:trPr>
+          <w:tblCellSpacing w:w="15" w:type="dxa"/>
+        </w:trPr>
+        <w:tc>
+          <w:tcPr>
+            <w:tcW w:w="0" w:type="auto"/>
+            <w:tcBorders>
+              <w:top w:val="outset" w:sz="6" w:space="0" w:color="auto"/>
+              <w:left w:val="outset" w:sz="6" w:space="0" w:color="auto"/>
+              <w:bottom w:val="outset" w:sz="6" w:space="0" w:color="auto"/>
+              <w:right w:val="outset" w:sz="6" w:space="0" w:color="auto"/>
+            </w:tcBorders>
+            <w:vAlign w:val="center"/>
+            <w:hideMark/>
+          </w:tcPr>
+          <w:p>
+            <w:hyperlink r:id="rId97" w:tgtFrame="_blank" w:history="1">
+              <w:r>
+                <w:rPr>
+                  <w:rStyle w:val="Hyperlink"/>
+                </w:rPr>
+                <w:t>GO:0009889</w:t>
+              </w:r>
+            </w:hyperlink>
+            <w:bookmarkStart w:id="47" w:name="0009889"/>
+            <w:bookmarkEnd w:id="47"/>
+          </w:p>
+        </w:tc>
+        <w:tc>
+          <w:tcPr>
+            <w:tcW w:w="0" w:type="auto"/>
+            <w:tcBorders>
+              <w:top w:val="outset" w:sz="6" w:space="0" w:color="auto"/>
+              <w:left w:val="outset" w:sz="6" w:space="0" w:color="auto"/>
+              <w:bottom w:val="outset" w:sz="6" w:space="0" w:color="auto"/>
+              <w:right w:val="outset" w:sz="6" w:space="0" w:color="auto"/>
+            </w:tcBorders>
+            <w:vAlign w:val="center"/>
+            <w:hideMark/>
+          </w:tcPr>
+          <w:p>
+            <w:r>
+              <w:t>regulation of biosynthetic process</w:t>
+            </w:r>
+          </w:p>
+        </w:tc>
+        <w:tc>
+          <w:tcPr>
+            <w:tcW w:w="0" w:type="auto"/>
+            <w:tcBorders>
+              <w:top w:val="outset" w:sz="6" w:space="0" w:color="auto"/>
+              <w:left w:val="outset" w:sz="6" w:space="0" w:color="auto"/>
+              <w:bottom w:val="outset" w:sz="6" w:space="0" w:color="auto"/>
+              <w:right w:val="outset" w:sz="6" w:space="0" w:color="auto"/>
+            </w:tcBorders>
+            <w:vAlign w:val="center"/>
+            <w:hideMark/>
+          </w:tcPr>
+          <w:p>
+            <w:pPr>
+              <w:jc w:val="center"/>
+            </w:pPr>
+            <w:r>
+              <w:t>2.43E-23</w:t>
+            </w:r>
+          </w:p>
+        </w:tc>
+        <w:tc>
+          <w:tcPr>
+            <w:tcW w:w="0" w:type="auto"/>
+            <w:tcBorders>
+              <w:top w:val="outset" w:sz="6" w:space="0" w:color="auto"/>
+              <w:left w:val="outset" w:sz="6" w:space="0" w:color="auto"/>
+              <w:bottom w:val="outset" w:sz="6" w:space="0" w:color="auto"/>
+              <w:right w:val="outset" w:sz="6" w:space="0" w:color="auto"/>
+            </w:tcBorders>
+            <w:vAlign w:val="center"/>
+            <w:hideMark/>
+          </w:tcPr>
+          <w:p>
+            <w:pPr>
+              <w:jc w:val="center"/>
+            </w:pPr>
+            <w:r>
+              <w:t>4.15E-20</w:t>
+            </w:r>
+          </w:p>
+        </w:tc>
+        <w:tc>
+          <w:tcPr>
+            <w:tcW w:w="0" w:type="auto"/>
+            <w:tcBorders>
+              <w:top w:val="outset" w:sz="6" w:space="0" w:color="auto"/>
+              <w:left w:val="outset" w:sz="6" w:space="0" w:color="auto"/>
+              <w:bottom w:val="outset" w:sz="6" w:space="0" w:color="auto"/>
+              <w:right w:val="outset" w:sz="6" w:space="0" w:color="auto"/>
+            </w:tcBorders>
+            <w:vAlign w:val="center"/>
+            <w:hideMark/>
+          </w:tcPr>
+          <w:p>
+            <w:pPr>
+              <w:jc w:val="center"/>
+            </w:pPr>
+            <w:r>
+              <w:t>1.27 (18016,3929,3966,1097)</w:t>
+            </w:r>
+          </w:p>
+        </w:tc>
+        <w:tc>
+          <w:tcPr>
+            <w:tcW w:w="0" w:type="auto"/>
+            <w:tcBorders>
+              <w:top w:val="outset" w:sz="6" w:space="0" w:color="auto"/>
+              <w:left w:val="outset" w:sz="6" w:space="0" w:color="auto"/>
+              <w:bottom w:val="outset" w:sz="6" w:space="0" w:color="auto"/>
+              <w:right w:val="outset" w:sz="6" w:space="0" w:color="auto"/>
+            </w:tcBorders>
+            <w:vAlign w:val="center"/>
+            <w:hideMark/>
+          </w:tcPr>
+          <w:p>
+            <w:hyperlink r:id="rId98" w:history="1">
+              <w:r>
+                <w:rPr>
+                  <w:rStyle w:val="Hyperlink"/>
+                </w:rPr>
+                <w:t>[+] Show genes</w:t>
+              </w:r>
+            </w:hyperlink>
+          </w:p>
+        </w:tc>
+      </w:tr>
+      <w:tr>
+        <w:trPr>
+          <w:tblCellSpacing w:w="15" w:type="dxa"/>
+        </w:trPr>
+        <w:tc>
+          <w:tcPr>
+            <w:tcW w:w="0" w:type="auto"/>
+            <w:tcBorders>
+              <w:top w:val="outset" w:sz="6" w:space="0" w:color="auto"/>
+              <w:left w:val="outset" w:sz="6" w:space="0" w:color="auto"/>
+              <w:bottom w:val="outset" w:sz="6" w:space="0" w:color="auto"/>
+              <w:right w:val="outset" w:sz="6" w:space="0" w:color="auto"/>
+            </w:tcBorders>
+            <w:vAlign w:val="center"/>
+            <w:hideMark/>
+          </w:tcPr>
+          <w:p>
+            <w:hyperlink r:id="rId99" w:tgtFrame="_blank" w:history="1">
+              <w:r>
+                <w:rPr>
+                  <w:rStyle w:val="Hyperlink"/>
+                </w:rPr>
+                <w:t>GO:0006357</w:t>
+              </w:r>
+            </w:hyperlink>
+            <w:bookmarkStart w:id="48" w:name="0006357"/>
+            <w:bookmarkEnd w:id="48"/>
+          </w:p>
+        </w:tc>
+        <w:tc>
+          <w:tcPr>
+            <w:tcW w:w="0" w:type="auto"/>
+            <w:tcBorders>
+              <w:top w:val="outset" w:sz="6" w:space="0" w:color="auto"/>
+              <w:left w:val="outset" w:sz="6" w:space="0" w:color="auto"/>
+              <w:bottom w:val="outset" w:sz="6" w:space="0" w:color="auto"/>
+              <w:right w:val="outset" w:sz="6" w:space="0" w:color="auto"/>
+            </w:tcBorders>
+            <w:vAlign w:val="center"/>
+            <w:hideMark/>
+          </w:tcPr>
+          <w:p>
+            <w:r>
+              <w:t>regulation of transcription by RNA polymerase II</w:t>
+            </w:r>
+          </w:p>
+        </w:tc>
+        <w:tc>
+          <w:tcPr>
+            <w:tcW w:w="0" w:type="auto"/>
+            <w:tcBorders>
+              <w:top w:val="outset" w:sz="6" w:space="0" w:color="auto"/>
+              <w:left w:val="outset" w:sz="6" w:space="0" w:color="auto"/>
+              <w:bottom w:val="outset" w:sz="6" w:space="0" w:color="auto"/>
+              <w:right w:val="outset" w:sz="6" w:space="0" w:color="auto"/>
+            </w:tcBorders>
+            <w:vAlign w:val="center"/>
+            <w:hideMark/>
+          </w:tcPr>
+          <w:p>
+            <w:pPr>
+              <w:jc w:val="center"/>
+            </w:pPr>
+            <w:r>
+              <w:t>8.87E-22</w:t>
+            </w:r>
+          </w:p>
+        </w:tc>
+        <w:tc>
+          <w:tcPr>
+            <w:tcW w:w="0" w:type="auto"/>
+            <w:tcBorders>
+              <w:top w:val="outset" w:sz="6" w:space="0" w:color="auto"/>
+              <w:left w:val="outset" w:sz="6" w:space="0" w:color="auto"/>
+              <w:bottom w:val="outset" w:sz="6" w:space="0" w:color="auto"/>
+              <w:right w:val="outset" w:sz="6" w:space="0" w:color="auto"/>
+            </w:tcBorders>
+            <w:vAlign w:val="center"/>
+            <w:hideMark/>
+          </w:tcPr>
+          <w:p>
+            <w:pPr>
+              <w:jc w:val="center"/>
+            </w:pPr>
+            <w:r>
+              <w:t>1.36E-18</w:t>
+            </w:r>
+          </w:p>
+        </w:tc>
+        <w:tc>
+          <w:tcPr>
+            <w:tcW w:w="0" w:type="auto"/>
+            <w:tcBorders>
+              <w:top w:val="outset" w:sz="6" w:space="0" w:color="auto"/>
+              <w:left w:val="outset" w:sz="6" w:space="0" w:color="auto"/>
+              <w:bottom w:val="outset" w:sz="6" w:space="0" w:color="auto"/>
+              <w:right w:val="outset" w:sz="6" w:space="0" w:color="auto"/>
+            </w:tcBorders>
+            <w:vAlign w:val="center"/>
+            <w:hideMark/>
+          </w:tcPr>
+          <w:p>
+            <w:pPr>
+              <w:jc w:val="center"/>
+            </w:pPr>
+            <w:r>
+              <w:t>1.35 (18016,2475,3966,733)</w:t>
+            </w:r>
+          </w:p>
+        </w:tc>
+        <w:tc>
+          <w:tcPr>
+            <w:tcW w:w="0" w:type="auto"/>
+            <w:tcBorders>
+              <w:top w:val="outset" w:sz="6" w:space="0" w:color="auto"/>
+              <w:left w:val="outset" w:sz="6" w:space="0" w:color="auto"/>
+              <w:bottom w:val="outset" w:sz="6" w:space="0" w:color="auto"/>
+              <w:right w:val="outset" w:sz="6" w:space="0" w:color="auto"/>
+            </w:tcBorders>
+            <w:vAlign w:val="center"/>
+            <w:hideMark/>
+          </w:tcPr>
+          <w:p>
+            <w:hyperlink r:id="rId100" w:history="1">
+              <w:r>
+                <w:rPr>
+                  <w:rStyle w:val="Hyperlink"/>
+                </w:rPr>
+                <w:t>[+] Show genes</w:t>
+              </w:r>
+            </w:hyperlink>
+          </w:p>
+        </w:tc>
+      </w:tr>
+      <w:tr>
+        <w:trPr>
+          <w:tblCellSpacing w:w="15" w:type="dxa"/>
+        </w:trPr>
+        <w:tc>
+          <w:tcPr>
+            <w:tcW w:w="0" w:type="auto"/>
+            <w:tcBorders>
+              <w:top w:val="outset" w:sz="6" w:space="0" w:color="auto"/>
+              <w:left w:val="outset" w:sz="6" w:space="0" w:color="auto"/>
+              <w:bottom w:val="outset" w:sz="6" w:space="0" w:color="auto"/>
+              <w:right w:val="outset" w:sz="6" w:space="0" w:color="auto"/>
+            </w:tcBorders>
+            <w:vAlign w:val="center"/>
+            <w:hideMark/>
+          </w:tcPr>
+          <w:p>
+            <w:hyperlink r:id="rId101" w:tgtFrame="_blank" w:history="1">
+              <w:r>
+                <w:rPr>
+                  <w:rStyle w:val="Hyperlink"/>
+                </w:rPr>
+                <w:t>GO:0031323</w:t>
+              </w:r>
+            </w:hyperlink>
+            <w:bookmarkStart w:id="49" w:name="0031323"/>
+            <w:bookmarkEnd w:id="49"/>
+          </w:p>
+        </w:tc>
+        <w:tc>
+          <w:tcPr>
+            <w:tcW w:w="0" w:type="auto"/>
+            <w:tcBorders>
+              <w:top w:val="outset" w:sz="6" w:space="0" w:color="auto"/>
+              <w:left w:val="outset" w:sz="6" w:space="0" w:color="auto"/>
+              <w:bottom w:val="outset" w:sz="6" w:space="0" w:color="auto"/>
+              <w:right w:val="outset" w:sz="6" w:space="0" w:color="auto"/>
+            </w:tcBorders>
+            <w:vAlign w:val="center"/>
+            <w:hideMark/>
+          </w:tcPr>
+          <w:p>
+            <w:r>
+              <w:t>regulation of cellular metabolic process</w:t>
+            </w:r>
+          </w:p>
+        </w:tc>
+        <w:tc>
+          <w:tcPr>
+            <w:tcW w:w="0" w:type="auto"/>
+            <w:tcBorders>
+              <w:top w:val="outset" w:sz="6" w:space="0" w:color="auto"/>
+              <w:left w:val="outset" w:sz="6" w:space="0" w:color="auto"/>
+              <w:bottom w:val="outset" w:sz="6" w:space="0" w:color="auto"/>
+              <w:right w:val="outset" w:sz="6" w:space="0" w:color="auto"/>
+            </w:tcBorders>
+            <w:vAlign w:val="center"/>
+            <w:hideMark/>
+          </w:tcPr>
+          <w:p>
+            <w:pPr>
+              <w:jc w:val="center"/>
+            </w:pPr>
+            <w:r>
+              <w:t>7.93E-21</w:t>
+            </w:r>
+          </w:p>
+        </w:tc>
+        <w:tc>
+          <w:tcPr>
+            <w:tcW w:w="0" w:type="auto"/>
+            <w:tcBorders>
+              <w:top w:val="outset" w:sz="6" w:space="0" w:color="auto"/>
+              <w:left w:val="outset" w:sz="6" w:space="0" w:color="auto"/>
+              <w:bottom w:val="outset" w:sz="6" w:space="0" w:color="auto"/>
+              <w:right w:val="outset" w:sz="6" w:space="0" w:color="auto"/>
+            </w:tcBorders>
+            <w:vAlign w:val="center"/>
+            <w:hideMark/>
+          </w:tcPr>
+          <w:p>
+            <w:pPr>
+              <w:jc w:val="center"/>
+            </w:pPr>
+            <w:r>
+              <w:t>1.11E-17</w:t>
+            </w:r>
+          </w:p>
+        </w:tc>
+        <w:tc>
+          <w:tcPr>
+            <w:tcW w:w="0" w:type="auto"/>
+            <w:tcBorders>
+              <w:top w:val="outset" w:sz="6" w:space="0" w:color="auto"/>
+              <w:left w:val="outset" w:sz="6" w:space="0" w:color="auto"/>
+              <w:bottom w:val="outset" w:sz="6" w:space="0" w:color="auto"/>
+              <w:right w:val="outset" w:sz="6" w:space="0" w:color="auto"/>
+            </w:tcBorders>
+            <w:vAlign w:val="center"/>
+            <w:hideMark/>
+          </w:tcPr>
+          <w:p>
+            <w:pPr>
+              <w:jc w:val="center"/>
+            </w:pPr>
+            <w:r>
+              <w:t>1.19 (18016,5665,3966,1490)</w:t>
+            </w:r>
+          </w:p>
+        </w:tc>
+        <w:tc>
+          <w:tcPr>
+            <w:tcW w:w="0" w:type="auto"/>
+            <w:tcBorders>
+              <w:top w:val="outset" w:sz="6" w:space="0" w:color="auto"/>
+              <w:left w:val="outset" w:sz="6" w:space="0" w:color="auto"/>
+              <w:bottom w:val="outset" w:sz="6" w:space="0" w:color="auto"/>
+              <w:right w:val="outset" w:sz="6" w:space="0" w:color="auto"/>
+            </w:tcBorders>
+            <w:vAlign w:val="center"/>
+            <w:hideMark/>
+          </w:tcPr>
+          <w:p>
+            <w:hyperlink r:id="rId102" w:history="1">
+              <w:r>
+                <w:rPr>
+                  <w:rStyle w:val="Hyperlink"/>
+                </w:rPr>
+                <w:t>[+] Show genes</w:t>
+              </w:r>
+            </w:hyperlink>
+          </w:p>
+        </w:tc>
+      </w:tr>
+      <w:tr>
+        <w:trPr>
+          <w:tblCellSpacing w:w="15" w:type="dxa"/>
+        </w:trPr>
+        <w:tc>
+          <w:tcPr>
+            <w:tcW w:w="0" w:type="auto"/>
+            <w:tcBorders>
+              <w:top w:val="outset" w:sz="6" w:space="0" w:color="auto"/>
+              <w:left w:val="outset" w:sz="6" w:space="0" w:color="auto"/>
+              <w:bottom w:val="outset" w:sz="6" w:space="0" w:color="auto"/>
+              <w:right w:val="outset" w:sz="6" w:space="0" w:color="auto"/>
+            </w:tcBorders>
+            <w:vAlign w:val="center"/>
+            <w:hideMark/>
+          </w:tcPr>
+          <w:p>
+            <w:hyperlink r:id="rId103" w:tgtFrame="_blank" w:history="1">
+              <w:r>
+                <w:rPr>
+                  <w:rStyle w:val="Hyperlink"/>
+                </w:rPr>
+                <w:t>GO:0080090</w:t>
+              </w:r>
+            </w:hyperlink>
+            <w:bookmarkStart w:id="50" w:name="0080090"/>
+            <w:bookmarkEnd w:id="50"/>
+          </w:p>
+        </w:tc>
+        <w:tc>
+          <w:tcPr>
+            <w:tcW w:w="0" w:type="auto"/>
+            <w:tcBorders>
+              <w:top w:val="outset" w:sz="6" w:space="0" w:color="auto"/>
+              <w:left w:val="outset" w:sz="6" w:space="0" w:color="auto"/>
+              <w:bottom w:val="outset" w:sz="6" w:space="0" w:color="auto"/>
+              <w:right w:val="outset" w:sz="6" w:space="0" w:color="auto"/>
+            </w:tcBorders>
+            <w:vAlign w:val="center"/>
+            <w:hideMark/>
+          </w:tcPr>
+          <w:p>
+            <w:r>
+              <w:t>regulation of primary metabolic process</w:t>
+            </w:r>
+          </w:p>
+        </w:tc>
+        <w:tc>
+          <w:tcPr>
+            <w:tcW w:w="0" w:type="auto"/>
+            <w:tcBorders>
+              <w:top w:val="outset" w:sz="6" w:space="0" w:color="auto"/>
+              <w:left w:val="outset" w:sz="6" w:space="0" w:color="auto"/>
+              <w:bottom w:val="outset" w:sz="6" w:space="0" w:color="auto"/>
+              <w:right w:val="outset" w:sz="6" w:space="0" w:color="auto"/>
+            </w:tcBorders>
+            <w:vAlign w:val="center"/>
+            <w:hideMark/>
+          </w:tcPr>
+          <w:p>
+            <w:pPr>
+              <w:jc w:val="center"/>
+            </w:pPr>
+            <w:r>
+              <w:t>7.12E-20</w:t>
+            </w:r>
+          </w:p>
+        </w:tc>
+        <w:tc>
+          <w:tcPr>
+            <w:tcW w:w="0" w:type="auto"/>
+            <w:tcBorders>
+              <w:top w:val="outset" w:sz="6" w:space="0" w:color="auto"/>
+              <w:left w:val="outset" w:sz="6" w:space="0" w:color="auto"/>
+              <w:bottom w:val="outset" w:sz="6" w:space="0" w:color="auto"/>
+              <w:right w:val="outset" w:sz="6" w:space="0" w:color="auto"/>
+            </w:tcBorders>
+            <w:vAlign w:val="center"/>
+            <w:hideMark/>
+          </w:tcPr>
+          <w:p>
+            <w:pPr>
+              <w:jc w:val="center"/>
+            </w:pPr>
+            <w:r>
+              <w:t>9.11E-17</w:t>
+            </w:r>
+          </w:p>
+        </w:tc>
+        <w:tc>
+          <w:tcPr>
+            <w:tcW w:w="0" w:type="auto"/>
+            <w:tcBorders>
+              <w:top w:val="outset" w:sz="6" w:space="0" w:color="auto"/>
+              <w:left w:val="outset" w:sz="6" w:space="0" w:color="auto"/>
+              <w:bottom w:val="outset" w:sz="6" w:space="0" w:color="auto"/>
+              <w:right w:val="outset" w:sz="6" w:space="0" w:color="auto"/>
+            </w:tcBorders>
+            <w:vAlign w:val="center"/>
+            <w:hideMark/>
+          </w:tcPr>
+          <w:p>
+            <w:pPr>
+              <w:jc w:val="center"/>
+            </w:pPr>
+            <w:r>
+              <w:t>1.19 (18016,5536,3966,1454)</w:t>
+            </w:r>
+          </w:p>
+        </w:tc>
+        <w:tc>
+          <w:tcPr>
+            <w:tcW w:w="0" w:type="auto"/>
+            <w:tcBorders>
+              <w:top w:val="outset" w:sz="6" w:space="0" w:color="auto"/>
+              <w:left w:val="outset" w:sz="6" w:space="0" w:color="auto"/>
+              <w:bottom w:val="outset" w:sz="6" w:space="0" w:color="auto"/>
+              <w:right w:val="outset" w:sz="6" w:space="0" w:color="auto"/>
+            </w:tcBorders>
+            <w:vAlign w:val="center"/>
+            <w:hideMark/>
+          </w:tcPr>
+          <w:p>
+            <w:hyperlink r:id="rId104" w:history="1">
+              <w:r>
+                <w:rPr>
+                  <w:rStyle w:val="Hyperlink"/>
+                </w:rPr>
+                <w:t>[+] Show genes</w:t>
+              </w:r>
+            </w:hyperlink>
+          </w:p>
+        </w:tc>
+      </w:tr>
+      <w:tr>
+        <w:trPr>
+          <w:tblCellSpacing w:w="15" w:type="dxa"/>
+        </w:trPr>
+        <w:tc>
+          <w:tcPr>
+            <w:tcW w:w="0" w:type="auto"/>
+            <w:tcBorders>
+              <w:top w:val="outset" w:sz="6" w:space="0" w:color="auto"/>
+              <w:left w:val="outset" w:sz="6" w:space="0" w:color="auto"/>
+              <w:bottom w:val="outset" w:sz="6" w:space="0" w:color="auto"/>
+              <w:right w:val="outset" w:sz="6" w:space="0" w:color="auto"/>
+            </w:tcBorders>
+            <w:vAlign w:val="center"/>
+            <w:hideMark/>
+          </w:tcPr>
+          <w:p>
+            <w:hyperlink r:id="rId105" w:tgtFrame="_blank" w:history="1">
+              <w:r>
+                <w:rPr>
+                  <w:rStyle w:val="Hyperlink"/>
+                </w:rPr>
+                <w:t>GO:0051171</w:t>
+              </w:r>
+            </w:hyperlink>
+            <w:bookmarkStart w:id="51" w:name="0051171"/>
+            <w:bookmarkEnd w:id="51"/>
+          </w:p>
+        </w:tc>
+        <w:tc>
+          <w:tcPr>
+            <w:tcW w:w="0" w:type="auto"/>
+            <w:tcBorders>
+              <w:top w:val="outset" w:sz="6" w:space="0" w:color="auto"/>
+              <w:left w:val="outset" w:sz="6" w:space="0" w:color="auto"/>
+              <w:bottom w:val="outset" w:sz="6" w:space="0" w:color="auto"/>
+              <w:right w:val="outset" w:sz="6" w:space="0" w:color="auto"/>
+            </w:tcBorders>
+            <w:vAlign w:val="center"/>
+            <w:hideMark/>
+          </w:tcPr>
+          <w:p>
+            <w:r>
+              <w:t>regulation of nitrogen compound metabolic process</w:t>
+            </w:r>
+          </w:p>
+        </w:tc>
+        <w:tc>
+          <w:tcPr>
+            <w:tcW w:w="0" w:type="auto"/>
+            <w:tcBorders>
+              <w:top w:val="outset" w:sz="6" w:space="0" w:color="auto"/>
+              <w:left w:val="outset" w:sz="6" w:space="0" w:color="auto"/>
+              <w:bottom w:val="outset" w:sz="6" w:space="0" w:color="auto"/>
+              <w:right w:val="outset" w:sz="6" w:space="0" w:color="auto"/>
+            </w:tcBorders>
+            <w:vAlign w:val="center"/>
+            <w:hideMark/>
+          </w:tcPr>
+          <w:p>
+            <w:pPr>
+              <w:jc w:val="center"/>
+            </w:pPr>
+            <w:r>
+              <w:t>8.82E-20</w:t>
+            </w:r>
+          </w:p>
+        </w:tc>
+        <w:tc>
+          <w:tcPr>
+            <w:tcW w:w="0" w:type="auto"/>
+            <w:tcBorders>
+              <w:top w:val="outset" w:sz="6" w:space="0" w:color="auto"/>
+              <w:left w:val="outset" w:sz="6" w:space="0" w:color="auto"/>
+              <w:bottom w:val="outset" w:sz="6" w:space="0" w:color="auto"/>
+              <w:right w:val="outset" w:sz="6" w:space="0" w:color="auto"/>
+            </w:tcBorders>
+            <w:vAlign w:val="center"/>
+            <w:hideMark/>
+          </w:tcPr>
+          <w:p>
+            <w:pPr>
+              <w:jc w:val="center"/>
+            </w:pPr>
+            <w:r>
+              <w:t>1.04E-16</w:t>
+            </w:r>
+          </w:p>
+        </w:tc>
+        <w:tc>
+          <w:tcPr>
+            <w:tcW w:w="0" w:type="auto"/>
+            <w:tcBorders>
+              <w:top w:val="outset" w:sz="6" w:space="0" w:color="auto"/>
+              <w:left w:val="outset" w:sz="6" w:space="0" w:color="auto"/>
+              <w:bottom w:val="outset" w:sz="6" w:space="0" w:color="auto"/>
+              <w:right w:val="outset" w:sz="6" w:space="0" w:color="auto"/>
+            </w:tcBorders>
+            <w:vAlign w:val="center"/>
+            <w:hideMark/>
+          </w:tcPr>
+          <w:p>
+            <w:pPr>
+              <w:jc w:val="center"/>
+            </w:pPr>
+            <w:r>
+              <w:t>1.20 (18016,5383,3966,1418)</w:t>
+            </w:r>
+          </w:p>
+        </w:tc>
+        <w:tc>
+          <w:tcPr>
+            <w:tcW w:w="0" w:type="auto"/>
+            <w:tcBorders>
+              <w:top w:val="outset" w:sz="6" w:space="0" w:color="auto"/>
+              <w:left w:val="outset" w:sz="6" w:space="0" w:color="auto"/>
+              <w:bottom w:val="outset" w:sz="6" w:space="0" w:color="auto"/>
+              <w:right w:val="outset" w:sz="6" w:space="0" w:color="auto"/>
+            </w:tcBorders>
+            <w:vAlign w:val="center"/>
+            <w:hideMark/>
+          </w:tcPr>
+          <w:p>
+            <w:hyperlink r:id="rId106" w:history="1">
+              <w:r>
+                <w:rPr>
+                  <w:rStyle w:val="Hyperlink"/>
+                </w:rPr>
+                <w:t>[+] Show genes</w:t>
+              </w:r>
+            </w:hyperlink>
+          </w:p>
+        </w:tc>
+      </w:tr>
+      <w:tr>
+        <w:trPr>
+          <w:tblCellSpacing w:w="15" w:type="dxa"/>
+        </w:trPr>
+        <w:tc>
+          <w:tcPr>
+            <w:tcW w:w="0" w:type="auto"/>
+            <w:tcBorders>
+              <w:top w:val="outset" w:sz="6" w:space="0" w:color="auto"/>
+              <w:left w:val="outset" w:sz="6" w:space="0" w:color="auto"/>
+              <w:bottom w:val="outset" w:sz="6" w:space="0" w:color="auto"/>
+              <w:right w:val="outset" w:sz="6" w:space="0" w:color="auto"/>
+            </w:tcBorders>
+            <w:vAlign w:val="center"/>
+            <w:hideMark/>
+          </w:tcPr>
+          <w:p>
+            <w:hyperlink r:id="rId107" w:tgtFrame="_blank" w:history="1">
+              <w:r>
+                <w:rPr>
+                  <w:rStyle w:val="Hyperlink"/>
+                </w:rPr>
+                <w:t>GO:0016043</w:t>
+              </w:r>
+            </w:hyperlink>
+            <w:bookmarkStart w:id="52" w:name="0016043"/>
+            <w:bookmarkEnd w:id="52"/>
+          </w:p>
+        </w:tc>
+        <w:tc>
+          <w:tcPr>
+            <w:tcW w:w="0" w:type="auto"/>
+            <w:tcBorders>
+              <w:top w:val="outset" w:sz="6" w:space="0" w:color="auto"/>
+              <w:left w:val="outset" w:sz="6" w:space="0" w:color="auto"/>
+              <w:bottom w:val="outset" w:sz="6" w:space="0" w:color="auto"/>
+              <w:right w:val="outset" w:sz="6" w:space="0" w:color="auto"/>
+            </w:tcBorders>
+            <w:vAlign w:val="center"/>
+            <w:hideMark/>
+          </w:tcPr>
+          <w:p>
+            <w:r>
+              <w:t>cellular component organization</w:t>
+            </w:r>
+          </w:p>
+        </w:tc>
+        <w:tc>
+          <w:tcPr>
+            <w:tcW w:w="0" w:type="auto"/>
+            <w:tcBorders>
+              <w:top w:val="outset" w:sz="6" w:space="0" w:color="auto"/>
+              <w:left w:val="outset" w:sz="6" w:space="0" w:color="auto"/>
+              <w:bottom w:val="outset" w:sz="6" w:space="0" w:color="auto"/>
+              <w:right w:val="outset" w:sz="6" w:space="0" w:color="auto"/>
+            </w:tcBorders>
+            <w:vAlign w:val="center"/>
+            <w:hideMark/>
+          </w:tcPr>
+          <w:p>
+            <w:pPr>
+              <w:jc w:val="center"/>
+            </w:pPr>
+            <w:r>
+              <w:t>9.36E-18</w:t>
+            </w:r>
+          </w:p>
+        </w:tc>
+        <w:tc>
+          <w:tcPr>
+            <w:tcW w:w="0" w:type="auto"/>
+            <w:tcBorders>
+              <w:top w:val="outset" w:sz="6" w:space="0" w:color="auto"/>
+              <w:left w:val="outset" w:sz="6" w:space="0" w:color="auto"/>
+              <w:bottom w:val="outset" w:sz="6" w:space="0" w:color="auto"/>
+              <w:right w:val="outset" w:sz="6" w:space="0" w:color="auto"/>
+            </w:tcBorders>
+            <w:vAlign w:val="center"/>
+            <w:hideMark/>
+          </w:tcPr>
+          <w:p>
+            <w:pPr>
+              <w:jc w:val="center"/>
+            </w:pPr>
+            <w:r>
+              <w:t>1.03E-14</w:t>
+            </w:r>
+          </w:p>
+        </w:tc>
+        <w:tc>
+          <w:tcPr>
+            <w:tcW w:w="0" w:type="auto"/>
+            <w:tcBorders>
+              <w:top w:val="outset" w:sz="6" w:space="0" w:color="auto"/>
+              <w:left w:val="outset" w:sz="6" w:space="0" w:color="auto"/>
+              <w:bottom w:val="outset" w:sz="6" w:space="0" w:color="auto"/>
+              <w:right w:val="outset" w:sz="6" w:space="0" w:color="auto"/>
+            </w:tcBorders>
+            <w:vAlign w:val="center"/>
+            <w:hideMark/>
+          </w:tcPr>
+          <w:p>
+            <w:pPr>
+              <w:jc w:val="center"/>
+            </w:pPr>
+            <w:r>
+              <w:t>1.20 (18016,4740,3966,1255)</w:t>
+            </w:r>
+          </w:p>
+        </w:tc>
+        <w:tc>
+          <w:tcPr>
+            <w:tcW w:w="0" w:type="auto"/>
+            <w:tcBorders>
+              <w:top w:val="outset" w:sz="6" w:space="0" w:color="auto"/>
+              <w:left w:val="outset" w:sz="6" w:space="0" w:color="auto"/>
+              <w:bottom w:val="outset" w:sz="6" w:space="0" w:color="auto"/>
+              <w:right w:val="outset" w:sz="6" w:space="0" w:color="auto"/>
+            </w:tcBorders>
+            <w:vAlign w:val="center"/>
+            <w:hideMark/>
+          </w:tcPr>
+          <w:p>
+            <w:hyperlink r:id="rId108" w:history="1">
+              <w:r>
+                <w:rPr>
+                  <w:rStyle w:val="Hyperlink"/>
+                </w:rPr>
+                <w:t>[+] Show genes</w:t>
+              </w:r>
+            </w:hyperlink>
+          </w:p>
+        </w:tc>
+      </w:tr>
+      <w:tr>
+        <w:trPr>
+          <w:tblCellSpacing w:w="15" w:type="dxa"/>
+        </w:trPr>
+        <w:tc>
+          <w:tcPr>
+            <w:tcW w:w="0" w:type="auto"/>
+            <w:tcBorders>
+              <w:top w:val="outset" w:sz="6" w:space="0" w:color="auto"/>
+              <w:left w:val="outset" w:sz="6" w:space="0" w:color="auto"/>
+              <w:bottom w:val="outset" w:sz="6" w:space="0" w:color="auto"/>
+              <w:right w:val="outset" w:sz="6" w:space="0" w:color="auto"/>
+            </w:tcBorders>
+            <w:vAlign w:val="center"/>
+            <w:hideMark/>
+          </w:tcPr>
+          <w:p>
+            <w:hyperlink r:id="rId109" w:tgtFrame="_blank" w:history="1">
+              <w:r>
+                <w:rPr>
+                  <w:rStyle w:val="Hyperlink"/>
+                </w:rPr>
+                <w:t>GO:0071840</w:t>
+              </w:r>
+            </w:hyperlink>
+            <w:bookmarkStart w:id="53" w:name="0071840"/>
+            <w:bookmarkEnd w:id="53"/>
+          </w:p>
+        </w:tc>
+        <w:tc>
+          <w:tcPr>
+            <w:tcW w:w="0" w:type="auto"/>
+            <w:tcBorders>
+              <w:top w:val="outset" w:sz="6" w:space="0" w:color="auto"/>
+              <w:left w:val="outset" w:sz="6" w:space="0" w:color="auto"/>
+              <w:bottom w:val="outset" w:sz="6" w:space="0" w:color="auto"/>
+              <w:right w:val="outset" w:sz="6" w:space="0" w:color="auto"/>
+            </w:tcBorders>
+            <w:vAlign w:val="center"/>
+            <w:hideMark/>
+          </w:tcPr>
+          <w:p>
+            <w:r>
+              <w:t>cellular component organization or biogenesis</w:t>
+            </w:r>
+          </w:p>
+        </w:tc>
+        <w:tc>
+          <w:tcPr>
+            <w:tcW w:w="0" w:type="auto"/>
+            <w:tcBorders>
+              <w:top w:val="outset" w:sz="6" w:space="0" w:color="auto"/>
+              <w:left w:val="outset" w:sz="6" w:space="0" w:color="auto"/>
+              <w:bottom w:val="outset" w:sz="6" w:space="0" w:color="auto"/>
+              <w:right w:val="outset" w:sz="6" w:space="0" w:color="auto"/>
+            </w:tcBorders>
+            <w:vAlign w:val="center"/>
+            <w:hideMark/>
+          </w:tcPr>
+          <w:p>
+            <w:pPr>
+              <w:jc w:val="center"/>
+            </w:pPr>
+            <w:r>
+              <w:t>1.73E-17</w:t>
+            </w:r>
+          </w:p>
+        </w:tc>
+        <w:tc>
+          <w:tcPr>
+            <w:tcW w:w="0" w:type="auto"/>
+            <w:tcBorders>
+              <w:top w:val="outset" w:sz="6" w:space="0" w:color="auto"/>
+              <w:left w:val="outset" w:sz="6" w:space="0" w:color="auto"/>
+              <w:bottom w:val="outset" w:sz="6" w:space="0" w:color="auto"/>
+              <w:right w:val="outset" w:sz="6" w:space="0" w:color="auto"/>
+            </w:tcBorders>
+            <w:vAlign w:val="center"/>
+            <w:hideMark/>
+          </w:tcPr>
+          <w:p>
+            <w:pPr>
+              <w:jc w:val="center"/>
+            </w:pPr>
+            <w:r>
+              <w:t>1.77E-14</w:t>
+            </w:r>
+          </w:p>
+        </w:tc>
+        <w:tc>
+          <w:tcPr>
+            <w:tcW w:w="0" w:type="auto"/>
+            <w:tcBorders>
+              <w:top w:val="outset" w:sz="6" w:space="0" w:color="auto"/>
+              <w:left w:val="outset" w:sz="6" w:space="0" w:color="auto"/>
+              <w:bottom w:val="outset" w:sz="6" w:space="0" w:color="auto"/>
+              <w:right w:val="outset" w:sz="6" w:space="0" w:color="auto"/>
+            </w:tcBorders>
+            <w:vAlign w:val="center"/>
+            <w:hideMark/>
+          </w:tcPr>
+          <w:p>
+            <w:pPr>
+              <w:jc w:val="center"/>
+            </w:pPr>
+            <w:r>
+              <w:t>1.20 (18016,4782,3966,1263)</w:t>
+            </w:r>
+          </w:p>
+        </w:tc>
+        <w:tc>
+          <w:tcPr>
+            <w:tcW w:w="0" w:type="auto"/>
+            <w:tcBorders>
+              <w:top w:val="outset" w:sz="6" w:space="0" w:color="auto"/>
+              <w:left w:val="outset" w:sz="6" w:space="0" w:color="auto"/>
+              <w:bottom w:val="outset" w:sz="6" w:space="0" w:color="auto"/>
+              <w:right w:val="outset" w:sz="6" w:space="0" w:color="auto"/>
+            </w:tcBorders>
+            <w:vAlign w:val="center"/>
+            <w:hideMark/>
+          </w:tcPr>
+          <w:p>
+            <w:hyperlink r:id="rId110" w:history="1">
+              <w:r>
+                <w:rPr>
+                  <w:rStyle w:val="Hyperlink"/>
+                </w:rPr>
+                <w:t>[+] Show genes</w:t>
+              </w:r>
+            </w:hyperlink>
+          </w:p>
+        </w:tc>
+      </w:tr>
+      <w:tr>
+        <w:trPr>
+          <w:tblCellSpacing w:w="15" w:type="dxa"/>
+        </w:trPr>
+        <w:tc>
+          <w:tcPr>
+            <w:tcW w:w="0" w:type="auto"/>
+            <w:tcBorders>
+              <w:top w:val="outset" w:sz="6" w:space="0" w:color="auto"/>
+              <w:left w:val="outset" w:sz="6" w:space="0" w:color="auto"/>
+              <w:bottom w:val="outset" w:sz="6" w:space="0" w:color="auto"/>
+              <w:right w:val="outset" w:sz="6" w:space="0" w:color="auto"/>
+            </w:tcBorders>
+            <w:vAlign w:val="center"/>
+            <w:hideMark/>
+          </w:tcPr>
+          <w:p>
+            <w:hyperlink r:id="rId111" w:tgtFrame="_blank" w:history="1">
+              <w:r>
+                <w:rPr>
+                  <w:rStyle w:val="Hyperlink"/>
+                </w:rPr>
+                <w:t>GO:0048522</w:t>
+              </w:r>
+            </w:hyperlink>
+            <w:bookmarkStart w:id="54" w:name="0048522"/>
+            <w:bookmarkEnd w:id="54"/>
+          </w:p>
+        </w:tc>
+        <w:tc>
+          <w:tcPr>
+            <w:tcW w:w="0" w:type="auto"/>
+            <w:tcBorders>
+              <w:top w:val="outset" w:sz="6" w:space="0" w:color="auto"/>
+              <w:left w:val="outset" w:sz="6" w:space="0" w:color="auto"/>
+              <w:bottom w:val="outset" w:sz="6" w:space="0" w:color="auto"/>
+              <w:right w:val="outset" w:sz="6" w:space="0" w:color="auto"/>
+            </w:tcBorders>
+            <w:vAlign w:val="center"/>
+            <w:hideMark/>
+          </w:tcPr>
+          <w:p>
+            <w:r>
+              <w:t>positive regulation of cellular process</w:t>
+            </w:r>
+          </w:p>
+        </w:tc>
+        <w:tc>
+          <w:tcPr>
+            <w:tcW w:w="0" w:type="auto"/>
+            <w:tcBorders>
+              <w:top w:val="outset" w:sz="6" w:space="0" w:color="auto"/>
+              <w:left w:val="outset" w:sz="6" w:space="0" w:color="auto"/>
+              <w:bottom w:val="outset" w:sz="6" w:space="0" w:color="auto"/>
+              <w:right w:val="outset" w:sz="6" w:space="0" w:color="auto"/>
+            </w:tcBorders>
+            <w:vAlign w:val="center"/>
+            <w:hideMark/>
+          </w:tcPr>
+          <w:p>
+            <w:pPr>
+              <w:jc w:val="center"/>
+            </w:pPr>
+            <w:r>
+              <w:t>3.78E-17</w:t>
+            </w:r>
+          </w:p>
+        </w:tc>
+        <w:tc>
+          <w:tcPr>
+            <w:tcW w:w="0" w:type="auto"/>
+            <w:tcBorders>
+              <w:top w:val="outset" w:sz="6" w:space="0" w:color="auto"/>
+              <w:left w:val="outset" w:sz="6" w:space="0" w:color="auto"/>
+              <w:bottom w:val="outset" w:sz="6" w:space="0" w:color="auto"/>
+              <w:right w:val="outset" w:sz="6" w:space="0" w:color="auto"/>
+            </w:tcBorders>
+            <w:vAlign w:val="center"/>
+            <w:hideMark/>
+          </w:tcPr>
+          <w:p>
+            <w:pPr>
+              <w:jc w:val="center"/>
+            </w:pPr>
+            <w:r>
+              <w:t>3.63E-14</w:t>
+            </w:r>
+          </w:p>
+        </w:tc>
+        <w:tc>
+          <w:tcPr>
+            <w:tcW w:w="0" w:type="auto"/>
+            <w:tcBorders>
+              <w:top w:val="outset" w:sz="6" w:space="0" w:color="auto"/>
+              <w:left w:val="outset" w:sz="6" w:space="0" w:color="auto"/>
+              <w:bottom w:val="outset" w:sz="6" w:space="0" w:color="auto"/>
+              <w:right w:val="outset" w:sz="6" w:space="0" w:color="auto"/>
+            </w:tcBorders>
+            <w:vAlign w:val="center"/>
+            <w:hideMark/>
+          </w:tcPr>
+          <w:p>
+            <w:pPr>
+              <w:jc w:val="center"/>
+            </w:pPr>
+            <w:r>
+              <w:t>1.19 (18016,4895,3966,1287)</w:t>
+            </w:r>
+          </w:p>
+        </w:tc>
+        <w:tc>
+          <w:tcPr>
+            <w:tcW w:w="0" w:type="auto"/>
+            <w:tcBorders>
+              <w:top w:val="outset" w:sz="6" w:space="0" w:color="auto"/>
+              <w:left w:val="outset" w:sz="6" w:space="0" w:color="auto"/>
+              <w:bottom w:val="outset" w:sz="6" w:space="0" w:color="auto"/>
+              <w:right w:val="outset" w:sz="6" w:space="0" w:color="auto"/>
+            </w:tcBorders>
+            <w:vAlign w:val="center"/>
+            <w:hideMark/>
+          </w:tcPr>
+          <w:p>
+            <w:hyperlink r:id="rId112" w:history="1">
+              <w:r>
+                <w:rPr>
+                  <w:rStyle w:val="Hyperlink"/>
+                </w:rPr>
+                <w:t>[+] Show genes</w:t>
+              </w:r>
+            </w:hyperlink>
+          </w:p>
+        </w:tc>
+      </w:tr>
+      <w:tr>
+        <w:trPr>
+          <w:tblCellSpacing w:w="15" w:type="dxa"/>
+        </w:trPr>
+        <w:tc>
+          <w:tcPr>
+            <w:tcW w:w="0" w:type="auto"/>
+            <w:tcBorders>
+              <w:top w:val="outset" w:sz="6" w:space="0" w:color="auto"/>
+              <w:left w:val="outset" w:sz="6" w:space="0" w:color="auto"/>
+              <w:bottom w:val="outset" w:sz="6" w:space="0" w:color="auto"/>
+              <w:right w:val="outset" w:sz="6" w:space="0" w:color="auto"/>
+            </w:tcBorders>
+            <w:vAlign w:val="center"/>
+            <w:hideMark/>
+          </w:tcPr>
+          <w:p>
+            <w:hyperlink r:id="rId113" w:tgtFrame="_blank" w:history="1">
+              <w:r>
+                <w:rPr>
+                  <w:rStyle w:val="Hyperlink"/>
+                </w:rPr>
+                <w:t>GO:0048518</w:t>
+              </w:r>
+            </w:hyperlink>
+            <w:bookmarkStart w:id="55" w:name="0048518"/>
+            <w:bookmarkEnd w:id="55"/>
+          </w:p>
+        </w:tc>
+        <w:tc>
+          <w:tcPr>
+            <w:tcW w:w="0" w:type="auto"/>
+            <w:tcBorders>
+              <w:top w:val="outset" w:sz="6" w:space="0" w:color="auto"/>
+              <w:left w:val="outset" w:sz="6" w:space="0" w:color="auto"/>
+              <w:bottom w:val="outset" w:sz="6" w:space="0" w:color="auto"/>
+              <w:right w:val="outset" w:sz="6" w:space="0" w:color="auto"/>
+            </w:tcBorders>
+            <w:vAlign w:val="center"/>
+            <w:hideMark/>
+          </w:tcPr>
+          <w:p>
+            <w:r>
+              <w:t>positive regulation of biological process</w:t>
+            </w:r>
+          </w:p>
+        </w:tc>
+        <w:tc>
+          <w:tcPr>
+            <w:tcW w:w="0" w:type="auto"/>
+            <w:tcBorders>
+              <w:top w:val="outset" w:sz="6" w:space="0" w:color="auto"/>
+              <w:left w:val="outset" w:sz="6" w:space="0" w:color="auto"/>
+              <w:bottom w:val="outset" w:sz="6" w:space="0" w:color="auto"/>
+              <w:right w:val="outset" w:sz="6" w:space="0" w:color="auto"/>
+            </w:tcBorders>
+            <w:vAlign w:val="center"/>
+            <w:hideMark/>
+          </w:tcPr>
+          <w:p>
+            <w:pPr>
+              <w:jc w:val="center"/>
+            </w:pPr>
+            <w:r>
+              <w:t>7.16E-17</w:t>
+            </w:r>
+          </w:p>
+        </w:tc>
+        <w:tc>
+          <w:tcPr>
+            <w:tcW w:w="0" w:type="auto"/>
+            <w:tcBorders>
+              <w:top w:val="outset" w:sz="6" w:space="0" w:color="auto"/>
+              <w:left w:val="outset" w:sz="6" w:space="0" w:color="auto"/>
+              <w:bottom w:val="outset" w:sz="6" w:space="0" w:color="auto"/>
+              <w:right w:val="outset" w:sz="6" w:space="0" w:color="auto"/>
+            </w:tcBorders>
+            <w:vAlign w:val="center"/>
+            <w:hideMark/>
+          </w:tcPr>
+          <w:p>
+            <w:pPr>
+              <w:jc w:val="center"/>
+            </w:pPr>
+            <w:r>
+              <w:t>6.47E-14</w:t>
+            </w:r>
+          </w:p>
+        </w:tc>
+        <w:tc>
+          <w:tcPr>
+            <w:tcW w:w="0" w:type="auto"/>
+            <w:tcBorders>
+              <w:top w:val="outset" w:sz="6" w:space="0" w:color="auto"/>
+              <w:left w:val="outset" w:sz="6" w:space="0" w:color="auto"/>
+              <w:bottom w:val="outset" w:sz="6" w:space="0" w:color="auto"/>
+              <w:right w:val="outset" w:sz="6" w:space="0" w:color="auto"/>
+            </w:tcBorders>
+            <w:vAlign w:val="center"/>
+            <w:hideMark/>
+          </w:tcPr>
+          <w:p>
+            <w:pPr>
+              <w:jc w:val="center"/>
+            </w:pPr>
+            <w:r>
+              <w:t>1.18 (18016,5478,3966,1420)</w:t>
+            </w:r>
+          </w:p>
+        </w:tc>
+        <w:tc>
+          <w:tcPr>
+            <w:tcW w:w="0" w:type="auto"/>
+            <w:tcBorders>
+              <w:top w:val="outset" w:sz="6" w:space="0" w:color="auto"/>
+              <w:left w:val="outset" w:sz="6" w:space="0" w:color="auto"/>
+              <w:bottom w:val="outset" w:sz="6" w:space="0" w:color="auto"/>
+              <w:right w:val="outset" w:sz="6" w:space="0" w:color="auto"/>
+            </w:tcBorders>
+            <w:vAlign w:val="center"/>
+            <w:hideMark/>
+          </w:tcPr>
+          <w:p>
+            <w:hyperlink r:id="rId114" w:history="1">
+              <w:r>
+                <w:rPr>
+                  <w:rStyle w:val="Hyperlink"/>
+                </w:rPr>
+                <w:t>[+] Show genes</w:t>
+              </w:r>
+            </w:hyperlink>
+          </w:p>
+        </w:tc>
+      </w:tr>
+      <w:tr>
+        <w:trPr>
+          <w:tblCellSpacing w:w="15" w:type="dxa"/>
+        </w:trPr>
+        <w:tc>
+          <w:tcPr>
+            <w:tcW w:w="0" w:type="auto"/>
+            <w:tcBorders>
+              <w:top w:val="outset" w:sz="6" w:space="0" w:color="auto"/>
+              <w:left w:val="outset" w:sz="6" w:space="0" w:color="auto"/>
+              <w:bottom w:val="outset" w:sz="6" w:space="0" w:color="auto"/>
+              <w:right w:val="outset" w:sz="6" w:space="0" w:color="auto"/>
+            </w:tcBorders>
+            <w:vAlign w:val="center"/>
+            <w:hideMark/>
+          </w:tcPr>
+          <w:p>
+            <w:hyperlink r:id="rId115" w:tgtFrame="_blank" w:history="1">
+              <w:r>
+                <w:rPr>
+                  <w:rStyle w:val="Hyperlink"/>
+                </w:rPr>
+                <w:t>GO:0032502</w:t>
+              </w:r>
+            </w:hyperlink>
+            <w:bookmarkStart w:id="56" w:name="0032502"/>
+            <w:bookmarkEnd w:id="56"/>
+          </w:p>
+        </w:tc>
+        <w:tc>
+          <w:tcPr>
+            <w:tcW w:w="0" w:type="auto"/>
+            <w:tcBorders>
+              <w:top w:val="outset" w:sz="6" w:space="0" w:color="auto"/>
+              <w:left w:val="outset" w:sz="6" w:space="0" w:color="auto"/>
+              <w:bottom w:val="outset" w:sz="6" w:space="0" w:color="auto"/>
+              <w:right w:val="outset" w:sz="6" w:space="0" w:color="auto"/>
+            </w:tcBorders>
+            <w:vAlign w:val="center"/>
+            <w:hideMark/>
+          </w:tcPr>
+          <w:p>
+            <w:r>
+              <w:t>developmental process</w:t>
+            </w:r>
+          </w:p>
+        </w:tc>
+        <w:tc>
+          <w:tcPr>
+            <w:tcW w:w="0" w:type="auto"/>
+            <w:tcBorders>
+              <w:top w:val="outset" w:sz="6" w:space="0" w:color="auto"/>
+              <w:left w:val="outset" w:sz="6" w:space="0" w:color="auto"/>
+              <w:bottom w:val="outset" w:sz="6" w:space="0" w:color="auto"/>
+              <w:right w:val="outset" w:sz="6" w:space="0" w:color="auto"/>
+            </w:tcBorders>
+            <w:vAlign w:val="center"/>
+            <w:hideMark/>
+          </w:tcPr>
+          <w:p>
+            <w:pPr>
+              <w:jc w:val="center"/>
+            </w:pPr>
+            <w:r>
+              <w:t>8.69E-17</w:t>
+            </w:r>
+          </w:p>
+        </w:tc>
+        <w:tc>
+          <w:tcPr>
+            <w:tcW w:w="0" w:type="auto"/>
+            <w:tcBorders>
+              <w:top w:val="outset" w:sz="6" w:space="0" w:color="auto"/>
+              <w:left w:val="outset" w:sz="6" w:space="0" w:color="auto"/>
+              <w:bottom w:val="outset" w:sz="6" w:space="0" w:color="auto"/>
+              <w:right w:val="outset" w:sz="6" w:space="0" w:color="auto"/>
+            </w:tcBorders>
+            <w:vAlign w:val="center"/>
+            <w:hideMark/>
+          </w:tcPr>
+          <w:p>
+            <w:pPr>
+              <w:jc w:val="center"/>
+            </w:pPr>
+            <w:r>
+              <w:t>7.42E-14</w:t>
+            </w:r>
+          </w:p>
+        </w:tc>
+        <w:tc>
+          <w:tcPr>
+            <w:tcW w:w="0" w:type="auto"/>
+            <w:tcBorders>
+              <w:top w:val="outset" w:sz="6" w:space="0" w:color="auto"/>
+              <w:left w:val="outset" w:sz="6" w:space="0" w:color="auto"/>
+              <w:bottom w:val="outset" w:sz="6" w:space="0" w:color="auto"/>
+              <w:right w:val="outset" w:sz="6" w:space="0" w:color="auto"/>
+            </w:tcBorders>
+            <w:vAlign w:val="center"/>
+            <w:hideMark/>
+          </w:tcPr>
+          <w:p>
+            <w:pPr>
+              <w:jc w:val="center"/>
+            </w:pPr>
+            <w:r>
+              <w:t>1.20 (18016,4567,3966,1208)</w:t>
+            </w:r>
+          </w:p>
+        </w:tc>
+        <w:tc>
+          <w:tcPr>
+            <w:tcW w:w="0" w:type="auto"/>
+            <w:tcBorders>
+              <w:top w:val="outset" w:sz="6" w:space="0" w:color="auto"/>
+              <w:left w:val="outset" w:sz="6" w:space="0" w:color="auto"/>
+              <w:bottom w:val="outset" w:sz="6" w:space="0" w:color="auto"/>
+              <w:right w:val="outset" w:sz="6" w:space="0" w:color="auto"/>
+            </w:tcBorders>
+            <w:vAlign w:val="center"/>
+            <w:hideMark/>
+          </w:tcPr>
+          <w:p>
+            <w:hyperlink r:id="rId116" w:history="1">
+              <w:r>
+                <w:rPr>
+                  <w:rStyle w:val="Hyperlink"/>
+                </w:rPr>
+                <w:t>[+] Show genes</w:t>
+              </w:r>
+            </w:hyperlink>
+          </w:p>
+        </w:tc>
+      </w:tr>
+      <w:tr>
+        <w:trPr>
+          <w:tblCellSpacing w:w="15" w:type="dxa"/>
+        </w:trPr>
+        <w:tc>
+          <w:tcPr>
+            <w:tcW w:w="0" w:type="auto"/>
+            <w:tcBorders>
+              <w:top w:val="outset" w:sz="6" w:space="0" w:color="auto"/>
+              <w:left w:val="outset" w:sz="6" w:space="0" w:color="auto"/>
+              <w:bottom w:val="outset" w:sz="6" w:space="0" w:color="auto"/>
+              <w:right w:val="outset" w:sz="6" w:space="0" w:color="auto"/>
+            </w:tcBorders>
+            <w:vAlign w:val="center"/>
+            <w:hideMark/>
+          </w:tcPr>
+          <w:p>
+            <w:hyperlink r:id="rId117" w:tgtFrame="_blank" w:history="1">
+              <w:r>
+                <w:rPr>
+                  <w:rStyle w:val="Hyperlink"/>
+                </w:rPr>
+                <w:t>GO:0050794</w:t>
+              </w:r>
+            </w:hyperlink>
+            <w:bookmarkStart w:id="57" w:name="0050794"/>
+            <w:bookmarkEnd w:id="57"/>
+          </w:p>
+        </w:tc>
+        <w:tc>
+          <w:tcPr>
+            <w:tcW w:w="0" w:type="auto"/>
+            <w:tcBorders>
+              <w:top w:val="outset" w:sz="6" w:space="0" w:color="auto"/>
+              <w:left w:val="outset" w:sz="6" w:space="0" w:color="auto"/>
+              <w:bottom w:val="outset" w:sz="6" w:space="0" w:color="auto"/>
+              <w:right w:val="outset" w:sz="6" w:space="0" w:color="auto"/>
+            </w:tcBorders>
+            <w:vAlign w:val="center"/>
+            <w:hideMark/>
+          </w:tcPr>
+          <w:p>
+            <w:r>
+              <w:t>regulation of cellular process</w:t>
+            </w:r>
+          </w:p>
+        </w:tc>
+        <w:tc>
+          <w:tcPr>
+            <w:tcW w:w="0" w:type="auto"/>
+            <w:tcBorders>
+              <w:top w:val="outset" w:sz="6" w:space="0" w:color="auto"/>
+              <w:left w:val="outset" w:sz="6" w:space="0" w:color="auto"/>
+              <w:bottom w:val="outset" w:sz="6" w:space="0" w:color="auto"/>
+              <w:right w:val="outset" w:sz="6" w:space="0" w:color="auto"/>
+            </w:tcBorders>
+            <w:vAlign w:val="center"/>
+            <w:hideMark/>
+          </w:tcPr>
+          <w:p>
+            <w:pPr>
+              <w:jc w:val="center"/>
+            </w:pPr>
+            <w:r>
+              <w:t>1.49E-16</w:t>
+            </w:r>
+          </w:p>
+        </w:tc>
+        <w:tc>
+          <w:tcPr>
+            <w:tcW w:w="0" w:type="auto"/>
+            <w:tcBorders>
+              <w:top w:val="outset" w:sz="6" w:space="0" w:color="auto"/>
+              <w:left w:val="outset" w:sz="6" w:space="0" w:color="auto"/>
+              <w:bottom w:val="outset" w:sz="6" w:space="0" w:color="auto"/>
+              <w:right w:val="outset" w:sz="6" w:space="0" w:color="auto"/>
+            </w:tcBorders>
+            <w:vAlign w:val="center"/>
+            <w:hideMark/>
+          </w:tcPr>
+          <w:p>
+            <w:pPr>
+              <w:jc w:val="center"/>
+            </w:pPr>
+            <w:r>
+              <w:t>1.2E-13</w:t>
+            </w:r>
+          </w:p>
+        </w:tc>
+        <w:tc>
+          <w:tcPr>
+            <w:tcW w:w="0" w:type="auto"/>
+            <w:tcBorders>
+              <w:top w:val="outset" w:sz="6" w:space="0" w:color="auto"/>
+              <w:left w:val="outset" w:sz="6" w:space="0" w:color="auto"/>
+              <w:bottom w:val="outset" w:sz="6" w:space="0" w:color="auto"/>
+              <w:right w:val="outset" w:sz="6" w:space="0" w:color="auto"/>
+            </w:tcBorders>
+            <w:vAlign w:val="center"/>
+            <w:hideMark/>
+          </w:tcPr>
+          <w:p>
+            <w:pPr>
+              <w:jc w:val="center"/>
+            </w:pPr>
+            <w:r>
+              <w:t>1.10 (18016,9862,3966,2397)</w:t>
+            </w:r>
+          </w:p>
+        </w:tc>
+        <w:tc>
+          <w:tcPr>
+            <w:tcW w:w="0" w:type="auto"/>
+            <w:tcBorders>
+              <w:top w:val="outset" w:sz="6" w:space="0" w:color="auto"/>
+              <w:left w:val="outset" w:sz="6" w:space="0" w:color="auto"/>
+              <w:bottom w:val="outset" w:sz="6" w:space="0" w:color="auto"/>
+              <w:right w:val="outset" w:sz="6" w:space="0" w:color="auto"/>
+            </w:tcBorders>
+            <w:vAlign w:val="center"/>
+            <w:hideMark/>
+          </w:tcPr>
+          <w:p>
+            <w:hyperlink r:id="rId118" w:history="1">
+              <w:r>
+                <w:rPr>
+                  <w:rStyle w:val="Hyperlink"/>
+                </w:rPr>
+                <w:t>[+] Show genes</w:t>
+              </w:r>
+            </w:hyperlink>
+          </w:p>
+        </w:tc>
+      </w:tr>
+      <w:tr>
+        <w:trPr>
+          <w:tblCellSpacing w:w="15" w:type="dxa"/>
+        </w:trPr>
+        <w:tc>
+          <w:tcPr>
+            <w:tcW w:w="0" w:type="auto"/>
+            <w:tcBorders>
+              <w:top w:val="outset" w:sz="6" w:space="0" w:color="auto"/>
+              <w:left w:val="outset" w:sz="6" w:space="0" w:color="auto"/>
+              <w:bottom w:val="outset" w:sz="6" w:space="0" w:color="auto"/>
+              <w:right w:val="outset" w:sz="6" w:space="0" w:color="auto"/>
+            </w:tcBorders>
+            <w:vAlign w:val="center"/>
+            <w:hideMark/>
+          </w:tcPr>
+          <w:p>
+            <w:hyperlink r:id="rId119" w:tgtFrame="_blank" w:history="1">
+              <w:r>
+                <w:rPr>
+                  <w:rStyle w:val="Hyperlink"/>
+                </w:rPr>
+                <w:t>GO:0051254</w:t>
+              </w:r>
+            </w:hyperlink>
+            <w:bookmarkStart w:id="58" w:name="0051254"/>
+            <w:bookmarkEnd w:id="58"/>
+          </w:p>
+        </w:tc>
+        <w:tc>
+          <w:tcPr>
+            <w:tcW w:w="0" w:type="auto"/>
+            <w:tcBorders>
+              <w:top w:val="outset" w:sz="6" w:space="0" w:color="auto"/>
+              <w:left w:val="outset" w:sz="6" w:space="0" w:color="auto"/>
+              <w:bottom w:val="outset" w:sz="6" w:space="0" w:color="auto"/>
+              <w:right w:val="outset" w:sz="6" w:space="0" w:color="auto"/>
+            </w:tcBorders>
+            <w:vAlign w:val="center"/>
+            <w:hideMark/>
+          </w:tcPr>
+          <w:p>
+            <w:r>
+              <w:t>positive regulation of RNA metabolic process</w:t>
+            </w:r>
+          </w:p>
+        </w:tc>
+        <w:tc>
+          <w:tcPr>
+            <w:tcW w:w="0" w:type="auto"/>
+            <w:tcBorders>
+              <w:top w:val="outset" w:sz="6" w:space="0" w:color="auto"/>
+              <w:left w:val="outset" w:sz="6" w:space="0" w:color="auto"/>
+              <w:bottom w:val="outset" w:sz="6" w:space="0" w:color="auto"/>
+              <w:right w:val="outset" w:sz="6" w:space="0" w:color="auto"/>
+            </w:tcBorders>
+            <w:vAlign w:val="center"/>
+            <w:hideMark/>
+          </w:tcPr>
+          <w:p>
+            <w:pPr>
+              <w:jc w:val="center"/>
+            </w:pPr>
+            <w:r>
+              <w:t>1.91E-15</w:t>
+            </w:r>
+          </w:p>
+        </w:tc>
+        <w:tc>
+          <w:tcPr>
+            <w:tcW w:w="0" w:type="auto"/>
+            <w:tcBorders>
+              <w:top w:val="outset" w:sz="6" w:space="0" w:color="auto"/>
+              <w:left w:val="outset" w:sz="6" w:space="0" w:color="auto"/>
+              <w:bottom w:val="outset" w:sz="6" w:space="0" w:color="auto"/>
+              <w:right w:val="outset" w:sz="6" w:space="0" w:color="auto"/>
+            </w:tcBorders>
+            <w:vAlign w:val="center"/>
+            <w:hideMark/>
+          </w:tcPr>
+          <w:p>
+            <w:pPr>
+              <w:jc w:val="center"/>
+            </w:pPr>
+            <w:r>
+              <w:t>1.46E-12</w:t>
+            </w:r>
+          </w:p>
+        </w:tc>
+        <w:tc>
+          <w:tcPr>
+            <w:tcW w:w="0" w:type="auto"/>
+            <w:tcBorders>
+              <w:top w:val="outset" w:sz="6" w:space="0" w:color="auto"/>
+              <w:left w:val="outset" w:sz="6" w:space="0" w:color="auto"/>
+              <w:bottom w:val="outset" w:sz="6" w:space="0" w:color="auto"/>
+              <w:right w:val="outset" w:sz="6" w:space="0" w:color="auto"/>
+            </w:tcBorders>
+            <w:vAlign w:val="center"/>
+            <w:hideMark/>
+          </w:tcPr>
+          <w:p>
+            <w:pPr>
+              <w:jc w:val="center"/>
+            </w:pPr>
+            <w:r>
+              <w:t>1.37 (18016,1591,3966,479)</w:t>
+            </w:r>
+          </w:p>
+        </w:tc>
+        <w:tc>
+          <w:tcPr>
+            <w:tcW w:w="0" w:type="auto"/>
+            <w:tcBorders>
+              <w:top w:val="outset" w:sz="6" w:space="0" w:color="auto"/>
+              <w:left w:val="outset" w:sz="6" w:space="0" w:color="auto"/>
+              <w:bottom w:val="outset" w:sz="6" w:space="0" w:color="auto"/>
+              <w:right w:val="outset" w:sz="6" w:space="0" w:color="auto"/>
+            </w:tcBorders>
+            <w:vAlign w:val="center"/>
+            <w:hideMark/>
+          </w:tcPr>
+          <w:p>
+            <w:hyperlink r:id="rId120" w:history="1">
+              <w:r>
+                <w:rPr>
+                  <w:rStyle w:val="Hyperlink"/>
+                </w:rPr>
+                <w:t>[+] Show genes</w:t>
+              </w:r>
+            </w:hyperlink>
+          </w:p>
+        </w:tc>
+      </w:tr>
+    </w:tbl>
+    <w:p>
+      <w:bookmarkStart w:id="59" w:name="0045893"/>
+      <w:bookmarkEnd w:id="59"/>
+      <w:r>
+        <w:t>These are the top</w:t>
+      </w:r>
+      <w:r>
+        <w:t xml:space="preserve"> go terms from the table of results sorted by p-value. The table of results sorts the results in the go tree by p-value to show the order of differentiation of each term by p-value, </w:t>
+      </w:r>
+      <w:proofErr w:type="spellStart"/>
+      <w:r>
+        <w:t>fdr</w:t>
+      </w:r>
+      <w:proofErr w:type="spellEnd"/>
+      <w:r>
+        <w:t xml:space="preserve"> q-value and Enrichment.</w:t>
+      </w:r>
+    </w:p>
+    <w:p>
+      <w:r>
+        <w:lastRenderedPageBreak/>
+        <w:t>Here are the results for differentiation in molecular function:</w:t>
+      </w:r>
+    </w:p>
+    <w:p>
+      <w:r>
+        <w:rPr>
+          <w:noProof/>
+        </w:rPr>
+        <w:drawing>
+          <wp:inline distT="0" distB="0" distL="0" distR="0" wp14:anchorId="2AFA768C" wp14:editId="314CB10A">
+            <wp:extent cx="5943600" cy="1654175"/>
+            <wp:effectExtent l="0" t="0" r="0" b="3175"/>
+            <wp:docPr id="16" name="Picture 16" descr="http://cbl-gorilla.cs.technion.ac.il/GOrilla/h7xvnja1/GOFUNCTION.png"/>
+            <wp:cNvGraphicFramePr>
+              <a:graphicFrameLocks xmlns:a="http://schemas.openxmlformats.org/drawingml/2006/main" noChangeAspect="1"/>
+            </wp:cNvGraphicFramePr>
+            <a:graphic xmlns:a="http://schemas.openxmlformats.org/drawingml/2006/main">
+              <a:graphicData uri="http://schemas.openxmlformats.org/drawingml/2006/picture">
+                <pic:pic xmlns:pic="http://schemas.openxmlformats.org/drawingml/2006/picture">
+                  <pic:nvPicPr>
+                    <pic:cNvPr id="0" name="Picture 11" descr="http://cbl-gorilla.cs.technion.ac.il/GOrilla/h7xvnja1/GOFUNCTION.png"/>
                     <pic:cNvPicPr>
                       <a:picLocks noChangeAspect="1" noChangeArrowheads="1"/>
                     </pic:cNvPicPr>
                   </pic:nvPicPr>
                   <pic:blipFill>
-                    <a:blip r:embed="rId76">
+                    <a:blip r:embed="rId121" cstate="print">
                       <a:extLst>
                         <a:ext uri="{28A0092B-C50C-407E-A947-70E740481C1C}">
                           <a14:useLocalDpi xmlns:a14="http://schemas.microsoft.com/office/drawing/2010/main" val="0"/>
@@ -9961,7 +12959,7 @@
                   <pic:spPr bwMode="auto">
                     <a:xfrm>
                       <a:off x="0" y="0"/>
-                      <a:ext cx="2067560" cy="2531745"/>
+                      <a:ext cx="5943600" cy="1654175"/>
                     </a:xfrm>
                     <a:prstGeom prst="rect">
                       <a:avLst/>
@@ -9980,10 +12978,116 @@
     </w:p>
     <w:p>
       <w:r>
-        <w:t>And also in peptide cross linking.</w:t>
+        <w:t>Here we can see considerable differentiation mostly in the “binding” sub tree as can be see zoomed in here:</w:t>
       </w:r>
     </w:p>
-    <w:p/>
+    <w:p>
+      <w:r>
+        <w:rPr>
+          <w:noProof/>
+        </w:rPr>
+        <w:drawing>
+          <wp:inline distT="0" distB="0" distL="0" distR="0" wp14:anchorId="79EFADA7" wp14:editId="1347662B">
+            <wp:extent cx="2135875" cy="3433520"/>
+            <wp:effectExtent l="0" t="0" r="0" b="0"/>
+            <wp:docPr id="18" name="Picture 18"/>
+            <wp:cNvGraphicFramePr>
+              <a:graphicFrameLocks xmlns:a="http://schemas.openxmlformats.org/drawingml/2006/main" noChangeAspect="1"/>
+            </wp:cNvGraphicFramePr>
+            <a:graphic xmlns:a="http://schemas.openxmlformats.org/drawingml/2006/main">
+              <a:graphicData uri="http://schemas.openxmlformats.org/drawingml/2006/picture">
+                <pic:pic xmlns:pic="http://schemas.openxmlformats.org/drawingml/2006/picture">
+                  <pic:nvPicPr>
+                    <pic:cNvPr id="1" name=""/>
+                    <pic:cNvPicPr/>
+                  </pic:nvPicPr>
+                  <pic:blipFill>
+                    <a:blip r:embed="rId122"/>
+                    <a:stretch>
+                      <a:fillRect/>
+                    </a:stretch>
+                  </pic:blipFill>
+                  <pic:spPr>
+                    <a:xfrm>
+                      <a:off x="0" y="0"/>
+                      <a:ext cx="2159897" cy="3472137"/>
+                    </a:xfrm>
+                    <a:prstGeom prst="rect">
+                      <a:avLst/>
+                    </a:prstGeom>
+                  </pic:spPr>
+                </pic:pic>
+              </a:graphicData>
+            </a:graphic>
+          </wp:inline>
+        </w:drawing>
+      </w:r>
+    </w:p>
+    <w:p>
+      <w:r>
+        <w:t>And the results for cellular component:</w:t>
+      </w:r>
+    </w:p>
+    <w:p>
+      <w:r>
+        <w:rPr>
+          <w:noProof/>
+        </w:rPr>
+        <w:drawing>
+          <wp:inline distT="0" distB="0" distL="0" distR="0" wp14:anchorId="73B2821B" wp14:editId="4A309864">
+            <wp:extent cx="5943600" cy="1362075"/>
+            <wp:effectExtent l="0" t="0" r="0" b="9525"/>
+            <wp:docPr id="17" name="Picture 17" descr="http://cbl-gorilla.cs.technion.ac.il/GOrilla/h7xvnja1/GOCOMPONENT.png"/>
+            <wp:cNvGraphicFramePr>
+              <a:graphicFrameLocks xmlns:a="http://schemas.openxmlformats.org/drawingml/2006/main" noChangeAspect="1"/>
+            </wp:cNvGraphicFramePr>
+            <a:graphic xmlns:a="http://schemas.openxmlformats.org/drawingml/2006/main">
+              <a:graphicData uri="http://schemas.openxmlformats.org/drawingml/2006/picture">
+                <pic:pic xmlns:pic="http://schemas.openxmlformats.org/drawingml/2006/picture">
+                  <pic:nvPicPr>
+                    <pic:cNvPr id="0" name="Picture 13" descr="http://cbl-gorilla.cs.technion.ac.il/GOrilla/h7xvnja1/GOCOMPONENT.png"/>
+                    <pic:cNvPicPr>
+                      <a:picLocks noChangeAspect="1" noChangeArrowheads="1"/>
+                    </pic:cNvPicPr>
+                  </pic:nvPicPr>
+                  <pic:blipFill>
+                    <a:blip r:embed="rId123" cstate="print">
+                      <a:extLst>
+                        <a:ext uri="{28A0092B-C50C-407E-A947-70E740481C1C}">
+                          <a14:useLocalDpi xmlns:a14="http://schemas.microsoft.com/office/drawing/2010/main" val="0"/>
+                        </a:ext>
+                      </a:extLst>
+                    </a:blip>
+                    <a:srcRect/>
+                    <a:stretch>
+                      <a:fillRect/>
+                    </a:stretch>
+                  </pic:blipFill>
+                  <pic:spPr bwMode="auto">
+                    <a:xfrm>
+                      <a:off x="0" y="0"/>
+                      <a:ext cx="5943600" cy="1362075"/>
+                    </a:xfrm>
+                    <a:prstGeom prst="rect">
+                      <a:avLst/>
+                    </a:prstGeom>
+                    <a:noFill/>
+                    <a:ln>
+                      <a:noFill/>
+                    </a:ln>
+                  </pic:spPr>
+                </pic:pic>
+              </a:graphicData>
+            </a:graphic>
+          </wp:inline>
+        </w:drawing>
+      </w:r>
+    </w:p>
+    <w:p>
+      <w:r>
+        <w:t>Here differentiation is not mostly under a single sub tree but is mostly spread around all sub trees.</w:t>
+      </w:r>
+    </w:p>
     <w:p>
       <w:pPr>
         <w:pStyle w:val="ListParagraph"/>
@@ -9991,120 +13095,102 @@
           <w:ilvl w:val="0"/>
           <w:numId w:val="5"/>
         </w:numPr>
-        <w:spacing w:line="254" w:lineRule="auto"/>
       </w:pPr>
       <w:r>
-        <w:t>One of the genes associated with this miRNA is SAAL1 which is also the 3</w:t>
-      </w:r>
-      <w:r>
+        <w:lastRenderedPageBreak/>
+        <w:t>A phenotype of this miRNA will most likely be associated with a gene which is differentially expressed according to Gorilla. We will go to the biological process go tree and check the genes associated with the first go term (the go term with the lowest p-value which is the first one in the table).</w:t>
+      </w:r>
+    </w:p>
+    <w:p>
+      <w:pPr>
+        <w:pStyle w:val="ListParagraph"/>
         <w:rPr>
-          <w:vertAlign w:val="superscript"/>
+          <w:color w:val="000000"/>
+          <w:sz w:val="20"/>
+          <w:szCs w:val="20"/>
         </w:rPr>
-        <w:t>rd</w:t>
-      </w:r>
-      <w:r>
-        <w:t xml:space="preserve"> one on the list. According to </w:t>
-      </w:r>
-      <w:hyperlink r:id="rId77" w:history="1">
+      </w:pPr>
+      <w:r>
+        <w:t xml:space="preserve">We will pick a gene from the list, for example, </w:t>
+      </w:r>
+      <w:r>
+        <w:rPr>
+          <w:color w:val="000000"/>
+          <w:sz w:val="20"/>
+          <w:szCs w:val="20"/>
+        </w:rPr>
+        <w:t>GFI1</w:t>
+      </w:r>
+      <w:r>
+        <w:rPr>
+          <w:color w:val="000000"/>
+          <w:sz w:val="20"/>
+          <w:szCs w:val="20"/>
+        </w:rPr>
+        <w:t xml:space="preserve"> (</w:t>
+      </w:r>
+      <w:r>
+        <w:rPr>
+          <w:color w:val="000000"/>
+          <w:sz w:val="20"/>
+          <w:szCs w:val="20"/>
+        </w:rPr>
+        <w:t>growth factor independent 1 transcription repressor</w:t>
+      </w:r>
+      <w:r>
+        <w:rPr>
+          <w:color w:val="000000"/>
+          <w:sz w:val="20"/>
+          <w:szCs w:val="20"/>
+        </w:rPr>
+        <w:t>).</w:t>
+      </w:r>
+    </w:p>
+    <w:p>
+      <w:pPr>
+        <w:pStyle w:val="ListParagraph"/>
+      </w:pPr>
+      <w:r>
+        <w:t>According to NCBI, potential phenotypes of this gene are:</w:t>
+      </w:r>
+    </w:p>
+    <w:p>
+      <w:pPr>
+        <w:pStyle w:val="ListParagraph"/>
+      </w:pPr>
+      <w:hyperlink r:id="rId124" w:history="1">
         <w:r>
           <w:rPr>
             <w:rStyle w:val="Hyperlink"/>
+            <w:rFonts w:ascii="Arial" w:hAnsi="Arial" w:cs="Arial"/>
+            <w:color w:val="642A8F"/>
+            <w:sz w:val="20"/>
+            <w:szCs w:val="20"/>
+            <w:shd w:val="clear" w:color="auto" w:fill="FFFFFF"/>
           </w:rPr>
-          <w:t>this</w:t>
-        </w:r>
-      </w:hyperlink>
-      <w:r>
-        <w:t xml:space="preserve"> link known phenotypes of SAAL1 include:</w:t>
-      </w:r>
-    </w:p>
-    <w:p>
-      <w:pPr>
-        <w:spacing w:line="240" w:lineRule="auto"/>
-        <w:ind w:left="360"/>
-      </w:pPr>
-      <w:hyperlink r:id="rId78" w:tgtFrame="_blank" w:history="1">
-        <w:r>
-          <w:rPr>
-            <w:color w:val="0077CC"/>
-          </w:rPr>
-          <w:br/>
-        </w:r>
-        <w:r>
-          <w:rPr>
-            <w:rStyle w:val="Hyperlink"/>
-            <w:color w:val="0077CC"/>
-          </w:rPr>
-          <w:t>Increased vaccinia virus (VACV) infection</w:t>
-        </w:r>
-      </w:hyperlink>
-      <w:r>
-        <w:rPr>
-          <w:rFonts w:ascii="Helvetica" w:hAnsi="Helvetica" w:cs="Helvetica"/>
-          <w:color w:val="333333"/>
-          <w:sz w:val="20"/>
-          <w:szCs w:val="20"/>
-          <w:shd w:val="clear" w:color="auto" w:fill="FFFFFF"/>
-        </w:rPr>
-        <w:t> </w:t>
-      </w:r>
-    </w:p>
-    <w:p>
-      <w:pPr>
-        <w:ind w:left="360"/>
-      </w:pPr>
-      <w:hyperlink r:id="rId79" w:tgtFrame="_blank" w:history="1">
-        <w:r>
-          <w:rPr>
-            <w:rStyle w:val="Hyperlink"/>
-            <w:color w:val="0077CC"/>
-          </w:rPr>
-          <w:t xml:space="preserve">Decreased viability after </w:t>
-        </w:r>
-        <w:proofErr w:type="spellStart"/>
-        <w:r>
-          <w:rPr>
-            <w:rStyle w:val="Hyperlink"/>
-            <w:color w:val="0077CC"/>
-          </w:rPr>
-          <w:t>Maraba</w:t>
-        </w:r>
-        <w:proofErr w:type="spellEnd"/>
-        <w:r>
-          <w:rPr>
-            <w:rStyle w:val="Hyperlink"/>
-            <w:color w:val="0077CC"/>
-          </w:rPr>
-          <w:t xml:space="preserve"> virus infection</w:t>
-        </w:r>
-      </w:hyperlink>
-      <w:r>
-        <w:rPr>
-          <w:rFonts w:ascii="Helvetica" w:hAnsi="Helvetica" w:cs="Helvetica"/>
-          <w:color w:val="333333"/>
-          <w:sz w:val="20"/>
-          <w:szCs w:val="20"/>
-          <w:shd w:val="clear" w:color="auto" w:fill="FFFFFF"/>
-        </w:rPr>
-        <w:t> </w:t>
-      </w:r>
-    </w:p>
-    <w:p>
-      <w:pPr>
-        <w:ind w:firstLine="360"/>
-      </w:pPr>
-      <w:hyperlink r:id="rId80" w:tgtFrame="_blank" w:history="1">
-        <w:r>
-          <w:rPr>
-            <w:rStyle w:val="Hyperlink"/>
-            <w:color w:val="0077CC"/>
-          </w:rPr>
-          <w:t>Increased transferrin (TF) endocytosis</w:t>
+          <w:t>Neutropenia, nonimmune chronic idiopathic, of adults</w:t>
         </w:r>
       </w:hyperlink>
     </w:p>
     <w:p>
-      <w:bookmarkStart w:id="39" w:name="_GoBack"/>
-      <w:bookmarkEnd w:id="39"/>
+      <w:pPr>
+        <w:pStyle w:val="ListParagraph"/>
+      </w:pPr>
+      <w:hyperlink r:id="rId125" w:history="1">
+        <w:r>
+          <w:rPr>
+            <w:rStyle w:val="Hyperlink"/>
+            <w:rFonts w:ascii="Arial" w:hAnsi="Arial" w:cs="Arial"/>
+            <w:color w:val="642A8F"/>
+            <w:sz w:val="20"/>
+            <w:szCs w:val="20"/>
+            <w:shd w:val="clear" w:color="auto" w:fill="FFFFFF"/>
+          </w:rPr>
+          <w:t>Severe congenital neutropenia 2, autosomal dominant</w:t>
+        </w:r>
+      </w:hyperlink>
+      <w:bookmarkStart w:id="60" w:name="_GoBack"/>
+      <w:bookmarkEnd w:id="60"/>
     </w:p>
     <w:sectPr>
       <w:pgSz w:w="12240" w:h="15840"/>

</xml_diff>

<commit_message>
Updates to Q1 and rmd file
</commit_message>
<xml_diff>
--- a/HW4/hw4.docx
+++ b/HW4/hw4.docx
@@ -73,10 +73,10 @@
           <w:noProof/>
         </w:rPr>
         <w:drawing>
-          <wp:inline distT="0" distB="0" distL="0" distR="0" wp14:anchorId="030A8E4B" wp14:editId="470197E1">
-            <wp:extent cx="4648200" cy="3242318"/>
-            <wp:effectExtent l="0" t="0" r="0" b="0"/>
-            <wp:docPr id="7" name="Picture 7"/>
+          <wp:inline distT="0" distB="0" distL="0" distR="0" wp14:anchorId="411EC5BD" wp14:editId="2F880427">
+            <wp:extent cx="5943600" cy="4245610"/>
+            <wp:effectExtent l="0" t="0" r="0" b="2540"/>
+            <wp:docPr id="19" name="Picture 19"/>
             <wp:cNvGraphicFramePr>
               <a:graphicFrameLocks xmlns:a="http://schemas.openxmlformats.org/drawingml/2006/main" noChangeAspect="1"/>
             </wp:cNvGraphicFramePr>
@@ -96,7 +96,7 @@
                   <pic:spPr>
                     <a:xfrm>
                       <a:off x="0" y="0"/>
-                      <a:ext cx="4650500" cy="3243922"/>
+                      <a:ext cx="5943600" cy="4245610"/>
                     </a:xfrm>
                     <a:prstGeom prst="rect">
                       <a:avLst/>
@@ -148,6 +148,7 @@
           <w:color w:val="333333"/>
           <w:sz w:val="20"/>
           <w:szCs w:val="20"/>
+          <w:lang w:val="en-IL" w:eastAsia="en-IL"/>
         </w:rPr>
       </w:pPr>
       <w:r>
@@ -156,8 +157,9 @@
           <w:color w:val="333333"/>
           <w:sz w:val="20"/>
           <w:szCs w:val="20"/>
+          <w:lang w:val="en-IL" w:eastAsia="en-IL"/>
         </w:rPr>
-        <w:t xml:space="preserve">1     2     3     4     5 </w:t>
+        <w:t xml:space="preserve">##     1     2     3     4     5 </w:t>
       </w:r>
     </w:p>
     <w:p>
@@ -194,6 +196,7 @@
           <w:color w:val="333333"/>
           <w:sz w:val="20"/>
           <w:szCs w:val="20"/>
+          <w:lang w:val="en-IL" w:eastAsia="en-IL"/>
         </w:rPr>
       </w:pPr>
       <w:r>
@@ -202,8 +205,9 @@
           <w:color w:val="333333"/>
           <w:sz w:val="20"/>
           <w:szCs w:val="20"/>
+          <w:lang w:val="en-IL" w:eastAsia="en-IL"/>
         </w:rPr>
-        <w:t xml:space="preserve">2    21   </w:t>
+        <w:t xml:space="preserve">## 56101    </w:t>
       </w:r>
       <w:proofErr w:type="gramStart"/>
       <w:r>
@@ -212,8 +216,9 @@
           <w:color w:val="333333"/>
           <w:sz w:val="20"/>
           <w:szCs w:val="20"/>
+          <w:lang w:val="en-IL" w:eastAsia="en-IL"/>
         </w:rPr>
-        <w:t>169  2054</w:t>
+        <w:t>21  2054</w:t>
       </w:r>
       <w:proofErr w:type="gramEnd"/>
       <w:r>
@@ -222,184 +227,27 @@
           <w:color w:val="333333"/>
           <w:sz w:val="20"/>
           <w:szCs w:val="20"/>
+          <w:lang w:val="en-IL" w:eastAsia="en-IL"/>
         </w:rPr>
-        <w:t xml:space="preserve"> 56101</w:t>
+        <w:t xml:space="preserve">     2   169</w:t>
       </w:r>
     </w:p>
     <w:p>
       <w:r>
-        <w:t>iv. We see that the number of genes in each cluster varies significantly – from 2 genes in cluster number 1, to 56,101 genes in cluster number 5. This is a shortcoming since most of the genes appear in a single cluster which is not very informative for expression analysis.</w:t>
+        <w:t>Plot:</w:t>
       </w:r>
     </w:p>
-    <w:p>
-      <w:r>
-        <w:t>Another problem is that for clusters 1 and 2, the range of values that belong to the same cluster is big, therefore in the heatmap it looks like cluster 1 is not homogeneous. There are two possibilities: either the big difference in values (for example there is a value of 605,629 together with 222,399 in cluster 1) has biological meaning and those samples being in the same cluster is an error; or in the range of such high values, big differences are less significant biologically (a difference of ~200,000 is still in the same order of magnitude), so the clustering itself is correct but the heatmap suggests that there might be significant differences in examples in the same cluster. In the second case, a better way of representing the results could be used (as in the log transformation below).</w:t>
-      </w:r>
-    </w:p>
-    <w:p>
-      <w:r>
-        <w:lastRenderedPageBreak/>
-        <w:t xml:space="preserve">A possible reason for these problems could be that the expression values are within a very large range, being </w:t>
-      </w:r>
-      <w:proofErr w:type="gramStart"/>
-      <w:r>
-        <w:t>more dense</w:t>
-      </w:r>
-      <w:proofErr w:type="gramEnd"/>
-      <w:r>
-        <w:t xml:space="preserve"> in the smaller values (we see that in cluster 5, the maximum difference is around ~100, while in cluster 1 it is around ~300,000). This in turn is caused by large differences in counts of different genes as appear in ‘rawcounts.csv’.</w:t>
-      </w:r>
-      <w:r>
-        <w:br/>
-        <w:t xml:space="preserve">This way, to make distinction between clusters the algorithm divides intro groups roughly by order of magnitude, but it might be that after a certain threshold big differences are not significant, while in the small values the algorithm should be more sensitive to small fluctuations.  </w:t>
-      </w:r>
-    </w:p>
-    <w:p>
-      <w:r>
-        <w:t>v. After applying log transformation:</w:t>
-      </w:r>
-    </w:p>
-    <w:p>
-      <w:pPr>
-        <w:pBdr>
-          <w:top w:val="single" w:sz="6" w:space="7" w:color="CCCCCC"/>
-          <w:left w:val="single" w:sz="6" w:space="7" w:color="CCCCCC"/>
-          <w:bottom w:val="single" w:sz="6" w:space="7" w:color="CCCCCC"/>
-          <w:right w:val="single" w:sz="6" w:space="7" w:color="CCCCCC"/>
-        </w:pBdr>
-        <w:shd w:val="clear" w:color="auto" w:fill="FFFFFF"/>
-        <w:tabs>
-          <w:tab w:val="left" w:pos="916"/>
-          <w:tab w:val="left" w:pos="1832"/>
-          <w:tab w:val="left" w:pos="2748"/>
-          <w:tab w:val="left" w:pos="3664"/>
-          <w:tab w:val="left" w:pos="4580"/>
-          <w:tab w:val="left" w:pos="5496"/>
-          <w:tab w:val="left" w:pos="6412"/>
-          <w:tab w:val="left" w:pos="7328"/>
-          <w:tab w:val="left" w:pos="8244"/>
-          <w:tab w:val="left" w:pos="9160"/>
-          <w:tab w:val="left" w:pos="10076"/>
-          <w:tab w:val="left" w:pos="10992"/>
-          <w:tab w:val="left" w:pos="11908"/>
-          <w:tab w:val="left" w:pos="12824"/>
-          <w:tab w:val="left" w:pos="13740"/>
-          <w:tab w:val="left" w:pos="14656"/>
-        </w:tabs>
-        <w:wordWrap w:val="0"/>
-        <w:spacing w:after="150" w:line="240" w:lineRule="auto"/>
-        <w:rPr>
-          <w:rFonts w:ascii="Courier New" w:eastAsia="Times New Roman" w:hAnsi="Courier New" w:cs="Courier New"/>
-          <w:color w:val="333333"/>
-          <w:sz w:val="20"/>
-          <w:szCs w:val="20"/>
-        </w:rPr>
-      </w:pPr>
-      <w:r>
-        <w:rPr>
-          <w:rFonts w:ascii="Courier New" w:eastAsia="Times New Roman" w:hAnsi="Courier New" w:cs="Courier New"/>
-          <w:color w:val="333333"/>
-          <w:sz w:val="20"/>
-          <w:szCs w:val="20"/>
-        </w:rPr>
-        <w:t xml:space="preserve">   1     2     3     4     5 </w:t>
-      </w:r>
-    </w:p>
-    <w:p>
-      <w:pPr>
-        <w:pBdr>
-          <w:top w:val="single" w:sz="6" w:space="7" w:color="CCCCCC"/>
-          <w:left w:val="single" w:sz="6" w:space="7" w:color="CCCCCC"/>
-          <w:bottom w:val="single" w:sz="6" w:space="7" w:color="CCCCCC"/>
-          <w:right w:val="single" w:sz="6" w:space="7" w:color="CCCCCC"/>
-        </w:pBdr>
-        <w:shd w:val="clear" w:color="auto" w:fill="FFFFFF"/>
-        <w:tabs>
-          <w:tab w:val="left" w:pos="916"/>
-          <w:tab w:val="left" w:pos="1832"/>
-          <w:tab w:val="left" w:pos="2748"/>
-          <w:tab w:val="left" w:pos="3664"/>
-          <w:tab w:val="left" w:pos="4580"/>
-          <w:tab w:val="left" w:pos="5496"/>
-          <w:tab w:val="left" w:pos="6412"/>
-          <w:tab w:val="left" w:pos="7328"/>
-          <w:tab w:val="left" w:pos="8244"/>
-          <w:tab w:val="left" w:pos="9160"/>
-          <w:tab w:val="left" w:pos="10076"/>
-          <w:tab w:val="left" w:pos="10992"/>
-          <w:tab w:val="left" w:pos="11908"/>
-          <w:tab w:val="left" w:pos="12824"/>
-          <w:tab w:val="left" w:pos="13740"/>
-          <w:tab w:val="left" w:pos="14656"/>
-        </w:tabs>
-        <w:wordWrap w:val="0"/>
-        <w:spacing w:after="150" w:line="240" w:lineRule="auto"/>
-        <w:rPr>
-          <w:rFonts w:ascii="Courier New" w:eastAsia="Times New Roman" w:hAnsi="Courier New" w:cs="Courier New"/>
-          <w:color w:val="333333"/>
-          <w:sz w:val="20"/>
-          <w:szCs w:val="20"/>
-        </w:rPr>
-      </w:pPr>
-      <w:r>
-        <w:rPr>
-          <w:rFonts w:ascii="Courier New" w:eastAsia="Times New Roman" w:hAnsi="Courier New" w:cs="Courier New"/>
-          <w:color w:val="333333"/>
-          <w:sz w:val="20"/>
-          <w:szCs w:val="20"/>
-        </w:rPr>
-        <w:t xml:space="preserve">  </w:t>
-      </w:r>
-      <w:r>
-        <w:rPr>
-          <w:rFonts w:ascii="Courier New" w:eastAsia="Times New Roman" w:hAnsi="Courier New" w:cs="Courier New"/>
-          <w:color w:val="333333"/>
-          <w:sz w:val="20"/>
-          <w:szCs w:val="20"/>
-        </w:rPr>
-        <w:t xml:space="preserve"> </w:t>
-      </w:r>
-      <w:r>
-        <w:rPr>
-          <w:rFonts w:ascii="Courier New" w:eastAsia="Times New Roman" w:hAnsi="Courier New" w:cs="Courier New"/>
-          <w:color w:val="333333"/>
-          <w:sz w:val="20"/>
-          <w:szCs w:val="20"/>
-        </w:rPr>
-        <w:t xml:space="preserve">3986 </w:t>
-      </w:r>
-      <w:proofErr w:type="gramStart"/>
-      <w:r>
-        <w:rPr>
-          <w:rFonts w:ascii="Courier New" w:eastAsia="Times New Roman" w:hAnsi="Courier New" w:cs="Courier New"/>
-          <w:color w:val="333333"/>
-          <w:sz w:val="20"/>
-          <w:szCs w:val="20"/>
-        </w:rPr>
-        <w:t>37652  4922</w:t>
-      </w:r>
-      <w:proofErr w:type="gramEnd"/>
-      <w:r>
-        <w:rPr>
-          <w:rFonts w:ascii="Courier New" w:eastAsia="Times New Roman" w:hAnsi="Courier New" w:cs="Courier New"/>
-          <w:color w:val="333333"/>
-          <w:sz w:val="20"/>
-          <w:szCs w:val="20"/>
-        </w:rPr>
-        <w:t xml:space="preserve">  6081  5706</w:t>
-      </w:r>
-    </w:p>
-    <w:p/>
     <w:p>
       <w:r>
         <w:rPr>
           <w:noProof/>
         </w:rPr>
+        <w:lastRenderedPageBreak/>
         <w:drawing>
-          <wp:inline distT="0" distB="0" distL="0" distR="0" wp14:anchorId="232C7B45" wp14:editId="7C81B917">
-            <wp:extent cx="3941333" cy="2851150"/>
-            <wp:effectExtent l="0" t="0" r="2540" b="6350"/>
-            <wp:docPr id="8" name="Picture 8"/>
+          <wp:inline distT="0" distB="0" distL="0" distR="0" wp14:anchorId="33906BD9" wp14:editId="41F80D74">
+            <wp:extent cx="5943600" cy="4245610"/>
+            <wp:effectExtent l="0" t="0" r="0" b="2540"/>
+            <wp:docPr id="20" name="Picture 20"/>
             <wp:cNvGraphicFramePr>
               <a:graphicFrameLocks xmlns:a="http://schemas.openxmlformats.org/drawingml/2006/main" noChangeAspect="1"/>
             </wp:cNvGraphicFramePr>
@@ -419,7 +267,7 @@
                   <pic:spPr>
                     <a:xfrm>
                       <a:off x="0" y="0"/>
-                      <a:ext cx="3950045" cy="2857452"/>
+                      <a:ext cx="5943600" cy="4245610"/>
                     </a:xfrm>
                     <a:prstGeom prst="rect">
                       <a:avLst/>
@@ -434,23 +282,212 @@
     </w:p>
     <w:p>
       <w:r>
-        <w:t xml:space="preserve">We see that cluster sizes are now more balanced, </w:t>
-      </w:r>
-      <w:proofErr w:type="gramStart"/>
-      <w:r>
-        <w:t>and also</w:t>
-      </w:r>
-      <w:proofErr w:type="gramEnd"/>
-      <w:r>
-        <w:t xml:space="preserve"> the expression values in each cluster are closer to each other (in contrast to the previous configuration), making clusters more homogenic. This can be explained by the fact that expression values are now in smaller range – from 0 up to 4, so more of the larger values are found in the same cluster (since big differences after log transformation become much smaller and examples which previously were considered ‘too different’ are now similar).</w:t>
+        <w:t>iv. We see that the number of genes in each cluster varies significantly – from 2 genes in cluster number 1, to 56,101 genes in cluster number 5. This is a shortcoming since most of the genes appear in a single cluster which is not very informative for expression analysis.</w:t>
       </w:r>
     </w:p>
     <w:p>
       <w:r>
-        <w:t>Still, this method is not ideal since many values after the log transformation become 0, which cancels the differences in values which might be important for the analysis.</w:t>
+        <w:t>Another problem is that for clusters 1 and 2, the range of values that belong to the same cluster is big, therefore in the heatmap it looks like cluster 1 is not homogeneous. There are two possibilities: either the big difference in values (for example there is a value of 605,629 together with 222,399 in cluster 1) has biological meaning and those samples being in the same cluster is an error; or in the range of such high values, big differences are less significant biologically (a difference of ~200,000 is still in the same order of magnitude), so the clustering itself is correct but the heatmap suggests that there might be significant differences in examples in the same cluster. In the second case, a better way of representing the results could be used (as in the log transformation below).</w:t>
       </w:r>
     </w:p>
     <w:p>
+      <w:r>
+        <w:t xml:space="preserve">A possible reason for these problems could be that the expression values are within a very large range, being </w:t>
+      </w:r>
+      <w:proofErr w:type="gramStart"/>
+      <w:r>
+        <w:t>more dense</w:t>
+      </w:r>
+      <w:proofErr w:type="gramEnd"/>
+      <w:r>
+        <w:t xml:space="preserve"> in the smaller values (we see that in cluster 5, the maximum difference is around ~100, while in cluster 1 it is around ~300,000). This in turn is caused by large differences in counts of different genes as appear in ‘rawcounts.csv’.</w:t>
+      </w:r>
+      <w:r>
+        <w:br/>
+        <w:t xml:space="preserve">This way, to make distinction between clusters the algorithm divides intro groups roughly by order of magnitude, but it might be that after a certain threshold big differences are not significant, while in the small values the algorithm should be more sensitive to small fluctuations.  </w:t>
+      </w:r>
+    </w:p>
+    <w:p>
+      <w:r>
+        <w:t>v. After applying log transformation:</w:t>
+      </w:r>
+    </w:p>
+    <w:p>
+      <w:pPr>
+        <w:pStyle w:val="HTMLPreformatted"/>
+        <w:pBdr>
+          <w:top w:val="single" w:sz="6" w:space="7" w:color="CCCCCC"/>
+          <w:left w:val="single" w:sz="6" w:space="7" w:color="CCCCCC"/>
+          <w:bottom w:val="single" w:sz="6" w:space="7" w:color="CCCCCC"/>
+          <w:right w:val="single" w:sz="6" w:space="7" w:color="CCCCCC"/>
+        </w:pBdr>
+        <w:shd w:val="clear" w:color="auto" w:fill="FFFFFF"/>
+        <w:wordWrap w:val="0"/>
+        <w:spacing w:after="150"/>
+        <w:rPr>
+          <w:rStyle w:val="HTMLCode"/>
+          <w:color w:val="333333"/>
+        </w:rPr>
+      </w:pPr>
+      <w:r>
+        <w:rPr>
+          <w:rStyle w:val="HTMLCode"/>
+          <w:color w:val="333333"/>
+        </w:rPr>
+        <w:lastRenderedPageBreak/>
+        <w:t xml:space="preserve">##     1     2     3     4     5 </w:t>
+      </w:r>
+    </w:p>
+    <w:p>
+      <w:pPr>
+        <w:pStyle w:val="HTMLPreformatted"/>
+        <w:pBdr>
+          <w:top w:val="single" w:sz="6" w:space="7" w:color="CCCCCC"/>
+          <w:left w:val="single" w:sz="6" w:space="7" w:color="CCCCCC"/>
+          <w:bottom w:val="single" w:sz="6" w:space="7" w:color="CCCCCC"/>
+          <w:right w:val="single" w:sz="6" w:space="7" w:color="CCCCCC"/>
+        </w:pBdr>
+        <w:shd w:val="clear" w:color="auto" w:fill="FFFFFF"/>
+        <w:wordWrap w:val="0"/>
+        <w:spacing w:after="150"/>
+        <w:rPr>
+          <w:color w:val="333333"/>
+        </w:rPr>
+      </w:pPr>
+      <w:r>
+        <w:rPr>
+          <w:rStyle w:val="HTMLCode"/>
+          <w:color w:val="333333"/>
+        </w:rPr>
+        <w:t xml:space="preserve">## </w:t>
+      </w:r>
+      <w:proofErr w:type="gramStart"/>
+      <w:r>
+        <w:rPr>
+          <w:rStyle w:val="HTMLCode"/>
+          <w:color w:val="333333"/>
+        </w:rPr>
+        <w:t>37664  4918</w:t>
+      </w:r>
+      <w:proofErr w:type="gramEnd"/>
+      <w:r>
+        <w:rPr>
+          <w:rStyle w:val="HTMLCode"/>
+          <w:color w:val="333333"/>
+        </w:rPr>
+        <w:t xml:space="preserve">  6076  5699  3990</w:t>
+      </w:r>
+    </w:p>
+    <w:p>
+      <w:r>
+        <w:rPr>
+          <w:noProof/>
+        </w:rPr>
+        <w:drawing>
+          <wp:inline distT="0" distB="0" distL="0" distR="0" wp14:anchorId="2663A97C" wp14:editId="2B29D0DA">
+            <wp:extent cx="4660710" cy="3329221"/>
+            <wp:effectExtent l="0" t="0" r="6985" b="5080"/>
+            <wp:docPr id="22" name="Picture 22"/>
+            <wp:cNvGraphicFramePr>
+              <a:graphicFrameLocks xmlns:a="http://schemas.openxmlformats.org/drawingml/2006/main" noChangeAspect="1"/>
+            </wp:cNvGraphicFramePr>
+            <a:graphic xmlns:a="http://schemas.openxmlformats.org/drawingml/2006/main">
+              <a:graphicData uri="http://schemas.openxmlformats.org/drawingml/2006/picture">
+                <pic:pic xmlns:pic="http://schemas.openxmlformats.org/drawingml/2006/picture">
+                  <pic:nvPicPr>
+                    <pic:cNvPr id="1" name=""/>
+                    <pic:cNvPicPr/>
+                  </pic:nvPicPr>
+                  <pic:blipFill>
+                    <a:blip r:embed="rId9"/>
+                    <a:stretch>
+                      <a:fillRect/>
+                    </a:stretch>
+                  </pic:blipFill>
+                  <pic:spPr>
+                    <a:xfrm>
+                      <a:off x="0" y="0"/>
+                      <a:ext cx="4669279" cy="3335342"/>
+                    </a:xfrm>
+                    <a:prstGeom prst="rect">
+                      <a:avLst/>
+                    </a:prstGeom>
+                  </pic:spPr>
+                </pic:pic>
+              </a:graphicData>
+            </a:graphic>
+          </wp:inline>
+        </w:drawing>
+      </w:r>
+    </w:p>
+    <w:p>
+      <w:r>
+        <w:rPr>
+          <w:noProof/>
+        </w:rPr>
+        <w:drawing>
+          <wp:inline distT="0" distB="0" distL="0" distR="0" wp14:anchorId="4E2DA381" wp14:editId="5E06368B">
+            <wp:extent cx="4920018" cy="3514449"/>
+            <wp:effectExtent l="0" t="0" r="0" b="0"/>
+            <wp:docPr id="21" name="Picture 21"/>
+            <wp:cNvGraphicFramePr>
+              <a:graphicFrameLocks xmlns:a="http://schemas.openxmlformats.org/drawingml/2006/main" noChangeAspect="1"/>
+            </wp:cNvGraphicFramePr>
+            <a:graphic xmlns:a="http://schemas.openxmlformats.org/drawingml/2006/main">
+              <a:graphicData uri="http://schemas.openxmlformats.org/drawingml/2006/picture">
+                <pic:pic xmlns:pic="http://schemas.openxmlformats.org/drawingml/2006/picture">
+                  <pic:nvPicPr>
+                    <pic:cNvPr id="1" name=""/>
+                    <pic:cNvPicPr/>
+                  </pic:nvPicPr>
+                  <pic:blipFill>
+                    <a:blip r:embed="rId10"/>
+                    <a:stretch>
+                      <a:fillRect/>
+                    </a:stretch>
+                  </pic:blipFill>
+                  <pic:spPr>
+                    <a:xfrm>
+                      <a:off x="0" y="0"/>
+                      <a:ext cx="4927851" cy="3520044"/>
+                    </a:xfrm>
+                    <a:prstGeom prst="rect">
+                      <a:avLst/>
+                    </a:prstGeom>
+                  </pic:spPr>
+                </pic:pic>
+              </a:graphicData>
+            </a:graphic>
+          </wp:inline>
+        </w:drawing>
+      </w:r>
+    </w:p>
+    <w:p/>
+    <w:p>
+      <w:r>
+        <w:lastRenderedPageBreak/>
+        <w:t xml:space="preserve">We see that cluster sizes are now more balanced, </w:t>
+      </w:r>
+      <w:proofErr w:type="gramStart"/>
+      <w:r>
+        <w:t>and also</w:t>
+      </w:r>
+      <w:proofErr w:type="gramEnd"/>
+      <w:r>
+        <w:t xml:space="preserve"> the expression values in each cluster are closer to each other (in contrast to the previous configuration), making clusters more homogenic. This can be explained by the fact that expression values are now in smaller range – from 0 up to 4, so more of the larger values are found in the same cluster (since big differences after log transformation become much smaller and examples which previously were considered ‘too different’ are now similar).</w:t>
+      </w:r>
+    </w:p>
+    <w:p>
+      <w:r>
+        <w:t>Still, this method is not ideal since many values after the log transformation become 0, which cancels the differences in values which might be important for the analysis.</w:t>
+      </w:r>
+    </w:p>
+    <w:p>
+      <w:pPr>
+        <w:rPr>
+          <w:highlight w:val="yellow"/>
+        </w:rPr>
+      </w:pPr>
       <w:r>
         <w:t>vi</w:t>
       </w:r>
@@ -460,6 +497,8 @@
         </w:rPr>
         <w:t>. A way to improve?</w:t>
       </w:r>
+      <w:bookmarkStart w:id="0" w:name="_GoBack"/>
+      <w:bookmarkEnd w:id="0"/>
     </w:p>
     <w:p>
       <w:r>
@@ -473,7 +512,6 @@
         <w:pStyle w:val="Heading1"/>
       </w:pPr>
       <w:r>
-        <w:lastRenderedPageBreak/>
         <w:t>Question 2</w:t>
       </w:r>
     </w:p>
@@ -515,7 +553,7 @@
                     <pic:cNvPicPr/>
                   </pic:nvPicPr>
                   <pic:blipFill>
-                    <a:blip r:embed="rId9"/>
+                    <a:blip r:embed="rId11"/>
                     <a:stretch>
                       <a:fillRect/>
                     </a:stretch>
@@ -674,7 +712,7 @@
                 <w:rFonts w:ascii="Times New Roman" w:eastAsia="Times New Roman" w:hAnsi="Times New Roman" w:cs="Times New Roman"/>
               </w:rPr>
             </w:pPr>
-            <w:hyperlink r:id="rId10" w:anchor="p_value_info" w:history="1">
+            <w:hyperlink r:id="rId12" w:anchor="p_value_info" w:history="1">
               <w:r>
                 <w:rPr>
                   <w:rFonts w:ascii="Times New Roman" w:eastAsia="Times New Roman" w:hAnsi="Times New Roman" w:cs="Times New Roman"/>
@@ -708,7 +746,7 @@
                 <w:rFonts w:ascii="Times New Roman" w:eastAsia="Times New Roman" w:hAnsi="Times New Roman" w:cs="Times New Roman"/>
               </w:rPr>
             </w:pPr>
-            <w:hyperlink r:id="rId11" w:anchor="fdr_info" w:history="1">
+            <w:hyperlink r:id="rId13" w:anchor="fdr_info" w:history="1">
               <w:r>
                 <w:rPr>
                   <w:rFonts w:ascii="Times New Roman" w:eastAsia="Times New Roman" w:hAnsi="Times New Roman" w:cs="Times New Roman"/>
@@ -742,7 +780,7 @@
                 <w:rFonts w:ascii="Times New Roman" w:eastAsia="Times New Roman" w:hAnsi="Times New Roman" w:cs="Times New Roman"/>
               </w:rPr>
             </w:pPr>
-            <w:hyperlink r:id="rId12" w:anchor="enrich_info" w:history="1">
+            <w:hyperlink r:id="rId14" w:anchor="enrich_info" w:history="1">
               <w:r>
                 <w:rPr>
                   <w:rFonts w:ascii="Times New Roman" w:eastAsia="Times New Roman" w:hAnsi="Times New Roman" w:cs="Times New Roman"/>
@@ -776,7 +814,7 @@
                 <w:rFonts w:ascii="Times New Roman" w:eastAsia="Times New Roman" w:hAnsi="Times New Roman" w:cs="Times New Roman"/>
               </w:rPr>
             </w:pPr>
-            <w:hyperlink r:id="rId13" w:anchor="genes_info" w:history="1">
+            <w:hyperlink r:id="rId15" w:anchor="genes_info" w:history="1">
               <w:r>
                 <w:rPr>
                   <w:rFonts w:ascii="Times New Roman" w:eastAsia="Times New Roman" w:hAnsi="Times New Roman" w:cs="Times New Roman"/>
@@ -814,7 +852,7 @@
                 <w:rFonts w:ascii="Times New Roman" w:eastAsia="Times New Roman" w:hAnsi="Times New Roman" w:cs="Times New Roman"/>
               </w:rPr>
             </w:pPr>
-            <w:hyperlink r:id="rId14" w:tgtFrame="_blank" w:history="1">
+            <w:hyperlink r:id="rId16" w:tgtFrame="_blank" w:history="1">
               <w:r>
                 <w:rPr>
                   <w:rFonts w:ascii="Times New Roman" w:eastAsia="Times New Roman" w:hAnsi="Times New Roman" w:cs="Times New Roman"/>
@@ -824,8 +862,8 @@
                 <w:t>GO:0072330</w:t>
               </w:r>
             </w:hyperlink>
-            <w:bookmarkStart w:id="0" w:name="0072330"/>
-            <w:bookmarkEnd w:id="0"/>
+            <w:bookmarkStart w:id="1" w:name="0072330"/>
+            <w:bookmarkEnd w:id="1"/>
           </w:p>
         </w:tc>
         <w:tc>
@@ -936,301 +974,6 @@
                 <w:rFonts w:ascii="Times New Roman" w:eastAsia="Times New Roman" w:hAnsi="Times New Roman" w:cs="Times New Roman"/>
               </w:rPr>
               <w:t>4.95 (395,9,71,8)</w:t>
-            </w:r>
-          </w:p>
-        </w:tc>
-        <w:tc>
-          <w:tcPr>
-            <w:tcW w:w="3274" w:type="dxa"/>
-            <w:tcBorders>
-              <w:top w:val="outset" w:sz="6" w:space="0" w:color="auto"/>
-              <w:left w:val="outset" w:sz="6" w:space="0" w:color="auto"/>
-              <w:bottom w:val="outset" w:sz="6" w:space="0" w:color="auto"/>
-              <w:right w:val="outset" w:sz="6" w:space="0" w:color="auto"/>
-            </w:tcBorders>
-            <w:vAlign w:val="center"/>
-            <w:hideMark/>
-          </w:tcPr>
-          <w:p>
-            <w:pPr>
-              <w:spacing w:after="0" w:line="240" w:lineRule="auto"/>
-              <w:rPr>
-                <w:rFonts w:ascii="Times New Roman" w:eastAsia="Times New Roman" w:hAnsi="Times New Roman" w:cs="Times New Roman"/>
-              </w:rPr>
-            </w:pPr>
-            <w:hyperlink r:id="rId15" w:history="1">
-              <w:r>
-                <w:rPr>
-                  <w:rFonts w:ascii="Times New Roman" w:eastAsia="Times New Roman" w:hAnsi="Times New Roman" w:cs="Times New Roman"/>
-                  <w:color w:val="0000FF"/>
-                  <w:u w:val="single"/>
-                </w:rPr>
-                <w:t>[-] Hide genes</w:t>
-              </w:r>
-            </w:hyperlink>
-          </w:p>
-          <w:p>
-            <w:pPr>
-              <w:spacing w:after="0" w:line="240" w:lineRule="auto"/>
-              <w:rPr>
-                <w:rFonts w:ascii="Times New Roman" w:eastAsia="Times New Roman" w:hAnsi="Times New Roman" w:cs="Times New Roman"/>
-              </w:rPr>
-            </w:pPr>
-            <w:r>
-              <w:rPr>
-                <w:rFonts w:ascii="Times New Roman" w:eastAsia="Times New Roman" w:hAnsi="Times New Roman" w:cs="Times New Roman"/>
-                <w:sz w:val="13"/>
-                <w:szCs w:val="13"/>
-              </w:rPr>
-              <w:t>ASNS - asparagine synthetase (glutamine-hydrolyzing)</w:t>
-            </w:r>
-            <w:r>
-              <w:rPr>
-                <w:rFonts w:ascii="Times New Roman" w:eastAsia="Times New Roman" w:hAnsi="Times New Roman" w:cs="Times New Roman"/>
-                <w:sz w:val="13"/>
-                <w:szCs w:val="13"/>
-              </w:rPr>
-              <w:br/>
-              <w:t>SCD - stearoyl-</w:t>
-            </w:r>
-            <w:proofErr w:type="spellStart"/>
-            <w:r>
-              <w:rPr>
-                <w:rFonts w:ascii="Times New Roman" w:eastAsia="Times New Roman" w:hAnsi="Times New Roman" w:cs="Times New Roman"/>
-                <w:sz w:val="13"/>
-                <w:szCs w:val="13"/>
-              </w:rPr>
-              <w:t>coa</w:t>
-            </w:r>
-            <w:proofErr w:type="spellEnd"/>
-            <w:r>
-              <w:rPr>
-                <w:rFonts w:ascii="Times New Roman" w:eastAsia="Times New Roman" w:hAnsi="Times New Roman" w:cs="Times New Roman"/>
-                <w:sz w:val="13"/>
-                <w:szCs w:val="13"/>
-              </w:rPr>
-              <w:t xml:space="preserve"> desaturase (delta-9-desaturase)</w:t>
-            </w:r>
-            <w:r>
-              <w:rPr>
-                <w:rFonts w:ascii="Times New Roman" w:eastAsia="Times New Roman" w:hAnsi="Times New Roman" w:cs="Times New Roman"/>
-                <w:sz w:val="13"/>
-                <w:szCs w:val="13"/>
-              </w:rPr>
-              <w:br/>
-              <w:t>ALOX5 - arachidonate 5-lipoxygenase</w:t>
-            </w:r>
-            <w:r>
-              <w:rPr>
-                <w:rFonts w:ascii="Times New Roman" w:eastAsia="Times New Roman" w:hAnsi="Times New Roman" w:cs="Times New Roman"/>
-                <w:sz w:val="13"/>
-                <w:szCs w:val="13"/>
-              </w:rPr>
-              <w:br/>
-              <w:t>EPHX2 - epoxide hydrolase 2, cytoplasmic</w:t>
-            </w:r>
-            <w:r>
-              <w:rPr>
-                <w:rFonts w:ascii="Times New Roman" w:eastAsia="Times New Roman" w:hAnsi="Times New Roman" w:cs="Times New Roman"/>
-                <w:sz w:val="13"/>
-                <w:szCs w:val="13"/>
-              </w:rPr>
-              <w:br/>
-              <w:t>GPX4 - glutathione peroxidase 4</w:t>
-            </w:r>
-            <w:r>
-              <w:rPr>
-                <w:rFonts w:ascii="Times New Roman" w:eastAsia="Times New Roman" w:hAnsi="Times New Roman" w:cs="Times New Roman"/>
-                <w:sz w:val="13"/>
-                <w:szCs w:val="13"/>
-              </w:rPr>
-              <w:br/>
-              <w:t xml:space="preserve">ABHD3 - </w:t>
-            </w:r>
-            <w:proofErr w:type="spellStart"/>
-            <w:r>
-              <w:rPr>
-                <w:rFonts w:ascii="Times New Roman" w:eastAsia="Times New Roman" w:hAnsi="Times New Roman" w:cs="Times New Roman"/>
-                <w:sz w:val="13"/>
-                <w:szCs w:val="13"/>
-              </w:rPr>
-              <w:t>abhydrolase</w:t>
-            </w:r>
-            <w:proofErr w:type="spellEnd"/>
-            <w:r>
-              <w:rPr>
-                <w:rFonts w:ascii="Times New Roman" w:eastAsia="Times New Roman" w:hAnsi="Times New Roman" w:cs="Times New Roman"/>
-                <w:sz w:val="13"/>
-                <w:szCs w:val="13"/>
-              </w:rPr>
-              <w:t xml:space="preserve"> domain containing 3</w:t>
-            </w:r>
-            <w:r>
-              <w:rPr>
-                <w:rFonts w:ascii="Times New Roman" w:eastAsia="Times New Roman" w:hAnsi="Times New Roman" w:cs="Times New Roman"/>
-                <w:sz w:val="13"/>
-                <w:szCs w:val="13"/>
-              </w:rPr>
-              <w:br/>
-              <w:t>ALDOC - aldolase c, fructose-bisphosphate</w:t>
-            </w:r>
-            <w:r>
-              <w:rPr>
-                <w:rFonts w:ascii="Times New Roman" w:eastAsia="Times New Roman" w:hAnsi="Times New Roman" w:cs="Times New Roman"/>
-                <w:sz w:val="13"/>
-                <w:szCs w:val="13"/>
-              </w:rPr>
-              <w:br/>
-              <w:t>FADS3 - fatty acid desaturase 3</w:t>
-            </w:r>
-          </w:p>
-        </w:tc>
-      </w:tr>
-      <w:tr>
-        <w:trPr>
-          <w:tblCellSpacing w:w="15" w:type="dxa"/>
-        </w:trPr>
-        <w:tc>
-          <w:tcPr>
-            <w:tcW w:w="1209" w:type="dxa"/>
-            <w:tcBorders>
-              <w:top w:val="outset" w:sz="6" w:space="0" w:color="auto"/>
-              <w:left w:val="outset" w:sz="6" w:space="0" w:color="auto"/>
-              <w:bottom w:val="outset" w:sz="6" w:space="0" w:color="auto"/>
-              <w:right w:val="outset" w:sz="6" w:space="0" w:color="auto"/>
-            </w:tcBorders>
-            <w:vAlign w:val="center"/>
-            <w:hideMark/>
-          </w:tcPr>
-          <w:p>
-            <w:pPr>
-              <w:spacing w:after="0" w:line="240" w:lineRule="auto"/>
-              <w:rPr>
-                <w:rFonts w:ascii="Times New Roman" w:eastAsia="Times New Roman" w:hAnsi="Times New Roman" w:cs="Times New Roman"/>
-              </w:rPr>
-            </w:pPr>
-            <w:hyperlink r:id="rId16" w:tgtFrame="_blank" w:history="1">
-              <w:r>
-                <w:rPr>
-                  <w:rFonts w:ascii="Times New Roman" w:eastAsia="Times New Roman" w:hAnsi="Times New Roman" w:cs="Times New Roman"/>
-                  <w:color w:val="0000FF"/>
-                  <w:u w:val="single"/>
-                </w:rPr>
-                <w:t>GO:1901568</w:t>
-              </w:r>
-            </w:hyperlink>
-            <w:bookmarkStart w:id="1" w:name="1901568"/>
-            <w:bookmarkEnd w:id="1"/>
-          </w:p>
-        </w:tc>
-        <w:tc>
-          <w:tcPr>
-            <w:tcW w:w="1490" w:type="dxa"/>
-            <w:tcBorders>
-              <w:top w:val="outset" w:sz="6" w:space="0" w:color="auto"/>
-              <w:left w:val="outset" w:sz="6" w:space="0" w:color="auto"/>
-              <w:bottom w:val="outset" w:sz="6" w:space="0" w:color="auto"/>
-              <w:right w:val="outset" w:sz="6" w:space="0" w:color="auto"/>
-            </w:tcBorders>
-            <w:vAlign w:val="center"/>
-            <w:hideMark/>
-          </w:tcPr>
-          <w:p>
-            <w:pPr>
-              <w:spacing w:after="0" w:line="240" w:lineRule="auto"/>
-              <w:rPr>
-                <w:rFonts w:ascii="Times New Roman" w:eastAsia="Times New Roman" w:hAnsi="Times New Roman" w:cs="Times New Roman"/>
-              </w:rPr>
-            </w:pPr>
-            <w:r>
-              <w:rPr>
-                <w:rFonts w:ascii="Times New Roman" w:eastAsia="Times New Roman" w:hAnsi="Times New Roman" w:cs="Times New Roman"/>
-              </w:rPr>
-              <w:t>fatty acid derivative metabolic process</w:t>
-            </w:r>
-          </w:p>
-        </w:tc>
-        <w:tc>
-          <w:tcPr>
-            <w:tcW w:w="945" w:type="dxa"/>
-            <w:tcBorders>
-              <w:top w:val="outset" w:sz="6" w:space="0" w:color="auto"/>
-              <w:left w:val="outset" w:sz="6" w:space="0" w:color="auto"/>
-              <w:bottom w:val="outset" w:sz="6" w:space="0" w:color="auto"/>
-              <w:right w:val="outset" w:sz="6" w:space="0" w:color="auto"/>
-            </w:tcBorders>
-            <w:vAlign w:val="center"/>
-            <w:hideMark/>
-          </w:tcPr>
-          <w:p>
-            <w:pPr>
-              <w:spacing w:after="0" w:line="240" w:lineRule="auto"/>
-              <w:jc w:val="center"/>
-              <w:rPr>
-                <w:rFonts w:ascii="Times New Roman" w:eastAsia="Times New Roman" w:hAnsi="Times New Roman" w:cs="Times New Roman"/>
-              </w:rPr>
-            </w:pPr>
-            <w:r>
-              <w:rPr>
-                <w:rFonts w:ascii="Times New Roman" w:eastAsia="Times New Roman" w:hAnsi="Times New Roman" w:cs="Times New Roman"/>
-              </w:rPr>
-              <w:t>1.77E-4</w:t>
-            </w:r>
-          </w:p>
-        </w:tc>
-        <w:tc>
-          <w:tcPr>
-            <w:tcW w:w="854" w:type="dxa"/>
-            <w:tcBorders>
-              <w:top w:val="outset" w:sz="6" w:space="0" w:color="auto"/>
-              <w:left w:val="outset" w:sz="6" w:space="0" w:color="auto"/>
-              <w:bottom w:val="outset" w:sz="6" w:space="0" w:color="auto"/>
-              <w:right w:val="outset" w:sz="6" w:space="0" w:color="auto"/>
-            </w:tcBorders>
-            <w:vAlign w:val="center"/>
-            <w:hideMark/>
-          </w:tcPr>
-          <w:p>
-            <w:pPr>
-              <w:spacing w:after="0" w:line="240" w:lineRule="auto"/>
-              <w:jc w:val="center"/>
-              <w:rPr>
-                <w:rFonts w:ascii="Times New Roman" w:eastAsia="Times New Roman" w:hAnsi="Times New Roman" w:cs="Times New Roman"/>
-              </w:rPr>
-            </w:pPr>
-            <w:r>
-              <w:rPr>
-                <w:rFonts w:ascii="Times New Roman" w:eastAsia="Times New Roman" w:hAnsi="Times New Roman" w:cs="Times New Roman"/>
-              </w:rPr>
-              <w:t>3.98E-1</w:t>
-            </w:r>
-          </w:p>
-        </w:tc>
-        <w:tc>
-          <w:tcPr>
-            <w:tcW w:w="1362" w:type="dxa"/>
-            <w:tcBorders>
-              <w:top w:val="outset" w:sz="6" w:space="0" w:color="auto"/>
-              <w:left w:val="outset" w:sz="6" w:space="0" w:color="auto"/>
-              <w:bottom w:val="outset" w:sz="6" w:space="0" w:color="auto"/>
-              <w:right w:val="outset" w:sz="6" w:space="0" w:color="auto"/>
-            </w:tcBorders>
-            <w:vAlign w:val="center"/>
-            <w:hideMark/>
-          </w:tcPr>
-          <w:p>
-            <w:pPr>
-              <w:spacing w:after="0" w:line="240" w:lineRule="auto"/>
-              <w:jc w:val="center"/>
-              <w:rPr>
-                <w:rFonts w:ascii="Times New Roman" w:eastAsia="Times New Roman" w:hAnsi="Times New Roman" w:cs="Times New Roman"/>
-              </w:rPr>
-            </w:pPr>
-            <w:r>
-              <w:rPr>
-                <w:rFonts w:ascii="Times New Roman" w:eastAsia="Times New Roman" w:hAnsi="Times New Roman" w:cs="Times New Roman"/>
-              </w:rPr>
-              <w:t>10.39 (395,10,19,5)</w:t>
             </w:r>
           </w:p>
         </w:tc>
@@ -1277,61 +1020,61 @@
                 <w:sz w:val="13"/>
                 <w:szCs w:val="13"/>
               </w:rPr>
-              <w:t xml:space="preserve">ABCC1 - </w:t>
-            </w:r>
-            <w:proofErr w:type="spellStart"/>
+              <w:t>ASNS - asparagine synthetase (glutamine-hydrolyzing)</w:t>
+            </w:r>
             <w:r>
               <w:rPr>
                 <w:rFonts w:ascii="Times New Roman" w:eastAsia="Times New Roman" w:hAnsi="Times New Roman" w:cs="Times New Roman"/>
                 <w:sz w:val="13"/>
                 <w:szCs w:val="13"/>
               </w:rPr>
-              <w:t>atp</w:t>
-            </w:r>
-            <w:proofErr w:type="spellEnd"/>
+              <w:br/>
+              <w:t>SCD - stearoyl-</w:t>
+            </w:r>
+            <w:proofErr w:type="spellStart"/>
             <w:r>
               <w:rPr>
                 <w:rFonts w:ascii="Times New Roman" w:eastAsia="Times New Roman" w:hAnsi="Times New Roman" w:cs="Times New Roman"/>
                 <w:sz w:val="13"/>
                 <w:szCs w:val="13"/>
               </w:rPr>
-              <w:t>-binding cassette, sub-family c (</w:t>
-            </w:r>
-            <w:proofErr w:type="spellStart"/>
+              <w:t>coa</w:t>
+            </w:r>
+            <w:proofErr w:type="spellEnd"/>
             <w:r>
               <w:rPr>
                 <w:rFonts w:ascii="Times New Roman" w:eastAsia="Times New Roman" w:hAnsi="Times New Roman" w:cs="Times New Roman"/>
                 <w:sz w:val="13"/>
                 <w:szCs w:val="13"/>
               </w:rPr>
-              <w:t>cftr</w:t>
-            </w:r>
-            <w:proofErr w:type="spellEnd"/>
+              <w:t xml:space="preserve"> desaturase (delta-9-desaturase)</w:t>
+            </w:r>
             <w:r>
               <w:rPr>
                 <w:rFonts w:ascii="Times New Roman" w:eastAsia="Times New Roman" w:hAnsi="Times New Roman" w:cs="Times New Roman"/>
                 <w:sz w:val="13"/>
                 <w:szCs w:val="13"/>
               </w:rPr>
-              <w:t>/</w:t>
-            </w:r>
-            <w:proofErr w:type="spellStart"/>
+              <w:br/>
+              <w:t>ALOX5 - arachidonate 5-lipoxygenase</w:t>
+            </w:r>
             <w:r>
               <w:rPr>
                 <w:rFonts w:ascii="Times New Roman" w:eastAsia="Times New Roman" w:hAnsi="Times New Roman" w:cs="Times New Roman"/>
                 <w:sz w:val="13"/>
                 <w:szCs w:val="13"/>
               </w:rPr>
-              <w:t>mrp</w:t>
-            </w:r>
-            <w:proofErr w:type="spellEnd"/>
+              <w:br/>
+              <w:t>EPHX2 - epoxide hydrolase 2, cytoplasmic</w:t>
+            </w:r>
             <w:r>
               <w:rPr>
                 <w:rFonts w:ascii="Times New Roman" w:eastAsia="Times New Roman" w:hAnsi="Times New Roman" w:cs="Times New Roman"/>
                 <w:sz w:val="13"/>
                 <w:szCs w:val="13"/>
               </w:rPr>
-              <w:t>), member 1</w:t>
+              <w:br/>
+              <w:t>GPX4 - glutathione peroxidase 4</w:t>
             </w:r>
             <w:r>
               <w:rPr>
@@ -1340,25 +1083,25 @@
                 <w:szCs w:val="13"/>
               </w:rPr>
               <w:br/>
-              <w:t>ALOX5 - arachidonate 5-lipoxygenase</w:t>
-            </w:r>
+              <w:t xml:space="preserve">ABHD3 - </w:t>
+            </w:r>
+            <w:proofErr w:type="spellStart"/>
             <w:r>
               <w:rPr>
                 <w:rFonts w:ascii="Times New Roman" w:eastAsia="Times New Roman" w:hAnsi="Times New Roman" w:cs="Times New Roman"/>
                 <w:sz w:val="13"/>
                 <w:szCs w:val="13"/>
               </w:rPr>
-              <w:br/>
-              <w:t>EPHX2 - epoxide hydrolase 2, cytoplasmic</w:t>
-            </w:r>
+              <w:t>abhydrolase</w:t>
+            </w:r>
+            <w:proofErr w:type="spellEnd"/>
             <w:r>
               <w:rPr>
                 <w:rFonts w:ascii="Times New Roman" w:eastAsia="Times New Roman" w:hAnsi="Times New Roman" w:cs="Times New Roman"/>
                 <w:sz w:val="13"/>
                 <w:szCs w:val="13"/>
               </w:rPr>
-              <w:br/>
-              <w:t>GPX4 - glutathione peroxidase 4</w:t>
+              <w:t xml:space="preserve"> domain containing 3</w:t>
             </w:r>
             <w:r>
               <w:rPr>
@@ -1367,25 +1110,16 @@
                 <w:szCs w:val="13"/>
               </w:rPr>
               <w:br/>
-              <w:t xml:space="preserve">OXCT1 - 3-oxoacid </w:t>
-            </w:r>
-            <w:proofErr w:type="spellStart"/>
+              <w:t>ALDOC - aldolase c, fructose-bisphosphate</w:t>
+            </w:r>
             <w:r>
               <w:rPr>
                 <w:rFonts w:ascii="Times New Roman" w:eastAsia="Times New Roman" w:hAnsi="Times New Roman" w:cs="Times New Roman"/>
                 <w:sz w:val="13"/>
                 <w:szCs w:val="13"/>
               </w:rPr>
-              <w:t>coa</w:t>
-            </w:r>
-            <w:proofErr w:type="spellEnd"/>
-            <w:r>
-              <w:rPr>
-                <w:rFonts w:ascii="Times New Roman" w:eastAsia="Times New Roman" w:hAnsi="Times New Roman" w:cs="Times New Roman"/>
-                <w:sz w:val="13"/>
-                <w:szCs w:val="13"/>
-              </w:rPr>
-              <w:t xml:space="preserve"> transferase 1</w:t>
+              <w:br/>
+              <w:t>FADS3 - fatty acid desaturase 3</w:t>
             </w:r>
           </w:p>
         </w:tc>
@@ -1420,10 +1154,10 @@
                   <w:color w:val="0000FF"/>
                   <w:u w:val="single"/>
                 </w:rPr>
-                <w:t>GO:0019372</w:t>
+                <w:t>GO:1901568</w:t>
               </w:r>
             </w:hyperlink>
-            <w:bookmarkStart w:id="2" w:name="0019372"/>
+            <w:bookmarkStart w:id="2" w:name="1901568"/>
             <w:bookmarkEnd w:id="2"/>
           </w:p>
         </w:tc>
@@ -1450,7 +1184,7 @@
               <w:rPr>
                 <w:rFonts w:ascii="Times New Roman" w:eastAsia="Times New Roman" w:hAnsi="Times New Roman" w:cs="Times New Roman"/>
               </w:rPr>
-              <w:t>lipoxygenase pathway</w:t>
+              <w:t>fatty acid derivative metabolic process</w:t>
             </w:r>
           </w:p>
         </w:tc>
@@ -1478,7 +1212,7 @@
               <w:rPr>
                 <w:rFonts w:ascii="Times New Roman" w:eastAsia="Times New Roman" w:hAnsi="Times New Roman" w:cs="Times New Roman"/>
               </w:rPr>
-              <w:t>1.93E-4</w:t>
+              <w:t>1.77E-4</w:t>
             </w:r>
           </w:p>
         </w:tc>
@@ -1506,7 +1240,7 @@
               <w:rPr>
                 <w:rFonts w:ascii="Times New Roman" w:eastAsia="Times New Roman" w:hAnsi="Times New Roman" w:cs="Times New Roman"/>
               </w:rPr>
-              <w:t>2.89E-1</w:t>
+              <w:t>3.98E-1</w:t>
             </w:r>
           </w:p>
         </w:tc>
@@ -1534,7 +1268,7 @@
               <w:rPr>
                 <w:rFonts w:ascii="Times New Roman" w:eastAsia="Times New Roman" w:hAnsi="Times New Roman" w:cs="Times New Roman"/>
               </w:rPr>
-              <w:t>65.83 (395,2,6,2)</w:t>
+              <w:t>10.39 (395,10,19,5)</w:t>
             </w:r>
           </w:p>
         </w:tc>
@@ -1581,16 +1315,115 @@
                 <w:sz w:val="13"/>
                 <w:szCs w:val="13"/>
               </w:rPr>
-              <w:t>ALOX5 - arachidonate 5-lipoxygenase</w:t>
-            </w:r>
+              <w:t xml:space="preserve">ABCC1 - </w:t>
+            </w:r>
+            <w:proofErr w:type="spellStart"/>
             <w:r>
               <w:rPr>
                 <w:rFonts w:ascii="Times New Roman" w:eastAsia="Times New Roman" w:hAnsi="Times New Roman" w:cs="Times New Roman"/>
                 <w:sz w:val="13"/>
                 <w:szCs w:val="13"/>
               </w:rPr>
+              <w:t>atp</w:t>
+            </w:r>
+            <w:proofErr w:type="spellEnd"/>
+            <w:r>
+              <w:rPr>
+                <w:rFonts w:ascii="Times New Roman" w:eastAsia="Times New Roman" w:hAnsi="Times New Roman" w:cs="Times New Roman"/>
+                <w:sz w:val="13"/>
+                <w:szCs w:val="13"/>
+              </w:rPr>
+              <w:t>-binding cassette, sub-family c (</w:t>
+            </w:r>
+            <w:proofErr w:type="spellStart"/>
+            <w:r>
+              <w:rPr>
+                <w:rFonts w:ascii="Times New Roman" w:eastAsia="Times New Roman" w:hAnsi="Times New Roman" w:cs="Times New Roman"/>
+                <w:sz w:val="13"/>
+                <w:szCs w:val="13"/>
+              </w:rPr>
+              <w:t>cftr</w:t>
+            </w:r>
+            <w:proofErr w:type="spellEnd"/>
+            <w:r>
+              <w:rPr>
+                <w:rFonts w:ascii="Times New Roman" w:eastAsia="Times New Roman" w:hAnsi="Times New Roman" w:cs="Times New Roman"/>
+                <w:sz w:val="13"/>
+                <w:szCs w:val="13"/>
+              </w:rPr>
+              <w:t>/</w:t>
+            </w:r>
+            <w:proofErr w:type="spellStart"/>
+            <w:r>
+              <w:rPr>
+                <w:rFonts w:ascii="Times New Roman" w:eastAsia="Times New Roman" w:hAnsi="Times New Roman" w:cs="Times New Roman"/>
+                <w:sz w:val="13"/>
+                <w:szCs w:val="13"/>
+              </w:rPr>
+              <w:t>mrp</w:t>
+            </w:r>
+            <w:proofErr w:type="spellEnd"/>
+            <w:r>
+              <w:rPr>
+                <w:rFonts w:ascii="Times New Roman" w:eastAsia="Times New Roman" w:hAnsi="Times New Roman" w:cs="Times New Roman"/>
+                <w:sz w:val="13"/>
+                <w:szCs w:val="13"/>
+              </w:rPr>
+              <w:t>), member 1</w:t>
+            </w:r>
+            <w:r>
+              <w:rPr>
+                <w:rFonts w:ascii="Times New Roman" w:eastAsia="Times New Roman" w:hAnsi="Times New Roman" w:cs="Times New Roman"/>
+                <w:sz w:val="13"/>
+                <w:szCs w:val="13"/>
+              </w:rPr>
+              <w:br/>
+              <w:t>ALOX5 - arachidonate 5-lipoxygenase</w:t>
+            </w:r>
+            <w:r>
+              <w:rPr>
+                <w:rFonts w:ascii="Times New Roman" w:eastAsia="Times New Roman" w:hAnsi="Times New Roman" w:cs="Times New Roman"/>
+                <w:sz w:val="13"/>
+                <w:szCs w:val="13"/>
+              </w:rPr>
+              <w:br/>
+              <w:t>EPHX2 - epoxide hydrolase 2, cytoplasmic</w:t>
+            </w:r>
+            <w:r>
+              <w:rPr>
+                <w:rFonts w:ascii="Times New Roman" w:eastAsia="Times New Roman" w:hAnsi="Times New Roman" w:cs="Times New Roman"/>
+                <w:sz w:val="13"/>
+                <w:szCs w:val="13"/>
+              </w:rPr>
               <w:br/>
               <w:t>GPX4 - glutathione peroxidase 4</w:t>
+            </w:r>
+            <w:r>
+              <w:rPr>
+                <w:rFonts w:ascii="Times New Roman" w:eastAsia="Times New Roman" w:hAnsi="Times New Roman" w:cs="Times New Roman"/>
+                <w:sz w:val="13"/>
+                <w:szCs w:val="13"/>
+              </w:rPr>
+              <w:br/>
+              <w:t xml:space="preserve">OXCT1 - 3-oxoacid </w:t>
+            </w:r>
+            <w:proofErr w:type="spellStart"/>
+            <w:r>
+              <w:rPr>
+                <w:rFonts w:ascii="Times New Roman" w:eastAsia="Times New Roman" w:hAnsi="Times New Roman" w:cs="Times New Roman"/>
+                <w:sz w:val="13"/>
+                <w:szCs w:val="13"/>
+              </w:rPr>
+              <w:t>coa</w:t>
+            </w:r>
+            <w:proofErr w:type="spellEnd"/>
+            <w:r>
+              <w:rPr>
+                <w:rFonts w:ascii="Times New Roman" w:eastAsia="Times New Roman" w:hAnsi="Times New Roman" w:cs="Times New Roman"/>
+                <w:sz w:val="13"/>
+                <w:szCs w:val="13"/>
+              </w:rPr>
+              <w:t xml:space="preserve"> transferase 1</w:t>
             </w:r>
           </w:p>
         </w:tc>
@@ -1625,10 +1458,10 @@
                   <w:color w:val="0000FF"/>
                   <w:u w:val="single"/>
                 </w:rPr>
-                <w:t>GO:0006855</w:t>
+                <w:t>GO:0019372</w:t>
               </w:r>
             </w:hyperlink>
-            <w:bookmarkStart w:id="3" w:name="0006855"/>
+            <w:bookmarkStart w:id="3" w:name="0019372"/>
             <w:bookmarkEnd w:id="3"/>
           </w:p>
         </w:tc>
@@ -1655,7 +1488,7 @@
               <w:rPr>
                 <w:rFonts w:ascii="Times New Roman" w:eastAsia="Times New Roman" w:hAnsi="Times New Roman" w:cs="Times New Roman"/>
               </w:rPr>
-              <w:t>drug transmembrane transport</w:t>
+              <w:t>lipoxygenase pathway</w:t>
             </w:r>
           </w:p>
         </w:tc>
@@ -1683,7 +1516,7 @@
               <w:rPr>
                 <w:rFonts w:ascii="Times New Roman" w:eastAsia="Times New Roman" w:hAnsi="Times New Roman" w:cs="Times New Roman"/>
               </w:rPr>
-              <w:t>2.22E-4</w:t>
+              <w:t>1.93E-4</w:t>
             </w:r>
           </w:p>
         </w:tc>
@@ -1711,7 +1544,7 @@
               <w:rPr>
                 <w:rFonts w:ascii="Times New Roman" w:eastAsia="Times New Roman" w:hAnsi="Times New Roman" w:cs="Times New Roman"/>
               </w:rPr>
-              <w:t>2.49E-1</w:t>
+              <w:t>2.89E-1</w:t>
             </w:r>
           </w:p>
         </w:tc>
@@ -1739,7 +1572,7 @@
               <w:rPr>
                 <w:rFonts w:ascii="Times New Roman" w:eastAsia="Times New Roman" w:hAnsi="Times New Roman" w:cs="Times New Roman"/>
               </w:rPr>
-              <w:t>87.78 (395,3,3,2)</w:t>
+              <w:t>65.83 (395,2,6,2)</w:t>
             </w:r>
           </w:p>
         </w:tc>
@@ -1786,70 +1619,16 @@
                 <w:sz w:val="13"/>
                 <w:szCs w:val="13"/>
               </w:rPr>
-              <w:t xml:space="preserve">ABCC1 - </w:t>
-            </w:r>
-            <w:proofErr w:type="spellStart"/>
+              <w:t>ALOX5 - arachidonate 5-lipoxygenase</w:t>
+            </w:r>
             <w:r>
               <w:rPr>
                 <w:rFonts w:ascii="Times New Roman" w:eastAsia="Times New Roman" w:hAnsi="Times New Roman" w:cs="Times New Roman"/>
                 <w:sz w:val="13"/>
                 <w:szCs w:val="13"/>
               </w:rPr>
-              <w:t>atp</w:t>
-            </w:r>
-            <w:proofErr w:type="spellEnd"/>
-            <w:r>
-              <w:rPr>
-                <w:rFonts w:ascii="Times New Roman" w:eastAsia="Times New Roman" w:hAnsi="Times New Roman" w:cs="Times New Roman"/>
-                <w:sz w:val="13"/>
-                <w:szCs w:val="13"/>
-              </w:rPr>
-              <w:t>-binding cassette, sub-family c (</w:t>
-            </w:r>
-            <w:proofErr w:type="spellStart"/>
-            <w:r>
-              <w:rPr>
-                <w:rFonts w:ascii="Times New Roman" w:eastAsia="Times New Roman" w:hAnsi="Times New Roman" w:cs="Times New Roman"/>
-                <w:sz w:val="13"/>
-                <w:szCs w:val="13"/>
-              </w:rPr>
-              <w:t>cftr</w:t>
-            </w:r>
-            <w:proofErr w:type="spellEnd"/>
-            <w:r>
-              <w:rPr>
-                <w:rFonts w:ascii="Times New Roman" w:eastAsia="Times New Roman" w:hAnsi="Times New Roman" w:cs="Times New Roman"/>
-                <w:sz w:val="13"/>
-                <w:szCs w:val="13"/>
-              </w:rPr>
-              <w:t>/</w:t>
-            </w:r>
-            <w:proofErr w:type="spellStart"/>
-            <w:r>
-              <w:rPr>
-                <w:rFonts w:ascii="Times New Roman" w:eastAsia="Times New Roman" w:hAnsi="Times New Roman" w:cs="Times New Roman"/>
-                <w:sz w:val="13"/>
-                <w:szCs w:val="13"/>
-              </w:rPr>
-              <w:t>mrp</w:t>
-            </w:r>
-            <w:proofErr w:type="spellEnd"/>
-            <w:r>
-              <w:rPr>
-                <w:rFonts w:ascii="Times New Roman" w:eastAsia="Times New Roman" w:hAnsi="Times New Roman" w:cs="Times New Roman"/>
-                <w:sz w:val="13"/>
-                <w:szCs w:val="13"/>
-              </w:rPr>
-              <w:t>), member 1</w:t>
-            </w:r>
-            <w:r>
-              <w:rPr>
-                <w:rFonts w:ascii="Times New Roman" w:eastAsia="Times New Roman" w:hAnsi="Times New Roman" w:cs="Times New Roman"/>
-                <w:sz w:val="13"/>
-                <w:szCs w:val="13"/>
-              </w:rPr>
               <w:br/>
-              <w:t>STRA6 - stimulated by retinoic acid 6</w:t>
+              <w:t>GPX4 - glutathione peroxidase 4</w:t>
             </w:r>
           </w:p>
         </w:tc>
@@ -1884,10 +1663,10 @@
                   <w:color w:val="0000FF"/>
                   <w:u w:val="single"/>
                 </w:rPr>
-                <w:t>GO:0051180</w:t>
+                <w:t>GO:0006855</w:t>
               </w:r>
             </w:hyperlink>
-            <w:bookmarkStart w:id="4" w:name="0051180"/>
+            <w:bookmarkStart w:id="4" w:name="0006855"/>
             <w:bookmarkEnd w:id="4"/>
           </w:p>
         </w:tc>
@@ -1914,7 +1693,7 @@
               <w:rPr>
                 <w:rFonts w:ascii="Times New Roman" w:eastAsia="Times New Roman" w:hAnsi="Times New Roman" w:cs="Times New Roman"/>
               </w:rPr>
-              <w:t>vitamin transport</w:t>
+              <w:t>drug transmembrane transport</w:t>
             </w:r>
           </w:p>
         </w:tc>
@@ -1970,7 +1749,7 @@
               <w:rPr>
                 <w:rFonts w:ascii="Times New Roman" w:eastAsia="Times New Roman" w:hAnsi="Times New Roman" w:cs="Times New Roman"/>
               </w:rPr>
-              <w:t>2E-1</w:t>
+              <w:t>2.49E-1</w:t>
             </w:r>
           </w:p>
         </w:tc>
@@ -2143,10 +1922,10 @@
                   <w:color w:val="0000FF"/>
                   <w:u w:val="single"/>
                 </w:rPr>
-                <w:t>GO:0046394</w:t>
+                <w:t>GO:0051180</w:t>
               </w:r>
             </w:hyperlink>
-            <w:bookmarkStart w:id="5" w:name="0046394"/>
+            <w:bookmarkStart w:id="5" w:name="0051180"/>
             <w:bookmarkEnd w:id="5"/>
           </w:p>
         </w:tc>
@@ -2173,7 +1952,7 @@
               <w:rPr>
                 <w:rFonts w:ascii="Times New Roman" w:eastAsia="Times New Roman" w:hAnsi="Times New Roman" w:cs="Times New Roman"/>
               </w:rPr>
-              <w:t>carboxylic acid biosynthetic process</w:t>
+              <w:t>vitamin transport</w:t>
             </w:r>
           </w:p>
         </w:tc>
@@ -2201,7 +1980,7 @@
               <w:rPr>
                 <w:rFonts w:ascii="Times New Roman" w:eastAsia="Times New Roman" w:hAnsi="Times New Roman" w:cs="Times New Roman"/>
               </w:rPr>
-              <w:t>3.68E-4</w:t>
+              <w:t>2.22E-4</w:t>
             </w:r>
           </w:p>
         </w:tc>
@@ -2229,7 +2008,7 @@
               <w:rPr>
                 <w:rFonts w:ascii="Times New Roman" w:eastAsia="Times New Roman" w:hAnsi="Times New Roman" w:cs="Times New Roman"/>
               </w:rPr>
-              <w:t>2.76E-1</w:t>
+              <w:t>2E-1</w:t>
             </w:r>
           </w:p>
         </w:tc>
@@ -2257,7 +2036,7 @@
               <w:rPr>
                 <w:rFonts w:ascii="Times New Roman" w:eastAsia="Times New Roman" w:hAnsi="Times New Roman" w:cs="Times New Roman"/>
               </w:rPr>
-              <w:t>3.85 (395,13,71,9)</w:t>
+              <w:t>87.78 (395,3,3,2)</w:t>
             </w:r>
           </w:p>
         </w:tc>
@@ -2304,61 +2083,61 @@
                 <w:sz w:val="13"/>
                 <w:szCs w:val="13"/>
               </w:rPr>
-              <w:t>ASNS - asparagine synthetase (glutamine-hydrolyzing)</w:t>
-            </w:r>
+              <w:t xml:space="preserve">ABCC1 - </w:t>
+            </w:r>
+            <w:proofErr w:type="spellStart"/>
             <w:r>
               <w:rPr>
                 <w:rFonts w:ascii="Times New Roman" w:eastAsia="Times New Roman" w:hAnsi="Times New Roman" w:cs="Times New Roman"/>
                 <w:sz w:val="13"/>
                 <w:szCs w:val="13"/>
               </w:rPr>
-              <w:br/>
-              <w:t>SCD - stearoyl-</w:t>
-            </w:r>
-            <w:proofErr w:type="spellStart"/>
+              <w:t>atp</w:t>
+            </w:r>
+            <w:proofErr w:type="spellEnd"/>
             <w:r>
               <w:rPr>
                 <w:rFonts w:ascii="Times New Roman" w:eastAsia="Times New Roman" w:hAnsi="Times New Roman" w:cs="Times New Roman"/>
                 <w:sz w:val="13"/>
                 <w:szCs w:val="13"/>
               </w:rPr>
-              <w:t>coa</w:t>
-            </w:r>
-            <w:proofErr w:type="spellEnd"/>
+              <w:t>-binding cassette, sub-family c (</w:t>
+            </w:r>
+            <w:proofErr w:type="spellStart"/>
             <w:r>
               <w:rPr>
                 <w:rFonts w:ascii="Times New Roman" w:eastAsia="Times New Roman" w:hAnsi="Times New Roman" w:cs="Times New Roman"/>
                 <w:sz w:val="13"/>
                 <w:szCs w:val="13"/>
               </w:rPr>
-              <w:t xml:space="preserve"> desaturase (delta-9-desaturase)</w:t>
-            </w:r>
+              <w:t>cftr</w:t>
+            </w:r>
+            <w:proofErr w:type="spellEnd"/>
             <w:r>
               <w:rPr>
                 <w:rFonts w:ascii="Times New Roman" w:eastAsia="Times New Roman" w:hAnsi="Times New Roman" w:cs="Times New Roman"/>
                 <w:sz w:val="13"/>
                 <w:szCs w:val="13"/>
               </w:rPr>
-              <w:br/>
-              <w:t>ALOX5 - arachidonate 5-lipoxygenase</w:t>
-            </w:r>
+              <w:t>/</w:t>
+            </w:r>
+            <w:proofErr w:type="spellStart"/>
             <w:r>
               <w:rPr>
                 <w:rFonts w:ascii="Times New Roman" w:eastAsia="Times New Roman" w:hAnsi="Times New Roman" w:cs="Times New Roman"/>
                 <w:sz w:val="13"/>
                 <w:szCs w:val="13"/>
               </w:rPr>
-              <w:br/>
-              <w:t>EPHX2 - epoxide hydrolase 2, cytoplasmic</w:t>
-            </w:r>
+              <w:t>mrp</w:t>
+            </w:r>
+            <w:proofErr w:type="spellEnd"/>
             <w:r>
               <w:rPr>
                 <w:rFonts w:ascii="Times New Roman" w:eastAsia="Times New Roman" w:hAnsi="Times New Roman" w:cs="Times New Roman"/>
                 <w:sz w:val="13"/>
                 <w:szCs w:val="13"/>
               </w:rPr>
-              <w:br/>
-              <w:t>GPX4 - glutathione peroxidase 4</w:t>
+              <w:t>), member 1</w:t>
             </w:r>
             <w:r>
               <w:rPr>
@@ -2367,52 +2146,7 @@
                 <w:szCs w:val="13"/>
               </w:rPr>
               <w:br/>
-              <w:t xml:space="preserve">ABHD3 - </w:t>
-            </w:r>
-            <w:proofErr w:type="spellStart"/>
-            <w:r>
-              <w:rPr>
-                <w:rFonts w:ascii="Times New Roman" w:eastAsia="Times New Roman" w:hAnsi="Times New Roman" w:cs="Times New Roman"/>
-                <w:sz w:val="13"/>
-                <w:szCs w:val="13"/>
-              </w:rPr>
-              <w:t>abhydrolase</w:t>
-            </w:r>
-            <w:proofErr w:type="spellEnd"/>
-            <w:r>
-              <w:rPr>
-                <w:rFonts w:ascii="Times New Roman" w:eastAsia="Times New Roman" w:hAnsi="Times New Roman" w:cs="Times New Roman"/>
-                <w:sz w:val="13"/>
-                <w:szCs w:val="13"/>
-              </w:rPr>
-              <w:t xml:space="preserve"> domain containing 3</w:t>
-            </w:r>
-            <w:r>
-              <w:rPr>
-                <w:rFonts w:ascii="Times New Roman" w:eastAsia="Times New Roman" w:hAnsi="Times New Roman" w:cs="Times New Roman"/>
-                <w:sz w:val="13"/>
-                <w:szCs w:val="13"/>
-              </w:rPr>
-              <w:br/>
-              <w:t>PSAT1 - phosphoserine aminotransferase 1</w:t>
-            </w:r>
-            <w:r>
-              <w:rPr>
-                <w:rFonts w:ascii="Times New Roman" w:eastAsia="Times New Roman" w:hAnsi="Times New Roman" w:cs="Times New Roman"/>
-                <w:sz w:val="13"/>
-                <w:szCs w:val="13"/>
-              </w:rPr>
-              <w:br/>
-              <w:t>ALDOC - aldolase c, fructose-bisphosphate</w:t>
-            </w:r>
-            <w:r>
-              <w:rPr>
-                <w:rFonts w:ascii="Times New Roman" w:eastAsia="Times New Roman" w:hAnsi="Times New Roman" w:cs="Times New Roman"/>
-                <w:sz w:val="13"/>
-                <w:szCs w:val="13"/>
-              </w:rPr>
-              <w:br/>
-              <w:t>FADS3 - fatty acid desaturase 3</w:t>
+              <w:t>STRA6 - stimulated by retinoic acid 6</w:t>
             </w:r>
           </w:p>
         </w:tc>
@@ -2447,10 +2181,10 @@
                   <w:color w:val="0000FF"/>
                   <w:u w:val="single"/>
                 </w:rPr>
-                <w:t>GO:0042759</w:t>
+                <w:t>GO:0046394</w:t>
               </w:r>
             </w:hyperlink>
-            <w:bookmarkStart w:id="6" w:name="0042759"/>
+            <w:bookmarkStart w:id="6" w:name="0046394"/>
             <w:bookmarkEnd w:id="6"/>
           </w:p>
         </w:tc>
@@ -2477,7 +2211,7 @@
               <w:rPr>
                 <w:rFonts w:ascii="Times New Roman" w:eastAsia="Times New Roman" w:hAnsi="Times New Roman" w:cs="Times New Roman"/>
               </w:rPr>
-              <w:t>long-chain fatty acid biosynthetic process</w:t>
+              <w:t>carboxylic acid biosynthetic process</w:t>
             </w:r>
           </w:p>
         </w:tc>
@@ -2505,7 +2239,7 @@
               <w:rPr>
                 <w:rFonts w:ascii="Times New Roman" w:eastAsia="Times New Roman" w:hAnsi="Times New Roman" w:cs="Times New Roman"/>
               </w:rPr>
-              <w:t>4.77E-4</w:t>
+              <w:t>3.68E-4</w:t>
             </w:r>
           </w:p>
         </w:tc>
@@ -2533,7 +2267,7 @@
               <w:rPr>
                 <w:rFonts w:ascii="Times New Roman" w:eastAsia="Times New Roman" w:hAnsi="Times New Roman" w:cs="Times New Roman"/>
               </w:rPr>
-              <w:t>3.06E-1</w:t>
+              <w:t>2.76E-1</w:t>
             </w:r>
           </w:p>
         </w:tc>
@@ -2561,7 +2295,7 @@
               <w:rPr>
                 <w:rFonts w:ascii="Times New Roman" w:eastAsia="Times New Roman" w:hAnsi="Times New Roman" w:cs="Times New Roman"/>
               </w:rPr>
-              <w:t>18.52 (395,4,16,3)</w:t>
+              <w:t>3.85 (395,13,71,9)</w:t>
             </w:r>
           </w:p>
         </w:tc>
@@ -2608,7 +2342,7 @@
                 <w:sz w:val="13"/>
                 <w:szCs w:val="13"/>
               </w:rPr>
-              <w:t>ALOX5 - arachidonate 5-lipoxygenase</w:t>
+              <w:t>ASNS - asparagine synthetase (glutamine-hydrolyzing)</w:t>
             </w:r>
             <w:r>
               <w:rPr>
@@ -2617,16 +2351,106 @@
                 <w:szCs w:val="13"/>
               </w:rPr>
               <w:br/>
-              <w:t>EPHX2 - epoxide hydrolase 2, cytoplasmic</w:t>
-            </w:r>
+              <w:t>SCD - stearoyl-</w:t>
+            </w:r>
+            <w:proofErr w:type="spellStart"/>
             <w:r>
               <w:rPr>
                 <w:rFonts w:ascii="Times New Roman" w:eastAsia="Times New Roman" w:hAnsi="Times New Roman" w:cs="Times New Roman"/>
                 <w:sz w:val="13"/>
                 <w:szCs w:val="13"/>
               </w:rPr>
+              <w:t>coa</w:t>
+            </w:r>
+            <w:proofErr w:type="spellEnd"/>
+            <w:r>
+              <w:rPr>
+                <w:rFonts w:ascii="Times New Roman" w:eastAsia="Times New Roman" w:hAnsi="Times New Roman" w:cs="Times New Roman"/>
+                <w:sz w:val="13"/>
+                <w:szCs w:val="13"/>
+              </w:rPr>
+              <w:t xml:space="preserve"> desaturase (delta-9-desaturase)</w:t>
+            </w:r>
+            <w:r>
+              <w:rPr>
+                <w:rFonts w:ascii="Times New Roman" w:eastAsia="Times New Roman" w:hAnsi="Times New Roman" w:cs="Times New Roman"/>
+                <w:sz w:val="13"/>
+                <w:szCs w:val="13"/>
+              </w:rPr>
+              <w:br/>
+              <w:t>ALOX5 - arachidonate 5-lipoxygenase</w:t>
+            </w:r>
+            <w:r>
+              <w:rPr>
+                <w:rFonts w:ascii="Times New Roman" w:eastAsia="Times New Roman" w:hAnsi="Times New Roman" w:cs="Times New Roman"/>
+                <w:sz w:val="13"/>
+                <w:szCs w:val="13"/>
+              </w:rPr>
+              <w:br/>
+              <w:t>EPHX2 - epoxide hydrolase 2, cytoplasmic</w:t>
+            </w:r>
+            <w:r>
+              <w:rPr>
+                <w:rFonts w:ascii="Times New Roman" w:eastAsia="Times New Roman" w:hAnsi="Times New Roman" w:cs="Times New Roman"/>
+                <w:sz w:val="13"/>
+                <w:szCs w:val="13"/>
+              </w:rPr>
               <w:br/>
               <w:t>GPX4 - glutathione peroxidase 4</w:t>
+            </w:r>
+            <w:r>
+              <w:rPr>
+                <w:rFonts w:ascii="Times New Roman" w:eastAsia="Times New Roman" w:hAnsi="Times New Roman" w:cs="Times New Roman"/>
+                <w:sz w:val="13"/>
+                <w:szCs w:val="13"/>
+              </w:rPr>
+              <w:br/>
+              <w:t xml:space="preserve">ABHD3 - </w:t>
+            </w:r>
+            <w:proofErr w:type="spellStart"/>
+            <w:r>
+              <w:rPr>
+                <w:rFonts w:ascii="Times New Roman" w:eastAsia="Times New Roman" w:hAnsi="Times New Roman" w:cs="Times New Roman"/>
+                <w:sz w:val="13"/>
+                <w:szCs w:val="13"/>
+              </w:rPr>
+              <w:t>abhydrolase</w:t>
+            </w:r>
+            <w:proofErr w:type="spellEnd"/>
+            <w:r>
+              <w:rPr>
+                <w:rFonts w:ascii="Times New Roman" w:eastAsia="Times New Roman" w:hAnsi="Times New Roman" w:cs="Times New Roman"/>
+                <w:sz w:val="13"/>
+                <w:szCs w:val="13"/>
+              </w:rPr>
+              <w:t xml:space="preserve"> domain containing 3</w:t>
+            </w:r>
+            <w:r>
+              <w:rPr>
+                <w:rFonts w:ascii="Times New Roman" w:eastAsia="Times New Roman" w:hAnsi="Times New Roman" w:cs="Times New Roman"/>
+                <w:sz w:val="13"/>
+                <w:szCs w:val="13"/>
+              </w:rPr>
+              <w:br/>
+              <w:t>PSAT1 - phosphoserine aminotransferase 1</w:t>
+            </w:r>
+            <w:r>
+              <w:rPr>
+                <w:rFonts w:ascii="Times New Roman" w:eastAsia="Times New Roman" w:hAnsi="Times New Roman" w:cs="Times New Roman"/>
+                <w:sz w:val="13"/>
+                <w:szCs w:val="13"/>
+              </w:rPr>
+              <w:br/>
+              <w:t>ALDOC - aldolase c, fructose-bisphosphate</w:t>
+            </w:r>
+            <w:r>
+              <w:rPr>
+                <w:rFonts w:ascii="Times New Roman" w:eastAsia="Times New Roman" w:hAnsi="Times New Roman" w:cs="Times New Roman"/>
+                <w:sz w:val="13"/>
+                <w:szCs w:val="13"/>
+              </w:rPr>
+              <w:br/>
+              <w:t>FADS3 - fatty acid desaturase 3</w:t>
             </w:r>
           </w:p>
         </w:tc>
@@ -2661,10 +2485,10 @@
                   <w:color w:val="0000FF"/>
                   <w:u w:val="single"/>
                 </w:rPr>
-                <w:t>GO:0006690</w:t>
+                <w:t>GO:0042759</w:t>
               </w:r>
             </w:hyperlink>
-            <w:bookmarkStart w:id="7" w:name="0006690"/>
+            <w:bookmarkStart w:id="7" w:name="0042759"/>
             <w:bookmarkEnd w:id="7"/>
           </w:p>
         </w:tc>
@@ -2687,19 +2511,11 @@
                 <w:rFonts w:ascii="Times New Roman" w:eastAsia="Times New Roman" w:hAnsi="Times New Roman" w:cs="Times New Roman"/>
               </w:rPr>
             </w:pPr>
-            <w:proofErr w:type="spellStart"/>
-            <w:r>
-              <w:rPr>
-                <w:rFonts w:ascii="Times New Roman" w:eastAsia="Times New Roman" w:hAnsi="Times New Roman" w:cs="Times New Roman"/>
-              </w:rPr>
-              <w:t>icosanoid</w:t>
-            </w:r>
-            <w:proofErr w:type="spellEnd"/>
-            <w:r>
-              <w:rPr>
-                <w:rFonts w:ascii="Times New Roman" w:eastAsia="Times New Roman" w:hAnsi="Times New Roman" w:cs="Times New Roman"/>
-              </w:rPr>
-              <w:t xml:space="preserve"> metabolic process</w:t>
+            <w:r>
+              <w:rPr>
+                <w:rFonts w:ascii="Times New Roman" w:eastAsia="Times New Roman" w:hAnsi="Times New Roman" w:cs="Times New Roman"/>
+              </w:rPr>
+              <w:t>long-chain fatty acid biosynthetic process</w:t>
             </w:r>
           </w:p>
         </w:tc>
@@ -2727,7 +2543,7 @@
               <w:rPr>
                 <w:rFonts w:ascii="Times New Roman" w:eastAsia="Times New Roman" w:hAnsi="Times New Roman" w:cs="Times New Roman"/>
               </w:rPr>
-              <w:t>5.13E-4</w:t>
+              <w:t>4.77E-4</w:t>
             </w:r>
           </w:p>
         </w:tc>
@@ -2755,7 +2571,7 @@
               <w:rPr>
                 <w:rFonts w:ascii="Times New Roman" w:eastAsia="Times New Roman" w:hAnsi="Times New Roman" w:cs="Times New Roman"/>
               </w:rPr>
-              <w:t>2.88E-1</w:t>
+              <w:t>3.06E-1</w:t>
             </w:r>
           </w:p>
         </w:tc>
@@ -2783,7 +2599,7 @@
               <w:rPr>
                 <w:rFonts w:ascii="Times New Roman" w:eastAsia="Times New Roman" w:hAnsi="Times New Roman" w:cs="Times New Roman"/>
               </w:rPr>
-              <w:t>24.69 (395,8,6,3)</w:t>
+              <w:t>18.52 (395,4,16,3)</w:t>
             </w:r>
           </w:p>
         </w:tc>
@@ -2830,70 +2646,16 @@
                 <w:sz w:val="13"/>
                 <w:szCs w:val="13"/>
               </w:rPr>
-              <w:t xml:space="preserve">ABCC1 - </w:t>
-            </w:r>
-            <w:proofErr w:type="spellStart"/>
+              <w:t>ALOX5 - arachidonate 5-lipoxygenase</w:t>
+            </w:r>
             <w:r>
               <w:rPr>
                 <w:rFonts w:ascii="Times New Roman" w:eastAsia="Times New Roman" w:hAnsi="Times New Roman" w:cs="Times New Roman"/>
                 <w:sz w:val="13"/>
                 <w:szCs w:val="13"/>
               </w:rPr>
-              <w:t>atp</w:t>
-            </w:r>
-            <w:proofErr w:type="spellEnd"/>
-            <w:r>
-              <w:rPr>
-                <w:rFonts w:ascii="Times New Roman" w:eastAsia="Times New Roman" w:hAnsi="Times New Roman" w:cs="Times New Roman"/>
-                <w:sz w:val="13"/>
-                <w:szCs w:val="13"/>
-              </w:rPr>
-              <w:t>-binding cassette, sub-family c (</w:t>
-            </w:r>
-            <w:proofErr w:type="spellStart"/>
-            <w:r>
-              <w:rPr>
-                <w:rFonts w:ascii="Times New Roman" w:eastAsia="Times New Roman" w:hAnsi="Times New Roman" w:cs="Times New Roman"/>
-                <w:sz w:val="13"/>
-                <w:szCs w:val="13"/>
-              </w:rPr>
-              <w:t>cftr</w:t>
-            </w:r>
-            <w:proofErr w:type="spellEnd"/>
-            <w:r>
-              <w:rPr>
-                <w:rFonts w:ascii="Times New Roman" w:eastAsia="Times New Roman" w:hAnsi="Times New Roman" w:cs="Times New Roman"/>
-                <w:sz w:val="13"/>
-                <w:szCs w:val="13"/>
-              </w:rPr>
-              <w:t>/</w:t>
-            </w:r>
-            <w:proofErr w:type="spellStart"/>
-            <w:r>
-              <w:rPr>
-                <w:rFonts w:ascii="Times New Roman" w:eastAsia="Times New Roman" w:hAnsi="Times New Roman" w:cs="Times New Roman"/>
-                <w:sz w:val="13"/>
-                <w:szCs w:val="13"/>
-              </w:rPr>
-              <w:t>mrp</w:t>
-            </w:r>
-            <w:proofErr w:type="spellEnd"/>
-            <w:r>
-              <w:rPr>
-                <w:rFonts w:ascii="Times New Roman" w:eastAsia="Times New Roman" w:hAnsi="Times New Roman" w:cs="Times New Roman"/>
-                <w:sz w:val="13"/>
-                <w:szCs w:val="13"/>
-              </w:rPr>
-              <w:t>), member 1</w:t>
-            </w:r>
-            <w:r>
-              <w:rPr>
-                <w:rFonts w:ascii="Times New Roman" w:eastAsia="Times New Roman" w:hAnsi="Times New Roman" w:cs="Times New Roman"/>
-                <w:sz w:val="13"/>
-                <w:szCs w:val="13"/>
-              </w:rPr>
               <w:br/>
-              <w:t>ALOX5 - arachidonate 5-lipoxygenase</w:t>
+              <w:t>EPHX2 - epoxide hydrolase 2, cytoplasmic</w:t>
             </w:r>
             <w:r>
               <w:rPr>
@@ -2937,10 +2699,10 @@
                   <w:color w:val="0000FF"/>
                   <w:u w:val="single"/>
                 </w:rPr>
-                <w:t>GO:0003006</w:t>
+                <w:t>GO:0006690</w:t>
               </w:r>
             </w:hyperlink>
-            <w:bookmarkStart w:id="8" w:name="0003006"/>
+            <w:bookmarkStart w:id="8" w:name="0006690"/>
             <w:bookmarkEnd w:id="8"/>
           </w:p>
         </w:tc>
@@ -2963,11 +2725,19 @@
                 <w:rFonts w:ascii="Times New Roman" w:eastAsia="Times New Roman" w:hAnsi="Times New Roman" w:cs="Times New Roman"/>
               </w:rPr>
             </w:pPr>
-            <w:r>
-              <w:rPr>
-                <w:rFonts w:ascii="Times New Roman" w:eastAsia="Times New Roman" w:hAnsi="Times New Roman" w:cs="Times New Roman"/>
-              </w:rPr>
-              <w:t>developmental process involved in reproduction</w:t>
+            <w:proofErr w:type="spellStart"/>
+            <w:r>
+              <w:rPr>
+                <w:rFonts w:ascii="Times New Roman" w:eastAsia="Times New Roman" w:hAnsi="Times New Roman" w:cs="Times New Roman"/>
+              </w:rPr>
+              <w:t>icosanoid</w:t>
+            </w:r>
+            <w:proofErr w:type="spellEnd"/>
+            <w:r>
+              <w:rPr>
+                <w:rFonts w:ascii="Times New Roman" w:eastAsia="Times New Roman" w:hAnsi="Times New Roman" w:cs="Times New Roman"/>
+              </w:rPr>
+              <w:t xml:space="preserve"> metabolic process</w:t>
             </w:r>
           </w:p>
         </w:tc>
@@ -2995,7 +2765,7 @@
               <w:rPr>
                 <w:rFonts w:ascii="Times New Roman" w:eastAsia="Times New Roman" w:hAnsi="Times New Roman" w:cs="Times New Roman"/>
               </w:rPr>
-              <w:t>5.49E-4</w:t>
+              <w:t>5.13E-4</w:t>
             </w:r>
           </w:p>
         </w:tc>
@@ -3023,7 +2793,7 @@
               <w:rPr>
                 <w:rFonts w:ascii="Times New Roman" w:eastAsia="Times New Roman" w:hAnsi="Times New Roman" w:cs="Times New Roman"/>
               </w:rPr>
-              <w:t>2.74E-1</w:t>
+              <w:t>2.88E-1</w:t>
             </w:r>
           </w:p>
         </w:tc>
@@ -3051,7 +2821,7 @@
               <w:rPr>
                 <w:rFonts w:ascii="Times New Roman" w:eastAsia="Times New Roman" w:hAnsi="Times New Roman" w:cs="Times New Roman"/>
               </w:rPr>
-              <w:t>3.28 (395,14,86,10)</w:t>
+              <w:t>24.69 (395,8,6,3)</w:t>
             </w:r>
           </w:p>
         </w:tc>
@@ -3098,43 +2868,43 @@
                 <w:sz w:val="13"/>
                 <w:szCs w:val="13"/>
               </w:rPr>
-              <w:t>STRA6 - stimulated by retinoic acid 6</w:t>
-            </w:r>
+              <w:t xml:space="preserve">ABCC1 - </w:t>
+            </w:r>
+            <w:proofErr w:type="spellStart"/>
             <w:r>
               <w:rPr>
                 <w:rFonts w:ascii="Times New Roman" w:eastAsia="Times New Roman" w:hAnsi="Times New Roman" w:cs="Times New Roman"/>
                 <w:sz w:val="13"/>
                 <w:szCs w:val="13"/>
               </w:rPr>
-              <w:br/>
-              <w:t>RBP4 - retinol binding protein 4, plasma</w:t>
-            </w:r>
+              <w:t>atp</w:t>
+            </w:r>
+            <w:proofErr w:type="spellEnd"/>
             <w:r>
               <w:rPr>
                 <w:rFonts w:ascii="Times New Roman" w:eastAsia="Times New Roman" w:hAnsi="Times New Roman" w:cs="Times New Roman"/>
                 <w:sz w:val="13"/>
                 <w:szCs w:val="13"/>
               </w:rPr>
-              <w:br/>
-              <w:t>YBX2 - y box binding protein 2</w:t>
-            </w:r>
+              <w:t>-binding cassette, sub-family c (</w:t>
+            </w:r>
+            <w:proofErr w:type="spellStart"/>
             <w:r>
               <w:rPr>
                 <w:rFonts w:ascii="Times New Roman" w:eastAsia="Times New Roman" w:hAnsi="Times New Roman" w:cs="Times New Roman"/>
                 <w:sz w:val="13"/>
                 <w:szCs w:val="13"/>
               </w:rPr>
-              <w:br/>
-              <w:t>COL9A3 - collagen, type ix, alpha 3</w:t>
-            </w:r>
+              <w:t>cftr</w:t>
+            </w:r>
+            <w:proofErr w:type="spellEnd"/>
             <w:r>
               <w:rPr>
                 <w:rFonts w:ascii="Times New Roman" w:eastAsia="Times New Roman" w:hAnsi="Times New Roman" w:cs="Times New Roman"/>
                 <w:sz w:val="13"/>
                 <w:szCs w:val="13"/>
               </w:rPr>
-              <w:br/>
-              <w:t xml:space="preserve">CENPI - centromere protein </w:t>
+              <w:t>/</w:t>
             </w:r>
             <w:proofErr w:type="spellStart"/>
             <w:r>
@@ -3143,7 +2913,7 @@
                 <w:sz w:val="13"/>
                 <w:szCs w:val="13"/>
               </w:rPr>
-              <w:t>i</w:t>
+              <w:t>mrp</w:t>
             </w:r>
             <w:proofErr w:type="spellEnd"/>
             <w:r>
@@ -3152,80 +2922,25 @@
                 <w:sz w:val="13"/>
                 <w:szCs w:val="13"/>
               </w:rPr>
-              <w:br/>
-              <w:t xml:space="preserve">MME - membrane </w:t>
-            </w:r>
-            <w:proofErr w:type="spellStart"/>
+              <w:t>), member 1</w:t>
+            </w:r>
             <w:r>
               <w:rPr>
                 <w:rFonts w:ascii="Times New Roman" w:eastAsia="Times New Roman" w:hAnsi="Times New Roman" w:cs="Times New Roman"/>
                 <w:sz w:val="13"/>
                 <w:szCs w:val="13"/>
               </w:rPr>
-              <w:t>metallo</w:t>
-            </w:r>
-            <w:proofErr w:type="spellEnd"/>
+              <w:br/>
+              <w:t>ALOX5 - arachidonate 5-lipoxygenase</w:t>
+            </w:r>
             <w:r>
               <w:rPr>
                 <w:rFonts w:ascii="Times New Roman" w:eastAsia="Times New Roman" w:hAnsi="Times New Roman" w:cs="Times New Roman"/>
                 <w:sz w:val="13"/>
                 <w:szCs w:val="13"/>
               </w:rPr>
-              <w:t>-endopeptidase</w:t>
-            </w:r>
-            <w:r>
-              <w:rPr>
-                <w:rFonts w:ascii="Times New Roman" w:eastAsia="Times New Roman" w:hAnsi="Times New Roman" w:cs="Times New Roman"/>
-                <w:sz w:val="13"/>
-                <w:szCs w:val="13"/>
-              </w:rPr>
               <w:br/>
-              <w:t xml:space="preserve">ZMYND15 - zinc finger, </w:t>
-            </w:r>
-            <w:proofErr w:type="spellStart"/>
-            <w:r>
-              <w:rPr>
-                <w:rFonts w:ascii="Times New Roman" w:eastAsia="Times New Roman" w:hAnsi="Times New Roman" w:cs="Times New Roman"/>
-                <w:sz w:val="13"/>
-                <w:szCs w:val="13"/>
-              </w:rPr>
-              <w:t>mynd</w:t>
-            </w:r>
-            <w:proofErr w:type="spellEnd"/>
-            <w:r>
-              <w:rPr>
-                <w:rFonts w:ascii="Times New Roman" w:eastAsia="Times New Roman" w:hAnsi="Times New Roman" w:cs="Times New Roman"/>
-                <w:sz w:val="13"/>
-                <w:szCs w:val="13"/>
-              </w:rPr>
-              <w:t>-type containing 15</w:t>
-            </w:r>
-            <w:r>
-              <w:rPr>
-                <w:rFonts w:ascii="Times New Roman" w:eastAsia="Times New Roman" w:hAnsi="Times New Roman" w:cs="Times New Roman"/>
-                <w:sz w:val="13"/>
-                <w:szCs w:val="13"/>
-              </w:rPr>
-              <w:br/>
-              <w:t>TYRO3 - tyro3 protein tyrosine kinase</w:t>
-            </w:r>
-            <w:r>
-              <w:rPr>
-                <w:rFonts w:ascii="Times New Roman" w:eastAsia="Times New Roman" w:hAnsi="Times New Roman" w:cs="Times New Roman"/>
-                <w:sz w:val="13"/>
-                <w:szCs w:val="13"/>
-              </w:rPr>
-              <w:br/>
-              <w:t>HSD17B3 - hydroxysteroid (17-beta) dehydrogenase 3</w:t>
-            </w:r>
-            <w:r>
-              <w:rPr>
-                <w:rFonts w:ascii="Times New Roman" w:eastAsia="Times New Roman" w:hAnsi="Times New Roman" w:cs="Times New Roman"/>
-                <w:sz w:val="13"/>
-                <w:szCs w:val="13"/>
-              </w:rPr>
-              <w:br/>
-              <w:t>RRM1 - ribonucleotide reductase m1</w:t>
+              <w:t>GPX4 - glutathione peroxidase 4</w:t>
             </w:r>
           </w:p>
         </w:tc>
@@ -3260,10 +2975,10 @@
                   <w:color w:val="0000FF"/>
                   <w:u w:val="single"/>
                 </w:rPr>
-                <w:t>GO:0006633</w:t>
+                <w:t>GO:0003006</w:t>
               </w:r>
             </w:hyperlink>
-            <w:bookmarkStart w:id="9" w:name="0006633"/>
+            <w:bookmarkStart w:id="9" w:name="0003006"/>
             <w:bookmarkEnd w:id="9"/>
           </w:p>
         </w:tc>
@@ -3290,7 +3005,7 @@
               <w:rPr>
                 <w:rFonts w:ascii="Times New Roman" w:eastAsia="Times New Roman" w:hAnsi="Times New Roman" w:cs="Times New Roman"/>
               </w:rPr>
-              <w:t>fatty acid biosynthetic process</w:t>
+              <w:t>developmental process involved in reproduction</w:t>
             </w:r>
           </w:p>
         </w:tc>
@@ -3318,7 +3033,7 @@
               <w:rPr>
                 <w:rFonts w:ascii="Times New Roman" w:eastAsia="Times New Roman" w:hAnsi="Times New Roman" w:cs="Times New Roman"/>
               </w:rPr>
-              <w:t>6.48E-4</w:t>
+              <w:t>5.49E-4</w:t>
             </w:r>
           </w:p>
         </w:tc>
@@ -3346,7 +3061,7 @@
               <w:rPr>
                 <w:rFonts w:ascii="Times New Roman" w:eastAsia="Times New Roman" w:hAnsi="Times New Roman" w:cs="Times New Roman"/>
               </w:rPr>
-              <w:t>2.91E-1</w:t>
+              <w:t>2.74E-1</w:t>
             </w:r>
           </w:p>
         </w:tc>
@@ -3374,7 +3089,7 @@
               <w:rPr>
                 <w:rFonts w:ascii="Times New Roman" w:eastAsia="Times New Roman" w:hAnsi="Times New Roman" w:cs="Times New Roman"/>
               </w:rPr>
-              <w:t>4.77 (395,7,71,6)</w:t>
+              <w:t>3.28 (395,14,86,10)</w:t>
             </w:r>
           </w:p>
         </w:tc>
@@ -3421,25 +3136,25 @@
                 <w:sz w:val="13"/>
                 <w:szCs w:val="13"/>
               </w:rPr>
-              <w:t>SCD - stearoyl-</w:t>
-            </w:r>
-            <w:proofErr w:type="spellStart"/>
+              <w:t>STRA6 - stimulated by retinoic acid 6</w:t>
+            </w:r>
             <w:r>
               <w:rPr>
                 <w:rFonts w:ascii="Times New Roman" w:eastAsia="Times New Roman" w:hAnsi="Times New Roman" w:cs="Times New Roman"/>
                 <w:sz w:val="13"/>
                 <w:szCs w:val="13"/>
               </w:rPr>
-              <w:t>coa</w:t>
-            </w:r>
-            <w:proofErr w:type="spellEnd"/>
+              <w:br/>
+              <w:t>RBP4 - retinol binding protein 4, plasma</w:t>
+            </w:r>
             <w:r>
               <w:rPr>
                 <w:rFonts w:ascii="Times New Roman" w:eastAsia="Times New Roman" w:hAnsi="Times New Roman" w:cs="Times New Roman"/>
                 <w:sz w:val="13"/>
                 <w:szCs w:val="13"/>
               </w:rPr>
-              <w:t xml:space="preserve"> desaturase (delta-9-desaturase)</w:t>
+              <w:br/>
+              <w:t>YBX2 - y box binding protein 2</w:t>
             </w:r>
             <w:r>
               <w:rPr>
@@ -3448,7 +3163,7 @@
                 <w:szCs w:val="13"/>
               </w:rPr>
               <w:br/>
-              <w:t>ALOX5 - arachidonate 5-lipoxygenase</w:t>
+              <w:t>COL9A3 - collagen, type ix, alpha 3</w:t>
             </w:r>
             <w:r>
               <w:rPr>
@@ -3457,17 +3172,18 @@
                 <w:szCs w:val="13"/>
               </w:rPr>
               <w:br/>
-              <w:t>EPHX2 - epoxide hydrolase 2, cytoplasmic</w:t>
-            </w:r>
+              <w:t xml:space="preserve">CENPI - centromere protein </w:t>
+            </w:r>
+            <w:proofErr w:type="spellStart"/>
             <w:r>
               <w:rPr>
                 <w:rFonts w:ascii="Times New Roman" w:eastAsia="Times New Roman" w:hAnsi="Times New Roman" w:cs="Times New Roman"/>
                 <w:sz w:val="13"/>
                 <w:szCs w:val="13"/>
               </w:rPr>
-              <w:br/>
-              <w:t>GPX4 - glutathione peroxidase 4</w:t>
-            </w:r>
+              <w:t>i</w:t>
+            </w:r>
+            <w:proofErr w:type="spellEnd"/>
             <w:r>
               <w:rPr>
                 <w:rFonts w:ascii="Times New Roman" w:eastAsia="Times New Roman" w:hAnsi="Times New Roman" w:cs="Times New Roman"/>
@@ -3475,7 +3191,7 @@
                 <w:szCs w:val="13"/>
               </w:rPr>
               <w:br/>
-              <w:t xml:space="preserve">ABHD3 - </w:t>
+              <w:t xml:space="preserve">MME - membrane </w:t>
             </w:r>
             <w:proofErr w:type="spellStart"/>
             <w:r>
@@ -3484,7 +3200,7 @@
                 <w:sz w:val="13"/>
                 <w:szCs w:val="13"/>
               </w:rPr>
-              <w:t>abhydrolase</w:t>
+              <w:t>metallo</w:t>
             </w:r>
             <w:proofErr w:type="spellEnd"/>
             <w:r>
@@ -3493,7 +3209,7 @@
                 <w:sz w:val="13"/>
                 <w:szCs w:val="13"/>
               </w:rPr>
-              <w:t xml:space="preserve"> domain containing 3</w:t>
+              <w:t>-endopeptidase</w:t>
             </w:r>
             <w:r>
               <w:rPr>
@@ -3502,7 +3218,52 @@
                 <w:szCs w:val="13"/>
               </w:rPr>
               <w:br/>
-              <w:t>FADS3 - fatty acid desaturase 3</w:t>
+              <w:t xml:space="preserve">ZMYND15 - zinc finger, </w:t>
+            </w:r>
+            <w:proofErr w:type="spellStart"/>
+            <w:r>
+              <w:rPr>
+                <w:rFonts w:ascii="Times New Roman" w:eastAsia="Times New Roman" w:hAnsi="Times New Roman" w:cs="Times New Roman"/>
+                <w:sz w:val="13"/>
+                <w:szCs w:val="13"/>
+              </w:rPr>
+              <w:t>mynd</w:t>
+            </w:r>
+            <w:proofErr w:type="spellEnd"/>
+            <w:r>
+              <w:rPr>
+                <w:rFonts w:ascii="Times New Roman" w:eastAsia="Times New Roman" w:hAnsi="Times New Roman" w:cs="Times New Roman"/>
+                <w:sz w:val="13"/>
+                <w:szCs w:val="13"/>
+              </w:rPr>
+              <w:t>-type containing 15</w:t>
+            </w:r>
+            <w:r>
+              <w:rPr>
+                <w:rFonts w:ascii="Times New Roman" w:eastAsia="Times New Roman" w:hAnsi="Times New Roman" w:cs="Times New Roman"/>
+                <w:sz w:val="13"/>
+                <w:szCs w:val="13"/>
+              </w:rPr>
+              <w:br/>
+              <w:t>TYRO3 - tyro3 protein tyrosine kinase</w:t>
+            </w:r>
+            <w:r>
+              <w:rPr>
+                <w:rFonts w:ascii="Times New Roman" w:eastAsia="Times New Roman" w:hAnsi="Times New Roman" w:cs="Times New Roman"/>
+                <w:sz w:val="13"/>
+                <w:szCs w:val="13"/>
+              </w:rPr>
+              <w:br/>
+              <w:t>HSD17B3 - hydroxysteroid (17-beta) dehydrogenase 3</w:t>
+            </w:r>
+            <w:r>
+              <w:rPr>
+                <w:rFonts w:ascii="Times New Roman" w:eastAsia="Times New Roman" w:hAnsi="Times New Roman" w:cs="Times New Roman"/>
+                <w:sz w:val="13"/>
+                <w:szCs w:val="13"/>
+              </w:rPr>
+              <w:br/>
+              <w:t>RRM1 - ribonucleotide reductase m1</w:t>
             </w:r>
           </w:p>
         </w:tc>
@@ -3537,10 +3298,10 @@
                   <w:color w:val="0000FF"/>
                   <w:u w:val="single"/>
                 </w:rPr>
-                <w:t>GO:0016053</w:t>
+                <w:t>GO:0006633</w:t>
               </w:r>
             </w:hyperlink>
-            <w:bookmarkStart w:id="10" w:name="0016053"/>
+            <w:bookmarkStart w:id="10" w:name="0006633"/>
             <w:bookmarkEnd w:id="10"/>
           </w:p>
         </w:tc>
@@ -3567,7 +3328,7 @@
               <w:rPr>
                 <w:rFonts w:ascii="Times New Roman" w:eastAsia="Times New Roman" w:hAnsi="Times New Roman" w:cs="Times New Roman"/>
               </w:rPr>
-              <w:t>organic acid biosynthetic process</w:t>
+              <w:t>fatty acid biosynthetic process</w:t>
             </w:r>
           </w:p>
         </w:tc>
@@ -3595,7 +3356,7 @@
               <w:rPr>
                 <w:rFonts w:ascii="Times New Roman" w:eastAsia="Times New Roman" w:hAnsi="Times New Roman" w:cs="Times New Roman"/>
               </w:rPr>
-              <w:t>8.68E-4</w:t>
+              <w:t>6.48E-4</w:t>
             </w:r>
           </w:p>
         </w:tc>
@@ -3623,7 +3384,7 @@
               <w:rPr>
                 <w:rFonts w:ascii="Times New Roman" w:eastAsia="Times New Roman" w:hAnsi="Times New Roman" w:cs="Times New Roman"/>
               </w:rPr>
-              <w:t>3.54E-1</w:t>
+              <w:t>2.91E-1</w:t>
             </w:r>
           </w:p>
         </w:tc>
@@ -3651,7 +3412,7 @@
               <w:rPr>
                 <w:rFonts w:ascii="Times New Roman" w:eastAsia="Times New Roman" w:hAnsi="Times New Roman" w:cs="Times New Roman"/>
               </w:rPr>
-              <w:t>3.58 (395,14,71,9)</w:t>
+              <w:t>4.77 (395,7,71,6)</w:t>
             </w:r>
           </w:p>
         </w:tc>
@@ -3698,14 +3459,291 @@
                 <w:sz w:val="13"/>
                 <w:szCs w:val="13"/>
               </w:rPr>
-              <w:t>ASNS - asparagine synthetase (glutamine-hydrolyzing)</w:t>
-            </w:r>
+              <w:t>SCD - stearoyl-</w:t>
+            </w:r>
+            <w:proofErr w:type="spellStart"/>
             <w:r>
               <w:rPr>
                 <w:rFonts w:ascii="Times New Roman" w:eastAsia="Times New Roman" w:hAnsi="Times New Roman" w:cs="Times New Roman"/>
                 <w:sz w:val="13"/>
                 <w:szCs w:val="13"/>
               </w:rPr>
+              <w:t>coa</w:t>
+            </w:r>
+            <w:proofErr w:type="spellEnd"/>
+            <w:r>
+              <w:rPr>
+                <w:rFonts w:ascii="Times New Roman" w:eastAsia="Times New Roman" w:hAnsi="Times New Roman" w:cs="Times New Roman"/>
+                <w:sz w:val="13"/>
+                <w:szCs w:val="13"/>
+              </w:rPr>
+              <w:t xml:space="preserve"> desaturase (delta-9-desaturase)</w:t>
+            </w:r>
+            <w:r>
+              <w:rPr>
+                <w:rFonts w:ascii="Times New Roman" w:eastAsia="Times New Roman" w:hAnsi="Times New Roman" w:cs="Times New Roman"/>
+                <w:sz w:val="13"/>
+                <w:szCs w:val="13"/>
+              </w:rPr>
+              <w:br/>
+              <w:t>ALOX5 - arachidonate 5-lipoxygenase</w:t>
+            </w:r>
+            <w:r>
+              <w:rPr>
+                <w:rFonts w:ascii="Times New Roman" w:eastAsia="Times New Roman" w:hAnsi="Times New Roman" w:cs="Times New Roman"/>
+                <w:sz w:val="13"/>
+                <w:szCs w:val="13"/>
+              </w:rPr>
+              <w:br/>
+              <w:t>EPHX2 - epoxide hydrolase 2, cytoplasmic</w:t>
+            </w:r>
+            <w:r>
+              <w:rPr>
+                <w:rFonts w:ascii="Times New Roman" w:eastAsia="Times New Roman" w:hAnsi="Times New Roman" w:cs="Times New Roman"/>
+                <w:sz w:val="13"/>
+                <w:szCs w:val="13"/>
+              </w:rPr>
+              <w:br/>
+              <w:t>GPX4 - glutathione peroxidase 4</w:t>
+            </w:r>
+            <w:r>
+              <w:rPr>
+                <w:rFonts w:ascii="Times New Roman" w:eastAsia="Times New Roman" w:hAnsi="Times New Roman" w:cs="Times New Roman"/>
+                <w:sz w:val="13"/>
+                <w:szCs w:val="13"/>
+              </w:rPr>
+              <w:br/>
+              <w:t xml:space="preserve">ABHD3 - </w:t>
+            </w:r>
+            <w:proofErr w:type="spellStart"/>
+            <w:r>
+              <w:rPr>
+                <w:rFonts w:ascii="Times New Roman" w:eastAsia="Times New Roman" w:hAnsi="Times New Roman" w:cs="Times New Roman"/>
+                <w:sz w:val="13"/>
+                <w:szCs w:val="13"/>
+              </w:rPr>
+              <w:t>abhydrolase</w:t>
+            </w:r>
+            <w:proofErr w:type="spellEnd"/>
+            <w:r>
+              <w:rPr>
+                <w:rFonts w:ascii="Times New Roman" w:eastAsia="Times New Roman" w:hAnsi="Times New Roman" w:cs="Times New Roman"/>
+                <w:sz w:val="13"/>
+                <w:szCs w:val="13"/>
+              </w:rPr>
+              <w:t xml:space="preserve"> domain containing 3</w:t>
+            </w:r>
+            <w:r>
+              <w:rPr>
+                <w:rFonts w:ascii="Times New Roman" w:eastAsia="Times New Roman" w:hAnsi="Times New Roman" w:cs="Times New Roman"/>
+                <w:sz w:val="13"/>
+                <w:szCs w:val="13"/>
+              </w:rPr>
+              <w:br/>
+              <w:t>FADS3 - fatty acid desaturase 3</w:t>
+            </w:r>
+          </w:p>
+        </w:tc>
+      </w:tr>
+      <w:tr>
+        <w:trPr>
+          <w:tblCellSpacing w:w="15" w:type="dxa"/>
+        </w:trPr>
+        <w:tc>
+          <w:tcPr>
+            <w:tcW w:w="1209" w:type="dxa"/>
+            <w:tcBorders>
+              <w:top w:val="outset" w:sz="6" w:space="0" w:color="auto"/>
+              <w:left w:val="outset" w:sz="6" w:space="0" w:color="auto"/>
+              <w:bottom w:val="outset" w:sz="6" w:space="0" w:color="auto"/>
+              <w:right w:val="outset" w:sz="6" w:space="0" w:color="auto"/>
+            </w:tcBorders>
+            <w:vAlign w:val="center"/>
+            <w:hideMark/>
+          </w:tcPr>
+          <w:p>
+            <w:pPr>
+              <w:spacing w:after="0" w:line="240" w:lineRule="auto"/>
+              <w:rPr>
+                <w:rFonts w:ascii="Times New Roman" w:eastAsia="Times New Roman" w:hAnsi="Times New Roman" w:cs="Times New Roman"/>
+              </w:rPr>
+            </w:pPr>
+            <w:hyperlink r:id="rId36" w:tgtFrame="_blank" w:history="1">
+              <w:r>
+                <w:rPr>
+                  <w:rFonts w:ascii="Times New Roman" w:eastAsia="Times New Roman" w:hAnsi="Times New Roman" w:cs="Times New Roman"/>
+                  <w:color w:val="0000FF"/>
+                  <w:u w:val="single"/>
+                </w:rPr>
+                <w:t>GO:0016053</w:t>
+              </w:r>
+            </w:hyperlink>
+            <w:bookmarkStart w:id="11" w:name="0016053"/>
+            <w:bookmarkEnd w:id="11"/>
+          </w:p>
+        </w:tc>
+        <w:tc>
+          <w:tcPr>
+            <w:tcW w:w="1490" w:type="dxa"/>
+            <w:tcBorders>
+              <w:top w:val="outset" w:sz="6" w:space="0" w:color="auto"/>
+              <w:left w:val="outset" w:sz="6" w:space="0" w:color="auto"/>
+              <w:bottom w:val="outset" w:sz="6" w:space="0" w:color="auto"/>
+              <w:right w:val="outset" w:sz="6" w:space="0" w:color="auto"/>
+            </w:tcBorders>
+            <w:vAlign w:val="center"/>
+            <w:hideMark/>
+          </w:tcPr>
+          <w:p>
+            <w:pPr>
+              <w:spacing w:after="0" w:line="240" w:lineRule="auto"/>
+              <w:rPr>
+                <w:rFonts w:ascii="Times New Roman" w:eastAsia="Times New Roman" w:hAnsi="Times New Roman" w:cs="Times New Roman"/>
+              </w:rPr>
+            </w:pPr>
+            <w:r>
+              <w:rPr>
+                <w:rFonts w:ascii="Times New Roman" w:eastAsia="Times New Roman" w:hAnsi="Times New Roman" w:cs="Times New Roman"/>
+              </w:rPr>
+              <w:t>organic acid biosynthetic process</w:t>
+            </w:r>
+          </w:p>
+        </w:tc>
+        <w:tc>
+          <w:tcPr>
+            <w:tcW w:w="945" w:type="dxa"/>
+            <w:tcBorders>
+              <w:top w:val="outset" w:sz="6" w:space="0" w:color="auto"/>
+              <w:left w:val="outset" w:sz="6" w:space="0" w:color="auto"/>
+              <w:bottom w:val="outset" w:sz="6" w:space="0" w:color="auto"/>
+              <w:right w:val="outset" w:sz="6" w:space="0" w:color="auto"/>
+            </w:tcBorders>
+            <w:vAlign w:val="center"/>
+            <w:hideMark/>
+          </w:tcPr>
+          <w:p>
+            <w:pPr>
+              <w:spacing w:after="0" w:line="240" w:lineRule="auto"/>
+              <w:jc w:val="center"/>
+              <w:rPr>
+                <w:rFonts w:ascii="Times New Roman" w:eastAsia="Times New Roman" w:hAnsi="Times New Roman" w:cs="Times New Roman"/>
+              </w:rPr>
+            </w:pPr>
+            <w:r>
+              <w:rPr>
+                <w:rFonts w:ascii="Times New Roman" w:eastAsia="Times New Roman" w:hAnsi="Times New Roman" w:cs="Times New Roman"/>
+              </w:rPr>
+              <w:t>8.68E-4</w:t>
+            </w:r>
+          </w:p>
+        </w:tc>
+        <w:tc>
+          <w:tcPr>
+            <w:tcW w:w="854" w:type="dxa"/>
+            <w:tcBorders>
+              <w:top w:val="outset" w:sz="6" w:space="0" w:color="auto"/>
+              <w:left w:val="outset" w:sz="6" w:space="0" w:color="auto"/>
+              <w:bottom w:val="outset" w:sz="6" w:space="0" w:color="auto"/>
+              <w:right w:val="outset" w:sz="6" w:space="0" w:color="auto"/>
+            </w:tcBorders>
+            <w:vAlign w:val="center"/>
+            <w:hideMark/>
+          </w:tcPr>
+          <w:p>
+            <w:pPr>
+              <w:spacing w:after="0" w:line="240" w:lineRule="auto"/>
+              <w:jc w:val="center"/>
+              <w:rPr>
+                <w:rFonts w:ascii="Times New Roman" w:eastAsia="Times New Roman" w:hAnsi="Times New Roman" w:cs="Times New Roman"/>
+              </w:rPr>
+            </w:pPr>
+            <w:r>
+              <w:rPr>
+                <w:rFonts w:ascii="Times New Roman" w:eastAsia="Times New Roman" w:hAnsi="Times New Roman" w:cs="Times New Roman"/>
+              </w:rPr>
+              <w:t>3.54E-1</w:t>
+            </w:r>
+          </w:p>
+        </w:tc>
+        <w:tc>
+          <w:tcPr>
+            <w:tcW w:w="1362" w:type="dxa"/>
+            <w:tcBorders>
+              <w:top w:val="outset" w:sz="6" w:space="0" w:color="auto"/>
+              <w:left w:val="outset" w:sz="6" w:space="0" w:color="auto"/>
+              <w:bottom w:val="outset" w:sz="6" w:space="0" w:color="auto"/>
+              <w:right w:val="outset" w:sz="6" w:space="0" w:color="auto"/>
+            </w:tcBorders>
+            <w:vAlign w:val="center"/>
+            <w:hideMark/>
+          </w:tcPr>
+          <w:p>
+            <w:pPr>
+              <w:spacing w:after="0" w:line="240" w:lineRule="auto"/>
+              <w:jc w:val="center"/>
+              <w:rPr>
+                <w:rFonts w:ascii="Times New Roman" w:eastAsia="Times New Roman" w:hAnsi="Times New Roman" w:cs="Times New Roman"/>
+              </w:rPr>
+            </w:pPr>
+            <w:r>
+              <w:rPr>
+                <w:rFonts w:ascii="Times New Roman" w:eastAsia="Times New Roman" w:hAnsi="Times New Roman" w:cs="Times New Roman"/>
+              </w:rPr>
+              <w:t>3.58 (395,14,71,9)</w:t>
+            </w:r>
+          </w:p>
+        </w:tc>
+        <w:tc>
+          <w:tcPr>
+            <w:tcW w:w="3274" w:type="dxa"/>
+            <w:tcBorders>
+              <w:top w:val="outset" w:sz="6" w:space="0" w:color="auto"/>
+              <w:left w:val="outset" w:sz="6" w:space="0" w:color="auto"/>
+              <w:bottom w:val="outset" w:sz="6" w:space="0" w:color="auto"/>
+              <w:right w:val="outset" w:sz="6" w:space="0" w:color="auto"/>
+            </w:tcBorders>
+            <w:vAlign w:val="center"/>
+            <w:hideMark/>
+          </w:tcPr>
+          <w:p>
+            <w:pPr>
+              <w:spacing w:after="0" w:line="240" w:lineRule="auto"/>
+              <w:rPr>
+                <w:rFonts w:ascii="Times New Roman" w:eastAsia="Times New Roman" w:hAnsi="Times New Roman" w:cs="Times New Roman"/>
+              </w:rPr>
+            </w:pPr>
+            <w:hyperlink r:id="rId37" w:history="1">
+              <w:r>
+                <w:rPr>
+                  <w:rFonts w:ascii="Times New Roman" w:eastAsia="Times New Roman" w:hAnsi="Times New Roman" w:cs="Times New Roman"/>
+                  <w:color w:val="0000FF"/>
+                  <w:u w:val="single"/>
+                </w:rPr>
+                <w:t>[-] Hide genes</w:t>
+              </w:r>
+            </w:hyperlink>
+          </w:p>
+          <w:p>
+            <w:pPr>
+              <w:spacing w:after="0" w:line="240" w:lineRule="auto"/>
+              <w:rPr>
+                <w:rFonts w:ascii="Times New Roman" w:eastAsia="Times New Roman" w:hAnsi="Times New Roman" w:cs="Times New Roman"/>
+              </w:rPr>
+            </w:pPr>
+            <w:r>
+              <w:rPr>
+                <w:rFonts w:ascii="Times New Roman" w:eastAsia="Times New Roman" w:hAnsi="Times New Roman" w:cs="Times New Roman"/>
+                <w:sz w:val="13"/>
+                <w:szCs w:val="13"/>
+              </w:rPr>
+              <w:t>ASNS - asparagine synthetase (glutamine-hydrolyzing)</w:t>
+            </w:r>
+            <w:r>
+              <w:rPr>
+                <w:rFonts w:ascii="Times New Roman" w:eastAsia="Times New Roman" w:hAnsi="Times New Roman" w:cs="Times New Roman"/>
+                <w:sz w:val="13"/>
+                <w:szCs w:val="13"/>
+              </w:rPr>
               <w:br/>
               <w:t>SCD - stearoyl-</w:t>
             </w:r>
@@ -3752,6 +3790,14 @@
                 <w:szCs w:val="13"/>
               </w:rPr>
               <w:br/>
+            </w:r>
+            <w:r>
+              <w:rPr>
+                <w:rFonts w:ascii="Times New Roman" w:eastAsia="Times New Roman" w:hAnsi="Times New Roman" w:cs="Times New Roman"/>
+                <w:sz w:val="13"/>
+                <w:szCs w:val="13"/>
+              </w:rPr>
+              <w:lastRenderedPageBreak/>
               <w:t>GPX4 - glutathione peroxidase 4</w:t>
             </w:r>
             <w:r>
@@ -3817,6 +3863,7 @@
         <w:ind w:firstLine="720"/>
       </w:pPr>
       <w:r>
+        <w:lastRenderedPageBreak/>
         <w:t xml:space="preserve">D. We see that there are enriched GO terms (the ones in the list above). The biological insight we gain is that differentially the expressed genes found in HW3 are part of certain biological processes as listed above. In particular, the lowest P-value (most significant) belongs to the GO term </w:t>
       </w:r>
       <w:r>
@@ -3941,7 +3988,6 @@
                 <w:b/>
                 <w:bCs/>
               </w:rPr>
-              <w:lastRenderedPageBreak/>
               <w:t>GO term</w:t>
             </w:r>
           </w:p>
@@ -3987,7 +4033,7 @@
             <w:pPr>
               <w:jc w:val="center"/>
             </w:pPr>
-            <w:hyperlink r:id="rId36" w:anchor="p_value_info" w:history="1">
+            <w:hyperlink r:id="rId38" w:anchor="p_value_info" w:history="1">
               <w:r>
                 <w:rPr>
                   <w:rStyle w:val="Hyperlink"/>
@@ -4015,7 +4061,7 @@
             <w:pPr>
               <w:jc w:val="center"/>
             </w:pPr>
-            <w:hyperlink r:id="rId37" w:anchor="fdr_info" w:history="1">
+            <w:hyperlink r:id="rId39" w:anchor="fdr_info" w:history="1">
               <w:r>
                 <w:rPr>
                   <w:rStyle w:val="Hyperlink"/>
@@ -4043,7 +4089,7 @@
             <w:pPr>
               <w:jc w:val="center"/>
             </w:pPr>
-            <w:hyperlink r:id="rId38" w:anchor="enrich_info" w:history="1">
+            <w:hyperlink r:id="rId40" w:anchor="enrich_info" w:history="1">
               <w:r>
                 <w:rPr>
                   <w:rStyle w:val="Hyperlink"/>
@@ -4073,7 +4119,7 @@
             <w:hideMark/>
           </w:tcPr>
           <w:p>
-            <w:hyperlink r:id="rId39" w:tgtFrame="_blank" w:history="1">
+            <w:hyperlink r:id="rId41" w:tgtFrame="_blank" w:history="1">
               <w:r>
                 <w:rPr>
                   <w:rStyle w:val="Hyperlink"/>
@@ -4081,8 +4127,8 @@
                 <w:t>GO:0006260</w:t>
               </w:r>
             </w:hyperlink>
-            <w:bookmarkStart w:id="11" w:name="0006260"/>
-            <w:bookmarkEnd w:id="11"/>
+            <w:bookmarkStart w:id="12" w:name="0006260"/>
+            <w:bookmarkEnd w:id="12"/>
           </w:p>
         </w:tc>
         <w:tc>
@@ -4184,7 +4230,7 @@
             <w:hideMark/>
           </w:tcPr>
           <w:p>
-            <w:hyperlink r:id="rId40" w:tgtFrame="_blank" w:history="1">
+            <w:hyperlink r:id="rId42" w:tgtFrame="_blank" w:history="1">
               <w:r>
                 <w:rPr>
                   <w:rStyle w:val="Hyperlink"/>
@@ -4192,8 +4238,8 @@
                 <w:t>GO:0006259</w:t>
               </w:r>
             </w:hyperlink>
-            <w:bookmarkStart w:id="12" w:name="0006259"/>
-            <w:bookmarkEnd w:id="12"/>
+            <w:bookmarkStart w:id="13" w:name="0006259"/>
+            <w:bookmarkEnd w:id="13"/>
           </w:p>
         </w:tc>
         <w:tc>
@@ -4295,7 +4341,7 @@
             <w:hideMark/>
           </w:tcPr>
           <w:p>
-            <w:hyperlink r:id="rId41" w:tgtFrame="_blank" w:history="1">
+            <w:hyperlink r:id="rId43" w:tgtFrame="_blank" w:history="1">
               <w:r>
                 <w:rPr>
                   <w:rStyle w:val="Hyperlink"/>
@@ -4303,8 +4349,8 @@
                 <w:t>GO:0022402</w:t>
               </w:r>
             </w:hyperlink>
-            <w:bookmarkStart w:id="13" w:name="0022402"/>
-            <w:bookmarkEnd w:id="13"/>
+            <w:bookmarkStart w:id="14" w:name="0022402"/>
+            <w:bookmarkEnd w:id="14"/>
           </w:p>
         </w:tc>
         <w:tc>
@@ -4406,7 +4452,7 @@
             <w:hideMark/>
           </w:tcPr>
           <w:p>
-            <w:hyperlink r:id="rId42" w:tgtFrame="_blank" w:history="1">
+            <w:hyperlink r:id="rId44" w:tgtFrame="_blank" w:history="1">
               <w:r>
                 <w:rPr>
                   <w:rStyle w:val="Hyperlink"/>
@@ -4414,8 +4460,8 @@
                 <w:t>GO:1903047</w:t>
               </w:r>
             </w:hyperlink>
-            <w:bookmarkStart w:id="14" w:name="1903047"/>
-            <w:bookmarkEnd w:id="14"/>
+            <w:bookmarkStart w:id="15" w:name="1903047"/>
+            <w:bookmarkEnd w:id="15"/>
           </w:p>
         </w:tc>
         <w:tc>
@@ -4517,7 +4563,7 @@
             <w:hideMark/>
           </w:tcPr>
           <w:p>
-            <w:hyperlink r:id="rId43" w:tgtFrame="_blank" w:history="1">
+            <w:hyperlink r:id="rId45" w:tgtFrame="_blank" w:history="1">
               <w:r>
                 <w:rPr>
                   <w:rStyle w:val="Hyperlink"/>
@@ -4525,8 +4571,8 @@
                 <w:t>GO:0051276</w:t>
               </w:r>
             </w:hyperlink>
-            <w:bookmarkStart w:id="15" w:name="0051276"/>
-            <w:bookmarkEnd w:id="15"/>
+            <w:bookmarkStart w:id="16" w:name="0051276"/>
+            <w:bookmarkEnd w:id="16"/>
           </w:p>
         </w:tc>
         <w:tc>
@@ -4628,7 +4674,7 @@
             <w:hideMark/>
           </w:tcPr>
           <w:p>
-            <w:hyperlink r:id="rId44" w:tgtFrame="_blank" w:history="1">
+            <w:hyperlink r:id="rId46" w:tgtFrame="_blank" w:history="1">
               <w:r>
                 <w:rPr>
                   <w:rStyle w:val="Hyperlink"/>
@@ -4636,8 +4682,8 @@
                 <w:t>GO:0008152</w:t>
               </w:r>
             </w:hyperlink>
-            <w:bookmarkStart w:id="16" w:name="0008152"/>
-            <w:bookmarkEnd w:id="16"/>
+            <w:bookmarkStart w:id="17" w:name="0008152"/>
+            <w:bookmarkEnd w:id="17"/>
           </w:p>
         </w:tc>
         <w:tc>
@@ -4739,7 +4785,7 @@
             <w:hideMark/>
           </w:tcPr>
           <w:p>
-            <w:hyperlink r:id="rId45" w:tgtFrame="_blank" w:history="1">
+            <w:hyperlink r:id="rId47" w:tgtFrame="_blank" w:history="1">
               <w:r>
                 <w:rPr>
                   <w:rStyle w:val="Hyperlink"/>
@@ -4747,8 +4793,8 @@
                 <w:t>GO:0006281</w:t>
               </w:r>
             </w:hyperlink>
-            <w:bookmarkStart w:id="17" w:name="0006281"/>
-            <w:bookmarkEnd w:id="17"/>
+            <w:bookmarkStart w:id="18" w:name="0006281"/>
+            <w:bookmarkEnd w:id="18"/>
           </w:p>
         </w:tc>
         <w:tc>
@@ -4850,7 +4896,7 @@
             <w:hideMark/>
           </w:tcPr>
           <w:p>
-            <w:hyperlink r:id="rId46" w:tgtFrame="_blank" w:history="1">
+            <w:hyperlink r:id="rId48" w:tgtFrame="_blank" w:history="1">
               <w:r>
                 <w:rPr>
                   <w:rStyle w:val="Hyperlink"/>
@@ -4858,8 +4904,8 @@
                 <w:t>GO:0071704</w:t>
               </w:r>
             </w:hyperlink>
-            <w:bookmarkStart w:id="18" w:name="0071704"/>
-            <w:bookmarkEnd w:id="18"/>
+            <w:bookmarkStart w:id="19" w:name="0071704"/>
+            <w:bookmarkEnd w:id="19"/>
           </w:p>
         </w:tc>
         <w:tc>
@@ -4961,7 +5007,7 @@
             <w:hideMark/>
           </w:tcPr>
           <w:p>
-            <w:hyperlink r:id="rId47" w:tgtFrame="_blank" w:history="1">
+            <w:hyperlink r:id="rId49" w:tgtFrame="_blank" w:history="1">
               <w:r>
                 <w:rPr>
                   <w:rStyle w:val="Hyperlink"/>
@@ -4969,8 +5015,8 @@
                 <w:t>GO:0044237</w:t>
               </w:r>
             </w:hyperlink>
-            <w:bookmarkStart w:id="19" w:name="0044237"/>
-            <w:bookmarkEnd w:id="19"/>
+            <w:bookmarkStart w:id="20" w:name="0044237"/>
+            <w:bookmarkEnd w:id="20"/>
           </w:p>
         </w:tc>
         <w:tc>
@@ -5072,7 +5118,7 @@
             <w:hideMark/>
           </w:tcPr>
           <w:p>
-            <w:hyperlink r:id="rId48" w:tgtFrame="_blank" w:history="1">
+            <w:hyperlink r:id="rId50" w:tgtFrame="_blank" w:history="1">
               <w:r>
                 <w:rPr>
                   <w:rStyle w:val="Hyperlink"/>
@@ -5080,8 +5126,8 @@
                 <w:t>GO:0009987</w:t>
               </w:r>
             </w:hyperlink>
-            <w:bookmarkStart w:id="20" w:name="0009987"/>
-            <w:bookmarkEnd w:id="20"/>
+            <w:bookmarkStart w:id="21" w:name="0009987"/>
+            <w:bookmarkEnd w:id="21"/>
           </w:p>
         </w:tc>
         <w:tc>
@@ -5183,7 +5229,7 @@
             <w:hideMark/>
           </w:tcPr>
           <w:p>
-            <w:hyperlink r:id="rId49" w:tgtFrame="_blank" w:history="1">
+            <w:hyperlink r:id="rId51" w:tgtFrame="_blank" w:history="1">
               <w:r>
                 <w:rPr>
                   <w:rStyle w:val="Hyperlink"/>
@@ -5191,8 +5237,8 @@
                 <w:t>GO:0033554</w:t>
               </w:r>
             </w:hyperlink>
-            <w:bookmarkStart w:id="21" w:name="0033554"/>
-            <w:bookmarkEnd w:id="21"/>
+            <w:bookmarkStart w:id="22" w:name="0033554"/>
+            <w:bookmarkEnd w:id="22"/>
           </w:p>
         </w:tc>
         <w:tc>
@@ -5294,7 +5340,7 @@
             <w:hideMark/>
           </w:tcPr>
           <w:p>
-            <w:hyperlink r:id="rId50" w:tgtFrame="_blank" w:history="1">
+            <w:hyperlink r:id="rId52" w:tgtFrame="_blank" w:history="1">
               <w:r>
                 <w:rPr>
                   <w:rStyle w:val="Hyperlink"/>
@@ -5302,8 +5348,8 @@
                 <w:t>GO:0009058</w:t>
               </w:r>
             </w:hyperlink>
-            <w:bookmarkStart w:id="22" w:name="0009058"/>
-            <w:bookmarkEnd w:id="22"/>
+            <w:bookmarkStart w:id="23" w:name="0009058"/>
+            <w:bookmarkEnd w:id="23"/>
           </w:p>
         </w:tc>
         <w:tc>
@@ -5405,7 +5451,7 @@
             <w:hideMark/>
           </w:tcPr>
           <w:p>
-            <w:hyperlink r:id="rId51" w:tgtFrame="_blank" w:history="1">
+            <w:hyperlink r:id="rId53" w:tgtFrame="_blank" w:history="1">
               <w:r>
                 <w:rPr>
                   <w:rStyle w:val="Hyperlink"/>
@@ -5413,8 +5459,8 @@
                 <w:t>GO:0006974</w:t>
               </w:r>
             </w:hyperlink>
-            <w:bookmarkStart w:id="23" w:name="0006974"/>
-            <w:bookmarkEnd w:id="23"/>
+            <w:bookmarkStart w:id="24" w:name="0006974"/>
+            <w:bookmarkEnd w:id="24"/>
           </w:p>
         </w:tc>
         <w:tc>
@@ -5516,7 +5562,7 @@
             <w:hideMark/>
           </w:tcPr>
           <w:p>
-            <w:hyperlink r:id="rId52" w:tgtFrame="_blank" w:history="1">
+            <w:hyperlink r:id="rId54" w:tgtFrame="_blank" w:history="1">
               <w:r>
                 <w:rPr>
                   <w:rStyle w:val="Hyperlink"/>
@@ -5524,8 +5570,8 @@
                 <w:t>GO:1901576</w:t>
               </w:r>
             </w:hyperlink>
-            <w:bookmarkStart w:id="24" w:name="1901576"/>
-            <w:bookmarkEnd w:id="24"/>
+            <w:bookmarkStart w:id="25" w:name="1901576"/>
+            <w:bookmarkEnd w:id="25"/>
           </w:p>
         </w:tc>
         <w:tc>
@@ -5627,7 +5673,7 @@
             <w:hideMark/>
           </w:tcPr>
           <w:p>
-            <w:hyperlink r:id="rId53" w:tgtFrame="_blank" w:history="1">
+            <w:hyperlink r:id="rId55" w:tgtFrame="_blank" w:history="1">
               <w:r>
                 <w:rPr>
                   <w:rStyle w:val="Hyperlink"/>
@@ -5635,8 +5681,8 @@
                 <w:t>GO:0006950</w:t>
               </w:r>
             </w:hyperlink>
-            <w:bookmarkStart w:id="25" w:name="0006950"/>
-            <w:bookmarkEnd w:id="25"/>
+            <w:bookmarkStart w:id="26" w:name="0006950"/>
+            <w:bookmarkEnd w:id="26"/>
           </w:p>
         </w:tc>
         <w:tc>
@@ -5738,7 +5784,7 @@
             <w:hideMark/>
           </w:tcPr>
           <w:p>
-            <w:hyperlink r:id="rId54" w:tgtFrame="_blank" w:history="1">
+            <w:hyperlink r:id="rId56" w:tgtFrame="_blank" w:history="1">
               <w:r>
                 <w:rPr>
                   <w:rStyle w:val="Hyperlink"/>
@@ -5746,8 +5792,8 @@
                 <w:t>GO:0044238</w:t>
               </w:r>
             </w:hyperlink>
-            <w:bookmarkStart w:id="26" w:name="0044238"/>
-            <w:bookmarkEnd w:id="26"/>
+            <w:bookmarkStart w:id="27" w:name="0044238"/>
+            <w:bookmarkEnd w:id="27"/>
           </w:p>
         </w:tc>
         <w:tc>
@@ -5849,7 +5895,7 @@
             <w:hideMark/>
           </w:tcPr>
           <w:p>
-            <w:hyperlink r:id="rId55" w:tgtFrame="_blank" w:history="1">
+            <w:hyperlink r:id="rId57" w:tgtFrame="_blank" w:history="1">
               <w:r>
                 <w:rPr>
                   <w:rStyle w:val="Hyperlink"/>
@@ -5857,8 +5903,8 @@
                 <w:t>GO:0044249</w:t>
               </w:r>
             </w:hyperlink>
-            <w:bookmarkStart w:id="27" w:name="0044249"/>
-            <w:bookmarkEnd w:id="27"/>
+            <w:bookmarkStart w:id="28" w:name="0044249"/>
+            <w:bookmarkEnd w:id="28"/>
           </w:p>
         </w:tc>
         <w:tc>
@@ -5960,7 +6006,7 @@
             <w:hideMark/>
           </w:tcPr>
           <w:p>
-            <w:hyperlink r:id="rId56" w:tgtFrame="_blank" w:history="1">
+            <w:hyperlink r:id="rId58" w:tgtFrame="_blank" w:history="1">
               <w:r>
                 <w:rPr>
                   <w:rStyle w:val="Hyperlink"/>
@@ -5968,8 +6014,8 @@
                 <w:t>GO:0044772</w:t>
               </w:r>
             </w:hyperlink>
-            <w:bookmarkStart w:id="28" w:name="0044772"/>
-            <w:bookmarkEnd w:id="28"/>
+            <w:bookmarkStart w:id="29" w:name="0044772"/>
+            <w:bookmarkEnd w:id="29"/>
           </w:p>
         </w:tc>
         <w:tc>
@@ -6071,7 +6117,7 @@
             <w:hideMark/>
           </w:tcPr>
           <w:p>
-            <w:hyperlink r:id="rId57" w:tgtFrame="_blank" w:history="1">
+            <w:hyperlink r:id="rId59" w:tgtFrame="_blank" w:history="1">
               <w:r>
                 <w:rPr>
                   <w:rStyle w:val="Hyperlink"/>
@@ -6079,8 +6125,8 @@
                 <w:t>GO:1901360</w:t>
               </w:r>
             </w:hyperlink>
-            <w:bookmarkStart w:id="29" w:name="1901360"/>
-            <w:bookmarkEnd w:id="29"/>
+            <w:bookmarkStart w:id="30" w:name="1901360"/>
+            <w:bookmarkEnd w:id="30"/>
           </w:p>
         </w:tc>
         <w:tc>
@@ -6182,7 +6228,7 @@
             <w:hideMark/>
           </w:tcPr>
           <w:p>
-            <w:hyperlink r:id="rId58" w:tgtFrame="_blank" w:history="1">
+            <w:hyperlink r:id="rId60" w:tgtFrame="_blank" w:history="1">
               <w:r>
                 <w:rPr>
                   <w:rStyle w:val="Hyperlink"/>
@@ -6190,8 +6236,8 @@
                 <w:t>GO:0044770</w:t>
               </w:r>
             </w:hyperlink>
-            <w:bookmarkStart w:id="30" w:name="0044770"/>
-            <w:bookmarkEnd w:id="30"/>
+            <w:bookmarkStart w:id="31" w:name="0044770"/>
+            <w:bookmarkEnd w:id="31"/>
           </w:p>
         </w:tc>
         <w:tc>
@@ -6293,7 +6339,7 @@
             <w:hideMark/>
           </w:tcPr>
           <w:p>
-            <w:hyperlink r:id="rId59" w:tgtFrame="_blank" w:history="1">
+            <w:hyperlink r:id="rId61" w:tgtFrame="_blank" w:history="1">
               <w:r>
                 <w:rPr>
                   <w:rStyle w:val="Hyperlink"/>
@@ -6301,8 +6347,8 @@
                 <w:t>GO:0006807</w:t>
               </w:r>
             </w:hyperlink>
-            <w:bookmarkStart w:id="31" w:name="0006807"/>
-            <w:bookmarkEnd w:id="31"/>
+            <w:bookmarkStart w:id="32" w:name="0006807"/>
+            <w:bookmarkEnd w:id="32"/>
           </w:p>
         </w:tc>
         <w:tc>
@@ -6404,7 +6450,7 @@
             <w:hideMark/>
           </w:tcPr>
           <w:p>
-            <w:hyperlink r:id="rId60" w:tgtFrame="_blank" w:history="1">
+            <w:hyperlink r:id="rId62" w:tgtFrame="_blank" w:history="1">
               <w:r>
                 <w:rPr>
                   <w:rStyle w:val="Hyperlink"/>
@@ -6412,8 +6458,8 @@
                 <w:t>GO:0051716</w:t>
               </w:r>
             </w:hyperlink>
-            <w:bookmarkStart w:id="32" w:name="0051716"/>
-            <w:bookmarkEnd w:id="32"/>
+            <w:bookmarkStart w:id="33" w:name="0051716"/>
+            <w:bookmarkEnd w:id="33"/>
           </w:p>
         </w:tc>
         <w:tc>
@@ -6515,7 +6561,7 @@
             <w:hideMark/>
           </w:tcPr>
           <w:p>
-            <w:hyperlink r:id="rId61" w:tgtFrame="_blank" w:history="1">
+            <w:hyperlink r:id="rId63" w:tgtFrame="_blank" w:history="1">
               <w:r>
                 <w:rPr>
                   <w:rStyle w:val="Hyperlink"/>
@@ -6523,8 +6569,8 @@
                 <w:t>GO:0044260</w:t>
               </w:r>
             </w:hyperlink>
-            <w:bookmarkStart w:id="33" w:name="0044260"/>
-            <w:bookmarkEnd w:id="33"/>
+            <w:bookmarkStart w:id="34" w:name="0044260"/>
+            <w:bookmarkEnd w:id="34"/>
           </w:p>
         </w:tc>
         <w:tc>
@@ -6626,7 +6672,7 @@
             <w:hideMark/>
           </w:tcPr>
           <w:p>
-            <w:hyperlink r:id="rId62" w:tgtFrame="_blank" w:history="1">
+            <w:hyperlink r:id="rId64" w:tgtFrame="_blank" w:history="1">
               <w:r>
                 <w:rPr>
                   <w:rStyle w:val="Hyperlink"/>
@@ -6634,8 +6680,8 @@
                 <w:t>GO:0071897</w:t>
               </w:r>
             </w:hyperlink>
-            <w:bookmarkStart w:id="34" w:name="0071897"/>
-            <w:bookmarkEnd w:id="34"/>
+            <w:bookmarkStart w:id="35" w:name="0071897"/>
+            <w:bookmarkEnd w:id="35"/>
           </w:p>
         </w:tc>
         <w:tc>
@@ -6737,7 +6783,7 @@
             <w:hideMark/>
           </w:tcPr>
           <w:p>
-            <w:hyperlink r:id="rId63" w:tgtFrame="_blank" w:history="1">
+            <w:hyperlink r:id="rId65" w:tgtFrame="_blank" w:history="1">
               <w:r>
                 <w:rPr>
                   <w:rStyle w:val="Hyperlink"/>
@@ -6745,8 +6791,8 @@
                 <w:t>GO:0006271</w:t>
               </w:r>
             </w:hyperlink>
-            <w:bookmarkStart w:id="35" w:name="0006271"/>
-            <w:bookmarkEnd w:id="35"/>
+            <w:bookmarkStart w:id="36" w:name="0006271"/>
+            <w:bookmarkEnd w:id="36"/>
           </w:p>
         </w:tc>
         <w:tc>
@@ -6848,7 +6894,7 @@
             <w:hideMark/>
           </w:tcPr>
           <w:p>
-            <w:hyperlink r:id="rId64" w:tgtFrame="_blank" w:history="1">
+            <w:hyperlink r:id="rId66" w:tgtFrame="_blank" w:history="1">
               <w:r>
                 <w:rPr>
                   <w:rStyle w:val="Hyperlink"/>
@@ -6856,8 +6902,8 @@
                 <w:t>GO:0034645</w:t>
               </w:r>
             </w:hyperlink>
-            <w:bookmarkStart w:id="36" w:name="0034645"/>
-            <w:bookmarkEnd w:id="36"/>
+            <w:bookmarkStart w:id="37" w:name="0034645"/>
+            <w:bookmarkEnd w:id="37"/>
           </w:p>
         </w:tc>
         <w:tc>
@@ -6959,7 +7005,7 @@
             <w:hideMark/>
           </w:tcPr>
           <w:p>
-            <w:hyperlink r:id="rId65" w:tgtFrame="_blank" w:history="1">
+            <w:hyperlink r:id="rId67" w:tgtFrame="_blank" w:history="1">
               <w:r>
                 <w:rPr>
                   <w:rStyle w:val="Hyperlink"/>
@@ -6967,8 +7013,8 @@
                 <w:t>GO:0000075</w:t>
               </w:r>
             </w:hyperlink>
-            <w:bookmarkStart w:id="37" w:name="0000075"/>
-            <w:bookmarkEnd w:id="37"/>
+            <w:bookmarkStart w:id="38" w:name="0000075"/>
+            <w:bookmarkEnd w:id="38"/>
           </w:p>
         </w:tc>
         <w:tc>
@@ -7070,7 +7116,7 @@
             <w:hideMark/>
           </w:tcPr>
           <w:p>
-            <w:hyperlink r:id="rId66" w:tgtFrame="_blank" w:history="1">
+            <w:hyperlink r:id="rId68" w:tgtFrame="_blank" w:history="1">
               <w:r>
                 <w:rPr>
                   <w:rStyle w:val="Hyperlink"/>
@@ -7078,8 +7124,8 @@
                 <w:t>GO:0007093</w:t>
               </w:r>
             </w:hyperlink>
-            <w:bookmarkStart w:id="38" w:name="0007093"/>
-            <w:bookmarkEnd w:id="38"/>
+            <w:bookmarkStart w:id="39" w:name="0007093"/>
+            <w:bookmarkEnd w:id="39"/>
           </w:p>
         </w:tc>
         <w:tc>
@@ -7275,7 +7321,11 @@
         <w:t>got a bigger amount of</w:t>
       </w:r>
       <w:r>
-        <w:t xml:space="preserve"> enriched terms</w:t>
+        <w:t xml:space="preserve"> enriched </w:t>
+      </w:r>
+      <w:r>
+        <w:lastRenderedPageBreak/>
+        <w:t>terms</w:t>
       </w:r>
       <w:r>
         <w:t xml:space="preserve">. In both cases, metabolic process was a significant process that many enriched terms belong to. </w:t>
@@ -7363,7 +7413,6 @@
         <w:rPr>
           <w:noProof/>
         </w:rPr>
-        <w:lastRenderedPageBreak/>
         <w:drawing>
           <wp:inline distT="0" distB="0" distL="0" distR="0" wp14:anchorId="4442507D" wp14:editId="3F16A2ED">
             <wp:extent cx="5219700" cy="333375"/>
@@ -7380,7 +7429,7 @@
                     <pic:cNvPicPr/>
                   </pic:nvPicPr>
                   <pic:blipFill>
-                    <a:blip r:embed="rId67"/>
+                    <a:blip r:embed="rId69"/>
                     <a:stretch>
                       <a:fillRect/>
                     </a:stretch>
@@ -8940,7 +8989,7 @@
                     <pic:cNvPicPr/>
                   </pic:nvPicPr>
                   <pic:blipFill>
-                    <a:blip r:embed="rId68"/>
+                    <a:blip r:embed="rId70"/>
                     <a:stretch>
                       <a:fillRect/>
                     </a:stretch>
@@ -8977,6 +9026,7 @@
         <w:rPr>
           <w:noProof/>
         </w:rPr>
+        <w:lastRenderedPageBreak/>
         <w:drawing>
           <wp:inline distT="0" distB="0" distL="0" distR="0" wp14:anchorId="78861A7A" wp14:editId="4BB2B80D">
             <wp:extent cx="4924425" cy="2352675"/>
@@ -8993,7 +9043,7 @@
                     <pic:cNvPicPr/>
                   </pic:nvPicPr>
                   <pic:blipFill>
-                    <a:blip r:embed="rId69"/>
+                    <a:blip r:embed="rId71"/>
                     <a:stretch>
                       <a:fillRect/>
                     </a:stretch>
@@ -9072,7 +9122,6 @@
         <w:rPr>
           <w:noProof/>
         </w:rPr>
-        <w:lastRenderedPageBreak/>
         <w:drawing>
           <wp:inline distT="0" distB="0" distL="0" distR="0" wp14:anchorId="5C848E61" wp14:editId="1DE4B9E6">
             <wp:extent cx="5943600" cy="2569210"/>
@@ -9089,7 +9138,7 @@
                     <pic:cNvPicPr/>
                   </pic:nvPicPr>
                   <pic:blipFill>
-                    <a:blip r:embed="rId70"/>
+                    <a:blip r:embed="rId72"/>
                     <a:stretch>
                       <a:fillRect/>
                     </a:stretch>
@@ -9134,7 +9183,7 @@
                     <pic:cNvPicPr/>
                   </pic:nvPicPr>
                   <pic:blipFill>
-                    <a:blip r:embed="rId71"/>
+                    <a:blip r:embed="rId73"/>
                     <a:stretch>
                       <a:fillRect/>
                     </a:stretch>
@@ -9247,6 +9296,7 @@
         <w:pStyle w:val="ListParagraph"/>
       </w:pPr>
       <w:r>
+        <w:lastRenderedPageBreak/>
         <w:t xml:space="preserve">FN = </w:t>
       </w:r>
       <w:proofErr w:type="spellStart"/>
@@ -9581,7 +9631,6 @@
             <w:rPr>
               <w:rFonts w:ascii="Cambria Math" w:hAnsi="Cambria Math"/>
             </w:rPr>
-            <w:lastRenderedPageBreak/>
             <m:t>Specifity=</m:t>
           </m:r>
           <m:f>
@@ -9726,7 +9775,7 @@
                     </pic:cNvPicPr>
                   </pic:nvPicPr>
                   <pic:blipFill>
-                    <a:blip r:embed="rId72">
+                    <a:blip r:embed="rId74">
                       <a:extLst>
                         <a:ext uri="{28A0092B-C50C-407E-A947-70E740481C1C}">
                           <a14:useLocalDpi xmlns:a14="http://schemas.microsoft.com/office/drawing/2010/main" val="0"/>
@@ -9770,7 +9819,7 @@
       <w:r>
         <w:t xml:space="preserve">Predicted target sites on the UTR of target gene </w:t>
       </w:r>
-      <w:hyperlink r:id="rId73" w:tgtFrame="new" w:history="1">
+      <w:hyperlink r:id="rId75" w:tgtFrame="new" w:history="1">
         <w:r>
           <w:rPr>
             <w:rStyle w:val="Hyperlink"/>
@@ -9790,6 +9839,7 @@
         <w:rPr>
           <w:noProof/>
         </w:rPr>
+        <w:lastRenderedPageBreak/>
         <w:drawing>
           <wp:inline distT="0" distB="0" distL="0" distR="0" wp14:anchorId="0B7250AE" wp14:editId="78F68371">
             <wp:extent cx="5936615" cy="2572385"/>
@@ -9808,7 +9858,7 @@
                     </pic:cNvPicPr>
                   </pic:nvPicPr>
                   <pic:blipFill>
-                    <a:blip r:embed="rId74">
+                    <a:blip r:embed="rId76">
                       <a:extLst>
                         <a:ext uri="{28A0092B-C50C-407E-A947-70E740481C1C}">
                           <a14:useLocalDpi xmlns:a14="http://schemas.microsoft.com/office/drawing/2010/main" val="0"/>
@@ -9890,7 +9940,6 @@
         <w:spacing w:line="254" w:lineRule="auto"/>
       </w:pPr>
       <w:r>
-        <w:lastRenderedPageBreak/>
         <w:t>I used background_list.txt from Q2 as the background of the search and the table from section 1 as the target list.</w:t>
       </w:r>
     </w:p>
@@ -9935,7 +9984,7 @@
                     </pic:cNvPicPr>
                   </pic:nvPicPr>
                   <pic:blipFill>
-                    <a:blip r:embed="rId75" cstate="print">
+                    <a:blip r:embed="rId77" cstate="print">
                       <a:extLst>
                         <a:ext uri="{28A0092B-C50C-407E-A947-70E740481C1C}">
                           <a14:useLocalDpi xmlns:a14="http://schemas.microsoft.com/office/drawing/2010/main" val="0"/>
@@ -9980,6 +10029,7 @@
         <w:rPr>
           <w:noProof/>
         </w:rPr>
+        <w:lastRenderedPageBreak/>
         <w:drawing>
           <wp:inline distT="0" distB="0" distL="0" distR="0" wp14:anchorId="11CABB07" wp14:editId="3770C844">
             <wp:extent cx="5943600" cy="2753995"/>
@@ -9996,7 +10046,7 @@
                     <pic:cNvPicPr/>
                   </pic:nvPicPr>
                   <pic:blipFill>
-                    <a:blip r:embed="rId76"/>
+                    <a:blip r:embed="rId78"/>
                     <a:stretch>
                       <a:fillRect/>
                     </a:stretch>
@@ -10119,7 +10169,7 @@
             <w:pPr>
               <w:jc w:val="center"/>
             </w:pPr>
-            <w:hyperlink r:id="rId77" w:anchor="p_value_info" w:history="1">
+            <w:hyperlink r:id="rId79" w:anchor="p_value_info" w:history="1">
               <w:r>
                 <w:rPr>
                   <w:rStyle w:val="Hyperlink"/>
@@ -10147,7 +10197,7 @@
             <w:pPr>
               <w:jc w:val="center"/>
             </w:pPr>
-            <w:hyperlink r:id="rId78" w:anchor="fdr_info" w:history="1">
+            <w:hyperlink r:id="rId80" w:anchor="fdr_info" w:history="1">
               <w:r>
                 <w:rPr>
                   <w:rStyle w:val="Hyperlink"/>
@@ -10175,7 +10225,7 @@
             <w:pPr>
               <w:jc w:val="center"/>
             </w:pPr>
-            <w:hyperlink r:id="rId79" w:anchor="enrich_info" w:history="1">
+            <w:hyperlink r:id="rId81" w:anchor="enrich_info" w:history="1">
               <w:r>
                 <w:rPr>
                   <w:rStyle w:val="Hyperlink"/>
@@ -10203,7 +10253,7 @@
             <w:pPr>
               <w:jc w:val="center"/>
             </w:pPr>
-            <w:hyperlink r:id="rId80" w:anchor="genes_info" w:history="1">
+            <w:hyperlink r:id="rId82" w:anchor="genes_info" w:history="1">
               <w:r>
                 <w:rPr>
                   <w:rStyle w:val="Hyperlink"/>
@@ -10233,7 +10283,7 @@
             <w:hideMark/>
           </w:tcPr>
           <w:p>
-            <w:hyperlink r:id="rId81" w:tgtFrame="_blank" w:history="1">
+            <w:hyperlink r:id="rId83" w:tgtFrame="_blank" w:history="1">
               <w:r>
                 <w:rPr>
                   <w:rStyle w:val="Hyperlink"/>
@@ -10241,8 +10291,8 @@
                 <w:t>GO:0051252</w:t>
               </w:r>
             </w:hyperlink>
-            <w:bookmarkStart w:id="39" w:name="0051252"/>
-            <w:bookmarkEnd w:id="39"/>
+            <w:bookmarkStart w:id="40" w:name="0051252"/>
+            <w:bookmarkEnd w:id="40"/>
           </w:p>
         </w:tc>
         <w:tc>
@@ -10323,140 +10373,6 @@
             </w:pPr>
             <w:r>
               <w:t>1.32 (18016,3456,3966,1003)</w:t>
-            </w:r>
-          </w:p>
-        </w:tc>
-        <w:tc>
-          <w:tcPr>
-            <w:tcW w:w="0" w:type="auto"/>
-            <w:tcBorders>
-              <w:top w:val="outset" w:sz="6" w:space="0" w:color="auto"/>
-              <w:left w:val="outset" w:sz="6" w:space="0" w:color="auto"/>
-              <w:bottom w:val="outset" w:sz="6" w:space="0" w:color="auto"/>
-              <w:right w:val="outset" w:sz="6" w:space="0" w:color="auto"/>
-            </w:tcBorders>
-            <w:vAlign w:val="center"/>
-            <w:hideMark/>
-          </w:tcPr>
-          <w:p>
-            <w:hyperlink r:id="rId82" w:history="1">
-              <w:r>
-                <w:rPr>
-                  <w:rStyle w:val="Hyperlink"/>
-                </w:rPr>
-                <w:t>[+] Show genes</w:t>
-              </w:r>
-            </w:hyperlink>
-          </w:p>
-        </w:tc>
-      </w:tr>
-      <w:tr>
-        <w:trPr>
-          <w:tblCellSpacing w:w="15" w:type="dxa"/>
-        </w:trPr>
-        <w:tc>
-          <w:tcPr>
-            <w:tcW w:w="0" w:type="auto"/>
-            <w:tcBorders>
-              <w:top w:val="outset" w:sz="6" w:space="0" w:color="auto"/>
-              <w:left w:val="outset" w:sz="6" w:space="0" w:color="auto"/>
-              <w:bottom w:val="outset" w:sz="6" w:space="0" w:color="auto"/>
-              <w:right w:val="outset" w:sz="6" w:space="0" w:color="auto"/>
-            </w:tcBorders>
-            <w:vAlign w:val="center"/>
-            <w:hideMark/>
-          </w:tcPr>
-          <w:p>
-            <w:hyperlink r:id="rId83" w:tgtFrame="_blank" w:history="1">
-              <w:r>
-                <w:rPr>
-                  <w:rStyle w:val="Hyperlink"/>
-                </w:rPr>
-                <w:t>GO:0019219</w:t>
-              </w:r>
-            </w:hyperlink>
-            <w:bookmarkStart w:id="40" w:name="0019219"/>
-            <w:bookmarkEnd w:id="40"/>
-          </w:p>
-        </w:tc>
-        <w:tc>
-          <w:tcPr>
-            <w:tcW w:w="0" w:type="auto"/>
-            <w:tcBorders>
-              <w:top w:val="outset" w:sz="6" w:space="0" w:color="auto"/>
-              <w:left w:val="outset" w:sz="6" w:space="0" w:color="auto"/>
-              <w:bottom w:val="outset" w:sz="6" w:space="0" w:color="auto"/>
-              <w:right w:val="outset" w:sz="6" w:space="0" w:color="auto"/>
-            </w:tcBorders>
-            <w:vAlign w:val="center"/>
-            <w:hideMark/>
-          </w:tcPr>
-          <w:p>
-            <w:r>
-              <w:t>regulation of nucleobase-containing compound metabolic process</w:t>
-            </w:r>
-          </w:p>
-        </w:tc>
-        <w:tc>
-          <w:tcPr>
-            <w:tcW w:w="0" w:type="auto"/>
-            <w:tcBorders>
-              <w:top w:val="outset" w:sz="6" w:space="0" w:color="auto"/>
-              <w:left w:val="outset" w:sz="6" w:space="0" w:color="auto"/>
-              <w:bottom w:val="outset" w:sz="6" w:space="0" w:color="auto"/>
-              <w:right w:val="outset" w:sz="6" w:space="0" w:color="auto"/>
-            </w:tcBorders>
-            <w:vAlign w:val="center"/>
-            <w:hideMark/>
-          </w:tcPr>
-          <w:p>
-            <w:pPr>
-              <w:jc w:val="center"/>
-            </w:pPr>
-            <w:r>
-              <w:t>5.48E-27</w:t>
-            </w:r>
-          </w:p>
-        </w:tc>
-        <w:tc>
-          <w:tcPr>
-            <w:tcW w:w="0" w:type="auto"/>
-            <w:tcBorders>
-              <w:top w:val="outset" w:sz="6" w:space="0" w:color="auto"/>
-              <w:left w:val="outset" w:sz="6" w:space="0" w:color="auto"/>
-              <w:bottom w:val="outset" w:sz="6" w:space="0" w:color="auto"/>
-              <w:right w:val="outset" w:sz="6" w:space="0" w:color="auto"/>
-            </w:tcBorders>
-            <w:vAlign w:val="center"/>
-            <w:hideMark/>
-          </w:tcPr>
-          <w:p>
-            <w:pPr>
-              <w:jc w:val="center"/>
-            </w:pPr>
-            <w:r>
-              <w:t>4.21E-23</w:t>
-            </w:r>
-          </w:p>
-        </w:tc>
-        <w:tc>
-          <w:tcPr>
-            <w:tcW w:w="0" w:type="auto"/>
-            <w:tcBorders>
-              <w:top w:val="outset" w:sz="6" w:space="0" w:color="auto"/>
-              <w:left w:val="outset" w:sz="6" w:space="0" w:color="auto"/>
-              <w:bottom w:val="outset" w:sz="6" w:space="0" w:color="auto"/>
-              <w:right w:val="outset" w:sz="6" w:space="0" w:color="auto"/>
-            </w:tcBorders>
-            <w:vAlign w:val="center"/>
-            <w:hideMark/>
-          </w:tcPr>
-          <w:p>
-            <w:pPr>
-              <w:jc w:val="center"/>
-            </w:pPr>
-            <w:r>
-              <w:t>1.30 (18016,3709,3966,1063)</w:t>
             </w:r>
           </w:p>
         </w:tc>
@@ -10506,10 +10422,10 @@
                 <w:rPr>
                   <w:rStyle w:val="Hyperlink"/>
                 </w:rPr>
-                <w:t>GO:2000112</w:t>
+                <w:t>GO:0019219</w:t>
               </w:r>
             </w:hyperlink>
-            <w:bookmarkStart w:id="41" w:name="2000112"/>
+            <w:bookmarkStart w:id="41" w:name="0019219"/>
             <w:bookmarkEnd w:id="41"/>
           </w:p>
         </w:tc>
@@ -10527,7 +10443,7 @@
           </w:tcPr>
           <w:p>
             <w:r>
-              <w:t>regulation of cellular macromolecule biosynthetic process</w:t>
+              <w:t>regulation of nucleobase-containing compound metabolic process</w:t>
             </w:r>
           </w:p>
         </w:tc>
@@ -10548,7 +10464,7 @@
               <w:jc w:val="center"/>
             </w:pPr>
             <w:r>
-              <w:t>2.51E-25</w:t>
+              <w:t>5.48E-27</w:t>
             </w:r>
           </w:p>
         </w:tc>
@@ -10569,7 +10485,7 @@
               <w:jc w:val="center"/>
             </w:pPr>
             <w:r>
-              <w:t>1.29E-21</w:t>
+              <w:t>4.21E-23</w:t>
             </w:r>
           </w:p>
         </w:tc>
@@ -10590,7 +10506,7 @@
               <w:jc w:val="center"/>
             </w:pPr>
             <w:r>
-              <w:t>1.30 (18016,3612,3966,1031)</w:t>
+              <w:t>1.30 (18016,3709,3966,1063)</w:t>
             </w:r>
           </w:p>
         </w:tc>
@@ -10640,10 +10556,10 @@
                 <w:rPr>
                   <w:rStyle w:val="Hyperlink"/>
                 </w:rPr>
-                <w:t>GO:1903506</w:t>
+                <w:t>GO:2000112</w:t>
               </w:r>
             </w:hyperlink>
-            <w:bookmarkStart w:id="42" w:name="1903506"/>
+            <w:bookmarkStart w:id="42" w:name="2000112"/>
             <w:bookmarkEnd w:id="42"/>
           </w:p>
         </w:tc>
@@ -10661,7 +10577,7 @@
           </w:tcPr>
           <w:p>
             <w:r>
-              <w:t>regulation of nucleic acid-templated transcription</w:t>
+              <w:t>regulation of cellular macromolecule biosynthetic process</w:t>
             </w:r>
           </w:p>
         </w:tc>
@@ -10682,7 +10598,7 @@
               <w:jc w:val="center"/>
             </w:pPr>
             <w:r>
-              <w:t>1.23E-24</w:t>
+              <w:t>2.51E-25</w:t>
             </w:r>
           </w:p>
         </w:tc>
@@ -10703,7 +10619,7 @@
               <w:jc w:val="center"/>
             </w:pPr>
             <w:r>
-              <w:t>4.72E-21</w:t>
+              <w:t>1.29E-21</w:t>
             </w:r>
           </w:p>
         </w:tc>
@@ -10724,7 +10640,7 @@
               <w:jc w:val="center"/>
             </w:pPr>
             <w:r>
-              <w:t>1.31 (18016,3221,3966,932)</w:t>
+              <w:t>1.30 (18016,3612,3966,1031)</w:t>
             </w:r>
           </w:p>
         </w:tc>
@@ -10774,10 +10690,10 @@
                 <w:rPr>
                   <w:rStyle w:val="Hyperlink"/>
                 </w:rPr>
-                <w:t>GO:0010556</w:t>
+                <w:t>GO:1903506</w:t>
               </w:r>
             </w:hyperlink>
-            <w:bookmarkStart w:id="43" w:name="0010556"/>
+            <w:bookmarkStart w:id="43" w:name="1903506"/>
             <w:bookmarkEnd w:id="43"/>
           </w:p>
         </w:tc>
@@ -10795,7 +10711,7 @@
           </w:tcPr>
           <w:p>
             <w:r>
-              <w:t>regulation of macromolecule biosynthetic process</w:t>
+              <w:t>regulation of nucleic acid-templated transcription</w:t>
             </w:r>
           </w:p>
         </w:tc>
@@ -10816,7 +10732,7 @@
               <w:jc w:val="center"/>
             </w:pPr>
             <w:r>
-              <w:t>1.28E-24</w:t>
+              <w:t>1.23E-24</w:t>
             </w:r>
           </w:p>
         </w:tc>
@@ -10837,7 +10753,7 @@
               <w:jc w:val="center"/>
             </w:pPr>
             <w:r>
-              <w:t>3.93E-21</w:t>
+              <w:t>4.72E-21</w:t>
             </w:r>
           </w:p>
         </w:tc>
@@ -10858,7 +10774,7 @@
               <w:jc w:val="center"/>
             </w:pPr>
             <w:r>
-              <w:t>1.29 (18016,3722,3966,1054)</w:t>
+              <w:t>1.31 (18016,3221,3966,932)</w:t>
             </w:r>
           </w:p>
         </w:tc>
@@ -10908,10 +10824,10 @@
                 <w:rPr>
                   <w:rStyle w:val="Hyperlink"/>
                 </w:rPr>
-                <w:t>GO:2001141</w:t>
+                <w:t>GO:0010556</w:t>
               </w:r>
             </w:hyperlink>
-            <w:bookmarkStart w:id="44" w:name="2001141"/>
+            <w:bookmarkStart w:id="44" w:name="0010556"/>
             <w:bookmarkEnd w:id="44"/>
           </w:p>
         </w:tc>
@@ -10929,7 +10845,7 @@
           </w:tcPr>
           <w:p>
             <w:r>
-              <w:t>regulation of RNA biosynthetic process</w:t>
+              <w:t>regulation of macromolecule biosynthetic process</w:t>
             </w:r>
           </w:p>
         </w:tc>
@@ -10950,7 +10866,7 @@
               <w:jc w:val="center"/>
             </w:pPr>
             <w:r>
-              <w:t>1.36E-24</w:t>
+              <w:t>1.28E-24</w:t>
             </w:r>
           </w:p>
         </w:tc>
@@ -10971,7 +10887,7 @@
               <w:jc w:val="center"/>
             </w:pPr>
             <w:r>
-              <w:t>3.49E-21</w:t>
+              <w:t>3.93E-21</w:t>
             </w:r>
           </w:p>
         </w:tc>
@@ -10992,7 +10908,7 @@
               <w:jc w:val="center"/>
             </w:pPr>
             <w:r>
-              <w:t>1.31 (18016,3226,3966,933)</w:t>
+              <w:t>1.29 (18016,3722,3966,1054)</w:t>
             </w:r>
           </w:p>
         </w:tc>
@@ -11042,10 +10958,10 @@
                 <w:rPr>
                   <w:rStyle w:val="Hyperlink"/>
                 </w:rPr>
-                <w:t>GO:0006355</w:t>
+                <w:t>GO:2001141</w:t>
               </w:r>
             </w:hyperlink>
-            <w:bookmarkStart w:id="45" w:name="0006355"/>
+            <w:bookmarkStart w:id="45" w:name="2001141"/>
             <w:bookmarkEnd w:id="45"/>
           </w:p>
         </w:tc>
@@ -11063,7 +10979,7 @@
           </w:tcPr>
           <w:p>
             <w:r>
-              <w:t>regulation of transcription, DNA-templated</w:t>
+              <w:t>regulation of RNA biosynthetic process</w:t>
             </w:r>
           </w:p>
         </w:tc>
@@ -11084,7 +11000,7 @@
               <w:jc w:val="center"/>
             </w:pPr>
             <w:r>
-              <w:t>1.52E-24</w:t>
+              <w:t>1.36E-24</w:t>
             </w:r>
           </w:p>
         </w:tc>
@@ -11105,7 +11021,7 @@
               <w:jc w:val="center"/>
             </w:pPr>
             <w:r>
-              <w:t>3.34E-21</w:t>
+              <w:t>3.49E-21</w:t>
             </w:r>
           </w:p>
         </w:tc>
@@ -11126,7 +11042,7 @@
               <w:jc w:val="center"/>
             </w:pPr>
             <w:r>
-              <w:t>1.32 (18016,3170,3966,919)</w:t>
+              <w:t>1.31 (18016,3226,3966,933)</w:t>
             </w:r>
           </w:p>
         </w:tc>
@@ -11176,10 +11092,10 @@
                 <w:rPr>
                   <w:rStyle w:val="Hyperlink"/>
                 </w:rPr>
-                <w:t>GO:0031326</w:t>
+                <w:t>GO:0006355</w:t>
               </w:r>
             </w:hyperlink>
-            <w:bookmarkStart w:id="46" w:name="0031326"/>
+            <w:bookmarkStart w:id="46" w:name="0006355"/>
             <w:bookmarkEnd w:id="46"/>
           </w:p>
         </w:tc>
@@ -11197,7 +11113,7 @@
           </w:tcPr>
           <w:p>
             <w:r>
-              <w:t>regulation of cellular biosynthetic process</w:t>
+              <w:t>regulation of transcription, DNA-templated</w:t>
             </w:r>
           </w:p>
         </w:tc>
@@ -11218,7 +11134,7 @@
               <w:jc w:val="center"/>
             </w:pPr>
             <w:r>
-              <w:t>1.25E-23</w:t>
+              <w:t>1.52E-24</w:t>
             </w:r>
           </w:p>
         </w:tc>
@@ -11239,7 +11155,7 @@
               <w:jc w:val="center"/>
             </w:pPr>
             <w:r>
-              <w:t>2.4E-20</w:t>
+              <w:t>3.34E-21</w:t>
             </w:r>
           </w:p>
         </w:tc>
@@ -11260,7 +11176,7 @@
               <w:jc w:val="center"/>
             </w:pPr>
             <w:r>
-              <w:t>1.27 (18016,3860,3966,1082)</w:t>
+              <w:t>1.32 (18016,3170,3966,919)</w:t>
             </w:r>
           </w:p>
         </w:tc>
@@ -11310,10 +11226,10 @@
                 <w:rPr>
                   <w:rStyle w:val="Hyperlink"/>
                 </w:rPr>
-                <w:t>GO:0009889</w:t>
+                <w:t>GO:0031326</w:t>
               </w:r>
             </w:hyperlink>
-            <w:bookmarkStart w:id="47" w:name="0009889"/>
+            <w:bookmarkStart w:id="47" w:name="0031326"/>
             <w:bookmarkEnd w:id="47"/>
           </w:p>
         </w:tc>
@@ -11331,7 +11247,7 @@
           </w:tcPr>
           <w:p>
             <w:r>
-              <w:t>regulation of biosynthetic process</w:t>
+              <w:t>regulation of cellular biosynthetic process</w:t>
             </w:r>
           </w:p>
         </w:tc>
@@ -11352,7 +11268,7 @@
               <w:jc w:val="center"/>
             </w:pPr>
             <w:r>
-              <w:t>2.43E-23</w:t>
+              <w:t>1.25E-23</w:t>
             </w:r>
           </w:p>
         </w:tc>
@@ -11373,7 +11289,7 @@
               <w:jc w:val="center"/>
             </w:pPr>
             <w:r>
-              <w:t>4.15E-20</w:t>
+              <w:t>2.4E-20</w:t>
             </w:r>
           </w:p>
         </w:tc>
@@ -11394,7 +11310,7 @@
               <w:jc w:val="center"/>
             </w:pPr>
             <w:r>
-              <w:t>1.27 (18016,3929,3966,1097)</w:t>
+              <w:t>1.27 (18016,3860,3966,1082)</w:t>
             </w:r>
           </w:p>
         </w:tc>
@@ -11444,10 +11360,10 @@
                 <w:rPr>
                   <w:rStyle w:val="Hyperlink"/>
                 </w:rPr>
-                <w:t>GO:0006357</w:t>
+                <w:t>GO:0009889</w:t>
               </w:r>
             </w:hyperlink>
-            <w:bookmarkStart w:id="48" w:name="0006357"/>
+            <w:bookmarkStart w:id="48" w:name="0009889"/>
             <w:bookmarkEnd w:id="48"/>
           </w:p>
         </w:tc>
@@ -11465,7 +11381,7 @@
           </w:tcPr>
           <w:p>
             <w:r>
-              <w:t>regulation of transcription by RNA polymerase II</w:t>
+              <w:t>regulation of biosynthetic process</w:t>
             </w:r>
           </w:p>
         </w:tc>
@@ -11486,7 +11402,7 @@
               <w:jc w:val="center"/>
             </w:pPr>
             <w:r>
-              <w:t>8.87E-22</w:t>
+              <w:t>2.43E-23</w:t>
             </w:r>
           </w:p>
         </w:tc>
@@ -11507,7 +11423,7 @@
               <w:jc w:val="center"/>
             </w:pPr>
             <w:r>
-              <w:t>1.36E-18</w:t>
+              <w:t>4.15E-20</w:t>
             </w:r>
           </w:p>
         </w:tc>
@@ -11528,7 +11444,7 @@
               <w:jc w:val="center"/>
             </w:pPr>
             <w:r>
-              <w:t>1.35 (18016,2475,3966,733)</w:t>
+              <w:t>1.27 (18016,3929,3966,1097)</w:t>
             </w:r>
           </w:p>
         </w:tc>
@@ -11578,10 +11494,10 @@
                 <w:rPr>
                   <w:rStyle w:val="Hyperlink"/>
                 </w:rPr>
-                <w:t>GO:0031323</w:t>
+                <w:t>GO:0006357</w:t>
               </w:r>
             </w:hyperlink>
-            <w:bookmarkStart w:id="49" w:name="0031323"/>
+            <w:bookmarkStart w:id="49" w:name="0006357"/>
             <w:bookmarkEnd w:id="49"/>
           </w:p>
         </w:tc>
@@ -11599,7 +11515,7 @@
           </w:tcPr>
           <w:p>
             <w:r>
-              <w:t>regulation of cellular metabolic process</w:t>
+              <w:t>regulation of transcription by RNA polymerase II</w:t>
             </w:r>
           </w:p>
         </w:tc>
@@ -11620,7 +11536,7 @@
               <w:jc w:val="center"/>
             </w:pPr>
             <w:r>
-              <w:t>7.93E-21</w:t>
+              <w:t>8.87E-22</w:t>
             </w:r>
           </w:p>
         </w:tc>
@@ -11641,7 +11557,7 @@
               <w:jc w:val="center"/>
             </w:pPr>
             <w:r>
-              <w:t>1.11E-17</w:t>
+              <w:t>1.36E-18</w:t>
             </w:r>
           </w:p>
         </w:tc>
@@ -11662,7 +11578,7 @@
               <w:jc w:val="center"/>
             </w:pPr>
             <w:r>
-              <w:t>1.19 (18016,5665,3966,1490)</w:t>
+              <w:t>1.35 (18016,2475,3966,733)</w:t>
             </w:r>
           </w:p>
         </w:tc>
@@ -11712,10 +11628,10 @@
                 <w:rPr>
                   <w:rStyle w:val="Hyperlink"/>
                 </w:rPr>
-                <w:t>GO:0080090</w:t>
+                <w:t>GO:0031323</w:t>
               </w:r>
             </w:hyperlink>
-            <w:bookmarkStart w:id="50" w:name="0080090"/>
+            <w:bookmarkStart w:id="50" w:name="0031323"/>
             <w:bookmarkEnd w:id="50"/>
           </w:p>
         </w:tc>
@@ -11733,7 +11649,7 @@
           </w:tcPr>
           <w:p>
             <w:r>
-              <w:t>regulation of primary metabolic process</w:t>
+              <w:t>regulation of cellular metabolic process</w:t>
             </w:r>
           </w:p>
         </w:tc>
@@ -11754,7 +11670,7 @@
               <w:jc w:val="center"/>
             </w:pPr>
             <w:r>
-              <w:t>7.12E-20</w:t>
+              <w:t>7.93E-21</w:t>
             </w:r>
           </w:p>
         </w:tc>
@@ -11775,7 +11691,7 @@
               <w:jc w:val="center"/>
             </w:pPr>
             <w:r>
-              <w:t>9.11E-17</w:t>
+              <w:t>1.11E-17</w:t>
             </w:r>
           </w:p>
         </w:tc>
@@ -11796,7 +11712,7 @@
               <w:jc w:val="center"/>
             </w:pPr>
             <w:r>
-              <w:t>1.19 (18016,5536,3966,1454)</w:t>
+              <w:t>1.19 (18016,5665,3966,1490)</w:t>
             </w:r>
           </w:p>
         </w:tc>
@@ -11846,10 +11762,10 @@
                 <w:rPr>
                   <w:rStyle w:val="Hyperlink"/>
                 </w:rPr>
-                <w:t>GO:0051171</w:t>
+                <w:t>GO:0080090</w:t>
               </w:r>
             </w:hyperlink>
-            <w:bookmarkStart w:id="51" w:name="0051171"/>
+            <w:bookmarkStart w:id="51" w:name="0080090"/>
             <w:bookmarkEnd w:id="51"/>
           </w:p>
         </w:tc>
@@ -11867,7 +11783,7 @@
           </w:tcPr>
           <w:p>
             <w:r>
-              <w:t>regulation of nitrogen compound metabolic process</w:t>
+              <w:t>regulation of primary metabolic process</w:t>
             </w:r>
           </w:p>
         </w:tc>
@@ -11888,7 +11804,7 @@
               <w:jc w:val="center"/>
             </w:pPr>
             <w:r>
-              <w:t>8.82E-20</w:t>
+              <w:t>7.12E-20</w:t>
             </w:r>
           </w:p>
         </w:tc>
@@ -11909,7 +11825,7 @@
               <w:jc w:val="center"/>
             </w:pPr>
             <w:r>
-              <w:t>1.04E-16</w:t>
+              <w:t>9.11E-17</w:t>
             </w:r>
           </w:p>
         </w:tc>
@@ -11930,7 +11846,7 @@
               <w:jc w:val="center"/>
             </w:pPr>
             <w:r>
-              <w:t>1.20 (18016,5383,3966,1418)</w:t>
+              <w:t>1.19 (18016,5536,3966,1454)</w:t>
             </w:r>
           </w:p>
         </w:tc>
@@ -11980,10 +11896,10 @@
                 <w:rPr>
                   <w:rStyle w:val="Hyperlink"/>
                 </w:rPr>
-                <w:t>GO:0016043</w:t>
+                <w:t>GO:0051171</w:t>
               </w:r>
             </w:hyperlink>
-            <w:bookmarkStart w:id="52" w:name="0016043"/>
+            <w:bookmarkStart w:id="52" w:name="0051171"/>
             <w:bookmarkEnd w:id="52"/>
           </w:p>
         </w:tc>
@@ -12001,7 +11917,7 @@
           </w:tcPr>
           <w:p>
             <w:r>
-              <w:t>cellular component organization</w:t>
+              <w:t>regulation of nitrogen compound metabolic process</w:t>
             </w:r>
           </w:p>
         </w:tc>
@@ -12022,7 +11938,7 @@
               <w:jc w:val="center"/>
             </w:pPr>
             <w:r>
-              <w:t>9.36E-18</w:t>
+              <w:t>8.82E-20</w:t>
             </w:r>
           </w:p>
         </w:tc>
@@ -12043,7 +11959,7 @@
               <w:jc w:val="center"/>
             </w:pPr>
             <w:r>
-              <w:t>1.03E-14</w:t>
+              <w:t>1.04E-16</w:t>
             </w:r>
           </w:p>
         </w:tc>
@@ -12064,7 +11980,7 @@
               <w:jc w:val="center"/>
             </w:pPr>
             <w:r>
-              <w:t>1.20 (18016,4740,3966,1255)</w:t>
+              <w:t>1.20 (18016,5383,3966,1418)</w:t>
             </w:r>
           </w:p>
         </w:tc>
@@ -12114,10 +12030,10 @@
                 <w:rPr>
                   <w:rStyle w:val="Hyperlink"/>
                 </w:rPr>
-                <w:t>GO:0071840</w:t>
+                <w:t>GO:0016043</w:t>
               </w:r>
             </w:hyperlink>
-            <w:bookmarkStart w:id="53" w:name="0071840"/>
+            <w:bookmarkStart w:id="53" w:name="0016043"/>
             <w:bookmarkEnd w:id="53"/>
           </w:p>
         </w:tc>
@@ -12135,7 +12051,7 @@
           </w:tcPr>
           <w:p>
             <w:r>
-              <w:t>cellular component organization or biogenesis</w:t>
+              <w:t>cellular component organization</w:t>
             </w:r>
           </w:p>
         </w:tc>
@@ -12156,7 +12072,7 @@
               <w:jc w:val="center"/>
             </w:pPr>
             <w:r>
-              <w:t>1.73E-17</w:t>
+              <w:t>9.36E-18</w:t>
             </w:r>
           </w:p>
         </w:tc>
@@ -12177,7 +12093,7 @@
               <w:jc w:val="center"/>
             </w:pPr>
             <w:r>
-              <w:t>1.77E-14</w:t>
+              <w:t>1.03E-14</w:t>
             </w:r>
           </w:p>
         </w:tc>
@@ -12198,7 +12114,7 @@
               <w:jc w:val="center"/>
             </w:pPr>
             <w:r>
-              <w:t>1.20 (18016,4782,3966,1263)</w:t>
+              <w:t>1.20 (18016,4740,3966,1255)</w:t>
             </w:r>
           </w:p>
         </w:tc>
@@ -12248,10 +12164,10 @@
                 <w:rPr>
                   <w:rStyle w:val="Hyperlink"/>
                 </w:rPr>
-                <w:t>GO:0048522</w:t>
+                <w:t>GO:0071840</w:t>
               </w:r>
             </w:hyperlink>
-            <w:bookmarkStart w:id="54" w:name="0048522"/>
+            <w:bookmarkStart w:id="54" w:name="0071840"/>
             <w:bookmarkEnd w:id="54"/>
           </w:p>
         </w:tc>
@@ -12269,7 +12185,7 @@
           </w:tcPr>
           <w:p>
             <w:r>
-              <w:t>positive regulation of cellular process</w:t>
+              <w:t>cellular component organization or biogenesis</w:t>
             </w:r>
           </w:p>
         </w:tc>
@@ -12290,7 +12206,7 @@
               <w:jc w:val="center"/>
             </w:pPr>
             <w:r>
-              <w:t>3.78E-17</w:t>
+              <w:t>1.73E-17</w:t>
             </w:r>
           </w:p>
         </w:tc>
@@ -12311,7 +12227,7 @@
               <w:jc w:val="center"/>
             </w:pPr>
             <w:r>
-              <w:t>3.63E-14</w:t>
+              <w:t>1.77E-14</w:t>
             </w:r>
           </w:p>
         </w:tc>
@@ -12332,7 +12248,7 @@
               <w:jc w:val="center"/>
             </w:pPr>
             <w:r>
-              <w:t>1.19 (18016,4895,3966,1287)</w:t>
+              <w:t>1.20 (18016,4782,3966,1263)</w:t>
             </w:r>
           </w:p>
         </w:tc>
@@ -12382,10 +12298,10 @@
                 <w:rPr>
                   <w:rStyle w:val="Hyperlink"/>
                 </w:rPr>
-                <w:t>GO:0048518</w:t>
+                <w:t>GO:0048522</w:t>
               </w:r>
             </w:hyperlink>
-            <w:bookmarkStart w:id="55" w:name="0048518"/>
+            <w:bookmarkStart w:id="55" w:name="0048522"/>
             <w:bookmarkEnd w:id="55"/>
           </w:p>
         </w:tc>
@@ -12403,7 +12319,7 @@
           </w:tcPr>
           <w:p>
             <w:r>
-              <w:t>positive regulation of biological process</w:t>
+              <w:t>positive regulation of cellular process</w:t>
             </w:r>
           </w:p>
         </w:tc>
@@ -12424,7 +12340,7 @@
               <w:jc w:val="center"/>
             </w:pPr>
             <w:r>
-              <w:t>7.16E-17</w:t>
+              <w:t>3.78E-17</w:t>
             </w:r>
           </w:p>
         </w:tc>
@@ -12445,7 +12361,7 @@
               <w:jc w:val="center"/>
             </w:pPr>
             <w:r>
-              <w:t>6.47E-14</w:t>
+              <w:t>3.63E-14</w:t>
             </w:r>
           </w:p>
         </w:tc>
@@ -12466,7 +12382,7 @@
               <w:jc w:val="center"/>
             </w:pPr>
             <w:r>
-              <w:t>1.18 (18016,5478,3966,1420)</w:t>
+              <w:t>1.19 (18016,4895,3966,1287)</w:t>
             </w:r>
           </w:p>
         </w:tc>
@@ -12516,10 +12432,10 @@
                 <w:rPr>
                   <w:rStyle w:val="Hyperlink"/>
                 </w:rPr>
-                <w:t>GO:0032502</w:t>
+                <w:t>GO:0048518</w:t>
               </w:r>
             </w:hyperlink>
-            <w:bookmarkStart w:id="56" w:name="0032502"/>
+            <w:bookmarkStart w:id="56" w:name="0048518"/>
             <w:bookmarkEnd w:id="56"/>
           </w:p>
         </w:tc>
@@ -12537,7 +12453,7 @@
           </w:tcPr>
           <w:p>
             <w:r>
-              <w:t>developmental process</w:t>
+              <w:t>positive regulation of biological process</w:t>
             </w:r>
           </w:p>
         </w:tc>
@@ -12558,7 +12474,7 @@
               <w:jc w:val="center"/>
             </w:pPr>
             <w:r>
-              <w:t>8.69E-17</w:t>
+              <w:t>7.16E-17</w:t>
             </w:r>
           </w:p>
         </w:tc>
@@ -12579,7 +12495,7 @@
               <w:jc w:val="center"/>
             </w:pPr>
             <w:r>
-              <w:t>7.42E-14</w:t>
+              <w:t>6.47E-14</w:t>
             </w:r>
           </w:p>
         </w:tc>
@@ -12600,7 +12516,7 @@
               <w:jc w:val="center"/>
             </w:pPr>
             <w:r>
-              <w:t>1.20 (18016,4567,3966,1208)</w:t>
+              <w:t>1.18 (18016,5478,3966,1420)</w:t>
             </w:r>
           </w:p>
         </w:tc>
@@ -12650,10 +12566,10 @@
                 <w:rPr>
                   <w:rStyle w:val="Hyperlink"/>
                 </w:rPr>
-                <w:t>GO:0050794</w:t>
+                <w:t>GO:0032502</w:t>
               </w:r>
             </w:hyperlink>
-            <w:bookmarkStart w:id="57" w:name="0050794"/>
+            <w:bookmarkStart w:id="57" w:name="0032502"/>
             <w:bookmarkEnd w:id="57"/>
           </w:p>
         </w:tc>
@@ -12671,7 +12587,7 @@
           </w:tcPr>
           <w:p>
             <w:r>
-              <w:t>regulation of cellular process</w:t>
+              <w:t>developmental process</w:t>
             </w:r>
           </w:p>
         </w:tc>
@@ -12692,7 +12608,7 @@
               <w:jc w:val="center"/>
             </w:pPr>
             <w:r>
-              <w:t>1.49E-16</w:t>
+              <w:t>8.69E-17</w:t>
             </w:r>
           </w:p>
         </w:tc>
@@ -12713,7 +12629,7 @@
               <w:jc w:val="center"/>
             </w:pPr>
             <w:r>
-              <w:t>1.2E-13</w:t>
+              <w:t>7.42E-14</w:t>
             </w:r>
           </w:p>
         </w:tc>
@@ -12734,7 +12650,7 @@
               <w:jc w:val="center"/>
             </w:pPr>
             <w:r>
-              <w:t>1.10 (18016,9862,3966,2397)</w:t>
+              <w:t>1.20 (18016,4567,3966,1208)</w:t>
             </w:r>
           </w:p>
         </w:tc>
@@ -12784,10 +12700,10 @@
                 <w:rPr>
                   <w:rStyle w:val="Hyperlink"/>
                 </w:rPr>
-                <w:t>GO:0051254</w:t>
+                <w:t>GO:0050794</w:t>
               </w:r>
             </w:hyperlink>
-            <w:bookmarkStart w:id="58" w:name="0051254"/>
+            <w:bookmarkStart w:id="58" w:name="0050794"/>
             <w:bookmarkEnd w:id="58"/>
           </w:p>
         </w:tc>
@@ -12805,7 +12721,7 @@
           </w:tcPr>
           <w:p>
             <w:r>
-              <w:t>positive regulation of RNA metabolic process</w:t>
+              <w:t>regulation of cellular process</w:t>
             </w:r>
           </w:p>
         </w:tc>
@@ -12826,7 +12742,7 @@
               <w:jc w:val="center"/>
             </w:pPr>
             <w:r>
-              <w:t>1.91E-15</w:t>
+              <w:t>1.49E-16</w:t>
             </w:r>
           </w:p>
         </w:tc>
@@ -12847,7 +12763,7 @@
               <w:jc w:val="center"/>
             </w:pPr>
             <w:r>
-              <w:t>1.46E-12</w:t>
+              <w:t>1.2E-13</w:t>
             </w:r>
           </w:p>
         </w:tc>
@@ -12868,7 +12784,7 @@
               <w:jc w:val="center"/>
             </w:pPr>
             <w:r>
-              <w:t>1.37 (18016,1591,3966,479)</w:t>
+              <w:t>1.10 (18016,9862,3966,2397)</w:t>
             </w:r>
           </w:p>
         </w:tc>
@@ -12896,10 +12812,144 @@
           </w:p>
         </w:tc>
       </w:tr>
+      <w:tr>
+        <w:trPr>
+          <w:tblCellSpacing w:w="15" w:type="dxa"/>
+        </w:trPr>
+        <w:tc>
+          <w:tcPr>
+            <w:tcW w:w="0" w:type="auto"/>
+            <w:tcBorders>
+              <w:top w:val="outset" w:sz="6" w:space="0" w:color="auto"/>
+              <w:left w:val="outset" w:sz="6" w:space="0" w:color="auto"/>
+              <w:bottom w:val="outset" w:sz="6" w:space="0" w:color="auto"/>
+              <w:right w:val="outset" w:sz="6" w:space="0" w:color="auto"/>
+            </w:tcBorders>
+            <w:vAlign w:val="center"/>
+            <w:hideMark/>
+          </w:tcPr>
+          <w:p>
+            <w:hyperlink r:id="rId121" w:tgtFrame="_blank" w:history="1">
+              <w:r>
+                <w:rPr>
+                  <w:rStyle w:val="Hyperlink"/>
+                </w:rPr>
+                <w:t>GO:0051254</w:t>
+              </w:r>
+            </w:hyperlink>
+            <w:bookmarkStart w:id="59" w:name="0051254"/>
+            <w:bookmarkEnd w:id="59"/>
+          </w:p>
+        </w:tc>
+        <w:tc>
+          <w:tcPr>
+            <w:tcW w:w="0" w:type="auto"/>
+            <w:tcBorders>
+              <w:top w:val="outset" w:sz="6" w:space="0" w:color="auto"/>
+              <w:left w:val="outset" w:sz="6" w:space="0" w:color="auto"/>
+              <w:bottom w:val="outset" w:sz="6" w:space="0" w:color="auto"/>
+              <w:right w:val="outset" w:sz="6" w:space="0" w:color="auto"/>
+            </w:tcBorders>
+            <w:vAlign w:val="center"/>
+            <w:hideMark/>
+          </w:tcPr>
+          <w:p>
+            <w:r>
+              <w:t>positive regulation of RNA metabolic process</w:t>
+            </w:r>
+          </w:p>
+        </w:tc>
+        <w:tc>
+          <w:tcPr>
+            <w:tcW w:w="0" w:type="auto"/>
+            <w:tcBorders>
+              <w:top w:val="outset" w:sz="6" w:space="0" w:color="auto"/>
+              <w:left w:val="outset" w:sz="6" w:space="0" w:color="auto"/>
+              <w:bottom w:val="outset" w:sz="6" w:space="0" w:color="auto"/>
+              <w:right w:val="outset" w:sz="6" w:space="0" w:color="auto"/>
+            </w:tcBorders>
+            <w:vAlign w:val="center"/>
+            <w:hideMark/>
+          </w:tcPr>
+          <w:p>
+            <w:pPr>
+              <w:jc w:val="center"/>
+            </w:pPr>
+            <w:r>
+              <w:t>1.91E-15</w:t>
+            </w:r>
+          </w:p>
+        </w:tc>
+        <w:tc>
+          <w:tcPr>
+            <w:tcW w:w="0" w:type="auto"/>
+            <w:tcBorders>
+              <w:top w:val="outset" w:sz="6" w:space="0" w:color="auto"/>
+              <w:left w:val="outset" w:sz="6" w:space="0" w:color="auto"/>
+              <w:bottom w:val="outset" w:sz="6" w:space="0" w:color="auto"/>
+              <w:right w:val="outset" w:sz="6" w:space="0" w:color="auto"/>
+            </w:tcBorders>
+            <w:vAlign w:val="center"/>
+            <w:hideMark/>
+          </w:tcPr>
+          <w:p>
+            <w:pPr>
+              <w:jc w:val="center"/>
+            </w:pPr>
+            <w:r>
+              <w:t>1.46E-12</w:t>
+            </w:r>
+          </w:p>
+        </w:tc>
+        <w:tc>
+          <w:tcPr>
+            <w:tcW w:w="0" w:type="auto"/>
+            <w:tcBorders>
+              <w:top w:val="outset" w:sz="6" w:space="0" w:color="auto"/>
+              <w:left w:val="outset" w:sz="6" w:space="0" w:color="auto"/>
+              <w:bottom w:val="outset" w:sz="6" w:space="0" w:color="auto"/>
+              <w:right w:val="outset" w:sz="6" w:space="0" w:color="auto"/>
+            </w:tcBorders>
+            <w:vAlign w:val="center"/>
+            <w:hideMark/>
+          </w:tcPr>
+          <w:p>
+            <w:pPr>
+              <w:jc w:val="center"/>
+            </w:pPr>
+            <w:r>
+              <w:t>1.37 (18016,1591,3966,479)</w:t>
+            </w:r>
+          </w:p>
+        </w:tc>
+        <w:tc>
+          <w:tcPr>
+            <w:tcW w:w="0" w:type="auto"/>
+            <w:tcBorders>
+              <w:top w:val="outset" w:sz="6" w:space="0" w:color="auto"/>
+              <w:left w:val="outset" w:sz="6" w:space="0" w:color="auto"/>
+              <w:bottom w:val="outset" w:sz="6" w:space="0" w:color="auto"/>
+              <w:right w:val="outset" w:sz="6" w:space="0" w:color="auto"/>
+            </w:tcBorders>
+            <w:vAlign w:val="center"/>
+            <w:hideMark/>
+          </w:tcPr>
+          <w:p>
+            <w:hyperlink r:id="rId122" w:history="1">
+              <w:r>
+                <w:rPr>
+                  <w:rStyle w:val="Hyperlink"/>
+                </w:rPr>
+                <w:t>[+] Show genes</w:t>
+              </w:r>
+            </w:hyperlink>
+          </w:p>
+        </w:tc>
+      </w:tr>
     </w:tbl>
     <w:p>
-      <w:bookmarkStart w:id="59" w:name="0045893"/>
-      <w:bookmarkEnd w:id="59"/>
+      <w:bookmarkStart w:id="60" w:name="0045893"/>
+      <w:bookmarkEnd w:id="60"/>
       <w:r>
         <w:t>These are the top</w:t>
       </w:r>
@@ -12917,7 +12967,6 @@
     </w:p>
     <w:p>
       <w:r>
-        <w:lastRenderedPageBreak/>
         <w:t>Here are the results for differentiation in molecular function:</w:t>
       </w:r>
     </w:p>
@@ -12944,7 +12993,7 @@
                     </pic:cNvPicPr>
                   </pic:nvPicPr>
                   <pic:blipFill>
-                    <a:blip r:embed="rId121" cstate="print">
+                    <a:blip r:embed="rId123" cstate="print">
                       <a:extLst>
                         <a:ext uri="{28A0092B-C50C-407E-A947-70E740481C1C}">
                           <a14:useLocalDpi xmlns:a14="http://schemas.microsoft.com/office/drawing/2010/main" val="0"/>
@@ -12978,6 +13027,7 @@
     </w:p>
     <w:p>
       <w:r>
+        <w:lastRenderedPageBreak/>
         <w:t>Here we can see considerable differentiation mostly in the “binding” sub tree as can be see zoomed in here:</w:t>
       </w:r>
     </w:p>
@@ -13002,7 +13052,7 @@
                     <pic:cNvPicPr/>
                   </pic:nvPicPr>
                   <pic:blipFill>
-                    <a:blip r:embed="rId122"/>
+                    <a:blip r:embed="rId124"/>
                     <a:stretch>
                       <a:fillRect/>
                     </a:stretch>
@@ -13051,7 +13101,7 @@
                     </pic:cNvPicPr>
                   </pic:nvPicPr>
                   <pic:blipFill>
-                    <a:blip r:embed="rId123" cstate="print">
+                    <a:blip r:embed="rId125" cstate="print">
                       <a:extLst>
                         <a:ext uri="{28A0092B-C50C-407E-A947-70E740481C1C}">
                           <a14:useLocalDpi xmlns:a14="http://schemas.microsoft.com/office/drawing/2010/main" val="0"/>
@@ -13097,7 +13147,6 @@
         </w:numPr>
       </w:pPr>
       <w:r>
-        <w:lastRenderedPageBreak/>
         <w:t>A phenotype of this miRNA will most likely be associated with a gene which is differentially expressed according to Gorilla. We will go to the biological process go tree and check the genes associated with the first go term (the go term with the lowest p-value which is the first one in the table).</w:t>
       </w:r>
     </w:p>
@@ -13158,7 +13207,7 @@
       <w:pPr>
         <w:pStyle w:val="ListParagraph"/>
       </w:pPr>
-      <w:hyperlink r:id="rId124" w:history="1">
+      <w:hyperlink r:id="rId126" w:history="1">
         <w:r>
           <w:rPr>
             <w:rStyle w:val="Hyperlink"/>
@@ -13176,7 +13225,7 @@
       <w:pPr>
         <w:pStyle w:val="ListParagraph"/>
       </w:pPr>
-      <w:hyperlink r:id="rId125" w:history="1">
+      <w:hyperlink r:id="rId127" w:history="1">
         <w:r>
           <w:rPr>
             <w:rStyle w:val="Hyperlink"/>
@@ -13189,8 +13238,6 @@
           <w:t>Severe congenital neutropenia 2, autosomal dominant</w:t>
         </w:r>
       </w:hyperlink>
-      <w:bookmarkStart w:id="60" w:name="_GoBack"/>
-      <w:bookmarkEnd w:id="60"/>
     </w:p>
     <w:sectPr>
       <w:pgSz w:w="12240" w:h="15840"/>
@@ -14293,6 +14340,69 @@
       <w:color w:val="808080"/>
     </w:rPr>
   </w:style>
+  <w:style w:type="paragraph" w:styleId="HTMLPreformatted">
+    <w:name w:val="HTML Preformatted"/>
+    <w:basedOn w:val="Normal"/>
+    <w:link w:val="HTMLPreformattedChar"/>
+    <w:uiPriority w:val="99"/>
+    <w:semiHidden/>
+    <w:unhideWhenUsed/>
+    <w:rsid w:val="00001412"/>
+    <w:pPr>
+      <w:tabs>
+        <w:tab w:val="left" w:pos="916"/>
+        <w:tab w:val="left" w:pos="1832"/>
+        <w:tab w:val="left" w:pos="2748"/>
+        <w:tab w:val="left" w:pos="3664"/>
+        <w:tab w:val="left" w:pos="4580"/>
+        <w:tab w:val="left" w:pos="5496"/>
+        <w:tab w:val="left" w:pos="6412"/>
+        <w:tab w:val="left" w:pos="7328"/>
+        <w:tab w:val="left" w:pos="8244"/>
+        <w:tab w:val="left" w:pos="9160"/>
+        <w:tab w:val="left" w:pos="10076"/>
+        <w:tab w:val="left" w:pos="10992"/>
+        <w:tab w:val="left" w:pos="11908"/>
+        <w:tab w:val="left" w:pos="12824"/>
+        <w:tab w:val="left" w:pos="13740"/>
+        <w:tab w:val="left" w:pos="14656"/>
+      </w:tabs>
+      <w:spacing w:after="0" w:line="240" w:lineRule="auto"/>
+    </w:pPr>
+    <w:rPr>
+      <w:rFonts w:ascii="Courier New" w:eastAsia="Times New Roman" w:hAnsi="Courier New" w:cs="Courier New"/>
+      <w:sz w:val="20"/>
+      <w:szCs w:val="20"/>
+      <w:lang w:val="en-IL" w:eastAsia="en-IL"/>
+    </w:rPr>
+  </w:style>
+  <w:style w:type="character" w:customStyle="1" w:styleId="HTMLPreformattedChar">
+    <w:name w:val="HTML Preformatted Char"/>
+    <w:basedOn w:val="DefaultParagraphFont"/>
+    <w:link w:val="HTMLPreformatted"/>
+    <w:uiPriority w:val="99"/>
+    <w:semiHidden/>
+    <w:rsid w:val="00001412"/>
+    <w:rPr>
+      <w:rFonts w:ascii="Courier New" w:eastAsia="Times New Roman" w:hAnsi="Courier New" w:cs="Courier New"/>
+      <w:sz w:val="20"/>
+      <w:szCs w:val="20"/>
+      <w:lang w:val="en-IL" w:eastAsia="en-IL"/>
+    </w:rPr>
+  </w:style>
+  <w:style w:type="character" w:styleId="HTMLCode">
+    <w:name w:val="HTML Code"/>
+    <w:basedOn w:val="DefaultParagraphFont"/>
+    <w:uiPriority w:val="99"/>
+    <w:semiHidden/>
+    <w:unhideWhenUsed/>
+    <w:rsid w:val="00001412"/>
+    <w:rPr>
+      <w:rFonts w:ascii="Courier New" w:eastAsia="Times New Roman" w:hAnsi="Courier New" w:cs="Courier New"/>
+      <w:sz w:val="20"/>
+      <w:szCs w:val="20"/>
+    </w:rPr>
+  </w:style>
 </w:styles>
 </file>
 

</xml_diff>

<commit_message>
more fixes to Q3
</commit_message>
<xml_diff>
--- a/HW4/hw4.docx
+++ b/HW4/hw4.docx
@@ -5806,6 +5806,10 @@
     <w:p>
       <w:pPr>
         <w:pStyle w:val="ListParagraph"/>
+        <w:rPr>
+          <w:rFonts w:hint="cs"/>
+          <w:rtl/>
+        </w:rPr>
       </w:pPr>
       <w:r>
         <w:rPr>
@@ -5861,8 +5865,6 @@
           </wp:inline>
         </w:drawing>
       </w:r>
-      <w:bookmarkStart w:id="19" w:name="_GoBack"/>
-      <w:bookmarkEnd w:id="19"/>
     </w:p>
     <w:p>
       <w:pPr>
@@ -7460,18 +7462,7 @@
         <w:pStyle w:val="ListParagraph"/>
       </w:pPr>
       <w:r>
-        <w:t>The motif is FOXBD1</w:t>
-      </w:r>
-      <w:r>
-        <w:t xml:space="preserve"> taken from the Homo Sapiens Database.</w:t>
-      </w:r>
-    </w:p>
-    <w:p>
-      <w:pPr>
-        <w:pStyle w:val="ListParagraph"/>
-      </w:pPr>
-      <w:r>
-        <w:t>The length of the motif is 11.</w:t>
+        <w:t>This is the motif we found in the first result of TOMTOM search</w:t>
       </w:r>
     </w:p>
     <w:p>
@@ -7483,10 +7474,10 @@
           <w:noProof/>
         </w:rPr>
         <w:drawing>
-          <wp:inline distT="0" distB="0" distL="0" distR="0" wp14:anchorId="0EDE15ED" wp14:editId="78FBDB6B">
-            <wp:extent cx="2990850" cy="962025"/>
-            <wp:effectExtent l="0" t="0" r="0" b="9525"/>
-            <wp:docPr id="4" name="Picture 4"/>
+          <wp:inline distT="0" distB="0" distL="0" distR="0" wp14:anchorId="7CE226D6" wp14:editId="30BE33EE">
+            <wp:extent cx="5943600" cy="2894965"/>
+            <wp:effectExtent l="0" t="0" r="0" b="635"/>
+            <wp:docPr id="25" name="Picture 25"/>
             <wp:cNvGraphicFramePr>
               <a:graphicFrameLocks xmlns:a="http://schemas.openxmlformats.org/drawingml/2006/main" noChangeAspect="1"/>
             </wp:cNvGraphicFramePr>
@@ -7506,7 +7497,7 @@
                   <pic:spPr>
                     <a:xfrm>
                       <a:off x="0" y="0"/>
-                      <a:ext cx="2990850" cy="962025"/>
+                      <a:ext cx="5943600" cy="2894965"/>
                     </a:xfrm>
                     <a:prstGeom prst="rect">
                       <a:avLst/>
@@ -7522,9 +7513,66 @@
     <w:p>
       <w:pPr>
         <w:pStyle w:val="ListParagraph"/>
-      </w:pPr>
-      <w:r>
-        <w:t>The PSSM of the motif is:</w:t>
+        <w:rPr>
+          <w:u w:val="single"/>
+        </w:rPr>
+      </w:pPr>
+    </w:p>
+    <w:p>
+      <w:pPr>
+        <w:pStyle w:val="ListParagraph"/>
+        <w:rPr>
+          <w:u w:val="single"/>
+        </w:rPr>
+      </w:pPr>
+      <w:bookmarkStart w:id="19" w:name="_GoBack"/>
+      <w:bookmarkEnd w:id="19"/>
+      <w:r>
+        <w:rPr>
+          <w:u w:val="single"/>
+        </w:rPr>
+        <w:lastRenderedPageBreak/>
+        <w:t>What possible experiment generated the ranked list of sequences?</w:t>
+      </w:r>
+    </w:p>
+    <w:p>
+      <w:pPr>
+        <w:pStyle w:val="ListParagraph"/>
+        <w:rPr>
+          <w:rFonts w:hint="cs"/>
+          <w:rtl/>
+        </w:rPr>
+      </w:pPr>
+      <w:r>
+        <w:t xml:space="preserve">The list of sequences is a </w:t>
+      </w:r>
+      <w:proofErr w:type="spellStart"/>
+      <w:r>
+        <w:t>fasta</w:t>
+      </w:r>
+      <w:proofErr w:type="spellEnd"/>
+      <w:r>
+        <w:t xml:space="preserve"> file. An example for a possible experiment that made this file could be PCA on a patient being treated for cancer.</w:t>
+      </w:r>
+    </w:p>
+    <w:p>
+      <w:pPr>
+        <w:pStyle w:val="ListParagraph"/>
+      </w:pPr>
+    </w:p>
+    <w:p>
+      <w:pPr>
+        <w:pStyle w:val="ListParagraph"/>
+        <w:numPr>
+          <w:ilvl w:val="0"/>
+          <w:numId w:val="3"/>
+        </w:numPr>
+      </w:pPr>
+      <w:r>
+        <w:t xml:space="preserve">The following </w:t>
+      </w:r>
+      <w:r>
+        <w:t>commands gave me the results:</w:t>
       </w:r>
     </w:p>
     <w:p>
@@ -7535,12 +7583,11 @@
         <w:rPr>
           <w:noProof/>
         </w:rPr>
-        <w:lastRenderedPageBreak/>
         <w:drawing>
-          <wp:inline distT="0" distB="0" distL="0" distR="0" wp14:anchorId="78861A7A" wp14:editId="4BB2B80D">
-            <wp:extent cx="4924425" cy="2352675"/>
-            <wp:effectExtent l="0" t="0" r="9525" b="9525"/>
-            <wp:docPr id="5" name="Picture 5"/>
+          <wp:inline distT="0" distB="0" distL="0" distR="0" wp14:anchorId="5C848E61" wp14:editId="1DE4B9E6">
+            <wp:extent cx="5943600" cy="2569210"/>
+            <wp:effectExtent l="0" t="0" r="0" b="2540"/>
+            <wp:docPr id="2" name="Picture 2"/>
             <wp:cNvGraphicFramePr>
               <a:graphicFrameLocks xmlns:a="http://schemas.openxmlformats.org/drawingml/2006/main" noChangeAspect="1"/>
             </wp:cNvGraphicFramePr>
@@ -7560,7 +7607,7 @@
                   <pic:spPr>
                     <a:xfrm>
                       <a:off x="0" y="0"/>
-                      <a:ext cx="4924425" cy="2352675"/>
+                      <a:ext cx="5943600" cy="2569210"/>
                     </a:xfrm>
                     <a:prstGeom prst="rect">
                       <a:avLst/>
@@ -7576,70 +7623,16 @@
     <w:p>
       <w:pPr>
         <w:pStyle w:val="ListParagraph"/>
-        <w:rPr>
-          <w:u w:val="single"/>
-        </w:rPr>
-      </w:pPr>
-      <w:r>
-        <w:rPr>
-          <w:u w:val="single"/>
-        </w:rPr>
-        <w:t>What possible experiment generated the ranked list of sequences?</w:t>
-      </w:r>
-    </w:p>
-    <w:p>
-      <w:pPr>
-        <w:pStyle w:val="ListParagraph"/>
-        <w:rPr>
-          <w:rFonts w:hint="cs"/>
-          <w:rtl/>
-        </w:rPr>
-      </w:pPr>
-      <w:r>
-        <w:t xml:space="preserve">The list of sequences is a </w:t>
-      </w:r>
-      <w:proofErr w:type="spellStart"/>
-      <w:r>
-        <w:t>fasta</w:t>
-      </w:r>
-      <w:proofErr w:type="spellEnd"/>
-      <w:r>
-        <w:t xml:space="preserve"> file. An example for a possible experiment that made this file could be PCA on a patient being treated for cancer.</w:t>
-      </w:r>
-    </w:p>
-    <w:p>
-      <w:pPr>
-        <w:pStyle w:val="ListParagraph"/>
-      </w:pPr>
-    </w:p>
-    <w:p>
-      <w:pPr>
-        <w:pStyle w:val="ListParagraph"/>
-        <w:numPr>
-          <w:ilvl w:val="0"/>
-          <w:numId w:val="3"/>
-        </w:numPr>
-      </w:pPr>
-      <w:r>
-        <w:t xml:space="preserve">The following </w:t>
-      </w:r>
-      <w:r>
-        <w:t>commands gave me the results:</w:t>
-      </w:r>
-    </w:p>
-    <w:p>
-      <w:pPr>
-        <w:pStyle w:val="ListParagraph"/>
       </w:pPr>
       <w:r>
         <w:rPr>
           <w:noProof/>
         </w:rPr>
         <w:drawing>
-          <wp:inline distT="0" distB="0" distL="0" distR="0" wp14:anchorId="5C848E61" wp14:editId="1DE4B9E6">
-            <wp:extent cx="5943600" cy="2569210"/>
-            <wp:effectExtent l="0" t="0" r="0" b="2540"/>
-            <wp:docPr id="2" name="Picture 2"/>
+          <wp:inline distT="0" distB="0" distL="0" distR="0" wp14:anchorId="093CD376" wp14:editId="26E4DA5B">
+            <wp:extent cx="5943600" cy="777240"/>
+            <wp:effectExtent l="0" t="0" r="0" b="3810"/>
+            <wp:docPr id="3" name="Picture 3"/>
             <wp:cNvGraphicFramePr>
               <a:graphicFrameLocks xmlns:a="http://schemas.openxmlformats.org/drawingml/2006/main" noChangeAspect="1"/>
             </wp:cNvGraphicFramePr>
@@ -7659,51 +7652,6 @@
                   <pic:spPr>
                     <a:xfrm>
                       <a:off x="0" y="0"/>
-                      <a:ext cx="5943600" cy="2569210"/>
-                    </a:xfrm>
-                    <a:prstGeom prst="rect">
-                      <a:avLst/>
-                    </a:prstGeom>
-                  </pic:spPr>
-                </pic:pic>
-              </a:graphicData>
-            </a:graphic>
-          </wp:inline>
-        </w:drawing>
-      </w:r>
-    </w:p>
-    <w:p>
-      <w:pPr>
-        <w:pStyle w:val="ListParagraph"/>
-      </w:pPr>
-      <w:r>
-        <w:rPr>
-          <w:noProof/>
-        </w:rPr>
-        <w:drawing>
-          <wp:inline distT="0" distB="0" distL="0" distR="0" wp14:anchorId="093CD376" wp14:editId="26E4DA5B">
-            <wp:extent cx="5943600" cy="777240"/>
-            <wp:effectExtent l="0" t="0" r="0" b="3810"/>
-            <wp:docPr id="3" name="Picture 3"/>
-            <wp:cNvGraphicFramePr>
-              <a:graphicFrameLocks xmlns:a="http://schemas.openxmlformats.org/drawingml/2006/main" noChangeAspect="1"/>
-            </wp:cNvGraphicFramePr>
-            <a:graphic xmlns:a="http://schemas.openxmlformats.org/drawingml/2006/main">
-              <a:graphicData uri="http://schemas.openxmlformats.org/drawingml/2006/picture">
-                <pic:pic xmlns:pic="http://schemas.openxmlformats.org/drawingml/2006/picture">
-                  <pic:nvPicPr>
-                    <pic:cNvPr id="1" name=""/>
-                    <pic:cNvPicPr/>
-                  </pic:nvPicPr>
-                  <pic:blipFill>
-                    <a:blip r:embed="rId61"/>
-                    <a:stretch>
-                      <a:fillRect/>
-                    </a:stretch>
-                  </pic:blipFill>
-                  <pic:spPr>
-                    <a:xfrm>
-                      <a:off x="0" y="0"/>
                       <a:ext cx="5943600" cy="777240"/>
                     </a:xfrm>
                     <a:prstGeom prst="rect">
@@ -7809,7 +7757,6 @@
         <w:pStyle w:val="ListParagraph"/>
       </w:pPr>
       <w:r>
-        <w:lastRenderedPageBreak/>
         <w:t xml:space="preserve">FN = </w:t>
       </w:r>
       <w:proofErr w:type="spellStart"/>
@@ -7994,6 +7941,7 @@
               <w:ind w:left="0"/>
             </w:pPr>
             <w:r>
+              <w:lastRenderedPageBreak/>
               <w:t>Actual:</w:t>
             </w:r>
           </w:p>
@@ -8288,7 +8236,7 @@
                     </pic:cNvPicPr>
                   </pic:nvPicPr>
                   <pic:blipFill>
-                    <a:blip r:embed="rId62">
+                    <a:blip r:embed="rId61">
                       <a:extLst>
                         <a:ext uri="{28A0092B-C50C-407E-A947-70E740481C1C}">
                           <a14:useLocalDpi xmlns:a14="http://schemas.microsoft.com/office/drawing/2010/main" val="0"/>
@@ -8332,7 +8280,7 @@
       <w:r>
         <w:t xml:space="preserve">Predicted target sites on the UTR of target gene </w:t>
       </w:r>
-      <w:hyperlink r:id="rId63" w:tgtFrame="new" w:history="1">
+      <w:hyperlink r:id="rId62" w:tgtFrame="new" w:history="1">
         <w:r>
           <w:rPr>
             <w:rStyle w:val="Hyperlink"/>
@@ -8352,7 +8300,6 @@
         <w:rPr>
           <w:noProof/>
         </w:rPr>
-        <w:lastRenderedPageBreak/>
         <w:drawing>
           <wp:inline distT="0" distB="0" distL="0" distR="0" wp14:anchorId="0B7250AE" wp14:editId="78F68371">
             <wp:extent cx="5936615" cy="2572385"/>
@@ -8371,7 +8318,7 @@
                     </pic:cNvPicPr>
                   </pic:nvPicPr>
                   <pic:blipFill>
-                    <a:blip r:embed="rId64">
+                    <a:blip r:embed="rId63">
                       <a:extLst>
                         <a:ext uri="{28A0092B-C50C-407E-A947-70E740481C1C}">
                           <a14:useLocalDpi xmlns:a14="http://schemas.microsoft.com/office/drawing/2010/main" val="0"/>
@@ -8497,7 +8444,7 @@
                     </pic:cNvPicPr>
                   </pic:nvPicPr>
                   <pic:blipFill>
-                    <a:blip r:embed="rId65" cstate="print">
+                    <a:blip r:embed="rId64" cstate="print">
                       <a:extLst>
                         <a:ext uri="{28A0092B-C50C-407E-A947-70E740481C1C}">
                           <a14:useLocalDpi xmlns:a14="http://schemas.microsoft.com/office/drawing/2010/main" val="0"/>
@@ -8542,7 +8489,6 @@
         <w:rPr>
           <w:noProof/>
         </w:rPr>
-        <w:lastRenderedPageBreak/>
         <w:drawing>
           <wp:inline distT="0" distB="0" distL="0" distR="0" wp14:anchorId="11CABB07" wp14:editId="3770C844">
             <wp:extent cx="5943600" cy="2753995"/>
@@ -8559,7 +8505,7 @@
                     <pic:cNvPicPr/>
                   </pic:nvPicPr>
                   <pic:blipFill>
-                    <a:blip r:embed="rId66"/>
+                    <a:blip r:embed="rId65"/>
                     <a:stretch>
                       <a:fillRect/>
                     </a:stretch>
@@ -8682,7 +8628,7 @@
             <w:pPr>
               <w:jc w:val="center"/>
             </w:pPr>
-            <w:hyperlink r:id="rId67" w:anchor="p_value_info" w:history="1">
+            <w:hyperlink r:id="rId66" w:anchor="p_value_info" w:history="1">
               <w:r>
                 <w:rPr>
                   <w:rStyle w:val="Hyperlink"/>
@@ -8710,7 +8656,7 @@
             <w:pPr>
               <w:jc w:val="center"/>
             </w:pPr>
-            <w:hyperlink r:id="rId68" w:anchor="fdr_info" w:history="1">
+            <w:hyperlink r:id="rId67" w:anchor="fdr_info" w:history="1">
               <w:r>
                 <w:rPr>
                   <w:rStyle w:val="Hyperlink"/>
@@ -8738,7 +8684,7 @@
             <w:pPr>
               <w:jc w:val="center"/>
             </w:pPr>
-            <w:hyperlink r:id="rId69" w:anchor="enrich_info" w:history="1">
+            <w:hyperlink r:id="rId68" w:anchor="enrich_info" w:history="1">
               <w:r>
                 <w:rPr>
                   <w:rStyle w:val="Hyperlink"/>
@@ -8766,7 +8712,7 @@
             <w:pPr>
               <w:jc w:val="center"/>
             </w:pPr>
-            <w:hyperlink r:id="rId70" w:anchor="genes_info" w:history="1">
+            <w:hyperlink r:id="rId69" w:anchor="genes_info" w:history="1">
               <w:r>
                 <w:rPr>
                   <w:rStyle w:val="Hyperlink"/>
@@ -8796,7 +8742,7 @@
             <w:hideMark/>
           </w:tcPr>
           <w:p>
-            <w:hyperlink r:id="rId71" w:tgtFrame="_blank" w:history="1">
+            <w:hyperlink r:id="rId70" w:tgtFrame="_blank" w:history="1">
               <w:r>
                 <w:rPr>
                   <w:rStyle w:val="Hyperlink"/>
@@ -8902,7 +8848,7 @@
             <w:hideMark/>
           </w:tcPr>
           <w:p>
-            <w:hyperlink r:id="rId72" w:history="1">
+            <w:hyperlink r:id="rId71" w:history="1">
               <w:r>
                 <w:rPr>
                   <w:rStyle w:val="Hyperlink"/>
@@ -8930,7 +8876,7 @@
             <w:hideMark/>
           </w:tcPr>
           <w:p>
-            <w:hyperlink r:id="rId73" w:tgtFrame="_blank" w:history="1">
+            <w:hyperlink r:id="rId72" w:tgtFrame="_blank" w:history="1">
               <w:r>
                 <w:rPr>
                   <w:rStyle w:val="Hyperlink"/>
@@ -9036,7 +8982,7 @@
             <w:hideMark/>
           </w:tcPr>
           <w:p>
-            <w:hyperlink r:id="rId74" w:history="1">
+            <w:hyperlink r:id="rId73" w:history="1">
               <w:r>
                 <w:rPr>
                   <w:rStyle w:val="Hyperlink"/>
@@ -9064,7 +9010,7 @@
             <w:hideMark/>
           </w:tcPr>
           <w:p>
-            <w:hyperlink r:id="rId75" w:tgtFrame="_blank" w:history="1">
+            <w:hyperlink r:id="rId74" w:tgtFrame="_blank" w:history="1">
               <w:r>
                 <w:rPr>
                   <w:rStyle w:val="Hyperlink"/>
@@ -9170,7 +9116,7 @@
             <w:hideMark/>
           </w:tcPr>
           <w:p>
-            <w:hyperlink r:id="rId76" w:history="1">
+            <w:hyperlink r:id="rId75" w:history="1">
               <w:r>
                 <w:rPr>
                   <w:rStyle w:val="Hyperlink"/>
@@ -9198,7 +9144,7 @@
             <w:hideMark/>
           </w:tcPr>
           <w:p>
-            <w:hyperlink r:id="rId77" w:tgtFrame="_blank" w:history="1">
+            <w:hyperlink r:id="rId76" w:tgtFrame="_blank" w:history="1">
               <w:r>
                 <w:rPr>
                   <w:rStyle w:val="Hyperlink"/>
@@ -9304,7 +9250,7 @@
             <w:hideMark/>
           </w:tcPr>
           <w:p>
-            <w:hyperlink r:id="rId78" w:history="1">
+            <w:hyperlink r:id="rId77" w:history="1">
               <w:r>
                 <w:rPr>
                   <w:rStyle w:val="Hyperlink"/>
@@ -9332,7 +9278,7 @@
             <w:hideMark/>
           </w:tcPr>
           <w:p>
-            <w:hyperlink r:id="rId79" w:tgtFrame="_blank" w:history="1">
+            <w:hyperlink r:id="rId78" w:tgtFrame="_blank" w:history="1">
               <w:r>
                 <w:rPr>
                   <w:rStyle w:val="Hyperlink"/>
@@ -9438,7 +9384,7 @@
             <w:hideMark/>
           </w:tcPr>
           <w:p>
-            <w:hyperlink r:id="rId80" w:history="1">
+            <w:hyperlink r:id="rId79" w:history="1">
               <w:r>
                 <w:rPr>
                   <w:rStyle w:val="Hyperlink"/>
@@ -9466,7 +9412,7 @@
             <w:hideMark/>
           </w:tcPr>
           <w:p>
-            <w:hyperlink r:id="rId81" w:tgtFrame="_blank" w:history="1">
+            <w:hyperlink r:id="rId80" w:tgtFrame="_blank" w:history="1">
               <w:r>
                 <w:rPr>
                   <w:rStyle w:val="Hyperlink"/>
@@ -9572,7 +9518,7 @@
             <w:hideMark/>
           </w:tcPr>
           <w:p>
-            <w:hyperlink r:id="rId82" w:history="1">
+            <w:hyperlink r:id="rId81" w:history="1">
               <w:r>
                 <w:rPr>
                   <w:rStyle w:val="Hyperlink"/>
@@ -9600,7 +9546,7 @@
             <w:hideMark/>
           </w:tcPr>
           <w:p>
-            <w:hyperlink r:id="rId83" w:tgtFrame="_blank" w:history="1">
+            <w:hyperlink r:id="rId82" w:tgtFrame="_blank" w:history="1">
               <w:r>
                 <w:rPr>
                   <w:rStyle w:val="Hyperlink"/>
@@ -9706,7 +9652,7 @@
             <w:hideMark/>
           </w:tcPr>
           <w:p>
-            <w:hyperlink r:id="rId84" w:history="1">
+            <w:hyperlink r:id="rId83" w:history="1">
               <w:r>
                 <w:rPr>
                   <w:rStyle w:val="Hyperlink"/>
@@ -9734,7 +9680,7 @@
             <w:hideMark/>
           </w:tcPr>
           <w:p>
-            <w:hyperlink r:id="rId85" w:tgtFrame="_blank" w:history="1">
+            <w:hyperlink r:id="rId84" w:tgtFrame="_blank" w:history="1">
               <w:r>
                 <w:rPr>
                   <w:rStyle w:val="Hyperlink"/>
@@ -9840,7 +9786,7 @@
             <w:hideMark/>
           </w:tcPr>
           <w:p>
-            <w:hyperlink r:id="rId86" w:history="1">
+            <w:hyperlink r:id="rId85" w:history="1">
               <w:r>
                 <w:rPr>
                   <w:rStyle w:val="Hyperlink"/>
@@ -9868,7 +9814,7 @@
             <w:hideMark/>
           </w:tcPr>
           <w:p>
-            <w:hyperlink r:id="rId87" w:tgtFrame="_blank" w:history="1">
+            <w:hyperlink r:id="rId86" w:tgtFrame="_blank" w:history="1">
               <w:r>
                 <w:rPr>
                   <w:rStyle w:val="Hyperlink"/>
@@ -9974,7 +9920,7 @@
             <w:hideMark/>
           </w:tcPr>
           <w:p>
-            <w:hyperlink r:id="rId88" w:history="1">
+            <w:hyperlink r:id="rId87" w:history="1">
               <w:r>
                 <w:rPr>
                   <w:rStyle w:val="Hyperlink"/>
@@ -10002,7 +9948,7 @@
             <w:hideMark/>
           </w:tcPr>
           <w:p>
-            <w:hyperlink r:id="rId89" w:tgtFrame="_blank" w:history="1">
+            <w:hyperlink r:id="rId88" w:tgtFrame="_blank" w:history="1">
               <w:r>
                 <w:rPr>
                   <w:rStyle w:val="Hyperlink"/>
@@ -10028,7 +9974,11 @@
           </w:tcPr>
           <w:p>
             <w:r>
-              <w:t>regulation of transcription by RNA polymerase II</w:t>
+              <w:t xml:space="preserve">regulation of transcription </w:t>
+            </w:r>
+            <w:r>
+              <w:lastRenderedPageBreak/>
+              <w:t>by RNA polymerase II</w:t>
             </w:r>
           </w:p>
         </w:tc>
@@ -10049,6 +9999,7 @@
               <w:jc w:val="center"/>
             </w:pPr>
             <w:r>
+              <w:lastRenderedPageBreak/>
               <w:t>8.87E-22</w:t>
             </w:r>
           </w:p>
@@ -10108,7 +10059,7 @@
             <w:hideMark/>
           </w:tcPr>
           <w:p>
-            <w:hyperlink r:id="rId90" w:history="1">
+            <w:hyperlink r:id="rId89" w:history="1">
               <w:r>
                 <w:rPr>
                   <w:rStyle w:val="Hyperlink"/>
@@ -10136,7 +10087,7 @@
             <w:hideMark/>
           </w:tcPr>
           <w:p>
-            <w:hyperlink r:id="rId91" w:tgtFrame="_blank" w:history="1">
+            <w:hyperlink r:id="rId90" w:tgtFrame="_blank" w:history="1">
               <w:r>
                 <w:rPr>
                   <w:rStyle w:val="Hyperlink"/>
@@ -10242,7 +10193,7 @@
             <w:hideMark/>
           </w:tcPr>
           <w:p>
-            <w:hyperlink r:id="rId92" w:history="1">
+            <w:hyperlink r:id="rId91" w:history="1">
               <w:r>
                 <w:rPr>
                   <w:rStyle w:val="Hyperlink"/>
@@ -10270,7 +10221,7 @@
             <w:hideMark/>
           </w:tcPr>
           <w:p>
-            <w:hyperlink r:id="rId93" w:tgtFrame="_blank" w:history="1">
+            <w:hyperlink r:id="rId92" w:tgtFrame="_blank" w:history="1">
               <w:r>
                 <w:rPr>
                   <w:rStyle w:val="Hyperlink"/>
@@ -10376,7 +10327,7 @@
             <w:hideMark/>
           </w:tcPr>
           <w:p>
-            <w:hyperlink r:id="rId94" w:history="1">
+            <w:hyperlink r:id="rId93" w:history="1">
               <w:r>
                 <w:rPr>
                   <w:rStyle w:val="Hyperlink"/>
@@ -10404,7 +10355,7 @@
             <w:hideMark/>
           </w:tcPr>
           <w:p>
-            <w:hyperlink r:id="rId95" w:tgtFrame="_blank" w:history="1">
+            <w:hyperlink r:id="rId94" w:tgtFrame="_blank" w:history="1">
               <w:r>
                 <w:rPr>
                   <w:rStyle w:val="Hyperlink"/>
@@ -10510,7 +10461,7 @@
             <w:hideMark/>
           </w:tcPr>
           <w:p>
-            <w:hyperlink r:id="rId96" w:history="1">
+            <w:hyperlink r:id="rId95" w:history="1">
               <w:r>
                 <w:rPr>
                   <w:rStyle w:val="Hyperlink"/>
@@ -10538,7 +10489,7 @@
             <w:hideMark/>
           </w:tcPr>
           <w:p>
-            <w:hyperlink r:id="rId97" w:tgtFrame="_blank" w:history="1">
+            <w:hyperlink r:id="rId96" w:tgtFrame="_blank" w:history="1">
               <w:r>
                 <w:rPr>
                   <w:rStyle w:val="Hyperlink"/>
@@ -10644,7 +10595,7 @@
             <w:hideMark/>
           </w:tcPr>
           <w:p>
-            <w:hyperlink r:id="rId98" w:history="1">
+            <w:hyperlink r:id="rId97" w:history="1">
               <w:r>
                 <w:rPr>
                   <w:rStyle w:val="Hyperlink"/>
@@ -10672,7 +10623,7 @@
             <w:hideMark/>
           </w:tcPr>
           <w:p>
-            <w:hyperlink r:id="rId99" w:tgtFrame="_blank" w:history="1">
+            <w:hyperlink r:id="rId98" w:tgtFrame="_blank" w:history="1">
               <w:r>
                 <w:rPr>
                   <w:rStyle w:val="Hyperlink"/>
@@ -10778,7 +10729,7 @@
             <w:hideMark/>
           </w:tcPr>
           <w:p>
-            <w:hyperlink r:id="rId100" w:history="1">
+            <w:hyperlink r:id="rId99" w:history="1">
               <w:r>
                 <w:rPr>
                   <w:rStyle w:val="Hyperlink"/>
@@ -10806,7 +10757,7 @@
             <w:hideMark/>
           </w:tcPr>
           <w:p>
-            <w:hyperlink r:id="rId101" w:tgtFrame="_blank" w:history="1">
+            <w:hyperlink r:id="rId100" w:tgtFrame="_blank" w:history="1">
               <w:r>
                 <w:rPr>
                   <w:rStyle w:val="Hyperlink"/>
@@ -10912,7 +10863,7 @@
             <w:hideMark/>
           </w:tcPr>
           <w:p>
-            <w:hyperlink r:id="rId102" w:history="1">
+            <w:hyperlink r:id="rId101" w:history="1">
               <w:r>
                 <w:rPr>
                   <w:rStyle w:val="Hyperlink"/>
@@ -10940,7 +10891,7 @@
             <w:hideMark/>
           </w:tcPr>
           <w:p>
-            <w:hyperlink r:id="rId103" w:tgtFrame="_blank" w:history="1">
+            <w:hyperlink r:id="rId102" w:tgtFrame="_blank" w:history="1">
               <w:r>
                 <w:rPr>
                   <w:rStyle w:val="Hyperlink"/>
@@ -11046,7 +10997,7 @@
             <w:hideMark/>
           </w:tcPr>
           <w:p>
-            <w:hyperlink r:id="rId104" w:history="1">
+            <w:hyperlink r:id="rId103" w:history="1">
               <w:r>
                 <w:rPr>
                   <w:rStyle w:val="Hyperlink"/>
@@ -11074,7 +11025,7 @@
             <w:hideMark/>
           </w:tcPr>
           <w:p>
-            <w:hyperlink r:id="rId105" w:tgtFrame="_blank" w:history="1">
+            <w:hyperlink r:id="rId104" w:tgtFrame="_blank" w:history="1">
               <w:r>
                 <w:rPr>
                   <w:rStyle w:val="Hyperlink"/>
@@ -11180,7 +11131,7 @@
             <w:hideMark/>
           </w:tcPr>
           <w:p>
-            <w:hyperlink r:id="rId106" w:history="1">
+            <w:hyperlink r:id="rId105" w:history="1">
               <w:r>
                 <w:rPr>
                   <w:rStyle w:val="Hyperlink"/>
@@ -11208,7 +11159,7 @@
             <w:hideMark/>
           </w:tcPr>
           <w:p>
-            <w:hyperlink r:id="rId107" w:tgtFrame="_blank" w:history="1">
+            <w:hyperlink r:id="rId106" w:tgtFrame="_blank" w:history="1">
               <w:r>
                 <w:rPr>
                   <w:rStyle w:val="Hyperlink"/>
@@ -11314,7 +11265,7 @@
             <w:hideMark/>
           </w:tcPr>
           <w:p>
-            <w:hyperlink r:id="rId108" w:history="1">
+            <w:hyperlink r:id="rId107" w:history="1">
               <w:r>
                 <w:rPr>
                   <w:rStyle w:val="Hyperlink"/>
@@ -11342,7 +11293,7 @@
             <w:hideMark/>
           </w:tcPr>
           <w:p>
-            <w:hyperlink r:id="rId109" w:tgtFrame="_blank" w:history="1">
+            <w:hyperlink r:id="rId108" w:tgtFrame="_blank" w:history="1">
               <w:r>
                 <w:rPr>
                   <w:rStyle w:val="Hyperlink"/>
@@ -11448,7 +11399,7 @@
             <w:hideMark/>
           </w:tcPr>
           <w:p>
-            <w:hyperlink r:id="rId110" w:history="1">
+            <w:hyperlink r:id="rId109" w:history="1">
               <w:r>
                 <w:rPr>
                   <w:rStyle w:val="Hyperlink"/>
@@ -11506,7 +11457,7 @@
                     </pic:cNvPicPr>
                   </pic:nvPicPr>
                   <pic:blipFill>
-                    <a:blip r:embed="rId111" cstate="print">
+                    <a:blip r:embed="rId110" cstate="print">
                       <a:extLst>
                         <a:ext uri="{28A0092B-C50C-407E-A947-70E740481C1C}">
                           <a14:useLocalDpi xmlns:a14="http://schemas.microsoft.com/office/drawing/2010/main" val="0"/>
@@ -11540,7 +11491,6 @@
     </w:p>
     <w:p>
       <w:r>
-        <w:lastRenderedPageBreak/>
         <w:t>Here we can see considerable differentiation mostly in the “binding” sub tree as can be see zoomed in here:</w:t>
       </w:r>
     </w:p>
@@ -11565,7 +11515,7 @@
                     <pic:cNvPicPr/>
                   </pic:nvPicPr>
                   <pic:blipFill>
-                    <a:blip r:embed="rId112"/>
+                    <a:blip r:embed="rId111"/>
                     <a:stretch>
                       <a:fillRect/>
                     </a:stretch>
@@ -11596,6 +11546,7 @@
         <w:rPr>
           <w:noProof/>
         </w:rPr>
+        <w:lastRenderedPageBreak/>
         <w:drawing>
           <wp:inline distT="0" distB="0" distL="0" distR="0" wp14:anchorId="73B2821B" wp14:editId="4A309864">
             <wp:extent cx="5943600" cy="1362075"/>
@@ -11614,7 +11565,7 @@
                     </pic:cNvPicPr>
                   </pic:nvPicPr>
                   <pic:blipFill>
-                    <a:blip r:embed="rId113" cstate="print">
+                    <a:blip r:embed="rId112" cstate="print">
                       <a:extLst>
                         <a:ext uri="{28A0092B-C50C-407E-A947-70E740481C1C}">
                           <a14:useLocalDpi xmlns:a14="http://schemas.microsoft.com/office/drawing/2010/main" val="0"/>
@@ -11696,7 +11647,7 @@
       <w:pPr>
         <w:pStyle w:val="ListParagraph"/>
       </w:pPr>
-      <w:hyperlink r:id="rId114" w:history="1">
+      <w:hyperlink r:id="rId113" w:history="1">
         <w:r>
           <w:rPr>
             <w:rStyle w:val="Hyperlink"/>
@@ -11714,7 +11665,7 @@
       <w:pPr>
         <w:pStyle w:val="ListParagraph"/>
       </w:pPr>
-      <w:hyperlink r:id="rId115" w:history="1">
+      <w:hyperlink r:id="rId114" w:history="1">
         <w:r>
           <w:rPr>
             <w:rStyle w:val="Hyperlink"/>

</xml_diff>